<commit_message>
Pantallas de expositor y detalles (version prototipica). Enlace con BD
</commit_message>
<xml_diff>
--- a/material util/Memoria.docx
+++ b/material util/Memoria.docx
@@ -179,8 +179,19 @@
                   <w:sz w:val="28"/>
                   <w:szCs w:val="28"/>
                 </w:rPr>
-                <w:t>Aplicación Web de Gestión Inmobiliaria / Real Estate Management Application</w:t>
+                <w:t xml:space="preserve">Aplicación Web de Gestión Inmobiliaria / Real Estate Management </w:t>
               </w:r>
+              <w:proofErr w:type="spellStart"/>
+              <w:r>
+                <w:rPr>
+                  <w:rFonts w:ascii="Times New Roman" w:hAnsi="Times New Roman" w:cs="Times New Roman"/>
+                  <w:color w:val="404040" w:themeColor="text1" w:themeTint="BF"/>
+                  <w:sz w:val="28"/>
+                  <w:szCs w:val="28"/>
+                </w:rPr>
+                <w:t>Application</w:t>
+              </w:r>
+              <w:proofErr w:type="spellEnd"/>
             </w:p>
           </w:sdtContent>
         </w:sdt>
@@ -10145,8 +10156,36 @@
                 <w:color w:val="000000"/>
                 <w:lang w:eastAsia="es-ES"/>
               </w:rPr>
-              <w:t xml:space="preserve">            Super-usuario maneja cuentas admin y user</w:t>
-            </w:r>
+              <w:t xml:space="preserve">            Super-usuario maneja cuentas </w:t>
+            </w:r>
+            <w:proofErr w:type="spellStart"/>
+            <w:r>
+              <w:rPr>
+                <w:rFonts w:ascii="Times New Roman" w:eastAsia="Times New Roman" w:hAnsi="Times New Roman" w:cs="Times New Roman"/>
+                <w:color w:val="000000"/>
+                <w:lang w:eastAsia="es-ES"/>
+              </w:rPr>
+              <w:t>admin</w:t>
+            </w:r>
+            <w:proofErr w:type="spellEnd"/>
+            <w:r>
+              <w:rPr>
+                <w:rFonts w:ascii="Times New Roman" w:eastAsia="Times New Roman" w:hAnsi="Times New Roman" w:cs="Times New Roman"/>
+                <w:color w:val="000000"/>
+                <w:lang w:eastAsia="es-ES"/>
+              </w:rPr>
+              <w:t xml:space="preserve"> y </w:t>
+            </w:r>
+            <w:proofErr w:type="spellStart"/>
+            <w:r>
+              <w:rPr>
+                <w:rFonts w:ascii="Times New Roman" w:eastAsia="Times New Roman" w:hAnsi="Times New Roman" w:cs="Times New Roman"/>
+                <w:color w:val="000000"/>
+                <w:lang w:eastAsia="es-ES"/>
+              </w:rPr>
+              <w:t>user</w:t>
+            </w:r>
+            <w:proofErr w:type="spellEnd"/>
           </w:p>
         </w:tc>
         <w:tc>
@@ -10339,8 +10378,36 @@
                 <w:color w:val="000000"/>
                 <w:lang w:eastAsia="es-ES"/>
               </w:rPr>
-              <w:t xml:space="preserve">            Admin maneja cuentas user</w:t>
-            </w:r>
+              <w:t xml:space="preserve">            </w:t>
+            </w:r>
+            <w:proofErr w:type="spellStart"/>
+            <w:r>
+              <w:rPr>
+                <w:rFonts w:ascii="Times New Roman" w:eastAsia="Times New Roman" w:hAnsi="Times New Roman" w:cs="Times New Roman"/>
+                <w:color w:val="000000"/>
+                <w:lang w:eastAsia="es-ES"/>
+              </w:rPr>
+              <w:t>Admin</w:t>
+            </w:r>
+            <w:proofErr w:type="spellEnd"/>
+            <w:r>
+              <w:rPr>
+                <w:rFonts w:ascii="Times New Roman" w:eastAsia="Times New Roman" w:hAnsi="Times New Roman" w:cs="Times New Roman"/>
+                <w:color w:val="000000"/>
+                <w:lang w:eastAsia="es-ES"/>
+              </w:rPr>
+              <w:t xml:space="preserve"> maneja cuentas </w:t>
+            </w:r>
+            <w:proofErr w:type="spellStart"/>
+            <w:r>
+              <w:rPr>
+                <w:rFonts w:ascii="Times New Roman" w:eastAsia="Times New Roman" w:hAnsi="Times New Roman" w:cs="Times New Roman"/>
+                <w:color w:val="000000"/>
+                <w:lang w:eastAsia="es-ES"/>
+              </w:rPr>
+              <w:t>user</w:t>
+            </w:r>
+            <w:proofErr w:type="spellEnd"/>
           </w:p>
         </w:tc>
         <w:tc>
@@ -10533,8 +10600,18 @@
                 <w:color w:val="000000"/>
                 <w:lang w:eastAsia="es-ES"/>
               </w:rPr>
-              <w:t xml:space="preserve">            Cliente crear cuentas user</w:t>
-            </w:r>
+              <w:t xml:space="preserve">            Cliente crear cuentas </w:t>
+            </w:r>
+            <w:proofErr w:type="spellStart"/>
+            <w:r>
+              <w:rPr>
+                <w:rFonts w:ascii="Times New Roman" w:eastAsia="Times New Roman" w:hAnsi="Times New Roman" w:cs="Times New Roman"/>
+                <w:color w:val="000000"/>
+                <w:lang w:eastAsia="es-ES"/>
+              </w:rPr>
+              <w:t>user</w:t>
+            </w:r>
+            <w:proofErr w:type="spellEnd"/>
           </w:p>
         </w:tc>
         <w:tc>
@@ -12482,8 +12559,36 @@
                 <w:color w:val="000000"/>
                 <w:lang w:val="en-US" w:eastAsia="es-ES"/>
               </w:rPr>
-              <w:t xml:space="preserve">            Enlaces a whatsapp-correo electronico</w:t>
-            </w:r>
+              <w:t xml:space="preserve">            Enlaces a </w:t>
+            </w:r>
+            <w:proofErr w:type="spellStart"/>
+            <w:r>
+              <w:rPr>
+                <w:rFonts w:ascii="Times New Roman" w:eastAsia="Times New Roman" w:hAnsi="Times New Roman" w:cs="Times New Roman"/>
+                <w:color w:val="000000"/>
+                <w:lang w:val="en-US" w:eastAsia="es-ES"/>
+              </w:rPr>
+              <w:t>whatsapp-correo</w:t>
+            </w:r>
+            <w:proofErr w:type="spellEnd"/>
+            <w:r>
+              <w:rPr>
+                <w:rFonts w:ascii="Times New Roman" w:eastAsia="Times New Roman" w:hAnsi="Times New Roman" w:cs="Times New Roman"/>
+                <w:color w:val="000000"/>
+                <w:lang w:val="en-US" w:eastAsia="es-ES"/>
+              </w:rPr>
+              <w:t xml:space="preserve"> </w:t>
+            </w:r>
+            <w:proofErr w:type="spellStart"/>
+            <w:r>
+              <w:rPr>
+                <w:rFonts w:ascii="Times New Roman" w:eastAsia="Times New Roman" w:hAnsi="Times New Roman" w:cs="Times New Roman"/>
+                <w:color w:val="000000"/>
+                <w:lang w:val="en-US" w:eastAsia="es-ES"/>
+              </w:rPr>
+              <w:t>electronico</w:t>
+            </w:r>
+            <w:proofErr w:type="spellEnd"/>
           </w:p>
         </w:tc>
         <w:tc>
@@ -17279,7 +17384,21 @@
         <w:rPr>
           <w:rFonts w:ascii="Times New Roman" w:hAnsi="Times New Roman" w:cs="Times New Roman"/>
         </w:rPr>
-        <w:t>Actualmente, el cliente posee la información web en un software inmobiliario denominado Inmoweb. Este portal presenta un sistema de gestión total y absoluto de muchos de los aspectos relacionados con la gestión de procesos inmobiliarios. No obstante, debido a el pequeño tamaño de la empresa, mucha de esta funcionalidad resulta inútil, por lo que el cliente está pagando por unos servicios que no necesita. De la misma manera, el cliente considera que hay información importante que no se trata en dicho sistema. Debido a que el anterior sistema no es una aplicación web, sino un software completo inmobiliario de pago no es posible obtener ninguna información relevante del mismo de cara a la implementación de nuestra aplicación web.</w:t>
+        <w:t xml:space="preserve">Actualmente, el cliente posee la información web en un software inmobiliario denominado </w:t>
+      </w:r>
+      <w:proofErr w:type="spellStart"/>
+      <w:r>
+        <w:rPr>
+          <w:rFonts w:ascii="Times New Roman" w:hAnsi="Times New Roman" w:cs="Times New Roman"/>
+        </w:rPr>
+        <w:t>Inmoweb</w:t>
+      </w:r>
+      <w:proofErr w:type="spellEnd"/>
+      <w:r>
+        <w:rPr>
+          <w:rFonts w:ascii="Times New Roman" w:hAnsi="Times New Roman" w:cs="Times New Roman"/>
+        </w:rPr>
+        <w:t>. Este portal presenta un sistema de gestión total y absoluto de muchos de los aspectos relacionados con la gestión de procesos inmobiliarios. No obstante, debido a el pequeño tamaño de la empresa, mucha de esta funcionalidad resulta inútil, por lo que el cliente está pagando por unos servicios que no necesita. De la misma manera, el cliente considera que hay información importante que no se trata en dicho sistema. Debido a que el anterior sistema no es una aplicación web, sino un software completo inmobiliario de pago no es posible obtener ninguna información relevante del mismo de cara a la implementación de nuestra aplicación web.</w:t>
       </w:r>
     </w:p>
     <w:p>
@@ -17764,7 +17883,55 @@
           <w:rFonts w:ascii="Times New Roman" w:hAnsi="Times New Roman" w:cs="Times New Roman"/>
         </w:rPr>
         <w:lastRenderedPageBreak/>
-        <w:t>Finalmente, respecto al sistema de Gestión de Bases de Datos (SGBD) a elegir, elegiremos un sistema relacional, pues es el más apto para la tarea que debemos llevar a cabo.  Tenemos las diferentes opciones:</w:t>
+        <w:t>Finalmente, respecto al sistema de Gestión de Bases de Datos (SGBD) a elegir, elegiremos un sistema relacional</w:t>
+      </w:r>
+      <w:r>
+        <w:rPr>
+          <w:rFonts w:ascii="Times New Roman" w:hAnsi="Times New Roman" w:cs="Times New Roman"/>
+        </w:rPr>
+        <w:t xml:space="preserve"> o documental</w:t>
+      </w:r>
+      <w:r>
+        <w:rPr>
+          <w:rFonts w:ascii="Times New Roman" w:hAnsi="Times New Roman" w:cs="Times New Roman"/>
+        </w:rPr>
+        <w:t xml:space="preserve">, pues </w:t>
+      </w:r>
+      <w:r>
+        <w:rPr>
+          <w:rFonts w:ascii="Times New Roman" w:hAnsi="Times New Roman" w:cs="Times New Roman"/>
+        </w:rPr>
+        <w:t>son</w:t>
+      </w:r>
+      <w:r>
+        <w:rPr>
+          <w:rFonts w:ascii="Times New Roman" w:hAnsi="Times New Roman" w:cs="Times New Roman"/>
+        </w:rPr>
+        <w:t xml:space="preserve"> l</w:t>
+      </w:r>
+      <w:r>
+        <w:rPr>
+          <w:rFonts w:ascii="Times New Roman" w:hAnsi="Times New Roman" w:cs="Times New Roman"/>
+        </w:rPr>
+        <w:t>os</w:t>
+      </w:r>
+      <w:r>
+        <w:rPr>
+          <w:rFonts w:ascii="Times New Roman" w:hAnsi="Times New Roman" w:cs="Times New Roman"/>
+        </w:rPr>
+        <w:t xml:space="preserve"> más apt</w:t>
+      </w:r>
+      <w:r>
+        <w:rPr>
+          <w:rFonts w:ascii="Times New Roman" w:hAnsi="Times New Roman" w:cs="Times New Roman"/>
+        </w:rPr>
+        <w:t>os</w:t>
+      </w:r>
+      <w:r>
+        <w:rPr>
+          <w:rFonts w:ascii="Times New Roman" w:hAnsi="Times New Roman" w:cs="Times New Roman"/>
+        </w:rPr>
+        <w:t xml:space="preserve"> para la tarea que debemos llevar a cabo.  Tenemos las diferentes opciones:</w:t>
       </w:r>
     </w:p>
     <w:p>
@@ -17965,7 +18132,19 @@
         <w:rPr>
           <w:rFonts w:ascii="Times New Roman" w:hAnsi="Times New Roman" w:cs="Times New Roman"/>
         </w:rPr>
-        <w:t>Finalmente, he optado por MariaDB como mi SGBD, pues es muy fácil de sincronizar con NodeJS, y es más versátil que MySQL. Por otra parte, al estar trabajando con una pequeña empresa, no necesitamos un Sistema capaz de Gestionar grandes bases de datos como PostgreSQL, así como no nos sirve con pequeñas bases de datos como es el caso de SQLite.</w:t>
+        <w:t>Finalmente, he optado por MariaDB como mi SGBD,</w:t>
+      </w:r>
+      <w:r>
+        <w:rPr>
+          <w:rFonts w:ascii="Times New Roman" w:hAnsi="Times New Roman" w:cs="Times New Roman"/>
+        </w:rPr>
+        <w:t xml:space="preserve"> el cual trabaja con una base de datos documental</w:t>
+      </w:r>
+      <w:r>
+        <w:rPr>
+          <w:rFonts w:ascii="Times New Roman" w:hAnsi="Times New Roman" w:cs="Times New Roman"/>
+        </w:rPr>
+        <w:t xml:space="preserve"> pues es muy fácil de sincronizar con NodeJS, y es más versátil que MySQL. Por otra parte, al estar trabajando con una pequeña empresa, no necesitamos un Sistema capaz de Gestionar grandes bases de datos como PostgreSQL, así como no nos sirve con pequeñas bases de datos como es el caso de SQLite.</w:t>
       </w:r>
     </w:p>
     <w:p>
@@ -19361,7 +19540,25 @@
           <w:b/>
           <w:bCs/>
         </w:rPr>
-        <w:t>Sistema 4: Inmoweb (https://www.inmoweb.es/)</w:t>
+        <w:t xml:space="preserve">Sistema 4: </w:t>
+      </w:r>
+      <w:proofErr w:type="spellStart"/>
+      <w:r>
+        <w:rPr>
+          <w:rFonts w:ascii="Times New Roman" w:hAnsi="Times New Roman" w:cs="Times New Roman"/>
+          <w:b/>
+          <w:bCs/>
+        </w:rPr>
+        <w:t>Inmoweb</w:t>
+      </w:r>
+      <w:proofErr w:type="spellEnd"/>
+      <w:r>
+        <w:rPr>
+          <w:rFonts w:ascii="Times New Roman" w:hAnsi="Times New Roman" w:cs="Times New Roman"/>
+          <w:b/>
+          <w:bCs/>
+        </w:rPr>
+        <w:t xml:space="preserve"> (https://www.inmoweb.es/)</w:t>
       </w:r>
     </w:p>
     <w:p>
@@ -19371,11 +19568,19 @@
           <w:rFonts w:ascii="Times New Roman" w:hAnsi="Times New Roman" w:cs="Times New Roman"/>
         </w:rPr>
       </w:pPr>
+      <w:proofErr w:type="spellStart"/>
       <w:r>
         <w:rPr>
           <w:rFonts w:ascii="Times New Roman" w:hAnsi="Times New Roman" w:cs="Times New Roman"/>
         </w:rPr>
-        <w:t>Inmoweb es un portal inmobiliario que permite crear y mantener tu propia página web. Dicho portal actúa como un modo de gestión de administrador, dejando la propia aplicación únicamente para usuarios y clientes. Al no ser una aplicación Web, no merece mucha atención, pero sí es importante mencionarlo, pues es un gran competidor en el mercado inmobiliario.</w:t>
+        <w:t>Inmoweb</w:t>
+      </w:r>
+      <w:proofErr w:type="spellEnd"/>
+      <w:r>
+        <w:rPr>
+          <w:rFonts w:ascii="Times New Roman" w:hAnsi="Times New Roman" w:cs="Times New Roman"/>
+        </w:rPr>
+        <w:t xml:space="preserve"> es un portal inmobiliario que permite crear y mantener tu propia página web. Dicho portal actúa como un modo de gestión de administrador, dejando la propia aplicación únicamente para usuarios y clientes. Al no ser una aplicación Web, no merece mucha atención, pero sí es importante mencionarlo, pues es un gran competidor en el mercado inmobiliario.</w:t>
       </w:r>
     </w:p>
     <w:p>
@@ -21530,6 +21735,7 @@
     <w:rsid w:val="00443F50"/>
     <w:rsid w:val="00500AC5"/>
     <w:rsid w:val="009D4310"/>
+    <w:rsid w:val="00BD69B6"/>
   </w:rsids>
   <m:mathPr>
     <m:mathFont m:val="Cambria Math"/>

</xml_diff>

<commit_message>
Modificar propiedades. Distinguir entre propiedades de usuario y de otros. Registro e identificacion
</commit_message>
<xml_diff>
--- a/material util/Memoria.docx
+++ b/material util/Memoria.docx
@@ -162,7 +162,6 @@
             <w:dataBinding w:prefixMappings="xmlns:ns0='http://purl.org/dc/elements/1.1/' xmlns:ns1='http://schemas.openxmlformats.org/package/2006/metadata/core-properties' " w:xpath="/ns1:coreProperties[1]/ns0:subject[1]" w:storeItemID="{6C3C8BC8-F283-45AE-878A-BAB7291924A1}"/>
             <w:text/>
           </w:sdtPr>
-          <w:sdtEndPr/>
           <w:sdtContent>
             <w:p>
               <w:pPr>
@@ -179,19 +178,8 @@
                   <w:sz w:val="28"/>
                   <w:szCs w:val="28"/>
                 </w:rPr>
-                <w:t xml:space="preserve">Aplicación Web de Gestión Inmobiliaria / Real Estate Management </w:t>
+                <w:t>Aplicación Web de Gestión Inmobiliaria / Real Estate Management Application</w:t>
               </w:r>
-              <w:proofErr w:type="spellStart"/>
-              <w:r>
-                <w:rPr>
-                  <w:rFonts w:ascii="Times New Roman" w:hAnsi="Times New Roman" w:cs="Times New Roman"/>
-                  <w:color w:val="404040" w:themeColor="text1" w:themeTint="BF"/>
-                  <w:sz w:val="28"/>
-                  <w:szCs w:val="28"/>
-                </w:rPr>
-                <w:t>Application</w:t>
-              </w:r>
-              <w:proofErr w:type="spellEnd"/>
             </w:p>
           </w:sdtContent>
         </w:sdt>
@@ -288,7 +276,6 @@
                                     <w:calendar w:val="gregorian"/>
                                   </w:date>
                                 </w:sdtPr>
-                                <w:sdtEndPr/>
                                 <w:sdtContent>
                                   <w:p>
                                     <w:pPr>
@@ -334,7 +321,6 @@
                                     <w:dataBinding w:prefixMappings="xmlns:ns0='http://schemas.openxmlformats.org/officeDocument/2006/extended-properties' " w:xpath="/ns0:Properties[1]/ns0:Company[1]" w:storeItemID="{6668398D-A668-4E3E-A5EB-62B293D839F1}"/>
                                     <w:text/>
                                   </w:sdtPr>
-                                  <w:sdtEndPr/>
                                   <w:sdtContent>
                                     <w:r>
                                       <w:rPr>
@@ -365,7 +351,6 @@
                                     <w:dataBinding w:prefixMappings="xmlns:ns0='http://schemas.microsoft.com/office/2006/coverPageProps' " w:xpath="/ns0:CoverPageProperties[1]/ns0:CompanyAddress[1]" w:storeItemID="{55AF091B-3C7A-41E3-B477-F2FDAA23CFDA}"/>
                                     <w:text/>
                                   </w:sdtPr>
-                                  <w:sdtEndPr/>
                                   <w:sdtContent>
                                     <w:r>
                                       <w:rPr>
@@ -425,7 +410,6 @@
                               <w:calendar w:val="gregorian"/>
                             </w:date>
                           </w:sdtPr>
-                          <w:sdtEndPr/>
                           <w:sdtContent>
                             <w:p>
                               <w:pPr>
@@ -471,7 +455,6 @@
                               <w:dataBinding w:prefixMappings="xmlns:ns0='http://schemas.openxmlformats.org/officeDocument/2006/extended-properties' " w:xpath="/ns0:Properties[1]/ns0:Company[1]" w:storeItemID="{6668398D-A668-4E3E-A5EB-62B293D839F1}"/>
                               <w:text/>
                             </w:sdtPr>
-                            <w:sdtEndPr/>
                             <w:sdtContent>
                               <w:r>
                                 <w:rPr>
@@ -502,7 +485,6 @@
                               <w:dataBinding w:prefixMappings="xmlns:ns0='http://schemas.microsoft.com/office/2006/coverPageProps' " w:xpath="/ns0:CoverPageProperties[1]/ns0:CompanyAddress[1]" w:storeItemID="{55AF091B-3C7A-41E3-B477-F2FDAA23CFDA}"/>
                               <w:text/>
                             </w:sdtPr>
-                            <w:sdtEndPr/>
                             <w:sdtContent>
                               <w:r>
                                 <w:rPr>
@@ -2226,7 +2208,19 @@
         <w:rPr>
           <w:rFonts w:ascii="Times New Roman" w:hAnsi="Times New Roman" w:cs="Times New Roman"/>
         </w:rPr>
-        <w:t>En las diferentes cuentas (ya sean perfiles de vendedor o de comprador) podrán obtenerse diferentes estadísticas relacionadas con la interacción de los usuarios (búsquedas, solicitudes etc.), así como diferentes apartados relacionados con los interesados, como pueden ser solicitudes de más información para determinados inmuebles o contraofertas en el caso de que el precio sea negociable.</w:t>
+        <w:t xml:space="preserve">En las diferentes cuentas (ya sean perfiles de </w:t>
+      </w:r>
+      <w:r>
+        <w:rPr>
+          <w:rFonts w:ascii="Times New Roman" w:hAnsi="Times New Roman" w:cs="Times New Roman"/>
+        </w:rPr>
+        <w:t>agente</w:t>
+      </w:r>
+      <w:r>
+        <w:rPr>
+          <w:rFonts w:ascii="Times New Roman" w:hAnsi="Times New Roman" w:cs="Times New Roman"/>
+        </w:rPr>
+        <w:t xml:space="preserve"> o de comprador) podrán obtenerse diferentes estadísticas relacionadas con la interacción de los usuarios (búsquedas, solicitudes etc.), así como diferentes apartados relacionados con los interesados, como pueden ser solicitudes de más información para determinados inmuebles o contraofertas en el caso de que el precio sea negociable.</w:t>
       </w:r>
     </w:p>
     <w:p>
@@ -2329,7 +2323,19 @@
         <w:rPr>
           <w:rFonts w:ascii="Times New Roman" w:hAnsi="Times New Roman" w:cs="Times New Roman"/>
         </w:rPr>
-        <w:t xml:space="preserve"> Permitir la comunicación entre el vendedor y el comprador con el fin de obtener información extra del inmueble y/o resolver dudas. Esta comunicación será fundamental y debe profundizarse mucho en ella, pues al final dentro de una adquisición tan importante como es un inmueble, debemos hacer que el cliente tenga acceso a toda la información posible, para así asegurar su comodidad y su confianza.</w:t>
+        <w:t xml:space="preserve"> Permitir la comunicación entre el </w:t>
+      </w:r>
+      <w:r>
+        <w:rPr>
+          <w:rFonts w:ascii="Times New Roman" w:hAnsi="Times New Roman" w:cs="Times New Roman"/>
+        </w:rPr>
+        <w:t>agente</w:t>
+      </w:r>
+      <w:r>
+        <w:rPr>
+          <w:rFonts w:ascii="Times New Roman" w:hAnsi="Times New Roman" w:cs="Times New Roman"/>
+        </w:rPr>
+        <w:t xml:space="preserve"> y el comprador con el fin de obtener información extra del inmueble y/o resolver dudas. Esta comunicación será fundamental y debe profundizarse mucho en ella, pues al final dentro de una adquisición tan importante como es un inmueble, debemos hacer que el cliente tenga acceso a toda la información posible, para así asegurar su comodidad y su confianza.</w:t>
       </w:r>
     </w:p>
     <w:p>
@@ -2387,7 +2393,19 @@
         <w:rPr>
           <w:rFonts w:ascii="Times New Roman" w:hAnsi="Times New Roman" w:cs="Times New Roman"/>
         </w:rPr>
-        <w:t xml:space="preserve"> Al crear una cuenta, utilizar un tipo de cuenta genérica (tanto de comprador como de vendedor), distinguiendo entre super-usuario, administrador y usuario. </w:t>
+        <w:t xml:space="preserve"> Al crear una cuenta, </w:t>
+      </w:r>
+      <w:r>
+        <w:rPr>
+          <w:rFonts w:ascii="Times New Roman" w:hAnsi="Times New Roman" w:cs="Times New Roman"/>
+        </w:rPr>
+        <w:t>un comprador solo podrá crear una cuenta de tipo usuario. Una cuenta de tipo agente solo podrá ser creada por otra cuenta del mismo tipo.</w:t>
+      </w:r>
+      <w:r>
+        <w:rPr>
+          <w:rFonts w:ascii="Times New Roman" w:hAnsi="Times New Roman" w:cs="Times New Roman"/>
+        </w:rPr>
+        <w:t xml:space="preserve"> </w:t>
       </w:r>
     </w:p>
     <w:p>
@@ -2678,7 +2696,7 @@
     </w:p>
     <w:p>
       <w:pPr>
-        <w:jc w:val="both"/>
+        <w:jc w:val="center"/>
         <w:rPr>
           <w:rFonts w:ascii="Times New Roman" w:hAnsi="Times New Roman" w:cs="Times New Roman"/>
         </w:rPr>
@@ -2686,13 +2704,12 @@
       <w:r>
         <w:rPr>
           <w:rFonts w:ascii="Times New Roman" w:hAnsi="Times New Roman" w:cs="Times New Roman"/>
-          <w:noProof/>
         </w:rPr>
         <w:drawing>
-          <wp:inline distT="0" distB="0" distL="0" distR="0" wp14:anchorId="1F78B673" wp14:editId="74FC2873">
-            <wp:extent cx="3715054" cy="1877695"/>
-            <wp:effectExtent l="0" t="0" r="0" b="8255"/>
-            <wp:docPr id="2" name="Imagen 2"/>
+          <wp:inline distT="0" distB="0" distL="0" distR="0" wp14:anchorId="6CAC9210" wp14:editId="64E80B6A">
+            <wp:extent cx="4048125" cy="4889952"/>
+            <wp:effectExtent l="0" t="0" r="0" b="6350"/>
+            <wp:docPr id="1" name="Imagen 1"/>
             <wp:cNvGraphicFramePr>
               <a:graphicFrameLocks xmlns:a="http://schemas.openxmlformats.org/drawingml/2006/main" noChangeAspect="1"/>
             </wp:cNvGraphicFramePr>
@@ -2712,7 +2729,7 @@
                   <pic:spPr>
                     <a:xfrm>
                       <a:off x="0" y="0"/>
-                      <a:ext cx="3719169" cy="1879775"/>
+                      <a:ext cx="4064979" cy="4910311"/>
                     </a:xfrm>
                     <a:prstGeom prst="rect">
                       <a:avLst/>
@@ -2727,7 +2744,7 @@
     </w:p>
     <w:p>
       <w:pPr>
-        <w:jc w:val="both"/>
+        <w:jc w:val="center"/>
         <w:rPr>
           <w:rFonts w:ascii="Times New Roman" w:hAnsi="Times New Roman" w:cs="Times New Roman"/>
           <w:i/>
@@ -2744,7 +2761,17 @@
           <w:sz w:val="16"/>
           <w:szCs w:val="16"/>
         </w:rPr>
-        <w:t>Figura 1: Jerarquía de Perfiles</w:t>
+        <w:t xml:space="preserve">Figura 1: </w:t>
+      </w:r>
+      <w:r>
+        <w:rPr>
+          <w:rFonts w:ascii="Times New Roman" w:hAnsi="Times New Roman" w:cs="Times New Roman"/>
+          <w:i/>
+          <w:iCs/>
+          <w:sz w:val="16"/>
+          <w:szCs w:val="16"/>
+        </w:rPr>
+        <w:t>Permisos de Perfiles</w:t>
       </w:r>
     </w:p>
     <w:p>
@@ -2758,6 +2785,7 @@
         <w:rPr>
           <w:rFonts w:ascii="Times New Roman" w:hAnsi="Times New Roman" w:cs="Times New Roman"/>
         </w:rPr>
+        <w:lastRenderedPageBreak/>
         <w:t>Respecto a las restricciones, solo existirá una cuenta de super-usuario, la cual no podrá ser borrada. No obstante, pueden existir tantas cuentas de administrador y usuario como sean necesarias.</w:t>
       </w:r>
     </w:p>
@@ -2873,15 +2901,6 @@
     </w:p>
     <w:p>
       <w:pPr>
-        <w:ind w:left="360"/>
-        <w:jc w:val="both"/>
-        <w:rPr>
-          <w:rFonts w:ascii="Times New Roman" w:hAnsi="Times New Roman" w:cs="Times New Roman"/>
-        </w:rPr>
-      </w:pPr>
-    </w:p>
-    <w:p>
-      <w:pPr>
         <w:jc w:val="both"/>
         <w:rPr>
           <w:rFonts w:ascii="Times New Roman" w:hAnsi="Times New Roman" w:cs="Times New Roman"/>
@@ -2889,14 +2908,6 @@
           <w:bCs/>
         </w:rPr>
       </w:pPr>
-      <w:r>
-        <w:rPr>
-          <w:rFonts w:ascii="Times New Roman" w:hAnsi="Times New Roman" w:cs="Times New Roman"/>
-          <w:b/>
-          <w:bCs/>
-        </w:rPr>
-        <w:br w:type="page"/>
-      </w:r>
     </w:p>
     <w:p>
       <w:pPr>
@@ -2918,7 +2929,6 @@
           <w:b/>
           <w:bCs/>
         </w:rPr>
-        <w:lastRenderedPageBreak/>
         <w:t>Expositor y filtro de inmuebles</w:t>
       </w:r>
     </w:p>
@@ -3101,7 +3111,19 @@
         <w:rPr>
           <w:rFonts w:ascii="Times New Roman" w:hAnsi="Times New Roman" w:cs="Times New Roman"/>
         </w:rPr>
-        <w:t>Se implementarán diferentes mecanismos que permitan al posible comprador establecer un canal de comunicación directa con el vendedor. Dichos canales serán:</w:t>
+        <w:t xml:space="preserve">Se implementarán diferentes mecanismos que permitan al posible comprador establecer un canal de comunicación directa con el </w:t>
+      </w:r>
+      <w:r>
+        <w:rPr>
+          <w:rFonts w:ascii="Times New Roman" w:hAnsi="Times New Roman" w:cs="Times New Roman"/>
+        </w:rPr>
+        <w:t>agente</w:t>
+      </w:r>
+      <w:r>
+        <w:rPr>
+          <w:rFonts w:ascii="Times New Roman" w:hAnsi="Times New Roman" w:cs="Times New Roman"/>
+        </w:rPr>
+        <w:t>. Dichos canales serán:</w:t>
       </w:r>
     </w:p>
     <w:p>
@@ -3135,7 +3157,19 @@
         <w:rPr>
           <w:rFonts w:ascii="Times New Roman" w:hAnsi="Times New Roman" w:cs="Times New Roman"/>
         </w:rPr>
-        <w:t>Dentro de la descripción del producto, el usuario tendrá acceso al correo electrónico del vendedor, con el cual podrá enviar un mensaje automáticamente.</w:t>
+        <w:t xml:space="preserve">Dentro de la descripción del producto, el usuario tendrá acceso al correo electrónico del </w:t>
+      </w:r>
+      <w:r>
+        <w:rPr>
+          <w:rFonts w:ascii="Times New Roman" w:hAnsi="Times New Roman" w:cs="Times New Roman"/>
+        </w:rPr>
+        <w:t>agente</w:t>
+      </w:r>
+      <w:r>
+        <w:rPr>
+          <w:rFonts w:ascii="Times New Roman" w:hAnsi="Times New Roman" w:cs="Times New Roman"/>
+        </w:rPr>
+        <w:t>, con el cual podrá enviar un mensaje automáticamente.</w:t>
       </w:r>
     </w:p>
     <w:p>
@@ -3169,7 +3203,19 @@
         <w:rPr>
           <w:rFonts w:ascii="Times New Roman" w:hAnsi="Times New Roman" w:cs="Times New Roman"/>
         </w:rPr>
-        <w:t>Dentro de la propia página web existirá un sistema de mensajería, el cual permitirá al usuario comunicarse con el vendedor si tiene alguna duda concreta que no requiera el uso del teléfono móvil.</w:t>
+        <w:t xml:space="preserve">Dentro de la propia página web existirá un sistema de mensajería, el cual permitirá al usuario comunicarse con el </w:t>
+      </w:r>
+      <w:r>
+        <w:rPr>
+          <w:rFonts w:ascii="Times New Roman" w:hAnsi="Times New Roman" w:cs="Times New Roman"/>
+        </w:rPr>
+        <w:t>agente</w:t>
+      </w:r>
+      <w:r>
+        <w:rPr>
+          <w:rFonts w:ascii="Times New Roman" w:hAnsi="Times New Roman" w:cs="Times New Roman"/>
+        </w:rPr>
+        <w:t xml:space="preserve"> si tiene alguna duda concreta que no requiera el uso del teléfono móvil.</w:t>
       </w:r>
     </w:p>
     <w:p>
@@ -3203,7 +3249,19 @@
         <w:rPr>
           <w:rFonts w:ascii="Times New Roman" w:hAnsi="Times New Roman" w:cs="Times New Roman"/>
         </w:rPr>
-        <w:t>Al igual que con el correo electrónico, el usuario podrá obtener el teléfono móvil del vendedor, con el cual podrá comunicarse rápidamente.</w:t>
+        <w:t xml:space="preserve">Al igual que con el correo electrónico, el usuario podrá obtener el teléfono móvil del </w:t>
+      </w:r>
+      <w:r>
+        <w:rPr>
+          <w:rFonts w:ascii="Times New Roman" w:hAnsi="Times New Roman" w:cs="Times New Roman"/>
+        </w:rPr>
+        <w:t>agente</w:t>
+      </w:r>
+      <w:r>
+        <w:rPr>
+          <w:rFonts w:ascii="Times New Roman" w:hAnsi="Times New Roman" w:cs="Times New Roman"/>
+        </w:rPr>
+        <w:t>, con el cual podrá comunicarse rápidamente.</w:t>
       </w:r>
     </w:p>
     <w:p>
@@ -3267,7 +3325,23 @@
           <w:b/>
           <w:bCs/>
         </w:rPr>
-        <w:t>Facilitar la comunicación entre el comprador y el vendedor.</w:t>
+        <w:t xml:space="preserve">Facilitar la comunicación entre el comprador y el </w:t>
+      </w:r>
+      <w:r>
+        <w:rPr>
+          <w:rFonts w:ascii="Times New Roman" w:hAnsi="Times New Roman" w:cs="Times New Roman"/>
+          <w:b/>
+          <w:bCs/>
+        </w:rPr>
+        <w:t>agente</w:t>
+      </w:r>
+      <w:r>
+        <w:rPr>
+          <w:rFonts w:ascii="Times New Roman" w:hAnsi="Times New Roman" w:cs="Times New Roman"/>
+          <w:b/>
+          <w:bCs/>
+        </w:rPr>
+        <w:t>.</w:t>
       </w:r>
     </w:p>
     <w:p>
@@ -3295,6 +3369,7 @@
           <w:b/>
           <w:bCs/>
         </w:rPr>
+        <w:lastRenderedPageBreak/>
         <w:br w:type="page"/>
       </w:r>
     </w:p>
@@ -10156,36 +10231,8 @@
                 <w:color w:val="000000"/>
                 <w:lang w:eastAsia="es-ES"/>
               </w:rPr>
-              <w:t xml:space="preserve">            Super-usuario maneja cuentas </w:t>
-            </w:r>
-            <w:proofErr w:type="spellStart"/>
-            <w:r>
-              <w:rPr>
-                <w:rFonts w:ascii="Times New Roman" w:eastAsia="Times New Roman" w:hAnsi="Times New Roman" w:cs="Times New Roman"/>
-                <w:color w:val="000000"/>
-                <w:lang w:eastAsia="es-ES"/>
-              </w:rPr>
-              <w:t>admin</w:t>
-            </w:r>
-            <w:proofErr w:type="spellEnd"/>
-            <w:r>
-              <w:rPr>
-                <w:rFonts w:ascii="Times New Roman" w:eastAsia="Times New Roman" w:hAnsi="Times New Roman" w:cs="Times New Roman"/>
-                <w:color w:val="000000"/>
-                <w:lang w:eastAsia="es-ES"/>
-              </w:rPr>
-              <w:t xml:space="preserve"> y </w:t>
-            </w:r>
-            <w:proofErr w:type="spellStart"/>
-            <w:r>
-              <w:rPr>
-                <w:rFonts w:ascii="Times New Roman" w:eastAsia="Times New Roman" w:hAnsi="Times New Roman" w:cs="Times New Roman"/>
-                <w:color w:val="000000"/>
-                <w:lang w:eastAsia="es-ES"/>
-              </w:rPr>
-              <w:t>user</w:t>
-            </w:r>
-            <w:proofErr w:type="spellEnd"/>
+              <w:t xml:space="preserve">            Super-usuario maneja cuentas admin y user</w:t>
+            </w:r>
           </w:p>
         </w:tc>
         <w:tc>
@@ -10378,36 +10425,8 @@
                 <w:color w:val="000000"/>
                 <w:lang w:eastAsia="es-ES"/>
               </w:rPr>
-              <w:t xml:space="preserve">            </w:t>
-            </w:r>
-            <w:proofErr w:type="spellStart"/>
-            <w:r>
-              <w:rPr>
-                <w:rFonts w:ascii="Times New Roman" w:eastAsia="Times New Roman" w:hAnsi="Times New Roman" w:cs="Times New Roman"/>
-                <w:color w:val="000000"/>
-                <w:lang w:eastAsia="es-ES"/>
-              </w:rPr>
-              <w:t>Admin</w:t>
-            </w:r>
-            <w:proofErr w:type="spellEnd"/>
-            <w:r>
-              <w:rPr>
-                <w:rFonts w:ascii="Times New Roman" w:eastAsia="Times New Roman" w:hAnsi="Times New Roman" w:cs="Times New Roman"/>
-                <w:color w:val="000000"/>
-                <w:lang w:eastAsia="es-ES"/>
-              </w:rPr>
-              <w:t xml:space="preserve"> maneja cuentas </w:t>
-            </w:r>
-            <w:proofErr w:type="spellStart"/>
-            <w:r>
-              <w:rPr>
-                <w:rFonts w:ascii="Times New Roman" w:eastAsia="Times New Roman" w:hAnsi="Times New Roman" w:cs="Times New Roman"/>
-                <w:color w:val="000000"/>
-                <w:lang w:eastAsia="es-ES"/>
-              </w:rPr>
-              <w:t>user</w:t>
-            </w:r>
-            <w:proofErr w:type="spellEnd"/>
+              <w:t xml:space="preserve">            Admin maneja cuentas user</w:t>
+            </w:r>
           </w:p>
         </w:tc>
         <w:tc>
@@ -10600,18 +10619,8 @@
                 <w:color w:val="000000"/>
                 <w:lang w:eastAsia="es-ES"/>
               </w:rPr>
-              <w:t xml:space="preserve">            Cliente crear cuentas </w:t>
-            </w:r>
-            <w:proofErr w:type="spellStart"/>
-            <w:r>
-              <w:rPr>
-                <w:rFonts w:ascii="Times New Roman" w:eastAsia="Times New Roman" w:hAnsi="Times New Roman" w:cs="Times New Roman"/>
-                <w:color w:val="000000"/>
-                <w:lang w:eastAsia="es-ES"/>
-              </w:rPr>
-              <w:t>user</w:t>
-            </w:r>
-            <w:proofErr w:type="spellEnd"/>
+              <w:t xml:space="preserve">            Cliente crear cuentas user</w:t>
+            </w:r>
           </w:p>
         </w:tc>
         <w:tc>
@@ -12559,36 +12568,8 @@
                 <w:color w:val="000000"/>
                 <w:lang w:val="en-US" w:eastAsia="es-ES"/>
               </w:rPr>
-              <w:t xml:space="preserve">            Enlaces a </w:t>
-            </w:r>
-            <w:proofErr w:type="spellStart"/>
-            <w:r>
-              <w:rPr>
-                <w:rFonts w:ascii="Times New Roman" w:eastAsia="Times New Roman" w:hAnsi="Times New Roman" w:cs="Times New Roman"/>
-                <w:color w:val="000000"/>
-                <w:lang w:val="en-US" w:eastAsia="es-ES"/>
-              </w:rPr>
-              <w:t>whatsapp-correo</w:t>
-            </w:r>
-            <w:proofErr w:type="spellEnd"/>
-            <w:r>
-              <w:rPr>
-                <w:rFonts w:ascii="Times New Roman" w:eastAsia="Times New Roman" w:hAnsi="Times New Roman" w:cs="Times New Roman"/>
-                <w:color w:val="000000"/>
-                <w:lang w:val="en-US" w:eastAsia="es-ES"/>
-              </w:rPr>
-              <w:t xml:space="preserve"> </w:t>
-            </w:r>
-            <w:proofErr w:type="spellStart"/>
-            <w:r>
-              <w:rPr>
-                <w:rFonts w:ascii="Times New Roman" w:eastAsia="Times New Roman" w:hAnsi="Times New Roman" w:cs="Times New Roman"/>
-                <w:color w:val="000000"/>
-                <w:lang w:val="en-US" w:eastAsia="es-ES"/>
-              </w:rPr>
-              <w:t>electronico</w:t>
-            </w:r>
-            <w:proofErr w:type="spellEnd"/>
+              <w:t xml:space="preserve">            Enlaces a whatsapp-correo electronico</w:t>
+            </w:r>
           </w:p>
         </w:tc>
         <w:tc>
@@ -17384,21 +17365,7 @@
         <w:rPr>
           <w:rFonts w:ascii="Times New Roman" w:hAnsi="Times New Roman" w:cs="Times New Roman"/>
         </w:rPr>
-        <w:t xml:space="preserve">Actualmente, el cliente posee la información web en un software inmobiliario denominado </w:t>
-      </w:r>
-      <w:proofErr w:type="spellStart"/>
-      <w:r>
-        <w:rPr>
-          <w:rFonts w:ascii="Times New Roman" w:hAnsi="Times New Roman" w:cs="Times New Roman"/>
-        </w:rPr>
-        <w:t>Inmoweb</w:t>
-      </w:r>
-      <w:proofErr w:type="spellEnd"/>
-      <w:r>
-        <w:rPr>
-          <w:rFonts w:ascii="Times New Roman" w:hAnsi="Times New Roman" w:cs="Times New Roman"/>
-        </w:rPr>
-        <w:t>. Este portal presenta un sistema de gestión total y absoluto de muchos de los aspectos relacionados con la gestión de procesos inmobiliarios. No obstante, debido a el pequeño tamaño de la empresa, mucha de esta funcionalidad resulta inútil, por lo que el cliente está pagando por unos servicios que no necesita. De la misma manera, el cliente considera que hay información importante que no se trata en dicho sistema. Debido a que el anterior sistema no es una aplicación web, sino un software completo inmobiliario de pago no es posible obtener ninguna información relevante del mismo de cara a la implementación de nuestra aplicación web.</w:t>
+        <w:t>Actualmente, el cliente posee la información web en un software inmobiliario denominado Inmoweb. Este portal presenta un sistema de gestión total y absoluto de muchos de los aspectos relacionados con la gestión de procesos inmobiliarios. No obstante, debido a el pequeño tamaño de la empresa, mucha de esta funcionalidad resulta inútil, por lo que el cliente está pagando por unos servicios que no necesita. De la misma manera, el cliente considera que hay información importante que no se trata en dicho sistema. Debido a que el anterior sistema no es una aplicación web, sino un software completo inmobiliario de pago no es posible obtener ninguna información relevante del mismo de cara a la implementación de nuestra aplicación web.</w:t>
       </w:r>
     </w:p>
     <w:p>
@@ -19540,25 +19507,7 @@
           <w:b/>
           <w:bCs/>
         </w:rPr>
-        <w:t xml:space="preserve">Sistema 4: </w:t>
-      </w:r>
-      <w:proofErr w:type="spellStart"/>
-      <w:r>
-        <w:rPr>
-          <w:rFonts w:ascii="Times New Roman" w:hAnsi="Times New Roman" w:cs="Times New Roman"/>
-          <w:b/>
-          <w:bCs/>
-        </w:rPr>
-        <w:t>Inmoweb</w:t>
-      </w:r>
-      <w:proofErr w:type="spellEnd"/>
-      <w:r>
-        <w:rPr>
-          <w:rFonts w:ascii="Times New Roman" w:hAnsi="Times New Roman" w:cs="Times New Roman"/>
-          <w:b/>
-          <w:bCs/>
-        </w:rPr>
-        <w:t xml:space="preserve"> (https://www.inmoweb.es/)</w:t>
+        <w:t>Sistema 4: Inmoweb (https://www.inmoweb.es/)</w:t>
       </w:r>
     </w:p>
     <w:p>
@@ -19568,19 +19517,11 @@
           <w:rFonts w:ascii="Times New Roman" w:hAnsi="Times New Roman" w:cs="Times New Roman"/>
         </w:rPr>
       </w:pPr>
-      <w:proofErr w:type="spellStart"/>
       <w:r>
         <w:rPr>
           <w:rFonts w:ascii="Times New Roman" w:hAnsi="Times New Roman" w:cs="Times New Roman"/>
         </w:rPr>
-        <w:t>Inmoweb</w:t>
-      </w:r>
-      <w:proofErr w:type="spellEnd"/>
-      <w:r>
-        <w:rPr>
-          <w:rFonts w:ascii="Times New Roman" w:hAnsi="Times New Roman" w:cs="Times New Roman"/>
-        </w:rPr>
-        <w:t xml:space="preserve"> es un portal inmobiliario que permite crear y mantener tu propia página web. Dicho portal actúa como un modo de gestión de administrador, dejando la propia aplicación únicamente para usuarios y clientes. Al no ser una aplicación Web, no merece mucha atención, pero sí es importante mencionarlo, pues es un gran competidor en el mercado inmobiliario.</w:t>
+        <w:t>Inmoweb es un portal inmobiliario que permite crear y mantener tu propia página web. Dicho portal actúa como un modo de gestión de administrador, dejando la propia aplicación únicamente para usuarios y clientes. Al no ser una aplicación Web, no merece mucha atención, pero sí es importante mencionarlo, pues es un gran competidor en el mercado inmobiliario.</w:t>
       </w:r>
     </w:p>
     <w:p>
@@ -20040,7 +19981,6 @@
         <w:docPartUnique/>
       </w:docPartObj>
     </w:sdtPr>
-    <w:sdtEndPr/>
     <w:sdtContent>
       <w:p>
         <w:pPr>
@@ -21734,6 +21674,7 @@
     <w:rsid w:val="003A5266"/>
     <w:rsid w:val="00443F50"/>
     <w:rsid w:val="00500AC5"/>
+    <w:rsid w:val="00672261"/>
     <w:rsid w:val="009D4310"/>
     <w:rsid w:val="00BD69B6"/>
   </w:rsids>

</xml_diff>

<commit_message>
No se puede crear una cuenta con el mismo email. Documentacion actualizada
</commit_message>
<xml_diff>
--- a/material util/Memoria.docx
+++ b/material util/Memoria.docx
@@ -7697,36 +7697,32 @@
           <w:numId w:val="7"/>
         </w:numPr>
         <w:spacing w:line="276" w:lineRule="auto"/>
-        <w:jc w:val="both"/>
-        <w:rPr>
-          <w:rFonts w:cstheme="minorHAnsi"/>
-        </w:rPr>
-      </w:pPr>
-      <w:r>
-        <w:rPr>
-          <w:rFonts w:cstheme="minorHAnsi"/>
-        </w:rPr>
+        <w:jc w:val="center"/>
+        <w:rPr>
+          <w:rFonts w:cstheme="minorHAnsi"/>
+        </w:rPr>
+      </w:pPr>
+      <w:r>
+        <w:rPr>
+          <w:rFonts w:cstheme="minorHAnsi"/>
+        </w:rPr>
+        <w:lastRenderedPageBreak/>
         <w:t>LOPD (Ley Orgánica de Protección de Datos)</w:t>
       </w:r>
-    </w:p>
-    <w:p>
-      <w:pPr>
-        <w:pStyle w:val="Prrafodelista"/>
-        <w:spacing w:line="276" w:lineRule="auto"/>
-        <w:jc w:val="center"/>
-        <w:rPr>
-          <w:rFonts w:cstheme="minorHAnsi"/>
-        </w:rPr>
-      </w:pPr>
       <w:r>
         <w:rPr>
           <w:noProof/>
         </w:rPr>
-        <w:lastRenderedPageBreak/>
+        <w:t xml:space="preserve"> </w:t>
+      </w:r>
+      <w:r>
+        <w:rPr>
+          <w:noProof/>
+        </w:rPr>
         <w:drawing>
-          <wp:inline distT="0" distB="0" distL="0" distR="0" wp14:anchorId="4440D251" wp14:editId="17DA15A1">
-            <wp:extent cx="4087998" cy="4800600"/>
-            <wp:effectExtent l="0" t="0" r="8255" b="0"/>
+          <wp:inline distT="0" distB="0" distL="0" distR="0" wp14:anchorId="5541DA73" wp14:editId="5A663EC6">
+            <wp:extent cx="4429743" cy="7697274"/>
+            <wp:effectExtent l="0" t="0" r="9525" b="0"/>
             <wp:docPr id="1" name="Imagen 1"/>
             <wp:cNvGraphicFramePr>
               <a:graphicFrameLocks xmlns:a="http://schemas.openxmlformats.org/drawingml/2006/main" noChangeAspect="1"/>
@@ -7738,27 +7734,20 @@
                     <pic:cNvPr id="1" name=""/>
                     <pic:cNvPicPr/>
                   </pic:nvPicPr>
-                  <pic:blipFill rotWithShape="1">
+                  <pic:blipFill>
                     <a:blip r:embed="rId11"/>
-                    <a:srcRect b="2785"/>
-                    <a:stretch/>
+                    <a:stretch>
+                      <a:fillRect/>
+                    </a:stretch>
                   </pic:blipFill>
-                  <pic:spPr bwMode="auto">
+                  <pic:spPr>
                     <a:xfrm>
                       <a:off x="0" y="0"/>
-                      <a:ext cx="4124407" cy="4843356"/>
+                      <a:ext cx="4429743" cy="7697274"/>
                     </a:xfrm>
                     <a:prstGeom prst="rect">
                       <a:avLst/>
                     </a:prstGeom>
-                    <a:ln>
-                      <a:noFill/>
-                    </a:ln>
-                    <a:extLst>
-                      <a:ext uri="{53640926-AAD7-44D8-BBD7-CCE9431645EC}">
-                        <a14:shadowObscured xmlns:a14="http://schemas.microsoft.com/office/drawing/2010/main"/>
-                      </a:ext>
-                    </a:extLst>
                   </pic:spPr>
                 </pic:pic>
               </a:graphicData>
@@ -7816,6 +7805,7 @@
       <w:bookmarkStart w:id="35" w:name="_Toc64564890"/>
       <w:bookmarkStart w:id="36" w:name="_Toc64646879"/>
       <w:r>
+        <w:lastRenderedPageBreak/>
         <w:t xml:space="preserve">Capítulo 3. </w:t>
       </w:r>
       <w:r>
@@ -7940,11 +7930,7 @@
         <w:t>aplicación</w:t>
       </w:r>
       <w:r>
-        <w:t xml:space="preserve"> en la web, así como de establecer la dirección publica a la cual se deberán conectar los usuarios, es necesario tener acceso a unos servicios de computación en la web. La computación en la web es </w:t>
-      </w:r>
-      <w:r>
-        <w:lastRenderedPageBreak/>
-        <w:t xml:space="preserve">un </w:t>
+        <w:t xml:space="preserve"> en la web, así como de establecer la dirección publica a la cual se deberán conectar los usuarios, es necesario tener acceso a unos servicios de computación en la web. La computación en la web es un </w:t>
       </w:r>
       <w:r>
         <w:t xml:space="preserve">paradigma que nos permite obtener diversos servicios desplegados en un servidor web remoto, de forma que todo aquel con conexión a internet pueda tener acceso a dicho servicio desde cualquier parte del mundo. </w:t>
@@ -8015,6 +8001,7 @@
           <w:rFonts w:cstheme="minorHAnsi"/>
           <w:noProof/>
         </w:rPr>
+        <w:lastRenderedPageBreak/>
         <w:drawing>
           <wp:inline distT="0" distB="0" distL="0" distR="0" wp14:anchorId="1A98C6B0" wp14:editId="189293F9">
             <wp:extent cx="4485048" cy="2570480"/>
@@ -8151,7 +8138,6 @@
       </w:pPr>
       <w:bookmarkStart w:id="45" w:name="_Toc64646884"/>
       <w:r>
-        <w:lastRenderedPageBreak/>
         <w:t>Microsoft Azure</w:t>
       </w:r>
       <w:bookmarkEnd w:id="45"/>
@@ -8322,6 +8308,7 @@
           <w:rFonts w:cstheme="minorHAnsi"/>
           <w:noProof/>
         </w:rPr>
+        <w:lastRenderedPageBreak/>
         <w:drawing>
           <wp:inline distT="0" distB="0" distL="0" distR="0" wp14:anchorId="13C89C6A" wp14:editId="5F49884F">
             <wp:extent cx="5218198" cy="2453005"/>
@@ -8482,14 +8469,7 @@
         <w:rPr>
           <w:rFonts w:cstheme="minorHAnsi"/>
         </w:rPr>
-        <w:t xml:space="preserve"> extensión preconfigurada del conocido framework de desarrollo Spring. A efectos prácticos, SpringBoot permite desarrollar una aplicación web saltándose todos los pasos de preconfigurar la misma. Spring es ideal para trabajar con </w:t>
-      </w:r>
-      <w:r>
-        <w:rPr>
-          <w:rFonts w:cstheme="minorHAnsi"/>
-        </w:rPr>
-        <w:lastRenderedPageBreak/>
-        <w:t xml:space="preserve">el MVC (o Modelo Vista Controlador). También es muy adecuado para desarrollar aplicaciones que consuman APIs desde dispositivos móviles, Smart TVs y otros. </w:t>
+        <w:t xml:space="preserve"> extensión preconfigurada del conocido framework de desarrollo Spring. A efectos prácticos, SpringBoot permite desarrollar una aplicación web saltándose todos los pasos de preconfigurar la misma. Spring es ideal para trabajar con el MVC (o Modelo Vista Controlador). También es muy adecuado para desarrollar aplicaciones que consuman APIs desde dispositivos móviles, Smart TVs y otros. </w:t>
       </w:r>
     </w:p>
     <w:p>
@@ -8576,7 +8556,14 @@
         <w:rPr>
           <w:rFonts w:cstheme="minorHAnsi"/>
         </w:rPr>
-        <w:t>, por lo que puede ser de gran utilidad en nuestro desarrollo. Su código es fácilmente escalable, pues utiliza clusters para trabajar con las direcciones. También tiene Node Package Manager, el cual es un gestor de paquetes que permite instalar diferentes módulos con distintas funcionalidades con una simple línea de código. También es muy apta para empresas pequeñas, pues permite ser manejada por pocas personas, ya que el front-end y el back-end se pueden desarrollar con un mismo lenguaje. Empresas muy conocidas como PayPal o Netflix utilizan Node hoy en día, pues permite reducir en gran medida el coste de esfuerzo de las maquinas sin afectar a la seguridad.</w:t>
+        <w:t xml:space="preserve">, por lo que puede ser de gran utilidad en nuestro desarrollo. Su código es fácilmente escalable, pues utiliza clusters para trabajar con las direcciones. También tiene Node Package Manager, el cual es un gestor de paquetes que permite instalar diferentes módulos con distintas funcionalidades con una simple línea de código. También es muy apta para empresas pequeñas, pues permite ser manejada por pocas personas, ya que el front-end y el back-end se pueden desarrollar </w:t>
+      </w:r>
+      <w:r>
+        <w:rPr>
+          <w:rFonts w:cstheme="minorHAnsi"/>
+        </w:rPr>
+        <w:lastRenderedPageBreak/>
+        <w:t>con un mismo lenguaje. Empresas muy conocidas como PayPal o Netflix utilizan Node hoy en día, pues permite reducir en gran medida el coste de esfuerzo de las maquinas sin afectar a la seguridad.</w:t>
       </w:r>
     </w:p>
     <w:p>
@@ -8824,7 +8811,6 @@
         <w:rPr>
           <w:rFonts w:cstheme="minorHAnsi"/>
         </w:rPr>
-        <w:lastRenderedPageBreak/>
         <w:t>Es muy utilizada por su versatilidad, pues permite modificar los objetos ya existentes en la base de datos sin necesidad de reestructurar toda. De esta forma, si es necesario añadir atributos o elementos a una colección no es necesario recrear esta. Es especialmente apta para proyectos web que quieran estas tres características:</w:t>
       </w:r>
     </w:p>
@@ -9004,6 +8990,7 @@
         <w:jc w:val="both"/>
       </w:pPr>
       <w:r>
+        <w:lastRenderedPageBreak/>
         <w:t xml:space="preserve">Respecto a Amazon Web Services, </w:t>
       </w:r>
       <w:r>
@@ -9396,7 +9383,6 @@
                 <w:b/>
                 <w:bCs/>
               </w:rPr>
-              <w:lastRenderedPageBreak/>
               <w:t>TOTAL</w:t>
             </w:r>
           </w:p>
@@ -9536,6 +9522,7 @@
       <w:bookmarkStart w:id="60" w:name="_Toc64564898"/>
       <w:bookmarkStart w:id="61" w:name="_Toc64646894"/>
       <w:r>
+        <w:lastRenderedPageBreak/>
         <w:t>Selección de Desarrollo</w:t>
       </w:r>
       <w:bookmarkEnd w:id="60"/>
@@ -9700,7 +9687,6 @@
         <w:rPr>
           <w:rFonts w:asciiTheme="minorHAnsi" w:hAnsiTheme="minorHAnsi" w:cstheme="minorHAnsi"/>
         </w:rPr>
-        <w:lastRenderedPageBreak/>
         <w:t xml:space="preserve">Capítulo </w:t>
       </w:r>
       <w:r>
@@ -9899,6 +9885,7 @@
           <w:sz w:val="16"/>
           <w:szCs w:val="16"/>
         </w:rPr>
+        <w:lastRenderedPageBreak/>
         <w:drawing>
           <wp:inline distT="0" distB="0" distL="0" distR="0" wp14:anchorId="73EB256B" wp14:editId="1F077308">
             <wp:extent cx="5731510" cy="2821940"/>
@@ -13333,16 +13320,7 @@
           </w:tcPr>
           <w:p>
             <w:r>
-              <w:t>&gt;</w:t>
-            </w:r>
-            <w:r>
-              <w:t>&gt;</w:t>
-            </w:r>
-            <w:r>
-              <w:t>RF.1.4</w:t>
-            </w:r>
-            <w:r>
-              <w:t>.1</w:t>
+              <w:t>&gt;&gt;RF.1.4.1</w:t>
             </w:r>
           </w:p>
         </w:tc>
@@ -22478,10 +22456,7 @@
           </w:tcPr>
           <w:p>
             <w:r>
-              <w:t>&gt;RF.5.</w:t>
-            </w:r>
-            <w:r>
-              <w:t>3</w:t>
+              <w:t>&gt;RF.5.3</w:t>
             </w:r>
           </w:p>
         </w:tc>
@@ -22503,13 +22478,7 @@
           </w:tcPr>
           <w:p>
             <w:r>
-              <w:t xml:space="preserve">El sistema permitirá filtrar por </w:t>
-            </w:r>
-            <w:r>
-              <w:t>superficie</w:t>
-            </w:r>
-            <w:r>
-              <w:t xml:space="preserve"> en las propiedades de tipo “Vivienda”, “Local” y “Suelo”.</w:t>
+              <w:t>El sistema permitirá filtrar por superficie en las propiedades de tipo “Vivienda”, “Local” y “Suelo”.</w:t>
             </w:r>
           </w:p>
         </w:tc>
@@ -22691,9 +22660,847 @@
           </w:tcPr>
           <w:p>
             <w:r>
+              <w:t>&gt;RF.5.8</w:t>
+            </w:r>
+          </w:p>
+        </w:tc>
+        <w:tc>
+          <w:tcPr>
+            <w:tcW w:w="1985" w:type="dxa"/>
+            <w:shd w:val="clear" w:color="auto" w:fill="FFFFFF" w:themeFill="background1"/>
+          </w:tcPr>
+          <w:p>
+            <w:r>
+              <w:t>Datos</w:t>
+            </w:r>
+          </w:p>
+        </w:tc>
+        <w:tc>
+          <w:tcPr>
+            <w:tcW w:w="5244" w:type="dxa"/>
+            <w:shd w:val="clear" w:color="auto" w:fill="FFFFFF" w:themeFill="background1"/>
+          </w:tcPr>
+          <w:p>
+            <w:r>
+              <w:t xml:space="preserve">El sistema permitirá filtrar si tiene </w:t>
+            </w:r>
+            <w:r>
+              <w:t>calefacción</w:t>
+            </w:r>
+            <w:r>
+              <w:t xml:space="preserve"> o no en las propiedades de tipo “Vivienda” y “Local”.</w:t>
+            </w:r>
+          </w:p>
+        </w:tc>
+      </w:tr>
+      <w:tr>
+        <w:trPr>
+          <w:trHeight w:val="567"/>
+        </w:trPr>
+        <w:tc>
+          <w:tcPr>
+            <w:tcW w:w="1838" w:type="dxa"/>
+            <w:shd w:val="clear" w:color="auto" w:fill="FFFFFF" w:themeFill="background1"/>
+          </w:tcPr>
+          <w:p>
+            <w:r>
+              <w:t>&gt;RF.5.9</w:t>
+            </w:r>
+          </w:p>
+        </w:tc>
+        <w:tc>
+          <w:tcPr>
+            <w:tcW w:w="1985" w:type="dxa"/>
+            <w:shd w:val="clear" w:color="auto" w:fill="FFFFFF" w:themeFill="background1"/>
+          </w:tcPr>
+          <w:p>
+            <w:r>
+              <w:t>Datos</w:t>
+            </w:r>
+          </w:p>
+        </w:tc>
+        <w:tc>
+          <w:tcPr>
+            <w:tcW w:w="5244" w:type="dxa"/>
+            <w:shd w:val="clear" w:color="auto" w:fill="FFFFFF" w:themeFill="background1"/>
+          </w:tcPr>
+          <w:p>
+            <w:r>
+              <w:t>El sistema permitirá filtrar si tiene aire acondicionado o no en las propiedades de tipo “Vivienda” y “Local”.</w:t>
+            </w:r>
+          </w:p>
+        </w:tc>
+      </w:tr>
+      <w:tr>
+        <w:trPr>
+          <w:trHeight w:val="567"/>
+        </w:trPr>
+        <w:tc>
+          <w:tcPr>
+            <w:tcW w:w="1838" w:type="dxa"/>
+            <w:shd w:val="clear" w:color="auto" w:fill="FFFFFF" w:themeFill="background1"/>
+          </w:tcPr>
+          <w:p>
+            <w:r>
+              <w:t>&gt;RF.5.10</w:t>
+            </w:r>
+          </w:p>
+        </w:tc>
+        <w:tc>
+          <w:tcPr>
+            <w:tcW w:w="1985" w:type="dxa"/>
+            <w:shd w:val="clear" w:color="auto" w:fill="FFFFFF" w:themeFill="background1"/>
+          </w:tcPr>
+          <w:p>
+            <w:r>
+              <w:t>Datos</w:t>
+            </w:r>
+          </w:p>
+        </w:tc>
+        <w:tc>
+          <w:tcPr>
+            <w:tcW w:w="5244" w:type="dxa"/>
+            <w:shd w:val="clear" w:color="auto" w:fill="FFFFFF" w:themeFill="background1"/>
+          </w:tcPr>
+          <w:p>
+            <w:r>
+              <w:t>El sistema permitirá filtrar por número de habitaciones en las propiedades de tipo “Vivienda”.</w:t>
+            </w:r>
+          </w:p>
+        </w:tc>
+      </w:tr>
+      <w:tr>
+        <w:trPr>
+          <w:trHeight w:val="567"/>
+        </w:trPr>
+        <w:tc>
+          <w:tcPr>
+            <w:tcW w:w="1838" w:type="dxa"/>
+            <w:shd w:val="clear" w:color="auto" w:fill="FFFFFF" w:themeFill="background1"/>
+          </w:tcPr>
+          <w:p>
+            <w:r>
+              <w:t>&gt;RF.5.1</w:t>
+            </w:r>
+            <w:r>
+              <w:t>1</w:t>
+            </w:r>
+          </w:p>
+        </w:tc>
+        <w:tc>
+          <w:tcPr>
+            <w:tcW w:w="1985" w:type="dxa"/>
+            <w:shd w:val="clear" w:color="auto" w:fill="FFFFFF" w:themeFill="background1"/>
+          </w:tcPr>
+          <w:p>
+            <w:r>
+              <w:t>Datos</w:t>
+            </w:r>
+          </w:p>
+        </w:tc>
+        <w:tc>
+          <w:tcPr>
+            <w:tcW w:w="5244" w:type="dxa"/>
+            <w:shd w:val="clear" w:color="auto" w:fill="FFFFFF" w:themeFill="background1"/>
+          </w:tcPr>
+          <w:p>
+            <w:r>
+              <w:t>El sistema permitirá filtrar por número de baños en las propiedades de tipo “Vivienda”.</w:t>
+            </w:r>
+          </w:p>
+        </w:tc>
+      </w:tr>
+      <w:tr>
+        <w:trPr>
+          <w:trHeight w:val="567"/>
+        </w:trPr>
+        <w:tc>
+          <w:tcPr>
+            <w:tcW w:w="1838" w:type="dxa"/>
+            <w:shd w:val="clear" w:color="auto" w:fill="FFFFFF" w:themeFill="background1"/>
+          </w:tcPr>
+          <w:p>
+            <w:r>
+              <w:t>&gt;RF.5.1</w:t>
+            </w:r>
+            <w:r>
+              <w:t>2</w:t>
+            </w:r>
+          </w:p>
+        </w:tc>
+        <w:tc>
+          <w:tcPr>
+            <w:tcW w:w="1985" w:type="dxa"/>
+            <w:shd w:val="clear" w:color="auto" w:fill="FFFFFF" w:themeFill="background1"/>
+          </w:tcPr>
+          <w:p>
+            <w:r>
+              <w:t>Datos</w:t>
+            </w:r>
+          </w:p>
+        </w:tc>
+        <w:tc>
+          <w:tcPr>
+            <w:tcW w:w="5244" w:type="dxa"/>
+            <w:shd w:val="clear" w:color="auto" w:fill="FFFFFF" w:themeFill="background1"/>
+          </w:tcPr>
+          <w:p>
+            <w:r>
+              <w:t>El sistema permitirá filtrar si tiene garaje o no en las propiedades de tipo “Vivienda”.</w:t>
+            </w:r>
+          </w:p>
+        </w:tc>
+      </w:tr>
+      <w:tr>
+        <w:trPr>
+          <w:trHeight w:val="567"/>
+        </w:trPr>
+        <w:tc>
+          <w:tcPr>
+            <w:tcW w:w="1838" w:type="dxa"/>
+            <w:shd w:val="clear" w:color="auto" w:fill="FFFFFF" w:themeFill="background1"/>
+          </w:tcPr>
+          <w:p>
+            <w:r>
+              <w:t>&gt;RF.5.1</w:t>
+            </w:r>
+            <w:r>
+              <w:t>3</w:t>
+            </w:r>
+          </w:p>
+        </w:tc>
+        <w:tc>
+          <w:tcPr>
+            <w:tcW w:w="1985" w:type="dxa"/>
+            <w:shd w:val="clear" w:color="auto" w:fill="FFFFFF" w:themeFill="background1"/>
+          </w:tcPr>
+          <w:p>
+            <w:r>
+              <w:t>Datos</w:t>
+            </w:r>
+          </w:p>
+        </w:tc>
+        <w:tc>
+          <w:tcPr>
+            <w:tcW w:w="5244" w:type="dxa"/>
+            <w:shd w:val="clear" w:color="auto" w:fill="FFFFFF" w:themeFill="background1"/>
+          </w:tcPr>
+          <w:p>
+            <w:r>
+              <w:t>El sistema permitirá filtrar si tiene piscina o no en las propiedades de tipo “Vivienda”.</w:t>
+            </w:r>
+          </w:p>
+        </w:tc>
+      </w:tr>
+      <w:tr>
+        <w:trPr>
+          <w:trHeight w:val="567"/>
+        </w:trPr>
+        <w:tc>
+          <w:tcPr>
+            <w:tcW w:w="1838" w:type="dxa"/>
+            <w:shd w:val="clear" w:color="auto" w:fill="FFFFFF" w:themeFill="background1"/>
+          </w:tcPr>
+          <w:p>
+            <w:r>
+              <w:t>&gt;RF.5.1</w:t>
+            </w:r>
+            <w:r>
+              <w:t>4</w:t>
+            </w:r>
+          </w:p>
+        </w:tc>
+        <w:tc>
+          <w:tcPr>
+            <w:tcW w:w="1985" w:type="dxa"/>
+            <w:shd w:val="clear" w:color="auto" w:fill="FFFFFF" w:themeFill="background1"/>
+          </w:tcPr>
+          <w:p>
+            <w:r>
+              <w:t>Datos</w:t>
+            </w:r>
+          </w:p>
+        </w:tc>
+        <w:tc>
+          <w:tcPr>
+            <w:tcW w:w="5244" w:type="dxa"/>
+            <w:shd w:val="clear" w:color="auto" w:fill="FFFFFF" w:themeFill="background1"/>
+          </w:tcPr>
+          <w:p>
+            <w:r>
+              <w:t>El sistema permitirá filtrar si tiene terraza o no en las propiedades de tipo “Vivienda”.</w:t>
+            </w:r>
+          </w:p>
+        </w:tc>
+      </w:tr>
+      <w:tr>
+        <w:trPr>
+          <w:trHeight w:val="567"/>
+        </w:trPr>
+        <w:tc>
+          <w:tcPr>
+            <w:tcW w:w="1838" w:type="dxa"/>
+            <w:shd w:val="clear" w:color="auto" w:fill="FFFFFF" w:themeFill="background1"/>
+          </w:tcPr>
+          <w:p>
+            <w:r>
+              <w:t>&gt;RF.5.1</w:t>
+            </w:r>
+            <w:r>
+              <w:t>5</w:t>
+            </w:r>
+          </w:p>
+        </w:tc>
+        <w:tc>
+          <w:tcPr>
+            <w:tcW w:w="1985" w:type="dxa"/>
+            <w:shd w:val="clear" w:color="auto" w:fill="FFFFFF" w:themeFill="background1"/>
+          </w:tcPr>
+          <w:p>
+            <w:r>
+              <w:t>Datos</w:t>
+            </w:r>
+          </w:p>
+        </w:tc>
+        <w:tc>
+          <w:tcPr>
+            <w:tcW w:w="5244" w:type="dxa"/>
+            <w:shd w:val="clear" w:color="auto" w:fill="FFFFFF" w:themeFill="background1"/>
+          </w:tcPr>
+          <w:p>
+            <w:r>
+              <w:t xml:space="preserve">El sistema permitirá filtrar si tiene </w:t>
+            </w:r>
+            <w:r>
+              <w:t>jardín</w:t>
+            </w:r>
+            <w:r>
+              <w:t xml:space="preserve"> o no en las propiedades de tipo “Vivienda”</w:t>
+            </w:r>
+            <w:r>
+              <w:t>.</w:t>
+            </w:r>
+          </w:p>
+        </w:tc>
+      </w:tr>
+      <w:tr>
+        <w:trPr>
+          <w:trHeight w:val="567"/>
+        </w:trPr>
+        <w:tc>
+          <w:tcPr>
+            <w:tcW w:w="1838" w:type="dxa"/>
+            <w:shd w:val="clear" w:color="auto" w:fill="FFFFFF" w:themeFill="background1"/>
+          </w:tcPr>
+          <w:p>
+            <w:r>
+              <w:t>&gt;RF.5.1</w:t>
+            </w:r>
+            <w:r>
+              <w:t>6</w:t>
+            </w:r>
+          </w:p>
+        </w:tc>
+        <w:tc>
+          <w:tcPr>
+            <w:tcW w:w="1985" w:type="dxa"/>
+            <w:shd w:val="clear" w:color="auto" w:fill="FFFFFF" w:themeFill="background1"/>
+          </w:tcPr>
+          <w:p>
+            <w:r>
+              <w:t>Datos</w:t>
+            </w:r>
+          </w:p>
+        </w:tc>
+        <w:tc>
+          <w:tcPr>
+            <w:tcW w:w="5244" w:type="dxa"/>
+            <w:shd w:val="clear" w:color="auto" w:fill="FFFFFF" w:themeFill="background1"/>
+          </w:tcPr>
+          <w:p>
+            <w:r>
+              <w:t>El sistema permitirá filtrar si tiene ascensor o no en las propiedades de tipo “Vivienda”.</w:t>
+            </w:r>
+          </w:p>
+        </w:tc>
+      </w:tr>
+      <w:tr>
+        <w:trPr>
+          <w:trHeight w:val="567"/>
+        </w:trPr>
+        <w:tc>
+          <w:tcPr>
+            <w:tcW w:w="1838" w:type="dxa"/>
+            <w:shd w:val="clear" w:color="auto" w:fill="FFFFFF" w:themeFill="background1"/>
+          </w:tcPr>
+          <w:p>
+            <w:r>
+              <w:t>&gt;RF.5.1</w:t>
+            </w:r>
+            <w:r>
+              <w:t>7</w:t>
+            </w:r>
+          </w:p>
+        </w:tc>
+        <w:tc>
+          <w:tcPr>
+            <w:tcW w:w="1985" w:type="dxa"/>
+            <w:shd w:val="clear" w:color="auto" w:fill="FFFFFF" w:themeFill="background1"/>
+          </w:tcPr>
+          <w:p>
+            <w:r>
+              <w:t>Datos</w:t>
+            </w:r>
+          </w:p>
+        </w:tc>
+        <w:tc>
+          <w:tcPr>
+            <w:tcW w:w="5244" w:type="dxa"/>
+            <w:shd w:val="clear" w:color="auto" w:fill="FFFFFF" w:themeFill="background1"/>
+          </w:tcPr>
+          <w:p>
+            <w:r>
+              <w:t>El sistema permitirá filtrar si esta amueblado o no en las propiedades de tipo “Vivienda”.</w:t>
+            </w:r>
+          </w:p>
+        </w:tc>
+      </w:tr>
+      <w:tr>
+        <w:trPr>
+          <w:trHeight w:val="567"/>
+        </w:trPr>
+        <w:tc>
+          <w:tcPr>
+            <w:tcW w:w="1838" w:type="dxa"/>
+            <w:shd w:val="clear" w:color="auto" w:fill="FFFFFF" w:themeFill="background1"/>
+          </w:tcPr>
+          <w:p>
+            <w:r>
+              <w:t>&gt;RF.5.1</w:t>
+            </w:r>
+            <w:r>
+              <w:t>8</w:t>
+            </w:r>
+          </w:p>
+        </w:tc>
+        <w:tc>
+          <w:tcPr>
+            <w:tcW w:w="1985" w:type="dxa"/>
+            <w:shd w:val="clear" w:color="auto" w:fill="FFFFFF" w:themeFill="background1"/>
+          </w:tcPr>
+          <w:p>
+            <w:r>
+              <w:t>Datos</w:t>
+            </w:r>
+          </w:p>
+        </w:tc>
+        <w:tc>
+          <w:tcPr>
+            <w:tcW w:w="5244" w:type="dxa"/>
+            <w:shd w:val="clear" w:color="auto" w:fill="FFFFFF" w:themeFill="background1"/>
+          </w:tcPr>
+          <w:p>
+            <w:r>
+              <w:t>El sistema permitirá filtrar si permite animales o no en las propiedades de tipo “Vivienda”.</w:t>
+            </w:r>
+          </w:p>
+        </w:tc>
+      </w:tr>
+      <w:tr>
+        <w:trPr>
+          <w:trHeight w:val="567"/>
+        </w:trPr>
+        <w:tc>
+          <w:tcPr>
+            <w:tcW w:w="1838" w:type="dxa"/>
+            <w:shd w:val="clear" w:color="auto" w:fill="FFFFFF" w:themeFill="background1"/>
+          </w:tcPr>
+          <w:p>
+            <w:r>
+              <w:t>&gt;RF.5.1</w:t>
+            </w:r>
+            <w:r>
+              <w:t>9</w:t>
+            </w:r>
+          </w:p>
+        </w:tc>
+        <w:tc>
+          <w:tcPr>
+            <w:tcW w:w="1985" w:type="dxa"/>
+            <w:shd w:val="clear" w:color="auto" w:fill="FFFFFF" w:themeFill="background1"/>
+          </w:tcPr>
+          <w:p>
+            <w:r>
+              <w:t>Datos</w:t>
+            </w:r>
+          </w:p>
+        </w:tc>
+        <w:tc>
+          <w:tcPr>
+            <w:tcW w:w="5244" w:type="dxa"/>
+            <w:shd w:val="clear" w:color="auto" w:fill="FFFFFF" w:themeFill="background1"/>
+          </w:tcPr>
+          <w:p>
+            <w:r>
+              <w:t>El sistema permitirá filtrar si posee escaparate o no en las propiedades de tipo “Local”.</w:t>
+            </w:r>
+          </w:p>
+        </w:tc>
+      </w:tr>
+      <w:tr>
+        <w:trPr>
+          <w:trHeight w:val="567"/>
+        </w:trPr>
+        <w:tc>
+          <w:tcPr>
+            <w:tcW w:w="1838" w:type="dxa"/>
+            <w:shd w:val="clear" w:color="auto" w:fill="FFFFFF" w:themeFill="background1"/>
+          </w:tcPr>
+          <w:p>
+            <w:r>
               <w:t>&gt;RF.5.</w:t>
             </w:r>
             <w:r>
+              <w:t>20</w:t>
+            </w:r>
+          </w:p>
+        </w:tc>
+        <w:tc>
+          <w:tcPr>
+            <w:tcW w:w="1985" w:type="dxa"/>
+            <w:shd w:val="clear" w:color="auto" w:fill="FFFFFF" w:themeFill="background1"/>
+          </w:tcPr>
+          <w:p>
+            <w:r>
+              <w:t>Datos</w:t>
+            </w:r>
+          </w:p>
+        </w:tc>
+        <w:tc>
+          <w:tcPr>
+            <w:tcW w:w="5244" w:type="dxa"/>
+            <w:shd w:val="clear" w:color="auto" w:fill="FFFFFF" w:themeFill="background1"/>
+          </w:tcPr>
+          <w:p>
+            <w:r>
+              <w:t>El sistema permitirá filtrar si posee aparcamiento o no en las propiedades de tipo “Local”.</w:t>
+            </w:r>
+          </w:p>
+        </w:tc>
+      </w:tr>
+      <w:tr>
+        <w:trPr>
+          <w:trHeight w:val="567"/>
+        </w:trPr>
+        <w:tc>
+          <w:tcPr>
+            <w:tcW w:w="1838" w:type="dxa"/>
+            <w:shd w:val="clear" w:color="auto" w:fill="FFFFFF" w:themeFill="background1"/>
+          </w:tcPr>
+          <w:p>
+            <w:r>
+              <w:t>&gt;RF.5.2</w:t>
+            </w:r>
+            <w:r>
+              <w:t>1</w:t>
+            </w:r>
+          </w:p>
+        </w:tc>
+        <w:tc>
+          <w:tcPr>
+            <w:tcW w:w="1985" w:type="dxa"/>
+            <w:shd w:val="clear" w:color="auto" w:fill="FFFFFF" w:themeFill="background1"/>
+          </w:tcPr>
+          <w:p>
+            <w:r>
+              <w:t>Datos</w:t>
+            </w:r>
+          </w:p>
+        </w:tc>
+        <w:tc>
+          <w:tcPr>
+            <w:tcW w:w="5244" w:type="dxa"/>
+            <w:shd w:val="clear" w:color="auto" w:fill="FFFFFF" w:themeFill="background1"/>
+          </w:tcPr>
+          <w:p>
+            <w:r>
+              <w:t>El sistema permitirá filtrar si posee zona de carga y descarga o no en las propiedades de tipo “Local”.</w:t>
+            </w:r>
+          </w:p>
+        </w:tc>
+      </w:tr>
+      <w:tr>
+        <w:trPr>
+          <w:trHeight w:val="567"/>
+        </w:trPr>
+        <w:tc>
+          <w:tcPr>
+            <w:tcW w:w="1838" w:type="dxa"/>
+            <w:shd w:val="clear" w:color="auto" w:fill="FFFFFF" w:themeFill="background1"/>
+          </w:tcPr>
+          <w:p>
+            <w:r>
+              <w:t>&gt;RF.5.2</w:t>
+            </w:r>
+            <w:r>
+              <w:t>2</w:t>
+            </w:r>
+          </w:p>
+        </w:tc>
+        <w:tc>
+          <w:tcPr>
+            <w:tcW w:w="1985" w:type="dxa"/>
+            <w:shd w:val="clear" w:color="auto" w:fill="FFFFFF" w:themeFill="background1"/>
+          </w:tcPr>
+          <w:p>
+            <w:r>
+              <w:t>Datos</w:t>
+            </w:r>
+          </w:p>
+        </w:tc>
+        <w:tc>
+          <w:tcPr>
+            <w:tcW w:w="5244" w:type="dxa"/>
+            <w:shd w:val="clear" w:color="auto" w:fill="FFFFFF" w:themeFill="background1"/>
+          </w:tcPr>
+          <w:p>
+            <w:r>
+              <w:t>El sistema permitirá filtrar si posee un sistema de extinción de incendios o no en las propiedades de tipo “Local”.</w:t>
+            </w:r>
+          </w:p>
+        </w:tc>
+      </w:tr>
+      <w:tr>
+        <w:trPr>
+          <w:trHeight w:val="567"/>
+        </w:trPr>
+        <w:tc>
+          <w:tcPr>
+            <w:tcW w:w="1838" w:type="dxa"/>
+            <w:shd w:val="clear" w:color="auto" w:fill="FFFFFF" w:themeFill="background1"/>
+          </w:tcPr>
+          <w:p>
+            <w:r>
+              <w:t>&gt;RF.5.2</w:t>
+            </w:r>
+            <w:r>
+              <w:t>3</w:t>
+            </w:r>
+          </w:p>
+        </w:tc>
+        <w:tc>
+          <w:tcPr>
+            <w:tcW w:w="1985" w:type="dxa"/>
+            <w:shd w:val="clear" w:color="auto" w:fill="FFFFFF" w:themeFill="background1"/>
+          </w:tcPr>
+          <w:p>
+            <w:r>
+              <w:t>Datos</w:t>
+            </w:r>
+          </w:p>
+        </w:tc>
+        <w:tc>
+          <w:tcPr>
+            <w:tcW w:w="5244" w:type="dxa"/>
+            <w:shd w:val="clear" w:color="auto" w:fill="FFFFFF" w:themeFill="background1"/>
+          </w:tcPr>
+          <w:p>
+            <w:r>
+              <w:t xml:space="preserve">El sistema permitirá filtrar por </w:t>
+            </w:r>
+            <w:r>
+              <w:t>número</w:t>
+            </w:r>
+            <w:r>
+              <w:t xml:space="preserve"> de aseos en las propiedades de tipo “Local”.</w:t>
+            </w:r>
+          </w:p>
+        </w:tc>
+      </w:tr>
+      <w:tr>
+        <w:trPr>
+          <w:trHeight w:val="567"/>
+        </w:trPr>
+        <w:tc>
+          <w:tcPr>
+            <w:tcW w:w="1838" w:type="dxa"/>
+            <w:shd w:val="clear" w:color="auto" w:fill="FFFFFF" w:themeFill="background1"/>
+          </w:tcPr>
+          <w:p>
+            <w:r>
+              <w:t>&gt;RF.5.2</w:t>
+            </w:r>
+            <w:r>
+              <w:t>4</w:t>
+            </w:r>
+          </w:p>
+        </w:tc>
+        <w:tc>
+          <w:tcPr>
+            <w:tcW w:w="1985" w:type="dxa"/>
+            <w:shd w:val="clear" w:color="auto" w:fill="FFFFFF" w:themeFill="background1"/>
+          </w:tcPr>
+          <w:p>
+            <w:r>
+              <w:t>Datos</w:t>
+            </w:r>
+          </w:p>
+        </w:tc>
+        <w:tc>
+          <w:tcPr>
+            <w:tcW w:w="5244" w:type="dxa"/>
+            <w:shd w:val="clear" w:color="auto" w:fill="FFFFFF" w:themeFill="background1"/>
+          </w:tcPr>
+          <w:p>
+            <w:r>
+              <w:t xml:space="preserve">El sistema permitirá filtrar si posee </w:t>
+            </w:r>
+            <w:r>
+              <w:t>iluminación</w:t>
+            </w:r>
+            <w:r>
+              <w:t xml:space="preserve"> o no en las propiedades de tipo “Local”.</w:t>
+            </w:r>
+          </w:p>
+        </w:tc>
+      </w:tr>
+      <w:tr>
+        <w:trPr>
+          <w:trHeight w:val="567"/>
+        </w:trPr>
+        <w:tc>
+          <w:tcPr>
+            <w:tcW w:w="1838" w:type="dxa"/>
+            <w:shd w:val="clear" w:color="auto" w:fill="FFFFFF" w:themeFill="background1"/>
+          </w:tcPr>
+          <w:p>
+            <w:r>
+              <w:t>&gt;RF.5.2</w:t>
+            </w:r>
+            <w:r>
+              <w:t>5</w:t>
+            </w:r>
+          </w:p>
+        </w:tc>
+        <w:tc>
+          <w:tcPr>
+            <w:tcW w:w="1985" w:type="dxa"/>
+            <w:shd w:val="clear" w:color="auto" w:fill="FFFFFF" w:themeFill="background1"/>
+          </w:tcPr>
+          <w:p>
+            <w:r>
+              <w:t>Datos</w:t>
+            </w:r>
+          </w:p>
+        </w:tc>
+        <w:tc>
+          <w:tcPr>
+            <w:tcW w:w="5244" w:type="dxa"/>
+            <w:shd w:val="clear" w:color="auto" w:fill="FFFFFF" w:themeFill="background1"/>
+          </w:tcPr>
+          <w:p>
+            <w:r>
+              <w:t>El sistema permitirá filtrar por situación en las propiedades de tipo “Suelo”.</w:t>
+            </w:r>
+          </w:p>
+        </w:tc>
+      </w:tr>
+      <w:tr>
+        <w:trPr>
+          <w:trHeight w:val="567"/>
+        </w:trPr>
+        <w:tc>
+          <w:tcPr>
+            <w:tcW w:w="1838" w:type="dxa"/>
+            <w:shd w:val="clear" w:color="auto" w:fill="FFFFFF" w:themeFill="background1"/>
+          </w:tcPr>
+          <w:p>
+            <w:r>
+              <w:t>&gt;RF.5.2</w:t>
+            </w:r>
+            <w:r>
+              <w:t>6</w:t>
+            </w:r>
+          </w:p>
+        </w:tc>
+        <w:tc>
+          <w:tcPr>
+            <w:tcW w:w="1985" w:type="dxa"/>
+            <w:shd w:val="clear" w:color="auto" w:fill="FFFFFF" w:themeFill="background1"/>
+          </w:tcPr>
+          <w:p>
+            <w:r>
+              <w:t>Datos</w:t>
+            </w:r>
+          </w:p>
+        </w:tc>
+        <w:tc>
+          <w:tcPr>
+            <w:tcW w:w="5244" w:type="dxa"/>
+            <w:shd w:val="clear" w:color="auto" w:fill="FFFFFF" w:themeFill="background1"/>
+          </w:tcPr>
+          <w:p>
+            <w:r>
+              <w:t>El sistema permitirá filtrar por acceso a agua en las propiedades de tipo “Suelo”.</w:t>
+            </w:r>
+          </w:p>
+        </w:tc>
+      </w:tr>
+      <w:tr>
+        <w:trPr>
+          <w:trHeight w:val="567"/>
+        </w:trPr>
+        <w:tc>
+          <w:tcPr>
+            <w:tcW w:w="1838" w:type="dxa"/>
+            <w:shd w:val="clear" w:color="auto" w:fill="FFFFFF" w:themeFill="background1"/>
+          </w:tcPr>
+          <w:p>
+            <w:r>
+              <w:t>&gt;RF.5.2</w:t>
+            </w:r>
+            <w:r>
+              <w:t>7</w:t>
+            </w:r>
+          </w:p>
+        </w:tc>
+        <w:tc>
+          <w:tcPr>
+            <w:tcW w:w="1985" w:type="dxa"/>
+            <w:shd w:val="clear" w:color="auto" w:fill="FFFFFF" w:themeFill="background1"/>
+          </w:tcPr>
+          <w:p>
+            <w:r>
+              <w:t>Datos</w:t>
+            </w:r>
+          </w:p>
+        </w:tc>
+        <w:tc>
+          <w:tcPr>
+            <w:tcW w:w="5244" w:type="dxa"/>
+            <w:shd w:val="clear" w:color="auto" w:fill="FFFFFF" w:themeFill="background1"/>
+          </w:tcPr>
+          <w:p>
+            <w:r>
+              <w:t>El sistema permitirá filtrar por acceso a luz en las propiedades de tipo “Suelo”.</w:t>
+            </w:r>
+          </w:p>
+        </w:tc>
+      </w:tr>
+      <w:tr>
+        <w:trPr>
+          <w:trHeight w:val="567"/>
+        </w:trPr>
+        <w:tc>
+          <w:tcPr>
+            <w:tcW w:w="1838" w:type="dxa"/>
+            <w:shd w:val="clear" w:color="auto" w:fill="FFFFFF" w:themeFill="background1"/>
+          </w:tcPr>
+          <w:p>
+            <w:r>
+              <w:t>&gt;RF.5.2</w:t>
+            </w:r>
+            <w:r>
               <w:t>8</w:t>
             </w:r>
           </w:p>
@@ -22716,938 +23523,7 @@
           </w:tcPr>
           <w:p>
             <w:r>
-              <w:t xml:space="preserve">El sistema permitirá filtrar si tiene </w:t>
-            </w:r>
-            <w:r>
-              <w:t>calefacción</w:t>
-            </w:r>
-            <w:r>
-              <w:t xml:space="preserve"> o no en las propiedades de tipo “Vivienda” y “Local”.</w:t>
-            </w:r>
-          </w:p>
-        </w:tc>
-      </w:tr>
-      <w:tr>
-        <w:trPr>
-          <w:trHeight w:val="567"/>
-        </w:trPr>
-        <w:tc>
-          <w:tcPr>
-            <w:tcW w:w="1838" w:type="dxa"/>
-            <w:shd w:val="clear" w:color="auto" w:fill="FFFFFF" w:themeFill="background1"/>
-          </w:tcPr>
-          <w:p>
-            <w:r>
-              <w:t>&gt;RF.5.</w:t>
-            </w:r>
-            <w:r>
-              <w:t>9</w:t>
-            </w:r>
-          </w:p>
-        </w:tc>
-        <w:tc>
-          <w:tcPr>
-            <w:tcW w:w="1985" w:type="dxa"/>
-            <w:shd w:val="clear" w:color="auto" w:fill="FFFFFF" w:themeFill="background1"/>
-          </w:tcPr>
-          <w:p>
-            <w:r>
-              <w:t>Datos</w:t>
-            </w:r>
-          </w:p>
-        </w:tc>
-        <w:tc>
-          <w:tcPr>
-            <w:tcW w:w="5244" w:type="dxa"/>
-            <w:shd w:val="clear" w:color="auto" w:fill="FFFFFF" w:themeFill="background1"/>
-          </w:tcPr>
-          <w:p>
-            <w:r>
-              <w:t>El sistema permitirá filtrar si tiene aire acondicionado o no en las propiedades de tipo “Vivienda” y “Local”.</w:t>
-            </w:r>
-          </w:p>
-        </w:tc>
-      </w:tr>
-      <w:tr>
-        <w:trPr>
-          <w:trHeight w:val="567"/>
-        </w:trPr>
-        <w:tc>
-          <w:tcPr>
-            <w:tcW w:w="1838" w:type="dxa"/>
-            <w:shd w:val="clear" w:color="auto" w:fill="FFFFFF" w:themeFill="background1"/>
-          </w:tcPr>
-          <w:p>
-            <w:r>
-              <w:t>&gt;RF.5.10</w:t>
-            </w:r>
-          </w:p>
-        </w:tc>
-        <w:tc>
-          <w:tcPr>
-            <w:tcW w:w="1985" w:type="dxa"/>
-            <w:shd w:val="clear" w:color="auto" w:fill="FFFFFF" w:themeFill="background1"/>
-          </w:tcPr>
-          <w:p>
-            <w:r>
-              <w:t>Datos</w:t>
-            </w:r>
-          </w:p>
-        </w:tc>
-        <w:tc>
-          <w:tcPr>
-            <w:tcW w:w="5244" w:type="dxa"/>
-            <w:shd w:val="clear" w:color="auto" w:fill="FFFFFF" w:themeFill="background1"/>
-          </w:tcPr>
-          <w:p>
-            <w:r>
-              <w:t xml:space="preserve">El sistema permitirá filtrar por número de </w:t>
-            </w:r>
-            <w:r>
-              <w:t>habitaciones</w:t>
-            </w:r>
-            <w:r>
-              <w:t xml:space="preserve"> en las propiedades de tipo “Vivienda”.</w:t>
-            </w:r>
-          </w:p>
-        </w:tc>
-      </w:tr>
-      <w:tr>
-        <w:trPr>
-          <w:trHeight w:val="567"/>
-        </w:trPr>
-        <w:tc>
-          <w:tcPr>
-            <w:tcW w:w="1838" w:type="dxa"/>
-            <w:shd w:val="clear" w:color="auto" w:fill="FFFFFF" w:themeFill="background1"/>
-          </w:tcPr>
-          <w:p>
-            <w:r>
-              <w:t>&gt;RF.5.1</w:t>
-            </w:r>
-            <w:r>
-              <w:t>1</w:t>
-            </w:r>
-          </w:p>
-        </w:tc>
-        <w:tc>
-          <w:tcPr>
-            <w:tcW w:w="1985" w:type="dxa"/>
-            <w:shd w:val="clear" w:color="auto" w:fill="FFFFFF" w:themeFill="background1"/>
-          </w:tcPr>
-          <w:p>
-            <w:r>
-              <w:t>Datos</w:t>
-            </w:r>
-          </w:p>
-        </w:tc>
-        <w:tc>
-          <w:tcPr>
-            <w:tcW w:w="5244" w:type="dxa"/>
-            <w:shd w:val="clear" w:color="auto" w:fill="FFFFFF" w:themeFill="background1"/>
-          </w:tcPr>
-          <w:p>
-            <w:r>
-              <w:t>El sistema permitirá filtrar por número de baños en las propiedades de tipo “Vivienda”.</w:t>
-            </w:r>
-          </w:p>
-        </w:tc>
-      </w:tr>
-      <w:tr>
-        <w:trPr>
-          <w:trHeight w:val="567"/>
-        </w:trPr>
-        <w:tc>
-          <w:tcPr>
-            <w:tcW w:w="1838" w:type="dxa"/>
-            <w:shd w:val="clear" w:color="auto" w:fill="FFFFFF" w:themeFill="background1"/>
-          </w:tcPr>
-          <w:p>
-            <w:r>
-              <w:t>&gt;RF.5.1</w:t>
-            </w:r>
-            <w:r>
-              <w:t>2</w:t>
-            </w:r>
-          </w:p>
-        </w:tc>
-        <w:tc>
-          <w:tcPr>
-            <w:tcW w:w="1985" w:type="dxa"/>
-            <w:shd w:val="clear" w:color="auto" w:fill="FFFFFF" w:themeFill="background1"/>
-          </w:tcPr>
-          <w:p>
-            <w:r>
-              <w:t>Datos</w:t>
-            </w:r>
-          </w:p>
-        </w:tc>
-        <w:tc>
-          <w:tcPr>
-            <w:tcW w:w="5244" w:type="dxa"/>
-            <w:shd w:val="clear" w:color="auto" w:fill="FFFFFF" w:themeFill="background1"/>
-          </w:tcPr>
-          <w:p>
-            <w:r>
-              <w:t>El sistema permitirá filtrar si tiene garaje o no en las propiedades de tipo “Vivienda”.</w:t>
-            </w:r>
-          </w:p>
-        </w:tc>
-      </w:tr>
-      <w:tr>
-        <w:trPr>
-          <w:trHeight w:val="567"/>
-        </w:trPr>
-        <w:tc>
-          <w:tcPr>
-            <w:tcW w:w="1838" w:type="dxa"/>
-            <w:shd w:val="clear" w:color="auto" w:fill="FFFFFF" w:themeFill="background1"/>
-          </w:tcPr>
-          <w:p>
-            <w:r>
-              <w:t>&gt;RF.5.1</w:t>
-            </w:r>
-            <w:r>
-              <w:t>3</w:t>
-            </w:r>
-          </w:p>
-        </w:tc>
-        <w:tc>
-          <w:tcPr>
-            <w:tcW w:w="1985" w:type="dxa"/>
-            <w:shd w:val="clear" w:color="auto" w:fill="FFFFFF" w:themeFill="background1"/>
-          </w:tcPr>
-          <w:p>
-            <w:r>
-              <w:t>Datos</w:t>
-            </w:r>
-          </w:p>
-        </w:tc>
-        <w:tc>
-          <w:tcPr>
-            <w:tcW w:w="5244" w:type="dxa"/>
-            <w:shd w:val="clear" w:color="auto" w:fill="FFFFFF" w:themeFill="background1"/>
-          </w:tcPr>
-          <w:p>
-            <w:r>
-              <w:t>El sistema permitirá filtrar si tiene piscina o no en las propiedades de tipo “Vivienda”.</w:t>
-            </w:r>
-          </w:p>
-        </w:tc>
-      </w:tr>
-      <w:tr>
-        <w:trPr>
-          <w:trHeight w:val="567"/>
-        </w:trPr>
-        <w:tc>
-          <w:tcPr>
-            <w:tcW w:w="1838" w:type="dxa"/>
-            <w:shd w:val="clear" w:color="auto" w:fill="FFFFFF" w:themeFill="background1"/>
-          </w:tcPr>
-          <w:p>
-            <w:r>
-              <w:t>&gt;RF.5.1</w:t>
-            </w:r>
-            <w:r>
-              <w:t>4</w:t>
-            </w:r>
-          </w:p>
-        </w:tc>
-        <w:tc>
-          <w:tcPr>
-            <w:tcW w:w="1985" w:type="dxa"/>
-            <w:shd w:val="clear" w:color="auto" w:fill="FFFFFF" w:themeFill="background1"/>
-          </w:tcPr>
-          <w:p>
-            <w:r>
-              <w:t>Datos</w:t>
-            </w:r>
-          </w:p>
-        </w:tc>
-        <w:tc>
-          <w:tcPr>
-            <w:tcW w:w="5244" w:type="dxa"/>
-            <w:shd w:val="clear" w:color="auto" w:fill="FFFFFF" w:themeFill="background1"/>
-          </w:tcPr>
-          <w:p>
-            <w:r>
-              <w:t>El sistema permitirá filtrar si tiene terraza o no en las propiedades de tipo “Vivienda”.</w:t>
-            </w:r>
-          </w:p>
-        </w:tc>
-      </w:tr>
-      <w:tr>
-        <w:trPr>
-          <w:trHeight w:val="567"/>
-        </w:trPr>
-        <w:tc>
-          <w:tcPr>
-            <w:tcW w:w="1838" w:type="dxa"/>
-            <w:shd w:val="clear" w:color="auto" w:fill="FFFFFF" w:themeFill="background1"/>
-          </w:tcPr>
-          <w:p>
-            <w:r>
-              <w:t>&gt;RF.5.1</w:t>
-            </w:r>
-            <w:r>
-              <w:t>5</w:t>
-            </w:r>
-          </w:p>
-        </w:tc>
-        <w:tc>
-          <w:tcPr>
-            <w:tcW w:w="1985" w:type="dxa"/>
-            <w:shd w:val="clear" w:color="auto" w:fill="FFFFFF" w:themeFill="background1"/>
-          </w:tcPr>
-          <w:p>
-            <w:r>
-              <w:t>Datos</w:t>
-            </w:r>
-          </w:p>
-        </w:tc>
-        <w:tc>
-          <w:tcPr>
-            <w:tcW w:w="5244" w:type="dxa"/>
-            <w:shd w:val="clear" w:color="auto" w:fill="FFFFFF" w:themeFill="background1"/>
-          </w:tcPr>
-          <w:p>
-            <w:r>
-              <w:t xml:space="preserve">El sistema permitirá filtrar si tiene </w:t>
-            </w:r>
-            <w:r>
-              <w:t>jardín</w:t>
-            </w:r>
-            <w:r>
-              <w:t xml:space="preserve"> o no en las propiedades de tipo “Vivienda”</w:t>
-            </w:r>
-            <w:r>
-              <w:t>.</w:t>
-            </w:r>
-          </w:p>
-        </w:tc>
-      </w:tr>
-      <w:tr>
-        <w:trPr>
-          <w:trHeight w:val="567"/>
-        </w:trPr>
-        <w:tc>
-          <w:tcPr>
-            <w:tcW w:w="1838" w:type="dxa"/>
-            <w:shd w:val="clear" w:color="auto" w:fill="FFFFFF" w:themeFill="background1"/>
-          </w:tcPr>
-          <w:p>
-            <w:r>
-              <w:t>&gt;RF.5.1</w:t>
-            </w:r>
-            <w:r>
-              <w:t>6</w:t>
-            </w:r>
-          </w:p>
-        </w:tc>
-        <w:tc>
-          <w:tcPr>
-            <w:tcW w:w="1985" w:type="dxa"/>
-            <w:shd w:val="clear" w:color="auto" w:fill="FFFFFF" w:themeFill="background1"/>
-          </w:tcPr>
-          <w:p>
-            <w:r>
-              <w:t>Datos</w:t>
-            </w:r>
-          </w:p>
-        </w:tc>
-        <w:tc>
-          <w:tcPr>
-            <w:tcW w:w="5244" w:type="dxa"/>
-            <w:shd w:val="clear" w:color="auto" w:fill="FFFFFF" w:themeFill="background1"/>
-          </w:tcPr>
-          <w:p>
-            <w:r>
-              <w:t>El sistema permitirá filtrar si tiene ascensor o no en las propiedades de tipo “Vivienda”.</w:t>
-            </w:r>
-          </w:p>
-        </w:tc>
-      </w:tr>
-      <w:tr>
-        <w:trPr>
-          <w:trHeight w:val="567"/>
-        </w:trPr>
-        <w:tc>
-          <w:tcPr>
-            <w:tcW w:w="1838" w:type="dxa"/>
-            <w:shd w:val="clear" w:color="auto" w:fill="FFFFFF" w:themeFill="background1"/>
-          </w:tcPr>
-          <w:p>
-            <w:r>
-              <w:t>&gt;RF.5.1</w:t>
-            </w:r>
-            <w:r>
-              <w:t>7</w:t>
-            </w:r>
-          </w:p>
-        </w:tc>
-        <w:tc>
-          <w:tcPr>
-            <w:tcW w:w="1985" w:type="dxa"/>
-            <w:shd w:val="clear" w:color="auto" w:fill="FFFFFF" w:themeFill="background1"/>
-          </w:tcPr>
-          <w:p>
-            <w:r>
-              <w:t>Datos</w:t>
-            </w:r>
-          </w:p>
-        </w:tc>
-        <w:tc>
-          <w:tcPr>
-            <w:tcW w:w="5244" w:type="dxa"/>
-            <w:shd w:val="clear" w:color="auto" w:fill="FFFFFF" w:themeFill="background1"/>
-          </w:tcPr>
-          <w:p>
-            <w:r>
-              <w:t>El sistema permitirá filtrar si esta amueblado o no en las propiedades de tipo “Vivienda”.</w:t>
-            </w:r>
-          </w:p>
-        </w:tc>
-      </w:tr>
-      <w:tr>
-        <w:trPr>
-          <w:trHeight w:val="567"/>
-        </w:trPr>
-        <w:tc>
-          <w:tcPr>
-            <w:tcW w:w="1838" w:type="dxa"/>
-            <w:shd w:val="clear" w:color="auto" w:fill="FFFFFF" w:themeFill="background1"/>
-          </w:tcPr>
-          <w:p>
-            <w:r>
-              <w:t>&gt;RF.5.1</w:t>
-            </w:r>
-            <w:r>
-              <w:t>8</w:t>
-            </w:r>
-          </w:p>
-        </w:tc>
-        <w:tc>
-          <w:tcPr>
-            <w:tcW w:w="1985" w:type="dxa"/>
-            <w:shd w:val="clear" w:color="auto" w:fill="FFFFFF" w:themeFill="background1"/>
-          </w:tcPr>
-          <w:p>
-            <w:r>
-              <w:t>Datos</w:t>
-            </w:r>
-          </w:p>
-        </w:tc>
-        <w:tc>
-          <w:tcPr>
-            <w:tcW w:w="5244" w:type="dxa"/>
-            <w:shd w:val="clear" w:color="auto" w:fill="FFFFFF" w:themeFill="background1"/>
-          </w:tcPr>
-          <w:p>
-            <w:r>
-              <w:t>El sistema permitirá filtrar si permite animales o no en las propiedades de tipo “Vivienda”.</w:t>
-            </w:r>
-          </w:p>
-        </w:tc>
-      </w:tr>
-      <w:tr>
-        <w:trPr>
-          <w:trHeight w:val="567"/>
-        </w:trPr>
-        <w:tc>
-          <w:tcPr>
-            <w:tcW w:w="1838" w:type="dxa"/>
-            <w:shd w:val="clear" w:color="auto" w:fill="FFFFFF" w:themeFill="background1"/>
-          </w:tcPr>
-          <w:p>
-            <w:r>
-              <w:t>&gt;RF.5.</w:t>
-            </w:r>
-            <w:r>
-              <w:t>1</w:t>
-            </w:r>
-            <w:r>
-              <w:t>9</w:t>
-            </w:r>
-          </w:p>
-        </w:tc>
-        <w:tc>
-          <w:tcPr>
-            <w:tcW w:w="1985" w:type="dxa"/>
-            <w:shd w:val="clear" w:color="auto" w:fill="FFFFFF" w:themeFill="background1"/>
-          </w:tcPr>
-          <w:p>
-            <w:r>
-              <w:t>Datos</w:t>
-            </w:r>
-          </w:p>
-        </w:tc>
-        <w:tc>
-          <w:tcPr>
-            <w:tcW w:w="5244" w:type="dxa"/>
-            <w:shd w:val="clear" w:color="auto" w:fill="FFFFFF" w:themeFill="background1"/>
-          </w:tcPr>
-          <w:p>
-            <w:r>
-              <w:t>El sistema permitirá filtrar si p</w:t>
-            </w:r>
-            <w:r>
-              <w:t xml:space="preserve">osee escaparate </w:t>
-            </w:r>
-            <w:r>
-              <w:t>o no en las propiedades de tipo “</w:t>
-            </w:r>
-            <w:r>
-              <w:t>Local</w:t>
-            </w:r>
-            <w:r>
-              <w:t>”.</w:t>
-            </w:r>
-          </w:p>
-        </w:tc>
-      </w:tr>
-      <w:tr>
-        <w:trPr>
-          <w:trHeight w:val="567"/>
-        </w:trPr>
-        <w:tc>
-          <w:tcPr>
-            <w:tcW w:w="1838" w:type="dxa"/>
-            <w:shd w:val="clear" w:color="auto" w:fill="FFFFFF" w:themeFill="background1"/>
-          </w:tcPr>
-          <w:p>
-            <w:r>
-              <w:t>&gt;RF.5.</w:t>
-            </w:r>
-            <w:r>
-              <w:t>20</w:t>
-            </w:r>
-          </w:p>
-        </w:tc>
-        <w:tc>
-          <w:tcPr>
-            <w:tcW w:w="1985" w:type="dxa"/>
-            <w:shd w:val="clear" w:color="auto" w:fill="FFFFFF" w:themeFill="background1"/>
-          </w:tcPr>
-          <w:p>
-            <w:r>
-              <w:t>Datos</w:t>
-            </w:r>
-          </w:p>
-        </w:tc>
-        <w:tc>
-          <w:tcPr>
-            <w:tcW w:w="5244" w:type="dxa"/>
-            <w:shd w:val="clear" w:color="auto" w:fill="FFFFFF" w:themeFill="background1"/>
-          </w:tcPr>
-          <w:p>
-            <w:r>
-              <w:t xml:space="preserve">El sistema permitirá filtrar si posee </w:t>
-            </w:r>
-            <w:r>
-              <w:t>aparcamiento</w:t>
-            </w:r>
-            <w:r>
-              <w:t xml:space="preserve"> o no en las propiedades de tipo “Local”.</w:t>
-            </w:r>
-          </w:p>
-        </w:tc>
-      </w:tr>
-      <w:tr>
-        <w:trPr>
-          <w:trHeight w:val="567"/>
-        </w:trPr>
-        <w:tc>
-          <w:tcPr>
-            <w:tcW w:w="1838" w:type="dxa"/>
-            <w:shd w:val="clear" w:color="auto" w:fill="FFFFFF" w:themeFill="background1"/>
-          </w:tcPr>
-          <w:p>
-            <w:r>
-              <w:t>&gt;RF.5.</w:t>
-            </w:r>
-            <w:r>
-              <w:t>2</w:t>
-            </w:r>
-            <w:r>
-              <w:t>1</w:t>
-            </w:r>
-          </w:p>
-        </w:tc>
-        <w:tc>
-          <w:tcPr>
-            <w:tcW w:w="1985" w:type="dxa"/>
-            <w:shd w:val="clear" w:color="auto" w:fill="FFFFFF" w:themeFill="background1"/>
-          </w:tcPr>
-          <w:p>
-            <w:r>
-              <w:t>Datos</w:t>
-            </w:r>
-          </w:p>
-        </w:tc>
-        <w:tc>
-          <w:tcPr>
-            <w:tcW w:w="5244" w:type="dxa"/>
-            <w:shd w:val="clear" w:color="auto" w:fill="FFFFFF" w:themeFill="background1"/>
-          </w:tcPr>
-          <w:p>
-            <w:r>
-              <w:t xml:space="preserve">El sistema permitirá filtrar si posee </w:t>
-            </w:r>
-            <w:r>
-              <w:t>zona de carga y descarga</w:t>
-            </w:r>
-            <w:r>
-              <w:t xml:space="preserve"> o no en las propiedades de tipo “Local”.</w:t>
-            </w:r>
-          </w:p>
-        </w:tc>
-      </w:tr>
-      <w:tr>
-        <w:trPr>
-          <w:trHeight w:val="567"/>
-        </w:trPr>
-        <w:tc>
-          <w:tcPr>
-            <w:tcW w:w="1838" w:type="dxa"/>
-            <w:shd w:val="clear" w:color="auto" w:fill="FFFFFF" w:themeFill="background1"/>
-          </w:tcPr>
-          <w:p>
-            <w:r>
-              <w:t>&gt;RF.5.</w:t>
-            </w:r>
-            <w:r>
-              <w:t>2</w:t>
-            </w:r>
-            <w:r>
-              <w:t>2</w:t>
-            </w:r>
-          </w:p>
-        </w:tc>
-        <w:tc>
-          <w:tcPr>
-            <w:tcW w:w="1985" w:type="dxa"/>
-            <w:shd w:val="clear" w:color="auto" w:fill="FFFFFF" w:themeFill="background1"/>
-          </w:tcPr>
-          <w:p>
-            <w:r>
-              <w:t>Datos</w:t>
-            </w:r>
-          </w:p>
-        </w:tc>
-        <w:tc>
-          <w:tcPr>
-            <w:tcW w:w="5244" w:type="dxa"/>
-            <w:shd w:val="clear" w:color="auto" w:fill="FFFFFF" w:themeFill="background1"/>
-          </w:tcPr>
-          <w:p>
-            <w:r>
-              <w:t xml:space="preserve">El sistema permitirá filtrar si posee </w:t>
-            </w:r>
-            <w:r>
-              <w:t>un sistema de extinción de incendios</w:t>
-            </w:r>
-            <w:r>
-              <w:t xml:space="preserve"> o no en las propiedades de tipo “Local”.</w:t>
-            </w:r>
-          </w:p>
-        </w:tc>
-      </w:tr>
-      <w:tr>
-        <w:trPr>
-          <w:trHeight w:val="567"/>
-        </w:trPr>
-        <w:tc>
-          <w:tcPr>
-            <w:tcW w:w="1838" w:type="dxa"/>
-            <w:shd w:val="clear" w:color="auto" w:fill="FFFFFF" w:themeFill="background1"/>
-          </w:tcPr>
-          <w:p>
-            <w:r>
-              <w:t>&gt;RF.5.</w:t>
-            </w:r>
-            <w:r>
-              <w:t>2</w:t>
-            </w:r>
-            <w:r>
-              <w:t>3</w:t>
-            </w:r>
-          </w:p>
-        </w:tc>
-        <w:tc>
-          <w:tcPr>
-            <w:tcW w:w="1985" w:type="dxa"/>
-            <w:shd w:val="clear" w:color="auto" w:fill="FFFFFF" w:themeFill="background1"/>
-          </w:tcPr>
-          <w:p>
-            <w:r>
-              <w:t>Datos</w:t>
-            </w:r>
-          </w:p>
-        </w:tc>
-        <w:tc>
-          <w:tcPr>
-            <w:tcW w:w="5244" w:type="dxa"/>
-            <w:shd w:val="clear" w:color="auto" w:fill="FFFFFF" w:themeFill="background1"/>
-          </w:tcPr>
-          <w:p>
-            <w:r>
-              <w:t xml:space="preserve">El sistema permitirá filtrar </w:t>
-            </w:r>
-            <w:r>
-              <w:t xml:space="preserve">por </w:t>
-            </w:r>
-            <w:r>
-              <w:t>número</w:t>
-            </w:r>
-            <w:r>
-              <w:t xml:space="preserve"> de aseos </w:t>
-            </w:r>
-            <w:r>
-              <w:t>en las propiedades de tipo “Local”.</w:t>
-            </w:r>
-          </w:p>
-        </w:tc>
-      </w:tr>
-      <w:tr>
-        <w:trPr>
-          <w:trHeight w:val="567"/>
-        </w:trPr>
-        <w:tc>
-          <w:tcPr>
-            <w:tcW w:w="1838" w:type="dxa"/>
-            <w:shd w:val="clear" w:color="auto" w:fill="FFFFFF" w:themeFill="background1"/>
-          </w:tcPr>
-          <w:p>
-            <w:r>
-              <w:t>&gt;RF.5.</w:t>
-            </w:r>
-            <w:r>
-              <w:t>2</w:t>
-            </w:r>
-            <w:r>
-              <w:t>4</w:t>
-            </w:r>
-          </w:p>
-        </w:tc>
-        <w:tc>
-          <w:tcPr>
-            <w:tcW w:w="1985" w:type="dxa"/>
-            <w:shd w:val="clear" w:color="auto" w:fill="FFFFFF" w:themeFill="background1"/>
-          </w:tcPr>
-          <w:p>
-            <w:r>
-              <w:t>Datos</w:t>
-            </w:r>
-          </w:p>
-        </w:tc>
-        <w:tc>
-          <w:tcPr>
-            <w:tcW w:w="5244" w:type="dxa"/>
-            <w:shd w:val="clear" w:color="auto" w:fill="FFFFFF" w:themeFill="background1"/>
-          </w:tcPr>
-          <w:p>
-            <w:r>
-              <w:t xml:space="preserve">El sistema permitirá filtrar si posee </w:t>
-            </w:r>
-            <w:r>
-              <w:t>iluminación</w:t>
-            </w:r>
-            <w:r>
-              <w:t xml:space="preserve"> o no en las propiedades de tipo “Local”.</w:t>
-            </w:r>
-          </w:p>
-        </w:tc>
-      </w:tr>
-      <w:tr>
-        <w:trPr>
-          <w:trHeight w:val="567"/>
-        </w:trPr>
-        <w:tc>
-          <w:tcPr>
-            <w:tcW w:w="1838" w:type="dxa"/>
-            <w:shd w:val="clear" w:color="auto" w:fill="FFFFFF" w:themeFill="background1"/>
-          </w:tcPr>
-          <w:p>
-            <w:r>
-              <w:t>&gt;RF.5.2</w:t>
-            </w:r>
-            <w:r>
-              <w:t>5</w:t>
-            </w:r>
-          </w:p>
-        </w:tc>
-        <w:tc>
-          <w:tcPr>
-            <w:tcW w:w="1985" w:type="dxa"/>
-            <w:shd w:val="clear" w:color="auto" w:fill="FFFFFF" w:themeFill="background1"/>
-          </w:tcPr>
-          <w:p>
-            <w:r>
-              <w:t>Datos</w:t>
-            </w:r>
-          </w:p>
-        </w:tc>
-        <w:tc>
-          <w:tcPr>
-            <w:tcW w:w="5244" w:type="dxa"/>
-            <w:shd w:val="clear" w:color="auto" w:fill="FFFFFF" w:themeFill="background1"/>
-          </w:tcPr>
-          <w:p>
-            <w:r>
-              <w:t xml:space="preserve">El sistema permitirá filtrar </w:t>
-            </w:r>
-            <w:r>
-              <w:t>por situación</w:t>
-            </w:r>
-            <w:r>
-              <w:t xml:space="preserve"> en las propiedades de tipo “</w:t>
-            </w:r>
-            <w:r>
-              <w:t>Suelo</w:t>
-            </w:r>
-            <w:r>
-              <w:t>”.</w:t>
-            </w:r>
-          </w:p>
-        </w:tc>
-      </w:tr>
-      <w:tr>
-        <w:trPr>
-          <w:trHeight w:val="567"/>
-        </w:trPr>
-        <w:tc>
-          <w:tcPr>
-            <w:tcW w:w="1838" w:type="dxa"/>
-            <w:shd w:val="clear" w:color="auto" w:fill="FFFFFF" w:themeFill="background1"/>
-          </w:tcPr>
-          <w:p>
-            <w:r>
-              <w:t>&gt;RF.5.2</w:t>
-            </w:r>
-            <w:r>
-              <w:t>6</w:t>
-            </w:r>
-          </w:p>
-        </w:tc>
-        <w:tc>
-          <w:tcPr>
-            <w:tcW w:w="1985" w:type="dxa"/>
-            <w:shd w:val="clear" w:color="auto" w:fill="FFFFFF" w:themeFill="background1"/>
-          </w:tcPr>
-          <w:p>
-            <w:r>
-              <w:t>Datos</w:t>
-            </w:r>
-          </w:p>
-        </w:tc>
-        <w:tc>
-          <w:tcPr>
-            <w:tcW w:w="5244" w:type="dxa"/>
-            <w:shd w:val="clear" w:color="auto" w:fill="FFFFFF" w:themeFill="background1"/>
-          </w:tcPr>
-          <w:p>
-            <w:r>
-              <w:t xml:space="preserve">El sistema permitirá filtrar por </w:t>
-            </w:r>
-            <w:r>
-              <w:t>acceso a agua</w:t>
-            </w:r>
-            <w:r>
-              <w:t xml:space="preserve"> en las propiedades de tipo “Suelo”.</w:t>
-            </w:r>
-          </w:p>
-        </w:tc>
-      </w:tr>
-      <w:tr>
-        <w:trPr>
-          <w:trHeight w:val="567"/>
-        </w:trPr>
-        <w:tc>
-          <w:tcPr>
-            <w:tcW w:w="1838" w:type="dxa"/>
-            <w:shd w:val="clear" w:color="auto" w:fill="FFFFFF" w:themeFill="background1"/>
-          </w:tcPr>
-          <w:p>
-            <w:r>
-              <w:t>&gt;RF.5.2</w:t>
-            </w:r>
-            <w:r>
-              <w:t>7</w:t>
-            </w:r>
-          </w:p>
-        </w:tc>
-        <w:tc>
-          <w:tcPr>
-            <w:tcW w:w="1985" w:type="dxa"/>
-            <w:shd w:val="clear" w:color="auto" w:fill="FFFFFF" w:themeFill="background1"/>
-          </w:tcPr>
-          <w:p>
-            <w:r>
-              <w:t>Datos</w:t>
-            </w:r>
-          </w:p>
-        </w:tc>
-        <w:tc>
-          <w:tcPr>
-            <w:tcW w:w="5244" w:type="dxa"/>
-            <w:shd w:val="clear" w:color="auto" w:fill="FFFFFF" w:themeFill="background1"/>
-          </w:tcPr>
-          <w:p>
-            <w:r>
-              <w:t xml:space="preserve">El sistema permitirá filtrar por </w:t>
-            </w:r>
-            <w:r>
-              <w:t>acceso a luz</w:t>
-            </w:r>
-            <w:r>
-              <w:t xml:space="preserve"> en las propiedades de tipo “Suelo”.</w:t>
-            </w:r>
-          </w:p>
-        </w:tc>
-      </w:tr>
-      <w:tr>
-        <w:trPr>
-          <w:trHeight w:val="567"/>
-        </w:trPr>
-        <w:tc>
-          <w:tcPr>
-            <w:tcW w:w="1838" w:type="dxa"/>
-            <w:shd w:val="clear" w:color="auto" w:fill="FFFFFF" w:themeFill="background1"/>
-          </w:tcPr>
-          <w:p>
-            <w:r>
-              <w:t>&gt;RF.5.2</w:t>
-            </w:r>
-            <w:r>
-              <w:t>8</w:t>
-            </w:r>
-          </w:p>
-        </w:tc>
-        <w:tc>
-          <w:tcPr>
-            <w:tcW w:w="1985" w:type="dxa"/>
-            <w:shd w:val="clear" w:color="auto" w:fill="FFFFFF" w:themeFill="background1"/>
-          </w:tcPr>
-          <w:p>
-            <w:r>
-              <w:t>Datos</w:t>
-            </w:r>
-          </w:p>
-        </w:tc>
-        <w:tc>
-          <w:tcPr>
-            <w:tcW w:w="5244" w:type="dxa"/>
-            <w:shd w:val="clear" w:color="auto" w:fill="FFFFFF" w:themeFill="background1"/>
-          </w:tcPr>
-          <w:p>
-            <w:r>
-              <w:t xml:space="preserve">El sistema permitirá filtrar por </w:t>
-            </w:r>
-            <w:r>
-              <w:t xml:space="preserve">superficie edificable </w:t>
-            </w:r>
-            <w:r>
-              <w:t>en las propiedades de tipo “Suelo”.</w:t>
+              <w:t>El sistema permitirá filtrar por superficie edificable en las propiedades de tipo “Suelo”.</w:t>
             </w:r>
           </w:p>
         </w:tc>
@@ -24102,14 +23978,11 @@
               <w:t>&gt;</w:t>
             </w:r>
             <w:r>
-              <w:t>RF.7</w:t>
+              <w:t>RF.7.1</w:t>
             </w:r>
             <w:r>
               <w:t>.1</w:t>
             </w:r>
-            <w:r>
-              <w:t>.1</w:t>
-            </w:r>
           </w:p>
         </w:tc>
         <w:tc>
@@ -24177,13 +24050,7 @@
           </w:tcPr>
           <w:p>
             <w:r>
-              <w:t xml:space="preserve">El sistema permitirá al usuario </w:t>
-            </w:r>
-            <w:r>
-              <w:t>recibir mensajes</w:t>
-            </w:r>
-            <w:r>
-              <w:t xml:space="preserve"> mensajes </w:t>
+              <w:t xml:space="preserve">El sistema permitirá al usuario recibir mensajes mensajes </w:t>
             </w:r>
             <w:r>
               <w:t>del</w:t>
@@ -24205,10 +24072,7 @@
           </w:tcPr>
           <w:p>
             <w:r>
-              <w:t>&gt;RF.7.</w:t>
-            </w:r>
-            <w:r>
-              <w:t>2</w:t>
+              <w:t>&gt;RF.7.2</w:t>
             </w:r>
           </w:p>
         </w:tc>
@@ -24239,29 +24103,23 @@
               <w:t>ofrecerá</w:t>
             </w:r>
             <w:r>
-              <w:t xml:space="preserve"> un </w:t>
-            </w:r>
-            <w:r>
-              <w:t>correo electrónico para que el usuario pueda comunicarse con el agente.</w:t>
-            </w:r>
-          </w:p>
-        </w:tc>
-      </w:tr>
-      <w:tr>
-        <w:trPr>
-          <w:trHeight w:val="567"/>
-        </w:trPr>
-        <w:tc>
-          <w:tcPr>
-            <w:tcW w:w="1838" w:type="dxa"/>
-            <w:shd w:val="clear" w:color="auto" w:fill="FFFFFF" w:themeFill="background1"/>
-          </w:tcPr>
-          <w:p>
-            <w:r>
-              <w:t>&gt;RF.7.</w:t>
-            </w:r>
-            <w:r>
-              <w:t>3</w:t>
+              <w:t xml:space="preserve"> un correo electrónico para que el usuario pueda comunicarse con el agente.</w:t>
+            </w:r>
+          </w:p>
+        </w:tc>
+      </w:tr>
+      <w:tr>
+        <w:trPr>
+          <w:trHeight w:val="567"/>
+        </w:trPr>
+        <w:tc>
+          <w:tcPr>
+            <w:tcW w:w="1838" w:type="dxa"/>
+            <w:shd w:val="clear" w:color="auto" w:fill="FFFFFF" w:themeFill="background1"/>
+          </w:tcPr>
+          <w:p>
+            <w:r>
+              <w:t>&gt;RF.7.3</w:t>
             </w:r>
           </w:p>
         </w:tc>
@@ -24304,10 +24162,7 @@
               <w:t>teléfono</w:t>
             </w:r>
             <w:r>
-              <w:t xml:space="preserve"> para que el usuario pueda </w:t>
-            </w:r>
-            <w:r>
-              <w:t>establecer un canal de comunicación directo con el agente.</w:t>
+              <w:t xml:space="preserve"> para que el usuario pueda establecer un canal de comunicación directo con el agente.</w:t>
             </w:r>
           </w:p>
         </w:tc>
@@ -24505,13 +24360,7 @@
           </w:tcPr>
           <w:p>
             <w:r>
-              <w:t>&gt;</w:t>
-            </w:r>
-            <w:r>
-              <w:t>RF.8</w:t>
-            </w:r>
-            <w:r>
-              <w:t>.1</w:t>
+              <w:t>&gt;RF.8.1</w:t>
             </w:r>
           </w:p>
         </w:tc>
@@ -24549,13 +24398,7 @@
           </w:tcPr>
           <w:p>
             <w:r>
-              <w:t>&gt;</w:t>
-            </w:r>
-            <w:r>
-              <w:t>RF.8</w:t>
-            </w:r>
-            <w:r>
-              <w:t>.2</w:t>
+              <w:t>&gt;RF.8.2</w:t>
             </w:r>
           </w:p>
         </w:tc>
@@ -24712,16 +24555,7 @@
               <w:jc w:val="center"/>
             </w:pPr>
             <w:r>
-              <w:t>R</w:t>
-            </w:r>
-            <w:r>
-              <w:t>N</w:t>
-            </w:r>
-            <w:r>
-              <w:t>F.</w:t>
-            </w:r>
-            <w:r>
-              <w:t>1</w:t>
+              <w:t>RNF.1</w:t>
             </w:r>
           </w:p>
         </w:tc>
@@ -24889,10 +24723,7 @@
               <w:jc w:val="center"/>
             </w:pPr>
             <w:r>
-              <w:t>RNF.</w:t>
-            </w:r>
-            <w:r>
-              <w:t>4</w:t>
+              <w:t>RNF.4</w:t>
             </w:r>
           </w:p>
         </w:tc>
@@ -24939,10 +24770,7 @@
               <w:jc w:val="center"/>
             </w:pPr>
             <w:r>
-              <w:t>RNF.</w:t>
-            </w:r>
-            <w:r>
-              <w:t>5</w:t>
+              <w:t>RNF.5</w:t>
             </w:r>
           </w:p>
         </w:tc>
@@ -24994,10 +24822,7 @@
               <w:jc w:val="center"/>
             </w:pPr>
             <w:r>
-              <w:t>RNF.</w:t>
-            </w:r>
-            <w:r>
-              <w:t>6</w:t>
+              <w:t>RNF.6</w:t>
             </w:r>
           </w:p>
         </w:tc>
@@ -25044,10 +24869,7 @@
               <w:jc w:val="center"/>
             </w:pPr>
             <w:r>
-              <w:t>RNF.</w:t>
-            </w:r>
-            <w:r>
-              <w:t>7</w:t>
+              <w:t>RNF.7</w:t>
             </w:r>
           </w:p>
         </w:tc>
@@ -25094,10 +24916,7 @@
               <w:jc w:val="center"/>
             </w:pPr>
             <w:r>
-              <w:t>RNF.</w:t>
-            </w:r>
-            <w:r>
-              <w:t>8</w:t>
+              <w:t>RNF.8</w:t>
             </w:r>
           </w:p>
         </w:tc>
@@ -25147,10 +24966,7 @@
               <w:jc w:val="center"/>
             </w:pPr>
             <w:r>
-              <w:t>RNF.</w:t>
-            </w:r>
-            <w:r>
-              <w:t>9</w:t>
+              <w:t>RNF.9</w:t>
             </w:r>
           </w:p>
         </w:tc>
@@ -25200,10 +25016,7 @@
               <w:jc w:val="center"/>
             </w:pPr>
             <w:r>
-              <w:t>RNF.</w:t>
-            </w:r>
-            <w:r>
-              <w:t>10</w:t>
+              <w:t>RNF.10</w:t>
             </w:r>
           </w:p>
         </w:tc>
@@ -25231,19 +25044,7 @@
               <w:jc w:val="center"/>
             </w:pPr>
             <w:r>
-              <w:t>El sistema será desarrollado utilizando e</w:t>
-            </w:r>
-            <w:r>
-              <w:t>l framework Bootstrap</w:t>
-            </w:r>
-            <w:r>
-              <w:t xml:space="preserve"> (Versión </w:t>
-            </w:r>
-            <w:r>
-              <w:t>4</w:t>
-            </w:r>
-            <w:r>
-              <w:t>)</w:t>
+              <w:t>El sistema será desarrollado utilizando el framework Bootstrap (Versión 4)</w:t>
             </w:r>
           </w:p>
         </w:tc>
@@ -25262,10 +25063,7 @@
               <w:jc w:val="center"/>
             </w:pPr>
             <w:r>
-              <w:t>RNF.</w:t>
-            </w:r>
-            <w:r>
-              <w:t>11</w:t>
+              <w:t>RNF.11</w:t>
             </w:r>
           </w:p>
         </w:tc>
@@ -25293,25 +25091,7 @@
               <w:jc w:val="center"/>
             </w:pPr>
             <w:r>
-              <w:t xml:space="preserve">El sistema será desarrollado utilizando </w:t>
-            </w:r>
-            <w:r>
-              <w:t>la biblioteca</w:t>
-            </w:r>
-            <w:r>
-              <w:t xml:space="preserve"> </w:t>
-            </w:r>
-            <w:r>
-              <w:t>JQuery</w:t>
-            </w:r>
-            <w:r>
-              <w:t xml:space="preserve"> (Versión </w:t>
-            </w:r>
-            <w:r>
-              <w:t>3.2.0</w:t>
-            </w:r>
-            <w:r>
-              <w:t>)</w:t>
+              <w:t>El sistema será desarrollado utilizando la biblioteca JQuery (Versión 3.2.0)</w:t>
             </w:r>
           </w:p>
         </w:tc>
@@ -25358,31 +25138,151 @@
               <w:jc w:val="center"/>
             </w:pPr>
             <w:r>
-              <w:t xml:space="preserve">El sistema será </w:t>
-            </w:r>
-            <w:r>
-              <w:t>probado</w:t>
-            </w:r>
-            <w:r>
-              <w:t xml:space="preserve"> utilizando </w:t>
-            </w:r>
-            <w:r>
-              <w:t>Selenium</w:t>
-            </w:r>
-            <w:r>
-              <w:t xml:space="preserve"> (Versión 3.</w:t>
-            </w:r>
-            <w:r>
-              <w:t>14</w:t>
-            </w:r>
-            <w:r>
-              <w:t>)</w:t>
+              <w:t>El sistema será probado utilizando Selenium (Versión 3.14)</w:t>
             </w:r>
           </w:p>
         </w:tc>
       </w:tr>
     </w:tbl>
-    <w:p/>
+    <w:p>
+      <w:pPr>
+        <w:pStyle w:val="Ttulo3"/>
+        <w:numPr>
+          <w:ilvl w:val="2"/>
+          <w:numId w:val="8"/>
+        </w:numPr>
+      </w:pPr>
+      <w:r>
+        <w:t>Identificación de Actores del Sistema</w:t>
+      </w:r>
+    </w:p>
+    <w:p>
+      <w:r>
+        <w:t xml:space="preserve">Analizaremos los distintos actores que intervendrán en cualquiera de los procesos del sistema. Identificaremos como </w:t>
+      </w:r>
+      <w:proofErr w:type="spellStart"/>
+      <w:r>
+        <w:t>actro</w:t>
+      </w:r>
+      <w:proofErr w:type="spellEnd"/>
+      <w:r>
+        <w:t xml:space="preserve"> a </w:t>
+      </w:r>
+      <w:proofErr w:type="gramStart"/>
+      <w:r>
+        <w:t>todo elementos</w:t>
+      </w:r>
+      <w:proofErr w:type="gramEnd"/>
+      <w:r>
+        <w:t xml:space="preserve"> que interactúa con el sistema desde fuera, o que es algo o alguien sobre el cual interactúa el sistema.</w:t>
+      </w:r>
+    </w:p>
+    <w:p>
+      <w:pPr>
+        <w:pStyle w:val="Ttulo4"/>
+      </w:pPr>
+      <w:r>
+        <w:t>6.2.2.1 Perfiles</w:t>
+      </w:r>
+    </w:p>
+    <w:p>
+      <w:r>
+        <w:t xml:space="preserve">Los perfiles podrán ser de diferentes tipos. Un perfil es cualquier </w:t>
+      </w:r>
+      <w:r>
+        <w:t xml:space="preserve">actor físico que, identificado o no, </w:t>
+      </w:r>
+      <w:proofErr w:type="spellStart"/>
+      <w:r>
+        <w:t>interactue</w:t>
+      </w:r>
+      <w:proofErr w:type="spellEnd"/>
+      <w:r>
+        <w:t xml:space="preserve"> con el sistema. Para ver con </w:t>
+      </w:r>
+      <w:r>
+        <w:t>más</w:t>
+      </w:r>
+      <w:r>
+        <w:t xml:space="preserve"> detalle</w:t>
+      </w:r>
+      <w:r>
+        <w:t xml:space="preserve"> ver Figura 1.</w:t>
+      </w:r>
+    </w:p>
+    <w:p>
+      <w:pPr>
+        <w:pStyle w:val="Ttulo5"/>
+        <w:numPr>
+          <w:ilvl w:val="4"/>
+          <w:numId w:val="8"/>
+        </w:numPr>
+      </w:pPr>
+      <w:r>
+        <w:t>Usuario No Registrado</w:t>
+      </w:r>
+    </w:p>
+    <w:p>
+      <w:r>
+        <w:t xml:space="preserve">Un usuario no registrado podrá acceder a la aplicación para observar los diferentes inmuebles, así como acceder a su pantalla descriptiva. Ese será el único movimiento que se le permitirá hacer (obviando el de registrarse y el iniciar sesión). </w:t>
+      </w:r>
+    </w:p>
+    <w:p>
+      <w:pPr>
+        <w:pStyle w:val="Ttulo5"/>
+        <w:numPr>
+          <w:ilvl w:val="4"/>
+          <w:numId w:val="8"/>
+        </w:numPr>
+      </w:pPr>
+      <w:r>
+        <w:lastRenderedPageBreak/>
+        <w:t>Usuario Registrado</w:t>
+      </w:r>
+    </w:p>
+    <w:p>
+      <w:r>
+        <w:t>Un usuario registrado tendrá permitido realizar cualq</w:t>
+      </w:r>
+      <w:r>
+        <w:t>uier operación relacionada con la edición y eliminación de su propio perfil</w:t>
+      </w:r>
+      <w:r>
+        <w:t>, así como ver las diferentes propiedades ofertadas. También podrá visualizar la información de su propia cuenta.</w:t>
+      </w:r>
+      <w:r>
+        <w:t xml:space="preserve"> También podrá enviar y recibir mensajes.</w:t>
+      </w:r>
+    </w:p>
+    <w:p>
+      <w:pPr>
+        <w:pStyle w:val="Ttulo5"/>
+        <w:numPr>
+          <w:ilvl w:val="4"/>
+          <w:numId w:val="8"/>
+        </w:numPr>
+      </w:pPr>
+      <w:r>
+        <w:t>Agente Registrado</w:t>
+      </w:r>
+    </w:p>
+    <w:p>
+      <w:r>
+        <w:t>Un agente registrado podrá realizar las operaciones que se mencionaron en el apartado anterior, así como crear, modificar y eliminar cualquier perfil de usuario que desee, crear, modificar y eliminar propiedades y ver las estadísticas de ventas de su perfil.</w:t>
+      </w:r>
+    </w:p>
+    <w:p>
+      <w:pPr>
+        <w:pStyle w:val="Ttulo3"/>
+        <w:numPr>
+          <w:ilvl w:val="2"/>
+          <w:numId w:val="8"/>
+        </w:numPr>
+      </w:pPr>
+      <w:r>
+        <w:t>Especificación de Casos de Uso</w:t>
+      </w:r>
+    </w:p>
     <w:sectPr>
       <w:footerReference w:type="default" r:id="rId28"/>
       <w:pgSz w:w="11906" w:h="16838"/>
@@ -27497,14 +27397,14 @@
     <w:charset w:val="00"/>
     <w:family w:val="swiss"/>
     <w:pitch w:val="variable"/>
-    <w:sig w:usb0="E0002AFF" w:usb1="4000ACFF" w:usb2="00000001" w:usb3="00000000" w:csb0="000001FF" w:csb1="00000000"/>
+    <w:sig w:usb0="E4002EFF" w:usb1="C000247B" w:usb2="00000009" w:usb3="00000000" w:csb0="000001FF" w:csb1="00000000"/>
   </w:font>
   <w:font w:name="Times New Roman">
     <w:panose1 w:val="02020603050405020304"/>
     <w:charset w:val="00"/>
     <w:family w:val="roman"/>
     <w:pitch w:val="variable"/>
-    <w:sig w:usb0="E0002AFF" w:usb1="C0007841" w:usb2="00000009" w:usb3="00000000" w:csb0="000001FF" w:csb1="00000000"/>
+    <w:sig w:usb0="E0002EFF" w:usb1="C000785B" w:usb2="00000009" w:usb3="00000000" w:csb0="000001FF" w:csb1="00000000"/>
   </w:font>
   <w:font w:name="Courier New">
     <w:panose1 w:val="02070309020205020404"/>
@@ -27525,7 +27425,7 @@
     <w:charset w:val="00"/>
     <w:family w:val="swiss"/>
     <w:pitch w:val="variable"/>
-    <w:sig w:usb0="E0002AFF" w:usb1="C000247B" w:usb2="00000009" w:usb3="00000000" w:csb0="000001FF" w:csb1="00000000"/>
+    <w:sig w:usb0="E4002EFF" w:usb1="C000247B" w:usb2="00000009" w:usb3="00000000" w:csb0="000001FF" w:csb1="00000000"/>
   </w:font>
 </w:fonts>
 </file>
@@ -27554,6 +27454,7 @@
     <w:rsid w:val="004F3C79"/>
     <w:rsid w:val="00500AC5"/>
     <w:rsid w:val="00672261"/>
+    <w:rsid w:val="007700DC"/>
     <w:rsid w:val="008275C0"/>
     <w:rsid w:val="009D4310"/>
     <w:rsid w:val="00BA30E4"/>

</xml_diff>

<commit_message>
Formularios de Vivienda, SUelo y Local, formulario de propietario y formulario de imagenes (el ultimo solo apariencia)
</commit_message>
<xml_diff>
--- a/material util/Memoria.docx
+++ b/material util/Memoria.docx
@@ -164,6 +164,7 @@
             <w:dataBinding w:prefixMappings="xmlns:ns0='http://purl.org/dc/elements/1.1/' xmlns:ns1='http://schemas.openxmlformats.org/package/2006/metadata/core-properties' " w:xpath="/ns1:coreProperties[1]/ns0:subject[1]" w:storeItemID="{6C3C8BC8-F283-45AE-878A-BAB7291924A1}"/>
             <w:text/>
           </w:sdtPr>
+          <w:sdtEndPr/>
           <w:sdtContent>
             <w:p>
               <w:pPr>
@@ -281,6 +282,7 @@
                                     <w:calendar w:val="gregorian"/>
                                   </w:date>
                                 </w:sdtPr>
+                                <w:sdtEndPr/>
                                 <w:sdtContent>
                                   <w:p>
                                     <w:pPr>
@@ -326,6 +328,7 @@
                                     <w:dataBinding w:prefixMappings="xmlns:ns0='http://schemas.openxmlformats.org/officeDocument/2006/extended-properties' " w:xpath="/ns0:Properties[1]/ns0:Company[1]" w:storeItemID="{6668398D-A668-4E3E-A5EB-62B293D839F1}"/>
                                     <w:text/>
                                   </w:sdtPr>
+                                  <w:sdtEndPr/>
                                   <w:sdtContent>
                                     <w:r>
                                       <w:rPr>
@@ -356,6 +359,7 @@
                                     <w:dataBinding w:prefixMappings="xmlns:ns0='http://schemas.microsoft.com/office/2006/coverPageProps' " w:xpath="/ns0:CoverPageProperties[1]/ns0:CompanyAddress[1]" w:storeItemID="{55AF091B-3C7A-41E3-B477-F2FDAA23CFDA}"/>
                                     <w:text/>
                                   </w:sdtPr>
+                                  <w:sdtEndPr/>
                                   <w:sdtContent>
                                     <w:r>
                                       <w:rPr>
@@ -415,6 +419,7 @@
                               <w:calendar w:val="gregorian"/>
                             </w:date>
                           </w:sdtPr>
+                          <w:sdtEndPr/>
                           <w:sdtContent>
                             <w:p>
                               <w:pPr>
@@ -460,6 +465,7 @@
                               <w:dataBinding w:prefixMappings="xmlns:ns0='http://schemas.openxmlformats.org/officeDocument/2006/extended-properties' " w:xpath="/ns0:Properties[1]/ns0:Company[1]" w:storeItemID="{6668398D-A668-4E3E-A5EB-62B293D839F1}"/>
                               <w:text/>
                             </w:sdtPr>
+                            <w:sdtEndPr/>
                             <w:sdtContent>
                               <w:r>
                                 <w:rPr>
@@ -490,6 +496,7 @@
                               <w:dataBinding w:prefixMappings="xmlns:ns0='http://schemas.microsoft.com/office/2006/coverPageProps' " w:xpath="/ns0:CoverPageProperties[1]/ns0:CompanyAddress[1]" w:storeItemID="{55AF091B-3C7A-41E3-B477-F2FDAA23CFDA}"/>
                               <w:text/>
                             </w:sdtPr>
+                            <w:sdtEndPr/>
                             <w:sdtContent>
                               <w:r>
                                 <w:rPr>
@@ -7826,11 +7833,9 @@
       <w:r>
         <w:t xml:space="preserve">Esta aplicación se </w:t>
       </w:r>
-      <w:proofErr w:type="spellStart"/>
       <w:r>
         <w:t>encotrará</w:t>
       </w:r>
-      <w:proofErr w:type="spellEnd"/>
       <w:r>
         <w:t xml:space="preserve"> preparada para un entorno real, pues pretende solucionar el alcance limitado que tiene una pequeña empresa, haciendo que más personas puedan acceder a ella sin necesidad de personarse en el establecimiento físico.</w:t>
       </w:r>
@@ -8137,41 +8142,13 @@
         <w:rPr>
           <w:rFonts w:cstheme="minorHAnsi"/>
         </w:rPr>
-        <w:t xml:space="preserve">, almacenamiento y soporte en la nube de una </w:t>
-      </w:r>
-      <w:proofErr w:type="spellStart"/>
+        <w:t>, almacenamiento y soporte en la nube de una alpicacion web. No obstante, en la reunión inicial, cliente ha declarado que dicho software ofrece demasiadas funcionalidades que el cliente califica como “innecesarias”, así como otras que requiere no se encuentran disponibles</w:t>
+      </w:r>
       <w:r>
         <w:rPr>
           <w:rFonts w:cstheme="minorHAnsi"/>
         </w:rPr>
-        <w:t>alpicacion</w:t>
-      </w:r>
-      <w:proofErr w:type="spellEnd"/>
-      <w:r>
-        <w:rPr>
-          <w:rFonts w:cstheme="minorHAnsi"/>
-        </w:rPr>
-        <w:t xml:space="preserve"> web. No obstante, en la reunión inicial, cliente ha declarado que dicho software ofrece demasiadas funcionalidades que el cliente califica como “innecesarias”, así como otras que requiere no se encuentran </w:t>
-      </w:r>
-      <w:proofErr w:type="spellStart"/>
-      <w:r>
-        <w:rPr>
-          <w:rFonts w:cstheme="minorHAnsi"/>
-        </w:rPr>
-        <w:t>disponibles</w:t>
-      </w:r>
-      <w:r>
-        <w:rPr>
-          <w:rFonts w:cstheme="minorHAnsi"/>
-        </w:rPr>
-        <w:t>se</w:t>
-      </w:r>
-      <w:proofErr w:type="spellEnd"/>
-      <w:r>
-        <w:rPr>
-          <w:rFonts w:cstheme="minorHAnsi"/>
-        </w:rPr>
-        <w:t xml:space="preserve"> han establecido</w:t>
+        <w:t>se han establecido</w:t>
       </w:r>
       <w:r>
         <w:rPr>
@@ -11063,19 +11040,11 @@
                 <w:rFonts w:cstheme="minorHAnsi"/>
               </w:rPr>
             </w:pPr>
-            <w:proofErr w:type="spellStart"/>
             <w:r>
               <w:rPr>
                 <w:rFonts w:cstheme="minorHAnsi"/>
               </w:rPr>
-              <w:t>Num</w:t>
-            </w:r>
-            <w:proofErr w:type="spellEnd"/>
-            <w:r>
-              <w:rPr>
-                <w:rFonts w:cstheme="minorHAnsi"/>
-              </w:rPr>
-              <w:t>. Habitaciones</w:t>
+              <w:t>Num. Habitaciones</w:t>
             </w:r>
           </w:p>
         </w:tc>
@@ -11149,19 +11118,11 @@
                 <w:rFonts w:cstheme="minorHAnsi"/>
               </w:rPr>
             </w:pPr>
-            <w:proofErr w:type="spellStart"/>
             <w:r>
               <w:rPr>
                 <w:rFonts w:cstheme="minorHAnsi"/>
               </w:rPr>
-              <w:t>Num</w:t>
-            </w:r>
-            <w:proofErr w:type="spellEnd"/>
-            <w:r>
-              <w:rPr>
-                <w:rFonts w:cstheme="minorHAnsi"/>
-              </w:rPr>
-              <w:t>. Baños</w:t>
+              <w:t>Num. Baños</w:t>
             </w:r>
           </w:p>
         </w:tc>
@@ -12488,19 +12449,11 @@
                 <w:rFonts w:cstheme="minorHAnsi"/>
               </w:rPr>
             </w:pPr>
-            <w:proofErr w:type="spellStart"/>
             <w:r>
               <w:rPr>
                 <w:rFonts w:cstheme="minorHAnsi"/>
               </w:rPr>
-              <w:t>Num</w:t>
-            </w:r>
-            <w:proofErr w:type="spellEnd"/>
-            <w:r>
-              <w:rPr>
-                <w:rFonts w:cstheme="minorHAnsi"/>
-              </w:rPr>
-              <w:t xml:space="preserve"> Aseos</w:t>
+              <w:t>Num Aseos</w:t>
             </w:r>
           </w:p>
         </w:tc>
@@ -12656,7 +12609,7 @@
               <w:rPr>
                 <w:rFonts w:cstheme="minorHAnsi"/>
               </w:rPr>
-              <w:t>Situación</w:t>
+              <w:t>Situacion</w:t>
             </w:r>
           </w:p>
         </w:tc>
@@ -12676,6 +12629,7 @@
         <w:tc>
           <w:tcPr>
             <w:tcW w:w="1527" w:type="dxa"/>
+            <w:shd w:val="clear" w:color="auto" w:fill="auto"/>
           </w:tcPr>
           <w:p>
             <w:pPr>
@@ -12941,8 +12895,6 @@
         <w:spacing w:line="276" w:lineRule="auto"/>
         <w:rPr>
           <w:rFonts w:cstheme="minorHAnsi"/>
-          <w:sz w:val="16"/>
-          <w:szCs w:val="16"/>
         </w:rPr>
       </w:pPr>
     </w:p>
@@ -13025,6 +12977,45 @@
     </w:p>
     <w:p>
       <w:pPr>
+        <w:pStyle w:val="Prrafodelista"/>
+        <w:numPr>
+          <w:ilvl w:val="0"/>
+          <w:numId w:val="6"/>
+        </w:numPr>
+        <w:spacing w:line="276" w:lineRule="auto"/>
+        <w:rPr>
+          <w:rFonts w:cstheme="minorHAnsi"/>
+        </w:rPr>
+      </w:pPr>
+      <w:r>
+        <w:rPr>
+          <w:rFonts w:cstheme="minorHAnsi"/>
+        </w:rPr>
+        <w:lastRenderedPageBreak/>
+        <w:t>DNI/NIF/NIE</w:t>
+      </w:r>
+    </w:p>
+    <w:p>
+      <w:pPr>
+        <w:pStyle w:val="Prrafodelista"/>
+        <w:numPr>
+          <w:ilvl w:val="0"/>
+          <w:numId w:val="6"/>
+        </w:numPr>
+        <w:spacing w:line="276" w:lineRule="auto"/>
+        <w:rPr>
+          <w:rFonts w:cstheme="minorHAnsi"/>
+        </w:rPr>
+      </w:pPr>
+      <w:r>
+        <w:rPr>
+          <w:rFonts w:cstheme="minorHAnsi"/>
+        </w:rPr>
+        <w:t>Domicilio</w:t>
+      </w:r>
+    </w:p>
+    <w:p>
+      <w:pPr>
         <w:pStyle w:val="Ttulo1"/>
         <w:numPr>
           <w:ilvl w:val="0"/>
@@ -13036,7 +13027,6 @@
       <w:bookmarkStart w:id="47" w:name="_Toc64646879"/>
       <w:bookmarkStart w:id="48" w:name="_Toc64837473"/>
       <w:r>
-        <w:lastRenderedPageBreak/>
         <w:t xml:space="preserve">Capítulo 3. </w:t>
       </w:r>
       <w:r>
@@ -13196,6 +13186,7 @@
           <w:rFonts w:cstheme="minorHAnsi"/>
           <w:noProof/>
         </w:rPr>
+        <w:lastRenderedPageBreak/>
         <w:drawing>
           <wp:inline distT="0" distB="0" distL="0" distR="0" wp14:anchorId="1A98C6B0" wp14:editId="189293F9">
             <wp:extent cx="4485048" cy="2570480"/>
@@ -13288,7 +13279,6 @@
         <w:rPr>
           <w:rFonts w:cstheme="minorHAnsi"/>
         </w:rPr>
-        <w:lastRenderedPageBreak/>
         <w:t>Proporciona todos los servicios de computación en la nube que necesitamos, y viene respaldada por una de las mayores empresas del mundo. Entre otros servicios, nos aporta sistemas de almacenamiento en la nube, diversos tipos de Bases de Datos y una elevada potencia de computación.</w:t>
       </w:r>
     </w:p>
@@ -13519,6 +13509,7 @@
           <w:rFonts w:cstheme="minorHAnsi"/>
           <w:noProof/>
         </w:rPr>
+        <w:lastRenderedPageBreak/>
         <w:drawing>
           <wp:inline distT="0" distB="0" distL="0" distR="0" wp14:anchorId="13C89C6A" wp14:editId="5F49884F">
             <wp:extent cx="5218198" cy="2453005"/>
@@ -13618,7 +13609,6 @@
       <w:bookmarkStart w:id="66" w:name="_Toc64646886"/>
       <w:bookmarkStart w:id="67" w:name="_Toc64837480"/>
       <w:r>
-        <w:lastRenderedPageBreak/>
         <w:t>Necesidades de Hardware</w:t>
       </w:r>
       <w:bookmarkEnd w:id="62"/>
@@ -13826,6 +13816,7 @@
           <w:rFonts w:cstheme="minorHAnsi"/>
           <w:noProof/>
         </w:rPr>
+        <w:lastRenderedPageBreak/>
         <w:drawing>
           <wp:inline distT="0" distB="0" distL="0" distR="0" wp14:anchorId="791B8603" wp14:editId="7F900D02">
             <wp:extent cx="3942840" cy="2976880"/>
@@ -13905,7 +13896,6 @@
       <w:bookmarkStart w:id="70" w:name="_Toc64646888"/>
       <w:bookmarkStart w:id="71" w:name="_Toc64837482"/>
       <w:r>
-        <w:lastRenderedPageBreak/>
         <w:t>NodeJS</w:t>
       </w:r>
       <w:bookmarkEnd w:id="70"/>
@@ -14145,6 +14135,7 @@
         <w:rPr>
           <w:rFonts w:cstheme="minorHAnsi"/>
         </w:rPr>
+        <w:lastRenderedPageBreak/>
         <w:t>Es un SGBD fácil de usar y muy rápido, presentando también diversas capas de seguridad y siendo altamente eficiente en lo que a memoria se refiere. También necesita pocos recursos.</w:t>
       </w:r>
     </w:p>
@@ -14240,27 +14231,13 @@
         <w:rPr>
           <w:rFonts w:cstheme="minorHAnsi"/>
         </w:rPr>
-        <w:t xml:space="preserve"> formato </w:t>
-      </w:r>
-      <w:proofErr w:type="spellStart"/>
+        <w:t xml:space="preserve"> formato B</w:t>
+      </w:r>
       <w:r>
         <w:rPr>
           <w:rFonts w:cstheme="minorHAnsi"/>
         </w:rPr>
-        <w:t>B</w:t>
-      </w:r>
-      <w:r>
-        <w:rPr>
-          <w:rFonts w:cstheme="minorHAnsi"/>
-        </w:rPr>
-        <w:t>inary</w:t>
-      </w:r>
-      <w:proofErr w:type="spellEnd"/>
-      <w:r>
-        <w:rPr>
-          <w:rFonts w:cstheme="minorHAnsi"/>
-        </w:rPr>
-        <w:t xml:space="preserve"> J</w:t>
+        <w:t>inary J</w:t>
       </w:r>
       <w:r>
         <w:rPr>
@@ -14355,7 +14332,6 @@
           <w:b/>
           <w:bCs/>
         </w:rPr>
-        <w:lastRenderedPageBreak/>
         <w:t>Disponibilidad</w:t>
       </w:r>
       <w:r>
@@ -14593,6 +14569,7 @@
         <w:jc w:val="both"/>
       </w:pPr>
       <w:r>
+        <w:lastRenderedPageBreak/>
         <w:t>Finalmente, en el caso de Google Cloud, el precio por una maquina seria de 0,031 USD por hora, mientras que en el caso de almacenamiento sería de 0,0042 USD por GB.</w:t>
       </w:r>
     </w:p>
@@ -14967,7 +14944,6 @@
         <w:jc w:val="both"/>
       </w:pPr>
       <w:r>
-        <w:lastRenderedPageBreak/>
         <w:t>Su dinamismo de precios permite que los usuarios paguen por el uso que le dan a la aplicación, por lo que nos aseguramos siempre de desembolsar lo mínimo necesario.</w:t>
       </w:r>
     </w:p>
@@ -15043,15 +15019,7 @@
         <w:t>El lenguaje JavaScript hace la aplicación muy dinámica, permitiendo modificarla o ampliarla con nueva funcionalidad cuando sea necesario</w:t>
       </w:r>
       <w:r>
-        <w:t xml:space="preserve">. El motivo de esto, como se </w:t>
-      </w:r>
-      <w:proofErr w:type="spellStart"/>
-      <w:r>
-        <w:t>indico</w:t>
-      </w:r>
-      <w:proofErr w:type="spellEnd"/>
-      <w:r>
-        <w:t xml:space="preserve"> con anterioridad, es el hecho de que Node JS actúa en forma de clusters, permitiendo personalizar las peticiones web dentro de un método, y haciendo la aplicación </w:t>
+        <w:t xml:space="preserve">. El motivo de esto, como se indico con anterioridad, es el hecho de que Node JS actúa en forma de clusters, permitiendo personalizar las peticiones web dentro de un método, y haciendo la aplicación </w:t>
       </w:r>
       <w:r>
         <w:t>más</w:t>
@@ -15137,6 +15105,7 @@
       <w:bookmarkStart w:id="90" w:name="_Toc64646895"/>
       <w:bookmarkStart w:id="91" w:name="_Toc64837489"/>
       <w:r>
+        <w:lastRenderedPageBreak/>
         <w:t>Selección de Almacenamiento</w:t>
       </w:r>
       <w:bookmarkEnd w:id="89"/>
@@ -15216,7 +15185,6 @@
         <w:rPr>
           <w:rFonts w:asciiTheme="minorHAnsi" w:hAnsiTheme="minorHAnsi" w:cstheme="minorHAnsi"/>
         </w:rPr>
-        <w:lastRenderedPageBreak/>
         <w:t xml:space="preserve">Capítulo </w:t>
       </w:r>
       <w:r>
@@ -15416,6 +15384,7 @@
           <w:sz w:val="16"/>
           <w:szCs w:val="16"/>
         </w:rPr>
+        <w:lastRenderedPageBreak/>
         <w:drawing>
           <wp:inline distT="0" distB="0" distL="0" distR="0" wp14:anchorId="73EB256B" wp14:editId="1F077308">
             <wp:extent cx="5731510" cy="2821940"/>
@@ -20753,7 +20722,6 @@
           </w:tcPr>
           <w:p>
             <w:r>
-              <w:lastRenderedPageBreak/>
               <w:t>&gt;&gt;&gt;RF.2.1.2.16</w:t>
             </w:r>
           </w:p>
@@ -29482,15 +29450,7 @@
           </w:tcPr>
           <w:p>
             <w:r>
-              <w:t xml:space="preserve">El sistema permitirá al usuario recibir mensajes </w:t>
-            </w:r>
-            <w:proofErr w:type="spellStart"/>
-            <w:r>
-              <w:t>mensajes</w:t>
-            </w:r>
-            <w:proofErr w:type="spellEnd"/>
-            <w:r>
-              <w:t xml:space="preserve"> </w:t>
+              <w:t xml:space="preserve">El sistema permitirá al usuario recibir mensajes mensajes </w:t>
             </w:r>
             <w:r>
               <w:t>del</w:t>
@@ -30582,15 +30542,7 @@
               <w:jc w:val="center"/>
             </w:pPr>
             <w:r>
-              <w:t xml:space="preserve">El sistema será probado utilizando </w:t>
-            </w:r>
-            <w:proofErr w:type="spellStart"/>
-            <w:r>
-              <w:t>Selenium</w:t>
-            </w:r>
-            <w:proofErr w:type="spellEnd"/>
-            <w:r>
-              <w:t xml:space="preserve"> (Versión 3.14)</w:t>
+              <w:t>El sistema será probado utilizando Selenium (Versión 3.14)</w:t>
             </w:r>
           </w:p>
         </w:tc>
@@ -31598,15 +31550,7 @@
               </w:numPr>
             </w:pPr>
             <w:r>
-              <w:t xml:space="preserve">El usuario selecciona el botón </w:t>
-            </w:r>
-            <w:proofErr w:type="gramStart"/>
-            <w:r>
-              <w:t>de ”Registrarme</w:t>
-            </w:r>
-            <w:proofErr w:type="gramEnd"/>
-            <w:r>
-              <w:t>”.</w:t>
+              <w:t>El usuario selecciona el botón de ”Registrarme”.</w:t>
             </w:r>
           </w:p>
           <w:p>
@@ -34918,15 +34862,7 @@
               </w:numPr>
             </w:pPr>
             <w:r>
-              <w:t xml:space="preserve">El usuario selecciona el botón </w:t>
-            </w:r>
-            <w:proofErr w:type="gramStart"/>
-            <w:r>
-              <w:t>de ”Iniciar</w:t>
-            </w:r>
-            <w:proofErr w:type="gramEnd"/>
-            <w:r>
-              <w:t xml:space="preserve"> Sesión”.</w:t>
+              <w:t>El usuario selecciona el botón de ”Iniciar Sesión”.</w:t>
             </w:r>
           </w:p>
           <w:p>
@@ -39493,15 +39429,7 @@
               </w:numPr>
             </w:pPr>
             <w:r>
-              <w:t xml:space="preserve">La cuenta deberá recibir el mensaje si el emisor del mensaje </w:t>
-            </w:r>
-            <w:proofErr w:type="spellStart"/>
-            <w:r>
-              <w:t>ha</w:t>
-            </w:r>
-            <w:proofErr w:type="spellEnd"/>
-            <w:r>
-              <w:t xml:space="preserve"> pulsado la opción “Enviar”.</w:t>
+              <w:t>La cuenta deberá recibir el mensaje si el emisor del mensaje ha pulsado la opción “Enviar”.</w:t>
             </w:r>
           </w:p>
         </w:tc>
@@ -44915,6 +44843,7 @@
         <w:docPartUnique/>
       </w:docPartObj>
     </w:sdtPr>
+    <w:sdtEndPr/>
     <w:sdtContent>
       <w:p>
         <w:pPr>
@@ -48834,11 +48763,13 @@
     <w:rsid w:val="00040FFD"/>
     <w:rsid w:val="001B5DC4"/>
     <w:rsid w:val="00250614"/>
+    <w:rsid w:val="002D2A29"/>
     <w:rsid w:val="00384706"/>
     <w:rsid w:val="003A5266"/>
     <w:rsid w:val="00443F50"/>
     <w:rsid w:val="004F3C79"/>
     <w:rsid w:val="00500AC5"/>
+    <w:rsid w:val="005156FD"/>
     <w:rsid w:val="005A09B3"/>
     <w:rsid w:val="00672261"/>
     <w:rsid w:val="007700DC"/>
@@ -48852,6 +48783,7 @@
     <w:rsid w:val="00B83D98"/>
     <w:rsid w:val="00BA30E4"/>
     <w:rsid w:val="00BD69B6"/>
+    <w:rsid w:val="00BF1DF4"/>
     <w:rsid w:val="00C77327"/>
     <w:rsid w:val="00D61DBB"/>
     <w:rsid w:val="00E90FF5"/>

</xml_diff>

<commit_message>
Sección 6.2 Docu (No me acuerdo del nombre, algo de los casos de uso
</commit_message>
<xml_diff>
--- a/material util/Memoria.docx
+++ b/material util/Memoria.docx
@@ -164,7 +164,6 @@
             <w:dataBinding w:prefixMappings="xmlns:ns0='http://purl.org/dc/elements/1.1/' xmlns:ns1='http://schemas.openxmlformats.org/package/2006/metadata/core-properties' " w:xpath="/ns1:coreProperties[1]/ns0:subject[1]" w:storeItemID="{6C3C8BC8-F283-45AE-878A-BAB7291924A1}"/>
             <w:text/>
           </w:sdtPr>
-          <w:sdtEndPr/>
           <w:sdtContent>
             <w:p>
               <w:pPr>
@@ -282,7 +281,6 @@
                                     <w:calendar w:val="gregorian"/>
                                   </w:date>
                                 </w:sdtPr>
-                                <w:sdtEndPr/>
                                 <w:sdtContent>
                                   <w:p>
                                     <w:pPr>
@@ -328,7 +326,6 @@
                                     <w:dataBinding w:prefixMappings="xmlns:ns0='http://schemas.openxmlformats.org/officeDocument/2006/extended-properties' " w:xpath="/ns0:Properties[1]/ns0:Company[1]" w:storeItemID="{6668398D-A668-4E3E-A5EB-62B293D839F1}"/>
                                     <w:text/>
                                   </w:sdtPr>
-                                  <w:sdtEndPr/>
                                   <w:sdtContent>
                                     <w:r>
                                       <w:rPr>
@@ -359,7 +356,6 @@
                                     <w:dataBinding w:prefixMappings="xmlns:ns0='http://schemas.microsoft.com/office/2006/coverPageProps' " w:xpath="/ns0:CoverPageProperties[1]/ns0:CompanyAddress[1]" w:storeItemID="{55AF091B-3C7A-41E3-B477-F2FDAA23CFDA}"/>
                                     <w:text/>
                                   </w:sdtPr>
-                                  <w:sdtEndPr/>
                                   <w:sdtContent>
                                     <w:r>
                                       <w:rPr>
@@ -419,7 +415,6 @@
                               <w:calendar w:val="gregorian"/>
                             </w:date>
                           </w:sdtPr>
-                          <w:sdtEndPr/>
                           <w:sdtContent>
                             <w:p>
                               <w:pPr>
@@ -465,7 +460,6 @@
                               <w:dataBinding w:prefixMappings="xmlns:ns0='http://schemas.openxmlformats.org/officeDocument/2006/extended-properties' " w:xpath="/ns0:Properties[1]/ns0:Company[1]" w:storeItemID="{6668398D-A668-4E3E-A5EB-62B293D839F1}"/>
                               <w:text/>
                             </w:sdtPr>
-                            <w:sdtEndPr/>
                             <w:sdtContent>
                               <w:r>
                                 <w:rPr>
@@ -496,7 +490,6 @@
                               <w:dataBinding w:prefixMappings="xmlns:ns0='http://schemas.microsoft.com/office/2006/coverPageProps' " w:xpath="/ns0:CoverPageProperties[1]/ns0:CompanyAddress[1]" w:storeItemID="{55AF091B-3C7A-41E3-B477-F2FDAA23CFDA}"/>
                               <w:text/>
                             </w:sdtPr>
-                            <w:sdtEndPr/>
                             <w:sdtContent>
                               <w:r>
                                 <w:rPr>
@@ -7834,7 +7827,7 @@
         <w:t xml:space="preserve">Esta aplicación se </w:t>
       </w:r>
       <w:r>
-        <w:t>encotrará</w:t>
+        <w:t>encontrará</w:t>
       </w:r>
       <w:r>
         <w:t xml:space="preserve"> preparada para un entorno real, pues pretende solucionar el alcance limitado que tiene una pequeña empresa, haciendo que más personas puedan acceder a ella sin necesidad de personarse en el establecimiento físico.</w:t>
@@ -8142,13 +8135,31 @@
         <w:rPr>
           <w:rFonts w:cstheme="minorHAnsi"/>
         </w:rPr>
-        <w:t>, almacenamiento y soporte en la nube de una alpicacion web. No obstante, en la reunión inicial, cliente ha declarado que dicho software ofrece demasiadas funcionalidades que el cliente califica como “innecesarias”, así como otras que requiere no se encuentran disponibles</w:t>
+        <w:t xml:space="preserve">, almacenamiento y soporte en la nube de una </w:t>
       </w:r>
       <w:r>
         <w:rPr>
           <w:rFonts w:cstheme="minorHAnsi"/>
         </w:rPr>
-        <w:t>se han establecido</w:t>
+        <w:t>aplicación</w:t>
+      </w:r>
+      <w:r>
+        <w:rPr>
+          <w:rFonts w:cstheme="minorHAnsi"/>
+        </w:rPr>
+        <w:t xml:space="preserve"> web. No obstante, en la reunión inicial, cliente ha declarado que dicho software ofrece demasiadas funcionalidades que el cliente califica como “innecesarias”, así como otras que requiere no se encuentran disponibles</w:t>
+      </w:r>
+      <w:r>
+        <w:rPr>
+          <w:rFonts w:cstheme="minorHAnsi"/>
+        </w:rPr>
+        <w:t>. S</w:t>
+      </w:r>
+      <w:r>
+        <w:rPr>
+          <w:rFonts w:cstheme="minorHAnsi"/>
+        </w:rPr>
+        <w:t>e han establecido</w:t>
       </w:r>
       <w:r>
         <w:rPr>
@@ -12609,7 +12620,7 @@
               <w:rPr>
                 <w:rFonts w:cstheme="minorHAnsi"/>
               </w:rPr>
-              <w:t>Situacion</w:t>
+              <w:t>Situación</w:t>
             </w:r>
           </w:p>
         </w:tc>
@@ -15019,7 +15030,13 @@
         <w:t>El lenguaje JavaScript hace la aplicación muy dinámica, permitiendo modificarla o ampliarla con nueva funcionalidad cuando sea necesario</w:t>
       </w:r>
       <w:r>
-        <w:t xml:space="preserve">. El motivo de esto, como se indico con anterioridad, es el hecho de que Node JS actúa en forma de clusters, permitiendo personalizar las peticiones web dentro de un método, y haciendo la aplicación </w:t>
+        <w:t xml:space="preserve">. El motivo de esto, como se </w:t>
+      </w:r>
+      <w:r>
+        <w:t>indicó</w:t>
+      </w:r>
+      <w:r>
+        <w:t xml:space="preserve"> con anterioridad, es el hecho de que Node JS actúa en forma de clusters, permitiendo personalizar las peticiones web dentro de un método, y haciendo la aplicación </w:t>
       </w:r>
       <w:r>
         <w:t>más</w:t>
@@ -20722,6 +20739,7 @@
           </w:tcPr>
           <w:p>
             <w:r>
+              <w:lastRenderedPageBreak/>
               <w:t>&gt;&gt;&gt;RF.2.1.2.16</w:t>
             </w:r>
           </w:p>
@@ -29450,7 +29468,7 @@
           </w:tcPr>
           <w:p>
             <w:r>
-              <w:t xml:space="preserve">El sistema permitirá al usuario recibir mensajes mensajes </w:t>
+              <w:t xml:space="preserve">El sistema permitirá al usuario recibir mensajes </w:t>
             </w:r>
             <w:r>
               <w:t>del</w:t>
@@ -30704,31 +30722,17 @@
           <w:numId w:val="7"/>
         </w:numPr>
       </w:pPr>
-      <w:bookmarkStart w:id="175" w:name="_Toc64837524"/>
-      <w:r>
-        <w:t>Casos de Uso, visión global.</w:t>
-      </w:r>
-      <w:bookmarkEnd w:id="175"/>
+      <w:r>
+        <w:t>Caso N.1 Crear Perfil Usuario</w:t>
+      </w:r>
     </w:p>
     <w:p>
       <w:r>
-        <w:t>Esta sería una vista genérica de los casos de uso que existirán en la aplicación.</w:t>
-      </w:r>
-    </w:p>
-    <w:p>
-      <w:pPr>
-        <w:jc w:val="center"/>
-      </w:pPr>
-      <w:r>
-        <w:rPr>
-          <w:noProof/>
-        </w:rPr>
-        <w:lastRenderedPageBreak/>
         <w:drawing>
-          <wp:inline distT="0" distB="0" distL="0" distR="0" wp14:anchorId="0E1B1944" wp14:editId="2514B537">
-            <wp:extent cx="3264196" cy="5044667"/>
-            <wp:effectExtent l="0" t="0" r="0" b="3810"/>
-            <wp:docPr id="1" name="Imagen 1"/>
+          <wp:inline distT="0" distB="0" distL="0" distR="0" wp14:anchorId="68B02755" wp14:editId="1913C11F">
+            <wp:extent cx="2209800" cy="2341132"/>
+            <wp:effectExtent l="0" t="0" r="0" b="2540"/>
+            <wp:docPr id="16" name="Imagen 16"/>
             <wp:cNvGraphicFramePr>
               <a:graphicFrameLocks xmlns:a="http://schemas.openxmlformats.org/drawingml/2006/main" noChangeAspect="1"/>
             </wp:cNvGraphicFramePr>
@@ -30748,7 +30752,7 @@
                   <pic:spPr>
                     <a:xfrm>
                       <a:off x="0" y="0"/>
-                      <a:ext cx="3284538" cy="5076104"/>
+                      <a:ext cx="2221734" cy="2353775"/>
                     </a:xfrm>
                     <a:prstGeom prst="rect">
                       <a:avLst/>
@@ -30778,42 +30782,120 @@
           <w:sz w:val="16"/>
           <w:szCs w:val="16"/>
         </w:rPr>
-        <w:t xml:space="preserve">Figura 14: Casos de Uso </w:t>
-      </w:r>
-      <w:r>
-        <w:rPr>
-          <w:i/>
-          <w:iCs/>
-          <w:sz w:val="16"/>
-          <w:szCs w:val="16"/>
-        </w:rPr>
-        <w:t>– Gestión de Perfiles y Cuentas</w:t>
+        <w:t>Figura 13: Esquema de Caso de Uso – Crear Perfil Usuario</w:t>
+      </w:r>
+    </w:p>
+    <w:tbl>
+      <w:tblPr>
+        <w:tblStyle w:val="Tablaconcuadrcula"/>
+        <w:tblW w:w="8217" w:type="dxa"/>
+        <w:tblLook w:val="04A0" w:firstRow="1" w:lastRow="0" w:firstColumn="1" w:lastColumn="0" w:noHBand="0" w:noVBand="1"/>
+      </w:tblPr>
+      <w:tblGrid>
+        <w:gridCol w:w="4108"/>
+        <w:gridCol w:w="4109"/>
+      </w:tblGrid>
+      <w:tr>
+        <w:trPr>
+          <w:gridAfter w:val="1"/>
+          <w:wAfter w:w="4109" w:type="dxa"/>
+        </w:trPr>
+        <w:tc>
+          <w:tcPr>
+            <w:tcW w:w="4108" w:type="dxa"/>
+            <w:shd w:val="clear" w:color="auto" w:fill="BDD6EE" w:themeFill="accent5" w:themeFillTint="66"/>
+          </w:tcPr>
+          <w:p>
+            <w:pPr>
+              <w:rPr>
+                <w:b/>
+                <w:bCs/>
+              </w:rPr>
+            </w:pPr>
+            <w:r>
+              <w:rPr>
+                <w:b/>
+                <w:bCs/>
+              </w:rPr>
+              <w:t>Nombre Del Caso de Uso</w:t>
+            </w:r>
+          </w:p>
+        </w:tc>
+      </w:tr>
+      <w:tr>
+        <w:trPr>
+          <w:gridAfter w:val="1"/>
+          <w:wAfter w:w="4109" w:type="dxa"/>
+        </w:trPr>
+        <w:tc>
+          <w:tcPr>
+            <w:tcW w:w="4108" w:type="dxa"/>
+          </w:tcPr>
+          <w:p>
+            <w:r>
+              <w:t>Crear Perfil Usuario</w:t>
+            </w:r>
+          </w:p>
+        </w:tc>
+      </w:tr>
+      <w:tr>
+        <w:tc>
+          <w:tcPr>
+            <w:tcW w:w="8217" w:type="dxa"/>
+            <w:gridSpan w:val="2"/>
+            <w:shd w:val="clear" w:color="auto" w:fill="BDD6EE" w:themeFill="accent5" w:themeFillTint="66"/>
+          </w:tcPr>
+          <w:p>
+            <w:pPr>
+              <w:rPr>
+                <w:b/>
+                <w:bCs/>
+              </w:rPr>
+            </w:pPr>
+            <w:r>
+              <w:rPr>
+                <w:b/>
+                <w:bCs/>
+              </w:rPr>
+              <w:t>Descripción</w:t>
+            </w:r>
+          </w:p>
+        </w:tc>
+      </w:tr>
+      <w:tr>
+        <w:tc>
+          <w:tcPr>
+            <w:tcW w:w="8217" w:type="dxa"/>
+            <w:gridSpan w:val="2"/>
+          </w:tcPr>
+          <w:p>
+            <w:r>
+              <w:t>Un usuario no registrado creará su cuenta en el sistema.</w:t>
+            </w:r>
+          </w:p>
+        </w:tc>
+      </w:tr>
+    </w:tbl>
+    <w:p>
+      <w:pPr>
+        <w:pStyle w:val="Ttulo4"/>
+        <w:numPr>
+          <w:ilvl w:val="3"/>
+          <w:numId w:val="7"/>
+        </w:numPr>
+      </w:pPr>
+      <w:r>
+        <w:lastRenderedPageBreak/>
+        <w:t>Caso N.2 Editar Perfil Usuario</w:t>
       </w:r>
     </w:p>
     <w:p>
-      <w:pPr>
-        <w:jc w:val="center"/>
-        <w:rPr>
-          <w:i/>
-          <w:iCs/>
-          <w:sz w:val="16"/>
-          <w:szCs w:val="16"/>
-        </w:rPr>
-      </w:pPr>
-      <w:r>
-        <w:rPr>
-          <w:i/>
-          <w:iCs/>
-          <w:noProof/>
-          <w:sz w:val="16"/>
-          <w:szCs w:val="16"/>
-        </w:rPr>
-        <w:lastRenderedPageBreak/>
+      <w:r>
         <w:drawing>
-          <wp:inline distT="0" distB="0" distL="0" distR="0" wp14:anchorId="7C057C68" wp14:editId="116503AA">
-            <wp:extent cx="3265200" cy="6968004"/>
-            <wp:effectExtent l="0" t="0" r="0" b="4445"/>
-            <wp:docPr id="19" name="Imagen 19"/>
+          <wp:inline distT="0" distB="0" distL="0" distR="0" wp14:anchorId="0BC5EE91" wp14:editId="7FFE75CF">
+            <wp:extent cx="2210400" cy="2370040"/>
+            <wp:effectExtent l="0" t="0" r="0" b="0"/>
+            <wp:docPr id="17" name="Imagen 17"/>
             <wp:cNvGraphicFramePr>
               <a:graphicFrameLocks xmlns:a="http://schemas.openxmlformats.org/drawingml/2006/main" noChangeAspect="1"/>
             </wp:cNvGraphicFramePr>
@@ -30833,7 +30915,7 @@
                   <pic:spPr>
                     <a:xfrm>
                       <a:off x="0" y="0"/>
-                      <a:ext cx="3265200" cy="6968004"/>
+                      <a:ext cx="2210400" cy="2370040"/>
                     </a:xfrm>
                     <a:prstGeom prst="rect">
                       <a:avLst/>
@@ -30872,7 +30954,7 @@
           <w:sz w:val="16"/>
           <w:szCs w:val="16"/>
         </w:rPr>
-        <w:t>5</w:t>
+        <w:t>4</w:t>
       </w:r>
       <w:r>
         <w:rPr>
@@ -30881,7 +30963,7 @@
           <w:sz w:val="16"/>
           <w:szCs w:val="16"/>
         </w:rPr>
-        <w:t xml:space="preserve">: Casos de Uso </w:t>
+        <w:t xml:space="preserve">: Esquema de Caso de Uso – </w:t>
       </w:r>
       <w:r>
         <w:rPr>
@@ -30890,7 +30972,7 @@
           <w:sz w:val="16"/>
           <w:szCs w:val="16"/>
         </w:rPr>
-        <w:t>– Gestión de Propiedades</w:t>
+        <w:t>Editar</w:t>
       </w:r>
       <w:r>
         <w:rPr>
@@ -30899,27 +30981,100 @@
           <w:sz w:val="16"/>
           <w:szCs w:val="16"/>
         </w:rPr>
-        <w:t xml:space="preserve">, </w:t>
-      </w:r>
-      <w:r>
-        <w:rPr>
-          <w:i/>
-          <w:iCs/>
-          <w:sz w:val="16"/>
-          <w:szCs w:val="16"/>
-        </w:rPr>
-        <w:t>Sistema de Mensajería</w:t>
-      </w:r>
-      <w:r>
-        <w:rPr>
-          <w:i/>
-          <w:iCs/>
-          <w:sz w:val="16"/>
-          <w:szCs w:val="16"/>
-        </w:rPr>
-        <w:t xml:space="preserve"> y Listas de Deseos</w:t>
+        <w:t xml:space="preserve"> Perfil Usuario</w:t>
       </w:r>
     </w:p>
+    <w:tbl>
+      <w:tblPr>
+        <w:tblStyle w:val="Tablaconcuadrcula"/>
+        <w:tblW w:w="8217" w:type="dxa"/>
+        <w:tblLook w:val="04A0" w:firstRow="1" w:lastRow="0" w:firstColumn="1" w:lastColumn="0" w:noHBand="0" w:noVBand="1"/>
+      </w:tblPr>
+      <w:tblGrid>
+        <w:gridCol w:w="4108"/>
+        <w:gridCol w:w="4109"/>
+      </w:tblGrid>
+      <w:tr>
+        <w:trPr>
+          <w:gridAfter w:val="1"/>
+          <w:wAfter w:w="4109" w:type="dxa"/>
+        </w:trPr>
+        <w:tc>
+          <w:tcPr>
+            <w:tcW w:w="4108" w:type="dxa"/>
+            <w:shd w:val="clear" w:color="auto" w:fill="BDD6EE" w:themeFill="accent5" w:themeFillTint="66"/>
+          </w:tcPr>
+          <w:p>
+            <w:pPr>
+              <w:rPr>
+                <w:b/>
+                <w:bCs/>
+              </w:rPr>
+            </w:pPr>
+            <w:r>
+              <w:rPr>
+                <w:b/>
+                <w:bCs/>
+              </w:rPr>
+              <w:t>Nombre Del Caso de Uso</w:t>
+            </w:r>
+          </w:p>
+        </w:tc>
+      </w:tr>
+      <w:tr>
+        <w:trPr>
+          <w:gridAfter w:val="1"/>
+          <w:wAfter w:w="4109" w:type="dxa"/>
+        </w:trPr>
+        <w:tc>
+          <w:tcPr>
+            <w:tcW w:w="4108" w:type="dxa"/>
+          </w:tcPr>
+          <w:p>
+            <w:r>
+              <w:t>Editar Perfil Usuario</w:t>
+            </w:r>
+          </w:p>
+        </w:tc>
+      </w:tr>
+      <w:tr>
+        <w:tc>
+          <w:tcPr>
+            <w:tcW w:w="8217" w:type="dxa"/>
+            <w:gridSpan w:val="2"/>
+            <w:shd w:val="clear" w:color="auto" w:fill="BDD6EE" w:themeFill="accent5" w:themeFillTint="66"/>
+          </w:tcPr>
+          <w:p>
+            <w:pPr>
+              <w:rPr>
+                <w:b/>
+                <w:bCs/>
+              </w:rPr>
+            </w:pPr>
+            <w:r>
+              <w:rPr>
+                <w:b/>
+                <w:bCs/>
+              </w:rPr>
+              <w:t>Descripción</w:t>
+            </w:r>
+          </w:p>
+        </w:tc>
+      </w:tr>
+      <w:tr>
+        <w:tc>
+          <w:tcPr>
+            <w:tcW w:w="8217" w:type="dxa"/>
+            <w:gridSpan w:val="2"/>
+          </w:tcPr>
+          <w:p>
+            <w:r>
+              <w:t>Un usuario con una cuenta desea editar su información personal.</w:t>
+            </w:r>
+          </w:p>
+        </w:tc>
+      </w:tr>
+    </w:tbl>
     <w:p>
       <w:pPr>
         <w:pStyle w:val="Ttulo4"/>
@@ -30928,11 +31083,3533 @@
           <w:numId w:val="7"/>
         </w:numPr>
       </w:pPr>
-      <w:bookmarkStart w:id="176" w:name="_Toc64837525"/>
+      <w:r>
+        <w:t>Caso N.3 Eliminar Perfil Usuario</w:t>
+      </w:r>
+    </w:p>
+    <w:p>
+      <w:r>
+        <w:drawing>
+          <wp:inline distT="0" distB="0" distL="0" distR="0" wp14:anchorId="732631AF" wp14:editId="00765117">
+            <wp:extent cx="2214000" cy="2446721"/>
+            <wp:effectExtent l="0" t="0" r="0" b="0"/>
+            <wp:docPr id="18" name="Imagen 18"/>
+            <wp:cNvGraphicFramePr>
+              <a:graphicFrameLocks xmlns:a="http://schemas.openxmlformats.org/drawingml/2006/main" noChangeAspect="1"/>
+            </wp:cNvGraphicFramePr>
+            <a:graphic xmlns:a="http://schemas.openxmlformats.org/drawingml/2006/main">
+              <a:graphicData uri="http://schemas.openxmlformats.org/drawingml/2006/picture">
+                <pic:pic xmlns:pic="http://schemas.openxmlformats.org/drawingml/2006/picture">
+                  <pic:nvPicPr>
+                    <pic:cNvPr id="1" name=""/>
+                    <pic:cNvPicPr/>
+                  </pic:nvPicPr>
+                  <pic:blipFill>
+                    <a:blip r:embed="rId31"/>
+                    <a:stretch>
+                      <a:fillRect/>
+                    </a:stretch>
+                  </pic:blipFill>
+                  <pic:spPr>
+                    <a:xfrm>
+                      <a:off x="0" y="0"/>
+                      <a:ext cx="2214000" cy="2446721"/>
+                    </a:xfrm>
+                    <a:prstGeom prst="rect">
+                      <a:avLst/>
+                    </a:prstGeom>
+                  </pic:spPr>
+                </pic:pic>
+              </a:graphicData>
+            </a:graphic>
+          </wp:inline>
+        </w:drawing>
+      </w:r>
+    </w:p>
+    <w:p>
+      <w:pPr>
+        <w:jc w:val="center"/>
+        <w:rPr>
+          <w:i/>
+          <w:iCs/>
+          <w:sz w:val="16"/>
+          <w:szCs w:val="16"/>
+        </w:rPr>
+      </w:pPr>
+      <w:r>
+        <w:rPr>
+          <w:i/>
+          <w:iCs/>
+          <w:sz w:val="16"/>
+          <w:szCs w:val="16"/>
+        </w:rPr>
+        <w:t>Figura 1</w:t>
+      </w:r>
+      <w:r>
+        <w:rPr>
+          <w:i/>
+          <w:iCs/>
+          <w:sz w:val="16"/>
+          <w:szCs w:val="16"/>
+        </w:rPr>
+        <w:t>5</w:t>
+      </w:r>
+      <w:r>
+        <w:rPr>
+          <w:i/>
+          <w:iCs/>
+          <w:sz w:val="16"/>
+          <w:szCs w:val="16"/>
+        </w:rPr>
+        <w:t xml:space="preserve">: Esquema de Caso de Uso – </w:t>
+      </w:r>
+      <w:r>
+        <w:rPr>
+          <w:i/>
+          <w:iCs/>
+          <w:sz w:val="16"/>
+          <w:szCs w:val="16"/>
+        </w:rPr>
+        <w:t>Eliminar</w:t>
+      </w:r>
+      <w:r>
+        <w:rPr>
+          <w:i/>
+          <w:iCs/>
+          <w:sz w:val="16"/>
+          <w:szCs w:val="16"/>
+        </w:rPr>
+        <w:t xml:space="preserve"> Perfil Usuario</w:t>
+      </w:r>
+    </w:p>
+    <w:tbl>
+      <w:tblPr>
+        <w:tblStyle w:val="Tablaconcuadrcula"/>
+        <w:tblW w:w="8217" w:type="dxa"/>
+        <w:tblLook w:val="04A0" w:firstRow="1" w:lastRow="0" w:firstColumn="1" w:lastColumn="0" w:noHBand="0" w:noVBand="1"/>
+      </w:tblPr>
+      <w:tblGrid>
+        <w:gridCol w:w="4108"/>
+        <w:gridCol w:w="4109"/>
+      </w:tblGrid>
+      <w:tr>
+        <w:trPr>
+          <w:gridAfter w:val="1"/>
+          <w:wAfter w:w="4109" w:type="dxa"/>
+        </w:trPr>
+        <w:tc>
+          <w:tcPr>
+            <w:tcW w:w="4108" w:type="dxa"/>
+            <w:shd w:val="clear" w:color="auto" w:fill="BDD6EE" w:themeFill="accent5" w:themeFillTint="66"/>
+          </w:tcPr>
+          <w:p>
+            <w:pPr>
+              <w:rPr>
+                <w:b/>
+                <w:bCs/>
+              </w:rPr>
+            </w:pPr>
+            <w:r>
+              <w:rPr>
+                <w:b/>
+                <w:bCs/>
+              </w:rPr>
+              <w:t>Nombre Del Caso de Uso</w:t>
+            </w:r>
+          </w:p>
+        </w:tc>
+      </w:tr>
+      <w:tr>
+        <w:trPr>
+          <w:gridAfter w:val="1"/>
+          <w:wAfter w:w="4109" w:type="dxa"/>
+        </w:trPr>
+        <w:tc>
+          <w:tcPr>
+            <w:tcW w:w="4108" w:type="dxa"/>
+          </w:tcPr>
+          <w:p>
+            <w:r>
+              <w:t>Eliminar Perfil Usuario</w:t>
+            </w:r>
+          </w:p>
+        </w:tc>
+      </w:tr>
+      <w:tr>
+        <w:tc>
+          <w:tcPr>
+            <w:tcW w:w="8217" w:type="dxa"/>
+            <w:gridSpan w:val="2"/>
+            <w:shd w:val="clear" w:color="auto" w:fill="BDD6EE" w:themeFill="accent5" w:themeFillTint="66"/>
+          </w:tcPr>
+          <w:p>
+            <w:pPr>
+              <w:rPr>
+                <w:b/>
+                <w:bCs/>
+              </w:rPr>
+            </w:pPr>
+            <w:r>
+              <w:rPr>
+                <w:b/>
+                <w:bCs/>
+              </w:rPr>
+              <w:t>Descripción</w:t>
+            </w:r>
+          </w:p>
+        </w:tc>
+      </w:tr>
+      <w:tr>
+        <w:tc>
+          <w:tcPr>
+            <w:tcW w:w="8217" w:type="dxa"/>
+            <w:gridSpan w:val="2"/>
+          </w:tcPr>
+          <w:p>
+            <w:r>
+              <w:t>Un usuario con una cuenta desea eliminar su información de la cuenta.</w:t>
+            </w:r>
+          </w:p>
+        </w:tc>
+      </w:tr>
+    </w:tbl>
+    <w:p>
+      <w:pPr>
+        <w:pStyle w:val="Ttulo4"/>
+        <w:numPr>
+          <w:ilvl w:val="3"/>
+          <w:numId w:val="7"/>
+        </w:numPr>
+      </w:pPr>
+      <w:r>
+        <w:lastRenderedPageBreak/>
+        <w:t>Caso N.4 Crear Perfil Agente</w:t>
+      </w:r>
+    </w:p>
+    <w:p>
+      <w:r>
+        <w:drawing>
+          <wp:inline distT="0" distB="0" distL="0" distR="0" wp14:anchorId="111BB3FC" wp14:editId="31215291">
+            <wp:extent cx="2210400" cy="2535272"/>
+            <wp:effectExtent l="0" t="0" r="0" b="0"/>
+            <wp:docPr id="20" name="Imagen 20"/>
+            <wp:cNvGraphicFramePr>
+              <a:graphicFrameLocks xmlns:a="http://schemas.openxmlformats.org/drawingml/2006/main" noChangeAspect="1"/>
+            </wp:cNvGraphicFramePr>
+            <a:graphic xmlns:a="http://schemas.openxmlformats.org/drawingml/2006/main">
+              <a:graphicData uri="http://schemas.openxmlformats.org/drawingml/2006/picture">
+                <pic:pic xmlns:pic="http://schemas.openxmlformats.org/drawingml/2006/picture">
+                  <pic:nvPicPr>
+                    <pic:cNvPr id="1" name=""/>
+                    <pic:cNvPicPr/>
+                  </pic:nvPicPr>
+                  <pic:blipFill>
+                    <a:blip r:embed="rId32"/>
+                    <a:stretch>
+                      <a:fillRect/>
+                    </a:stretch>
+                  </pic:blipFill>
+                  <pic:spPr>
+                    <a:xfrm>
+                      <a:off x="0" y="0"/>
+                      <a:ext cx="2210400" cy="2535272"/>
+                    </a:xfrm>
+                    <a:prstGeom prst="rect">
+                      <a:avLst/>
+                    </a:prstGeom>
+                  </pic:spPr>
+                </pic:pic>
+              </a:graphicData>
+            </a:graphic>
+          </wp:inline>
+        </w:drawing>
+      </w:r>
+    </w:p>
+    <w:p>
+      <w:pPr>
+        <w:jc w:val="center"/>
+        <w:rPr>
+          <w:i/>
+          <w:iCs/>
+          <w:sz w:val="16"/>
+          <w:szCs w:val="16"/>
+        </w:rPr>
+      </w:pPr>
+      <w:r>
+        <w:rPr>
+          <w:i/>
+          <w:iCs/>
+          <w:sz w:val="16"/>
+          <w:szCs w:val="16"/>
+        </w:rPr>
+        <w:t>Figura 1</w:t>
+      </w:r>
+      <w:r>
+        <w:rPr>
+          <w:i/>
+          <w:iCs/>
+          <w:sz w:val="16"/>
+          <w:szCs w:val="16"/>
+        </w:rPr>
+        <w:t>6</w:t>
+      </w:r>
+      <w:r>
+        <w:rPr>
+          <w:i/>
+          <w:iCs/>
+          <w:sz w:val="16"/>
+          <w:szCs w:val="16"/>
+        </w:rPr>
+        <w:t xml:space="preserve">: Esquema de Caso de Uso – </w:t>
+      </w:r>
+      <w:r>
+        <w:rPr>
+          <w:i/>
+          <w:iCs/>
+          <w:sz w:val="16"/>
+          <w:szCs w:val="16"/>
+        </w:rPr>
+        <w:t>Crear Perfil Agente</w:t>
+      </w:r>
+    </w:p>
+    <w:tbl>
+      <w:tblPr>
+        <w:tblStyle w:val="Tablaconcuadrcula"/>
+        <w:tblW w:w="8217" w:type="dxa"/>
+        <w:tblLook w:val="04A0" w:firstRow="1" w:lastRow="0" w:firstColumn="1" w:lastColumn="0" w:noHBand="0" w:noVBand="1"/>
+      </w:tblPr>
+      <w:tblGrid>
+        <w:gridCol w:w="4108"/>
+        <w:gridCol w:w="4109"/>
+      </w:tblGrid>
+      <w:tr>
+        <w:trPr>
+          <w:gridAfter w:val="1"/>
+          <w:wAfter w:w="4109" w:type="dxa"/>
+        </w:trPr>
+        <w:tc>
+          <w:tcPr>
+            <w:tcW w:w="4108" w:type="dxa"/>
+            <w:shd w:val="clear" w:color="auto" w:fill="BDD6EE" w:themeFill="accent5" w:themeFillTint="66"/>
+          </w:tcPr>
+          <w:p>
+            <w:pPr>
+              <w:rPr>
+                <w:b/>
+                <w:bCs/>
+              </w:rPr>
+            </w:pPr>
+            <w:r>
+              <w:rPr>
+                <w:b/>
+                <w:bCs/>
+              </w:rPr>
+              <w:t>Nombre Del Caso de Uso</w:t>
+            </w:r>
+          </w:p>
+        </w:tc>
+      </w:tr>
+      <w:tr>
+        <w:trPr>
+          <w:gridAfter w:val="1"/>
+          <w:wAfter w:w="4109" w:type="dxa"/>
+        </w:trPr>
+        <w:tc>
+          <w:tcPr>
+            <w:tcW w:w="4108" w:type="dxa"/>
+          </w:tcPr>
+          <w:p>
+            <w:r>
+              <w:t>Crear Perfil Agente</w:t>
+            </w:r>
+          </w:p>
+        </w:tc>
+      </w:tr>
+      <w:tr>
+        <w:tc>
+          <w:tcPr>
+            <w:tcW w:w="8217" w:type="dxa"/>
+            <w:gridSpan w:val="2"/>
+            <w:shd w:val="clear" w:color="auto" w:fill="BDD6EE" w:themeFill="accent5" w:themeFillTint="66"/>
+          </w:tcPr>
+          <w:p>
+            <w:pPr>
+              <w:rPr>
+                <w:b/>
+                <w:bCs/>
+              </w:rPr>
+            </w:pPr>
+            <w:r>
+              <w:rPr>
+                <w:b/>
+                <w:bCs/>
+              </w:rPr>
+              <w:t>Descripción</w:t>
+            </w:r>
+          </w:p>
+        </w:tc>
+      </w:tr>
+      <w:tr>
+        <w:tc>
+          <w:tcPr>
+            <w:tcW w:w="8217" w:type="dxa"/>
+            <w:gridSpan w:val="2"/>
+          </w:tcPr>
+          <w:p>
+            <w:r>
+              <w:t xml:space="preserve">Un agente necesita crear una </w:t>
+            </w:r>
+            <w:r>
+              <w:t>cuenta del mismo tipo.</w:t>
+            </w:r>
+          </w:p>
+        </w:tc>
+      </w:tr>
+    </w:tbl>
+    <w:p>
+      <w:pPr>
+        <w:pStyle w:val="Ttulo4"/>
+        <w:numPr>
+          <w:ilvl w:val="3"/>
+          <w:numId w:val="7"/>
+        </w:numPr>
+      </w:pPr>
+      <w:r>
+        <w:t>Caso N.5 Editar Perfil Agente</w:t>
+      </w:r>
+    </w:p>
+    <w:p>
+      <w:r>
+        <w:drawing>
+          <wp:inline distT="0" distB="0" distL="0" distR="0" wp14:anchorId="20B47480" wp14:editId="744297AC">
+            <wp:extent cx="2210400" cy="2332487"/>
+            <wp:effectExtent l="0" t="0" r="0" b="0"/>
+            <wp:docPr id="21" name="Imagen 21"/>
+            <wp:cNvGraphicFramePr>
+              <a:graphicFrameLocks xmlns:a="http://schemas.openxmlformats.org/drawingml/2006/main" noChangeAspect="1"/>
+            </wp:cNvGraphicFramePr>
+            <a:graphic xmlns:a="http://schemas.openxmlformats.org/drawingml/2006/main">
+              <a:graphicData uri="http://schemas.openxmlformats.org/drawingml/2006/picture">
+                <pic:pic xmlns:pic="http://schemas.openxmlformats.org/drawingml/2006/picture">
+                  <pic:nvPicPr>
+                    <pic:cNvPr id="1" name=""/>
+                    <pic:cNvPicPr/>
+                  </pic:nvPicPr>
+                  <pic:blipFill>
+                    <a:blip r:embed="rId33"/>
+                    <a:stretch>
+                      <a:fillRect/>
+                    </a:stretch>
+                  </pic:blipFill>
+                  <pic:spPr>
+                    <a:xfrm>
+                      <a:off x="0" y="0"/>
+                      <a:ext cx="2210400" cy="2332487"/>
+                    </a:xfrm>
+                    <a:prstGeom prst="rect">
+                      <a:avLst/>
+                    </a:prstGeom>
+                  </pic:spPr>
+                </pic:pic>
+              </a:graphicData>
+            </a:graphic>
+          </wp:inline>
+        </w:drawing>
+      </w:r>
+    </w:p>
+    <w:p>
+      <w:pPr>
+        <w:jc w:val="center"/>
+        <w:rPr>
+          <w:i/>
+          <w:iCs/>
+          <w:sz w:val="16"/>
+          <w:szCs w:val="16"/>
+        </w:rPr>
+      </w:pPr>
+      <w:r>
+        <w:rPr>
+          <w:i/>
+          <w:iCs/>
+          <w:sz w:val="16"/>
+          <w:szCs w:val="16"/>
+        </w:rPr>
+        <w:t>Figura 1</w:t>
+      </w:r>
+      <w:r>
+        <w:rPr>
+          <w:i/>
+          <w:iCs/>
+          <w:sz w:val="16"/>
+          <w:szCs w:val="16"/>
+        </w:rPr>
+        <w:t>7</w:t>
+      </w:r>
+      <w:r>
+        <w:rPr>
+          <w:i/>
+          <w:iCs/>
+          <w:sz w:val="16"/>
+          <w:szCs w:val="16"/>
+        </w:rPr>
+        <w:t xml:space="preserve">: Esquema de Caso de Uso – </w:t>
+      </w:r>
+      <w:r>
+        <w:rPr>
+          <w:i/>
+          <w:iCs/>
+          <w:sz w:val="16"/>
+          <w:szCs w:val="16"/>
+        </w:rPr>
+        <w:t>Editar</w:t>
+      </w:r>
+      <w:r>
+        <w:rPr>
+          <w:i/>
+          <w:iCs/>
+          <w:sz w:val="16"/>
+          <w:szCs w:val="16"/>
+        </w:rPr>
+        <w:t xml:space="preserve"> Perfil Agente</w:t>
+      </w:r>
+    </w:p>
+    <w:tbl>
+      <w:tblPr>
+        <w:tblStyle w:val="Tablaconcuadrcula"/>
+        <w:tblW w:w="8217" w:type="dxa"/>
+        <w:tblLook w:val="04A0" w:firstRow="1" w:lastRow="0" w:firstColumn="1" w:lastColumn="0" w:noHBand="0" w:noVBand="1"/>
+      </w:tblPr>
+      <w:tblGrid>
+        <w:gridCol w:w="4108"/>
+        <w:gridCol w:w="4109"/>
+      </w:tblGrid>
+      <w:tr>
+        <w:trPr>
+          <w:gridAfter w:val="1"/>
+          <w:wAfter w:w="4109" w:type="dxa"/>
+        </w:trPr>
+        <w:tc>
+          <w:tcPr>
+            <w:tcW w:w="4108" w:type="dxa"/>
+            <w:shd w:val="clear" w:color="auto" w:fill="BDD6EE" w:themeFill="accent5" w:themeFillTint="66"/>
+          </w:tcPr>
+          <w:p>
+            <w:pPr>
+              <w:rPr>
+                <w:b/>
+                <w:bCs/>
+              </w:rPr>
+            </w:pPr>
+            <w:r>
+              <w:rPr>
+                <w:b/>
+                <w:bCs/>
+              </w:rPr>
+              <w:t>Nombre Del Caso de Uso</w:t>
+            </w:r>
+          </w:p>
+        </w:tc>
+      </w:tr>
+      <w:tr>
+        <w:trPr>
+          <w:gridAfter w:val="1"/>
+          <w:wAfter w:w="4109" w:type="dxa"/>
+        </w:trPr>
+        <w:tc>
+          <w:tcPr>
+            <w:tcW w:w="4108" w:type="dxa"/>
+          </w:tcPr>
+          <w:p>
+            <w:r>
+              <w:t>Editar</w:t>
+            </w:r>
+            <w:r>
+              <w:t xml:space="preserve"> Perfil Agente</w:t>
+            </w:r>
+          </w:p>
+        </w:tc>
+      </w:tr>
+      <w:tr>
+        <w:tc>
+          <w:tcPr>
+            <w:tcW w:w="8217" w:type="dxa"/>
+            <w:gridSpan w:val="2"/>
+            <w:shd w:val="clear" w:color="auto" w:fill="BDD6EE" w:themeFill="accent5" w:themeFillTint="66"/>
+          </w:tcPr>
+          <w:p>
+            <w:pPr>
+              <w:rPr>
+                <w:b/>
+                <w:bCs/>
+              </w:rPr>
+            </w:pPr>
+            <w:r>
+              <w:rPr>
+                <w:b/>
+                <w:bCs/>
+              </w:rPr>
+              <w:t>Descripción</w:t>
+            </w:r>
+          </w:p>
+        </w:tc>
+      </w:tr>
+      <w:tr>
+        <w:tc>
+          <w:tcPr>
+            <w:tcW w:w="8217" w:type="dxa"/>
+            <w:gridSpan w:val="2"/>
+          </w:tcPr>
+          <w:p>
+            <w:r>
+              <w:t xml:space="preserve">Un agente necesita </w:t>
+            </w:r>
+            <w:r>
+              <w:t>modificar los datos de su cuenta.</w:t>
+            </w:r>
+          </w:p>
+        </w:tc>
+      </w:tr>
+    </w:tbl>
+    <w:p>
+      <w:pPr>
+        <w:pStyle w:val="Ttulo4"/>
+        <w:numPr>
+          <w:ilvl w:val="3"/>
+          <w:numId w:val="7"/>
+        </w:numPr>
+      </w:pPr>
+      <w:r>
+        <w:lastRenderedPageBreak/>
+        <w:t>Caso N.6 Eliminar Perfil Agente</w:t>
+      </w:r>
+    </w:p>
+    <w:p>
+      <w:r>
+        <w:drawing>
+          <wp:inline distT="0" distB="0" distL="0" distR="0" wp14:anchorId="41100D64" wp14:editId="6C2ED82D">
+            <wp:extent cx="2210400" cy="2651124"/>
+            <wp:effectExtent l="0" t="0" r="0" b="0"/>
+            <wp:docPr id="22" name="Imagen 22"/>
+            <wp:cNvGraphicFramePr>
+              <a:graphicFrameLocks xmlns:a="http://schemas.openxmlformats.org/drawingml/2006/main" noChangeAspect="1"/>
+            </wp:cNvGraphicFramePr>
+            <a:graphic xmlns:a="http://schemas.openxmlformats.org/drawingml/2006/main">
+              <a:graphicData uri="http://schemas.openxmlformats.org/drawingml/2006/picture">
+                <pic:pic xmlns:pic="http://schemas.openxmlformats.org/drawingml/2006/picture">
+                  <pic:nvPicPr>
+                    <pic:cNvPr id="1" name=""/>
+                    <pic:cNvPicPr/>
+                  </pic:nvPicPr>
+                  <pic:blipFill>
+                    <a:blip r:embed="rId34"/>
+                    <a:stretch>
+                      <a:fillRect/>
+                    </a:stretch>
+                  </pic:blipFill>
+                  <pic:spPr>
+                    <a:xfrm>
+                      <a:off x="0" y="0"/>
+                      <a:ext cx="2210400" cy="2651124"/>
+                    </a:xfrm>
+                    <a:prstGeom prst="rect">
+                      <a:avLst/>
+                    </a:prstGeom>
+                  </pic:spPr>
+                </pic:pic>
+              </a:graphicData>
+            </a:graphic>
+          </wp:inline>
+        </w:drawing>
+      </w:r>
+    </w:p>
+    <w:p>
+      <w:pPr>
+        <w:jc w:val="center"/>
+        <w:rPr>
+          <w:i/>
+          <w:iCs/>
+          <w:sz w:val="16"/>
+          <w:szCs w:val="16"/>
+        </w:rPr>
+      </w:pPr>
+      <w:r>
+        <w:rPr>
+          <w:i/>
+          <w:iCs/>
+          <w:sz w:val="16"/>
+          <w:szCs w:val="16"/>
+        </w:rPr>
+        <w:t>Figura 1</w:t>
+      </w:r>
+      <w:r>
+        <w:rPr>
+          <w:i/>
+          <w:iCs/>
+          <w:sz w:val="16"/>
+          <w:szCs w:val="16"/>
+        </w:rPr>
+        <w:t>8</w:t>
+      </w:r>
+      <w:r>
+        <w:rPr>
+          <w:i/>
+          <w:iCs/>
+          <w:sz w:val="16"/>
+          <w:szCs w:val="16"/>
+        </w:rPr>
+        <w:t xml:space="preserve">: Esquema de Caso de Uso – </w:t>
+      </w:r>
+      <w:r>
+        <w:rPr>
+          <w:i/>
+          <w:iCs/>
+          <w:sz w:val="16"/>
+          <w:szCs w:val="16"/>
+        </w:rPr>
+        <w:t>Eliminar</w:t>
+      </w:r>
+      <w:r>
+        <w:rPr>
+          <w:i/>
+          <w:iCs/>
+          <w:sz w:val="16"/>
+          <w:szCs w:val="16"/>
+        </w:rPr>
+        <w:t xml:space="preserve"> Perfil Agente</w:t>
+      </w:r>
+    </w:p>
+    <w:tbl>
+      <w:tblPr>
+        <w:tblStyle w:val="Tablaconcuadrcula"/>
+        <w:tblW w:w="8217" w:type="dxa"/>
+        <w:tblLook w:val="04A0" w:firstRow="1" w:lastRow="0" w:firstColumn="1" w:lastColumn="0" w:noHBand="0" w:noVBand="1"/>
+      </w:tblPr>
+      <w:tblGrid>
+        <w:gridCol w:w="4108"/>
+        <w:gridCol w:w="4109"/>
+      </w:tblGrid>
+      <w:tr>
+        <w:trPr>
+          <w:gridAfter w:val="1"/>
+          <w:wAfter w:w="4109" w:type="dxa"/>
+        </w:trPr>
+        <w:tc>
+          <w:tcPr>
+            <w:tcW w:w="4108" w:type="dxa"/>
+            <w:shd w:val="clear" w:color="auto" w:fill="BDD6EE" w:themeFill="accent5" w:themeFillTint="66"/>
+          </w:tcPr>
+          <w:p>
+            <w:pPr>
+              <w:rPr>
+                <w:b/>
+                <w:bCs/>
+              </w:rPr>
+            </w:pPr>
+            <w:r>
+              <w:rPr>
+                <w:b/>
+                <w:bCs/>
+              </w:rPr>
+              <w:t>Nombre Del Caso de Uso</w:t>
+            </w:r>
+          </w:p>
+        </w:tc>
+      </w:tr>
+      <w:tr>
+        <w:trPr>
+          <w:gridAfter w:val="1"/>
+          <w:wAfter w:w="4109" w:type="dxa"/>
+        </w:trPr>
+        <w:tc>
+          <w:tcPr>
+            <w:tcW w:w="4108" w:type="dxa"/>
+          </w:tcPr>
+          <w:p>
+            <w:r>
+              <w:t>Eliminar</w:t>
+            </w:r>
+            <w:r>
+              <w:t xml:space="preserve"> Perfil Agente</w:t>
+            </w:r>
+          </w:p>
+        </w:tc>
+      </w:tr>
+      <w:tr>
+        <w:tc>
+          <w:tcPr>
+            <w:tcW w:w="8217" w:type="dxa"/>
+            <w:gridSpan w:val="2"/>
+            <w:shd w:val="clear" w:color="auto" w:fill="BDD6EE" w:themeFill="accent5" w:themeFillTint="66"/>
+          </w:tcPr>
+          <w:p>
+            <w:pPr>
+              <w:rPr>
+                <w:b/>
+                <w:bCs/>
+              </w:rPr>
+            </w:pPr>
+            <w:r>
+              <w:rPr>
+                <w:b/>
+                <w:bCs/>
+              </w:rPr>
+              <w:t>Descripción</w:t>
+            </w:r>
+          </w:p>
+        </w:tc>
+      </w:tr>
+      <w:tr>
+        <w:tc>
+          <w:tcPr>
+            <w:tcW w:w="8217" w:type="dxa"/>
+            <w:gridSpan w:val="2"/>
+          </w:tcPr>
+          <w:p>
+            <w:r>
+              <w:t>Un agente necesita eliminar su cuenta por completo del sistema.</w:t>
+            </w:r>
+          </w:p>
+        </w:tc>
+      </w:tr>
+    </w:tbl>
+    <w:p>
+      <w:pPr>
+        <w:pStyle w:val="Ttulo4"/>
+        <w:numPr>
+          <w:ilvl w:val="3"/>
+          <w:numId w:val="7"/>
+        </w:numPr>
+      </w:pPr>
+      <w:r>
+        <w:t xml:space="preserve">Caso N.7 </w:t>
+      </w:r>
+      <w:r>
+        <w:t>Inicio de Sesión</w:t>
+      </w:r>
+    </w:p>
+    <w:p>
+      <w:r>
+        <w:drawing>
+          <wp:inline distT="0" distB="0" distL="0" distR="0" wp14:anchorId="7B028804" wp14:editId="12C731C2">
+            <wp:extent cx="2210400" cy="1880490"/>
+            <wp:effectExtent l="0" t="0" r="0" b="5715"/>
+            <wp:docPr id="23" name="Imagen 23"/>
+            <wp:cNvGraphicFramePr>
+              <a:graphicFrameLocks xmlns:a="http://schemas.openxmlformats.org/drawingml/2006/main" noChangeAspect="1"/>
+            </wp:cNvGraphicFramePr>
+            <a:graphic xmlns:a="http://schemas.openxmlformats.org/drawingml/2006/main">
+              <a:graphicData uri="http://schemas.openxmlformats.org/drawingml/2006/picture">
+                <pic:pic xmlns:pic="http://schemas.openxmlformats.org/drawingml/2006/picture">
+                  <pic:nvPicPr>
+                    <pic:cNvPr id="1" name=""/>
+                    <pic:cNvPicPr/>
+                  </pic:nvPicPr>
+                  <pic:blipFill>
+                    <a:blip r:embed="rId35"/>
+                    <a:stretch>
+                      <a:fillRect/>
+                    </a:stretch>
+                  </pic:blipFill>
+                  <pic:spPr>
+                    <a:xfrm>
+                      <a:off x="0" y="0"/>
+                      <a:ext cx="2210400" cy="1880490"/>
+                    </a:xfrm>
+                    <a:prstGeom prst="rect">
+                      <a:avLst/>
+                    </a:prstGeom>
+                  </pic:spPr>
+                </pic:pic>
+              </a:graphicData>
+            </a:graphic>
+          </wp:inline>
+        </w:drawing>
+      </w:r>
+    </w:p>
+    <w:p>
+      <w:pPr>
+        <w:jc w:val="center"/>
+        <w:rPr>
+          <w:i/>
+          <w:iCs/>
+          <w:sz w:val="16"/>
+          <w:szCs w:val="16"/>
+        </w:rPr>
+      </w:pPr>
+      <w:r>
+        <w:rPr>
+          <w:i/>
+          <w:iCs/>
+          <w:sz w:val="16"/>
+          <w:szCs w:val="16"/>
+        </w:rPr>
+        <w:t>Figura 1</w:t>
+      </w:r>
+      <w:r>
+        <w:rPr>
+          <w:i/>
+          <w:iCs/>
+          <w:sz w:val="16"/>
+          <w:szCs w:val="16"/>
+        </w:rPr>
+        <w:t>9</w:t>
+      </w:r>
+      <w:r>
+        <w:rPr>
+          <w:i/>
+          <w:iCs/>
+          <w:sz w:val="16"/>
+          <w:szCs w:val="16"/>
+        </w:rPr>
+        <w:t xml:space="preserve">: Esquema de Caso de Uso – </w:t>
+      </w:r>
+      <w:r>
+        <w:rPr>
+          <w:i/>
+          <w:iCs/>
+          <w:sz w:val="16"/>
+          <w:szCs w:val="16"/>
+        </w:rPr>
+        <w:t>Inicio de Sesión</w:t>
+      </w:r>
+    </w:p>
+    <w:tbl>
+      <w:tblPr>
+        <w:tblStyle w:val="Tablaconcuadrcula"/>
+        <w:tblW w:w="8217" w:type="dxa"/>
+        <w:tblLook w:val="04A0" w:firstRow="1" w:lastRow="0" w:firstColumn="1" w:lastColumn="0" w:noHBand="0" w:noVBand="1"/>
+      </w:tblPr>
+      <w:tblGrid>
+        <w:gridCol w:w="4108"/>
+        <w:gridCol w:w="4109"/>
+      </w:tblGrid>
+      <w:tr>
+        <w:trPr>
+          <w:gridAfter w:val="1"/>
+          <w:wAfter w:w="4109" w:type="dxa"/>
+        </w:trPr>
+        <w:tc>
+          <w:tcPr>
+            <w:tcW w:w="4108" w:type="dxa"/>
+            <w:shd w:val="clear" w:color="auto" w:fill="BDD6EE" w:themeFill="accent5" w:themeFillTint="66"/>
+          </w:tcPr>
+          <w:p>
+            <w:pPr>
+              <w:rPr>
+                <w:b/>
+                <w:bCs/>
+              </w:rPr>
+            </w:pPr>
+            <w:r>
+              <w:rPr>
+                <w:b/>
+                <w:bCs/>
+              </w:rPr>
+              <w:t>Nombre Del Caso de Uso</w:t>
+            </w:r>
+          </w:p>
+        </w:tc>
+      </w:tr>
+      <w:tr>
+        <w:trPr>
+          <w:gridAfter w:val="1"/>
+          <w:wAfter w:w="4109" w:type="dxa"/>
+        </w:trPr>
+        <w:tc>
+          <w:tcPr>
+            <w:tcW w:w="4108" w:type="dxa"/>
+          </w:tcPr>
+          <w:p>
+            <w:r>
+              <w:t>Inicio de Sesión</w:t>
+            </w:r>
+          </w:p>
+        </w:tc>
+      </w:tr>
+      <w:tr>
+        <w:tc>
+          <w:tcPr>
+            <w:tcW w:w="8217" w:type="dxa"/>
+            <w:gridSpan w:val="2"/>
+            <w:shd w:val="clear" w:color="auto" w:fill="BDD6EE" w:themeFill="accent5" w:themeFillTint="66"/>
+          </w:tcPr>
+          <w:p>
+            <w:pPr>
+              <w:rPr>
+                <w:b/>
+                <w:bCs/>
+              </w:rPr>
+            </w:pPr>
+            <w:r>
+              <w:rPr>
+                <w:b/>
+                <w:bCs/>
+              </w:rPr>
+              <w:t>Descripción</w:t>
+            </w:r>
+          </w:p>
+        </w:tc>
+      </w:tr>
+      <w:tr>
+        <w:tc>
+          <w:tcPr>
+            <w:tcW w:w="8217" w:type="dxa"/>
+            <w:gridSpan w:val="2"/>
+          </w:tcPr>
+          <w:p>
+            <w:r>
+              <w:t>Un usuario necesita iniciar sesión en el sistema para acceder a su información personal.</w:t>
+            </w:r>
+          </w:p>
+        </w:tc>
+      </w:tr>
+    </w:tbl>
+    <w:p>
+      <w:pPr>
+        <w:pStyle w:val="Ttulo4"/>
+        <w:numPr>
+          <w:ilvl w:val="3"/>
+          <w:numId w:val="7"/>
+        </w:numPr>
+      </w:pPr>
+      <w:r>
+        <w:lastRenderedPageBreak/>
+        <w:t>Caso N.8 Ver Estadísticas de Ventas</w:t>
+      </w:r>
+    </w:p>
+    <w:p>
+      <w:r>
+        <w:drawing>
+          <wp:inline distT="0" distB="0" distL="0" distR="0" wp14:anchorId="748C4167" wp14:editId="4A655EFE">
+            <wp:extent cx="2210400" cy="1563627"/>
+            <wp:effectExtent l="0" t="0" r="0" b="0"/>
+            <wp:docPr id="24" name="Imagen 24"/>
+            <wp:cNvGraphicFramePr>
+              <a:graphicFrameLocks xmlns:a="http://schemas.openxmlformats.org/drawingml/2006/main" noChangeAspect="1"/>
+            </wp:cNvGraphicFramePr>
+            <a:graphic xmlns:a="http://schemas.openxmlformats.org/drawingml/2006/main">
+              <a:graphicData uri="http://schemas.openxmlformats.org/drawingml/2006/picture">
+                <pic:pic xmlns:pic="http://schemas.openxmlformats.org/drawingml/2006/picture">
+                  <pic:nvPicPr>
+                    <pic:cNvPr id="1" name=""/>
+                    <pic:cNvPicPr/>
+                  </pic:nvPicPr>
+                  <pic:blipFill>
+                    <a:blip r:embed="rId36"/>
+                    <a:stretch>
+                      <a:fillRect/>
+                    </a:stretch>
+                  </pic:blipFill>
+                  <pic:spPr>
+                    <a:xfrm>
+                      <a:off x="0" y="0"/>
+                      <a:ext cx="2210400" cy="1563627"/>
+                    </a:xfrm>
+                    <a:prstGeom prst="rect">
+                      <a:avLst/>
+                    </a:prstGeom>
+                  </pic:spPr>
+                </pic:pic>
+              </a:graphicData>
+            </a:graphic>
+          </wp:inline>
+        </w:drawing>
+      </w:r>
+    </w:p>
+    <w:p>
+      <w:pPr>
+        <w:jc w:val="center"/>
+        <w:rPr>
+          <w:i/>
+          <w:iCs/>
+          <w:sz w:val="16"/>
+          <w:szCs w:val="16"/>
+        </w:rPr>
+      </w:pPr>
+      <w:r>
+        <w:rPr>
+          <w:i/>
+          <w:iCs/>
+          <w:sz w:val="16"/>
+          <w:szCs w:val="16"/>
+        </w:rPr>
+        <w:t xml:space="preserve">Figura </w:t>
+      </w:r>
+      <w:r>
+        <w:rPr>
+          <w:i/>
+          <w:iCs/>
+          <w:sz w:val="16"/>
+          <w:szCs w:val="16"/>
+        </w:rPr>
+        <w:t>20</w:t>
+      </w:r>
+      <w:r>
+        <w:rPr>
+          <w:i/>
+          <w:iCs/>
+          <w:sz w:val="16"/>
+          <w:szCs w:val="16"/>
+        </w:rPr>
+        <w:t xml:space="preserve">: Esquema de Caso de Uso – </w:t>
+      </w:r>
+      <w:r>
+        <w:rPr>
+          <w:i/>
+          <w:iCs/>
+          <w:sz w:val="16"/>
+          <w:szCs w:val="16"/>
+        </w:rPr>
+        <w:t>Ver Estadísticas de Ventas</w:t>
+      </w:r>
+    </w:p>
+    <w:tbl>
+      <w:tblPr>
+        <w:tblStyle w:val="Tablaconcuadrcula"/>
+        <w:tblW w:w="8217" w:type="dxa"/>
+        <w:tblLook w:val="04A0" w:firstRow="1" w:lastRow="0" w:firstColumn="1" w:lastColumn="0" w:noHBand="0" w:noVBand="1"/>
+      </w:tblPr>
+      <w:tblGrid>
+        <w:gridCol w:w="4108"/>
+        <w:gridCol w:w="4109"/>
+      </w:tblGrid>
+      <w:tr>
+        <w:trPr>
+          <w:gridAfter w:val="1"/>
+          <w:wAfter w:w="4109" w:type="dxa"/>
+        </w:trPr>
+        <w:tc>
+          <w:tcPr>
+            <w:tcW w:w="4108" w:type="dxa"/>
+            <w:shd w:val="clear" w:color="auto" w:fill="BDD6EE" w:themeFill="accent5" w:themeFillTint="66"/>
+          </w:tcPr>
+          <w:p>
+            <w:pPr>
+              <w:rPr>
+                <w:b/>
+                <w:bCs/>
+              </w:rPr>
+            </w:pPr>
+            <w:r>
+              <w:rPr>
+                <w:b/>
+                <w:bCs/>
+              </w:rPr>
+              <w:t>Nombre Del Caso de Uso</w:t>
+            </w:r>
+          </w:p>
+        </w:tc>
+      </w:tr>
+      <w:tr>
+        <w:trPr>
+          <w:gridAfter w:val="1"/>
+          <w:wAfter w:w="4109" w:type="dxa"/>
+        </w:trPr>
+        <w:tc>
+          <w:tcPr>
+            <w:tcW w:w="4108" w:type="dxa"/>
+          </w:tcPr>
+          <w:p>
+            <w:r>
+              <w:t>Ver Estadísticas de Ventas</w:t>
+            </w:r>
+          </w:p>
+        </w:tc>
+      </w:tr>
+      <w:tr>
+        <w:tc>
+          <w:tcPr>
+            <w:tcW w:w="8217" w:type="dxa"/>
+            <w:gridSpan w:val="2"/>
+            <w:shd w:val="clear" w:color="auto" w:fill="BDD6EE" w:themeFill="accent5" w:themeFillTint="66"/>
+          </w:tcPr>
+          <w:p>
+            <w:pPr>
+              <w:rPr>
+                <w:b/>
+                <w:bCs/>
+              </w:rPr>
+            </w:pPr>
+            <w:r>
+              <w:rPr>
+                <w:b/>
+                <w:bCs/>
+              </w:rPr>
+              <w:t>Descripción</w:t>
+            </w:r>
+          </w:p>
+        </w:tc>
+      </w:tr>
+      <w:tr>
+        <w:tc>
+          <w:tcPr>
+            <w:tcW w:w="8217" w:type="dxa"/>
+            <w:gridSpan w:val="2"/>
+          </w:tcPr>
+          <w:p>
+            <w:r>
+              <w:t>Un agente desea ver las estadísticas de ventas de sus propiedades.</w:t>
+            </w:r>
+          </w:p>
+        </w:tc>
+      </w:tr>
+    </w:tbl>
+    <w:p>
+      <w:pPr>
+        <w:pStyle w:val="Ttulo4"/>
+        <w:numPr>
+          <w:ilvl w:val="3"/>
+          <w:numId w:val="7"/>
+        </w:numPr>
+      </w:pPr>
+      <w:r>
+        <w:t>Caso N.9 Crear Propiedad</w:t>
+      </w:r>
+    </w:p>
+    <w:p>
+      <w:r>
+        <w:drawing>
+          <wp:inline distT="0" distB="0" distL="0" distR="0" wp14:anchorId="49BBD412" wp14:editId="66922BC4">
+            <wp:extent cx="2210400" cy="2517763"/>
+            <wp:effectExtent l="0" t="0" r="0" b="0"/>
+            <wp:docPr id="25" name="Imagen 25"/>
+            <wp:cNvGraphicFramePr>
+              <a:graphicFrameLocks xmlns:a="http://schemas.openxmlformats.org/drawingml/2006/main" noChangeAspect="1"/>
+            </wp:cNvGraphicFramePr>
+            <a:graphic xmlns:a="http://schemas.openxmlformats.org/drawingml/2006/main">
+              <a:graphicData uri="http://schemas.openxmlformats.org/drawingml/2006/picture">
+                <pic:pic xmlns:pic="http://schemas.openxmlformats.org/drawingml/2006/picture">
+                  <pic:nvPicPr>
+                    <pic:cNvPr id="1" name=""/>
+                    <pic:cNvPicPr/>
+                  </pic:nvPicPr>
+                  <pic:blipFill>
+                    <a:blip r:embed="rId37"/>
+                    <a:stretch>
+                      <a:fillRect/>
+                    </a:stretch>
+                  </pic:blipFill>
+                  <pic:spPr>
+                    <a:xfrm>
+                      <a:off x="0" y="0"/>
+                      <a:ext cx="2210400" cy="2517763"/>
+                    </a:xfrm>
+                    <a:prstGeom prst="rect">
+                      <a:avLst/>
+                    </a:prstGeom>
+                  </pic:spPr>
+                </pic:pic>
+              </a:graphicData>
+            </a:graphic>
+          </wp:inline>
+        </w:drawing>
+      </w:r>
+    </w:p>
+    <w:p>
+      <w:pPr>
+        <w:jc w:val="center"/>
+        <w:rPr>
+          <w:i/>
+          <w:iCs/>
+          <w:sz w:val="16"/>
+          <w:szCs w:val="16"/>
+        </w:rPr>
+      </w:pPr>
+      <w:r>
+        <w:rPr>
+          <w:i/>
+          <w:iCs/>
+          <w:sz w:val="16"/>
+          <w:szCs w:val="16"/>
+        </w:rPr>
+        <w:t xml:space="preserve">Figura </w:t>
+      </w:r>
+      <w:r>
+        <w:rPr>
+          <w:i/>
+          <w:iCs/>
+          <w:sz w:val="16"/>
+          <w:szCs w:val="16"/>
+        </w:rPr>
+        <w:t>21</w:t>
+      </w:r>
+      <w:r>
+        <w:rPr>
+          <w:i/>
+          <w:iCs/>
+          <w:sz w:val="16"/>
+          <w:szCs w:val="16"/>
+        </w:rPr>
+        <w:t xml:space="preserve">: Esquema de Caso de Uso – </w:t>
+      </w:r>
+      <w:r>
+        <w:rPr>
+          <w:i/>
+          <w:iCs/>
+          <w:sz w:val="16"/>
+          <w:szCs w:val="16"/>
+        </w:rPr>
+        <w:t>Crear</w:t>
+      </w:r>
+      <w:r>
+        <w:rPr>
+          <w:i/>
+          <w:iCs/>
+          <w:sz w:val="16"/>
+          <w:szCs w:val="16"/>
+        </w:rPr>
+        <w:t xml:space="preserve"> Propiedad</w:t>
+      </w:r>
+    </w:p>
+    <w:tbl>
+      <w:tblPr>
+        <w:tblStyle w:val="Tablaconcuadrcula"/>
+        <w:tblW w:w="8217" w:type="dxa"/>
+        <w:tblLook w:val="04A0" w:firstRow="1" w:lastRow="0" w:firstColumn="1" w:lastColumn="0" w:noHBand="0" w:noVBand="1"/>
+      </w:tblPr>
+      <w:tblGrid>
+        <w:gridCol w:w="4108"/>
+        <w:gridCol w:w="4109"/>
+      </w:tblGrid>
+      <w:tr>
+        <w:trPr>
+          <w:gridAfter w:val="1"/>
+          <w:wAfter w:w="4109" w:type="dxa"/>
+        </w:trPr>
+        <w:tc>
+          <w:tcPr>
+            <w:tcW w:w="4108" w:type="dxa"/>
+            <w:shd w:val="clear" w:color="auto" w:fill="BDD6EE" w:themeFill="accent5" w:themeFillTint="66"/>
+          </w:tcPr>
+          <w:p>
+            <w:pPr>
+              <w:rPr>
+                <w:b/>
+                <w:bCs/>
+              </w:rPr>
+            </w:pPr>
+            <w:r>
+              <w:rPr>
+                <w:b/>
+                <w:bCs/>
+              </w:rPr>
+              <w:t>Nombre Del Caso de Uso</w:t>
+            </w:r>
+          </w:p>
+        </w:tc>
+      </w:tr>
+      <w:tr>
+        <w:trPr>
+          <w:gridAfter w:val="1"/>
+          <w:wAfter w:w="4109" w:type="dxa"/>
+        </w:trPr>
+        <w:tc>
+          <w:tcPr>
+            <w:tcW w:w="4108" w:type="dxa"/>
+          </w:tcPr>
+          <w:p>
+            <w:r>
+              <w:t>Crear Propiedad</w:t>
+            </w:r>
+          </w:p>
+        </w:tc>
+      </w:tr>
+      <w:tr>
+        <w:tc>
+          <w:tcPr>
+            <w:tcW w:w="8217" w:type="dxa"/>
+            <w:gridSpan w:val="2"/>
+            <w:shd w:val="clear" w:color="auto" w:fill="BDD6EE" w:themeFill="accent5" w:themeFillTint="66"/>
+          </w:tcPr>
+          <w:p>
+            <w:pPr>
+              <w:rPr>
+                <w:b/>
+                <w:bCs/>
+              </w:rPr>
+            </w:pPr>
+            <w:r>
+              <w:rPr>
+                <w:b/>
+                <w:bCs/>
+              </w:rPr>
+              <w:t>Descripción</w:t>
+            </w:r>
+          </w:p>
+        </w:tc>
+      </w:tr>
+      <w:tr>
+        <w:tc>
+          <w:tcPr>
+            <w:tcW w:w="8217" w:type="dxa"/>
+            <w:gridSpan w:val="2"/>
+          </w:tcPr>
+          <w:p>
+            <w:r>
+              <w:t>Un agente desea crear y publicar una propiedad en la aplicación.</w:t>
+            </w:r>
+          </w:p>
+        </w:tc>
+      </w:tr>
+    </w:tbl>
+    <w:p>
+      <w:pPr>
+        <w:pStyle w:val="Ttulo4"/>
+        <w:numPr>
+          <w:ilvl w:val="3"/>
+          <w:numId w:val="7"/>
+        </w:numPr>
+      </w:pPr>
+      <w:r>
+        <w:lastRenderedPageBreak/>
+        <w:t>Caso N.10 Editar Propiedad</w:t>
+      </w:r>
+    </w:p>
+    <w:p>
+      <w:r>
+        <w:drawing>
+          <wp:inline distT="0" distB="0" distL="0" distR="0" wp14:anchorId="23ABF53A" wp14:editId="2301A125">
+            <wp:extent cx="2210400" cy="2820831"/>
+            <wp:effectExtent l="0" t="0" r="0" b="0"/>
+            <wp:docPr id="26" name="Imagen 26"/>
+            <wp:cNvGraphicFramePr>
+              <a:graphicFrameLocks xmlns:a="http://schemas.openxmlformats.org/drawingml/2006/main" noChangeAspect="1"/>
+            </wp:cNvGraphicFramePr>
+            <a:graphic xmlns:a="http://schemas.openxmlformats.org/drawingml/2006/main">
+              <a:graphicData uri="http://schemas.openxmlformats.org/drawingml/2006/picture">
+                <pic:pic xmlns:pic="http://schemas.openxmlformats.org/drawingml/2006/picture">
+                  <pic:nvPicPr>
+                    <pic:cNvPr id="1" name=""/>
+                    <pic:cNvPicPr/>
+                  </pic:nvPicPr>
+                  <pic:blipFill>
+                    <a:blip r:embed="rId38"/>
+                    <a:stretch>
+                      <a:fillRect/>
+                    </a:stretch>
+                  </pic:blipFill>
+                  <pic:spPr>
+                    <a:xfrm>
+                      <a:off x="0" y="0"/>
+                      <a:ext cx="2210400" cy="2820831"/>
+                    </a:xfrm>
+                    <a:prstGeom prst="rect">
+                      <a:avLst/>
+                    </a:prstGeom>
+                  </pic:spPr>
+                </pic:pic>
+              </a:graphicData>
+            </a:graphic>
+          </wp:inline>
+        </w:drawing>
+      </w:r>
+    </w:p>
+    <w:p>
+      <w:pPr>
+        <w:jc w:val="center"/>
+        <w:rPr>
+          <w:i/>
+          <w:iCs/>
+          <w:sz w:val="16"/>
+          <w:szCs w:val="16"/>
+        </w:rPr>
+      </w:pPr>
+      <w:r>
+        <w:rPr>
+          <w:i/>
+          <w:iCs/>
+          <w:sz w:val="16"/>
+          <w:szCs w:val="16"/>
+        </w:rPr>
+        <w:t xml:space="preserve">Figura </w:t>
+      </w:r>
+      <w:r>
+        <w:rPr>
+          <w:i/>
+          <w:iCs/>
+          <w:sz w:val="16"/>
+          <w:szCs w:val="16"/>
+        </w:rPr>
+        <w:t>22</w:t>
+      </w:r>
+      <w:r>
+        <w:rPr>
+          <w:i/>
+          <w:iCs/>
+          <w:sz w:val="16"/>
+          <w:szCs w:val="16"/>
+        </w:rPr>
+        <w:t xml:space="preserve">: Esquema de Caso de Uso – </w:t>
+      </w:r>
+      <w:r>
+        <w:rPr>
+          <w:i/>
+          <w:iCs/>
+          <w:sz w:val="16"/>
+          <w:szCs w:val="16"/>
+        </w:rPr>
+        <w:t>Editar Propiedad</w:t>
+      </w:r>
+    </w:p>
+    <w:tbl>
+      <w:tblPr>
+        <w:tblStyle w:val="Tablaconcuadrcula"/>
+        <w:tblW w:w="8217" w:type="dxa"/>
+        <w:tblLook w:val="04A0" w:firstRow="1" w:lastRow="0" w:firstColumn="1" w:lastColumn="0" w:noHBand="0" w:noVBand="1"/>
+      </w:tblPr>
+      <w:tblGrid>
+        <w:gridCol w:w="4108"/>
+        <w:gridCol w:w="4109"/>
+      </w:tblGrid>
+      <w:tr>
+        <w:trPr>
+          <w:gridAfter w:val="1"/>
+          <w:wAfter w:w="4109" w:type="dxa"/>
+        </w:trPr>
+        <w:tc>
+          <w:tcPr>
+            <w:tcW w:w="4108" w:type="dxa"/>
+            <w:shd w:val="clear" w:color="auto" w:fill="BDD6EE" w:themeFill="accent5" w:themeFillTint="66"/>
+          </w:tcPr>
+          <w:p>
+            <w:pPr>
+              <w:rPr>
+                <w:b/>
+                <w:bCs/>
+              </w:rPr>
+            </w:pPr>
+            <w:r>
+              <w:rPr>
+                <w:b/>
+                <w:bCs/>
+              </w:rPr>
+              <w:t>Nombre Del Caso de Uso</w:t>
+            </w:r>
+          </w:p>
+        </w:tc>
+      </w:tr>
+      <w:tr>
+        <w:trPr>
+          <w:gridAfter w:val="1"/>
+          <w:wAfter w:w="4109" w:type="dxa"/>
+        </w:trPr>
+        <w:tc>
+          <w:tcPr>
+            <w:tcW w:w="4108" w:type="dxa"/>
+          </w:tcPr>
+          <w:p>
+            <w:r>
+              <w:t>Editar</w:t>
+            </w:r>
+            <w:r>
+              <w:t xml:space="preserve"> Propiedad</w:t>
+            </w:r>
+          </w:p>
+        </w:tc>
+      </w:tr>
+      <w:tr>
+        <w:tc>
+          <w:tcPr>
+            <w:tcW w:w="8217" w:type="dxa"/>
+            <w:gridSpan w:val="2"/>
+            <w:shd w:val="clear" w:color="auto" w:fill="BDD6EE" w:themeFill="accent5" w:themeFillTint="66"/>
+          </w:tcPr>
+          <w:p>
+            <w:pPr>
+              <w:rPr>
+                <w:b/>
+                <w:bCs/>
+              </w:rPr>
+            </w:pPr>
+            <w:r>
+              <w:rPr>
+                <w:b/>
+                <w:bCs/>
+              </w:rPr>
+              <w:t>Descripción</w:t>
+            </w:r>
+          </w:p>
+        </w:tc>
+      </w:tr>
+      <w:tr>
+        <w:tc>
+          <w:tcPr>
+            <w:tcW w:w="8217" w:type="dxa"/>
+            <w:gridSpan w:val="2"/>
+          </w:tcPr>
+          <w:p>
+            <w:r>
+              <w:t xml:space="preserve">Un agente desea </w:t>
+            </w:r>
+            <w:r>
+              <w:t>editar una propiedad ya publicada</w:t>
+            </w:r>
+            <w:r>
+              <w:t xml:space="preserve"> en la aplicación.</w:t>
+            </w:r>
+          </w:p>
+        </w:tc>
+      </w:tr>
+    </w:tbl>
+    <w:p>
+      <w:pPr>
+        <w:pStyle w:val="Ttulo4"/>
+        <w:numPr>
+          <w:ilvl w:val="3"/>
+          <w:numId w:val="7"/>
+        </w:numPr>
+      </w:pPr>
+      <w:r>
+        <w:t>Caso N.1</w:t>
+      </w:r>
+      <w:r>
+        <w:t>1</w:t>
+      </w:r>
+      <w:r>
+        <w:t xml:space="preserve"> E</w:t>
+      </w:r>
+      <w:r>
+        <w:t>liminar</w:t>
+      </w:r>
+      <w:r>
+        <w:t xml:space="preserve"> Propiedad</w:t>
+      </w:r>
+    </w:p>
+    <w:p>
+      <w:r>
+        <w:drawing>
+          <wp:inline distT="0" distB="0" distL="0" distR="0" wp14:anchorId="16F3E5BF" wp14:editId="6757BFE0">
+            <wp:extent cx="2210400" cy="2243195"/>
+            <wp:effectExtent l="0" t="0" r="0" b="5080"/>
+            <wp:docPr id="28" name="Imagen 28"/>
+            <wp:cNvGraphicFramePr>
+              <a:graphicFrameLocks xmlns:a="http://schemas.openxmlformats.org/drawingml/2006/main" noChangeAspect="1"/>
+            </wp:cNvGraphicFramePr>
+            <a:graphic xmlns:a="http://schemas.openxmlformats.org/drawingml/2006/main">
+              <a:graphicData uri="http://schemas.openxmlformats.org/drawingml/2006/picture">
+                <pic:pic xmlns:pic="http://schemas.openxmlformats.org/drawingml/2006/picture">
+                  <pic:nvPicPr>
+                    <pic:cNvPr id="1" name=""/>
+                    <pic:cNvPicPr/>
+                  </pic:nvPicPr>
+                  <pic:blipFill>
+                    <a:blip r:embed="rId39"/>
+                    <a:stretch>
+                      <a:fillRect/>
+                    </a:stretch>
+                  </pic:blipFill>
+                  <pic:spPr>
+                    <a:xfrm>
+                      <a:off x="0" y="0"/>
+                      <a:ext cx="2210400" cy="2243195"/>
+                    </a:xfrm>
+                    <a:prstGeom prst="rect">
+                      <a:avLst/>
+                    </a:prstGeom>
+                  </pic:spPr>
+                </pic:pic>
+              </a:graphicData>
+            </a:graphic>
+          </wp:inline>
+        </w:drawing>
+      </w:r>
+    </w:p>
+    <w:p>
+      <w:pPr>
+        <w:jc w:val="center"/>
+        <w:rPr>
+          <w:i/>
+          <w:iCs/>
+          <w:sz w:val="16"/>
+          <w:szCs w:val="16"/>
+        </w:rPr>
+      </w:pPr>
+      <w:r>
+        <w:rPr>
+          <w:i/>
+          <w:iCs/>
+          <w:sz w:val="16"/>
+          <w:szCs w:val="16"/>
+        </w:rPr>
+        <w:t xml:space="preserve">Figura </w:t>
+      </w:r>
+      <w:r>
+        <w:rPr>
+          <w:i/>
+          <w:iCs/>
+          <w:sz w:val="16"/>
+          <w:szCs w:val="16"/>
+        </w:rPr>
+        <w:t>23</w:t>
+      </w:r>
+      <w:r>
+        <w:rPr>
+          <w:i/>
+          <w:iCs/>
+          <w:sz w:val="16"/>
+          <w:szCs w:val="16"/>
+        </w:rPr>
+        <w:t xml:space="preserve">: Esquema de Caso de Uso – </w:t>
+      </w:r>
+      <w:r>
+        <w:rPr>
+          <w:i/>
+          <w:iCs/>
+          <w:sz w:val="16"/>
+          <w:szCs w:val="16"/>
+        </w:rPr>
+        <w:t>Eliminar Propiedad</w:t>
+      </w:r>
+    </w:p>
+    <w:tbl>
+      <w:tblPr>
+        <w:tblStyle w:val="Tablaconcuadrcula"/>
+        <w:tblW w:w="8217" w:type="dxa"/>
+        <w:tblLook w:val="04A0" w:firstRow="1" w:lastRow="0" w:firstColumn="1" w:lastColumn="0" w:noHBand="0" w:noVBand="1"/>
+      </w:tblPr>
+      <w:tblGrid>
+        <w:gridCol w:w="4108"/>
+        <w:gridCol w:w="4109"/>
+      </w:tblGrid>
+      <w:tr>
+        <w:trPr>
+          <w:gridAfter w:val="1"/>
+          <w:wAfter w:w="4109" w:type="dxa"/>
+        </w:trPr>
+        <w:tc>
+          <w:tcPr>
+            <w:tcW w:w="4108" w:type="dxa"/>
+            <w:shd w:val="clear" w:color="auto" w:fill="BDD6EE" w:themeFill="accent5" w:themeFillTint="66"/>
+          </w:tcPr>
+          <w:p>
+            <w:pPr>
+              <w:rPr>
+                <w:b/>
+                <w:bCs/>
+              </w:rPr>
+            </w:pPr>
+            <w:r>
+              <w:rPr>
+                <w:b/>
+                <w:bCs/>
+              </w:rPr>
+              <w:t>Nombre Del Caso de Uso</w:t>
+            </w:r>
+          </w:p>
+        </w:tc>
+      </w:tr>
+      <w:tr>
+        <w:trPr>
+          <w:gridAfter w:val="1"/>
+          <w:wAfter w:w="4109" w:type="dxa"/>
+        </w:trPr>
+        <w:tc>
+          <w:tcPr>
+            <w:tcW w:w="4108" w:type="dxa"/>
+          </w:tcPr>
+          <w:p>
+            <w:r>
+              <w:t>Eliminar</w:t>
+            </w:r>
+            <w:r>
+              <w:t xml:space="preserve"> Propiedad</w:t>
+            </w:r>
+          </w:p>
+        </w:tc>
+      </w:tr>
+      <w:tr>
+        <w:tc>
+          <w:tcPr>
+            <w:tcW w:w="8217" w:type="dxa"/>
+            <w:gridSpan w:val="2"/>
+            <w:shd w:val="clear" w:color="auto" w:fill="BDD6EE" w:themeFill="accent5" w:themeFillTint="66"/>
+          </w:tcPr>
+          <w:p>
+            <w:pPr>
+              <w:rPr>
+                <w:b/>
+                <w:bCs/>
+              </w:rPr>
+            </w:pPr>
+            <w:r>
+              <w:rPr>
+                <w:b/>
+                <w:bCs/>
+              </w:rPr>
+              <w:t>Descripción</w:t>
+            </w:r>
+          </w:p>
+        </w:tc>
+      </w:tr>
+      <w:tr>
+        <w:tc>
+          <w:tcPr>
+            <w:tcW w:w="8217" w:type="dxa"/>
+            <w:gridSpan w:val="2"/>
+          </w:tcPr>
+          <w:p>
+            <w:r>
+              <w:t xml:space="preserve">Un agente desea </w:t>
+            </w:r>
+            <w:r>
+              <w:t>eliminar</w:t>
+            </w:r>
+            <w:r>
+              <w:t xml:space="preserve"> una propiedad ya publicada en la aplicación.</w:t>
+            </w:r>
+          </w:p>
+        </w:tc>
+      </w:tr>
+    </w:tbl>
+    <w:p>
+      <w:pPr>
+        <w:pStyle w:val="Ttulo4"/>
+        <w:numPr>
+          <w:ilvl w:val="3"/>
+          <w:numId w:val="7"/>
+        </w:numPr>
+      </w:pPr>
+      <w:r>
+        <w:lastRenderedPageBreak/>
+        <w:t>Caso N.1</w:t>
+      </w:r>
+      <w:r>
+        <w:t>2 Ver Propiedades</w:t>
+      </w:r>
+    </w:p>
+    <w:p>
+      <w:r>
+        <w:drawing>
+          <wp:inline distT="0" distB="0" distL="0" distR="0" wp14:anchorId="4C2ADDB4" wp14:editId="2388168A">
+            <wp:extent cx="2210400" cy="2330655"/>
+            <wp:effectExtent l="0" t="0" r="0" b="0"/>
+            <wp:docPr id="33" name="Imagen 33"/>
+            <wp:cNvGraphicFramePr>
+              <a:graphicFrameLocks xmlns:a="http://schemas.openxmlformats.org/drawingml/2006/main" noChangeAspect="1"/>
+            </wp:cNvGraphicFramePr>
+            <a:graphic xmlns:a="http://schemas.openxmlformats.org/drawingml/2006/main">
+              <a:graphicData uri="http://schemas.openxmlformats.org/drawingml/2006/picture">
+                <pic:pic xmlns:pic="http://schemas.openxmlformats.org/drawingml/2006/picture">
+                  <pic:nvPicPr>
+                    <pic:cNvPr id="1" name=""/>
+                    <pic:cNvPicPr/>
+                  </pic:nvPicPr>
+                  <pic:blipFill>
+                    <a:blip r:embed="rId40"/>
+                    <a:stretch>
+                      <a:fillRect/>
+                    </a:stretch>
+                  </pic:blipFill>
+                  <pic:spPr>
+                    <a:xfrm>
+                      <a:off x="0" y="0"/>
+                      <a:ext cx="2210400" cy="2330655"/>
+                    </a:xfrm>
+                    <a:prstGeom prst="rect">
+                      <a:avLst/>
+                    </a:prstGeom>
+                  </pic:spPr>
+                </pic:pic>
+              </a:graphicData>
+            </a:graphic>
+          </wp:inline>
+        </w:drawing>
+      </w:r>
+    </w:p>
+    <w:p>
+      <w:pPr>
+        <w:jc w:val="center"/>
+        <w:rPr>
+          <w:i/>
+          <w:iCs/>
+          <w:sz w:val="16"/>
+          <w:szCs w:val="16"/>
+        </w:rPr>
+      </w:pPr>
+      <w:r>
+        <w:rPr>
+          <w:i/>
+          <w:iCs/>
+          <w:sz w:val="16"/>
+          <w:szCs w:val="16"/>
+        </w:rPr>
+        <w:t xml:space="preserve">Figura </w:t>
+      </w:r>
+      <w:r>
+        <w:rPr>
+          <w:i/>
+          <w:iCs/>
+          <w:sz w:val="16"/>
+          <w:szCs w:val="16"/>
+        </w:rPr>
+        <w:t>24</w:t>
+      </w:r>
+      <w:r>
+        <w:rPr>
+          <w:i/>
+          <w:iCs/>
+          <w:sz w:val="16"/>
+          <w:szCs w:val="16"/>
+        </w:rPr>
+        <w:t xml:space="preserve">: Esquema de Caso de Uso – </w:t>
+      </w:r>
+      <w:r>
+        <w:rPr>
+          <w:i/>
+          <w:iCs/>
+          <w:sz w:val="16"/>
+          <w:szCs w:val="16"/>
+        </w:rPr>
+        <w:t>Ver Propiedades</w:t>
+      </w:r>
+    </w:p>
+    <w:tbl>
+      <w:tblPr>
+        <w:tblStyle w:val="Tablaconcuadrcula"/>
+        <w:tblW w:w="8217" w:type="dxa"/>
+        <w:tblLook w:val="04A0" w:firstRow="1" w:lastRow="0" w:firstColumn="1" w:lastColumn="0" w:noHBand="0" w:noVBand="1"/>
+      </w:tblPr>
+      <w:tblGrid>
+        <w:gridCol w:w="4108"/>
+        <w:gridCol w:w="4109"/>
+      </w:tblGrid>
+      <w:tr>
+        <w:trPr>
+          <w:gridAfter w:val="1"/>
+          <w:wAfter w:w="4109" w:type="dxa"/>
+        </w:trPr>
+        <w:tc>
+          <w:tcPr>
+            <w:tcW w:w="4108" w:type="dxa"/>
+            <w:shd w:val="clear" w:color="auto" w:fill="BDD6EE" w:themeFill="accent5" w:themeFillTint="66"/>
+          </w:tcPr>
+          <w:p>
+            <w:pPr>
+              <w:rPr>
+                <w:b/>
+                <w:bCs/>
+              </w:rPr>
+            </w:pPr>
+            <w:r>
+              <w:rPr>
+                <w:b/>
+                <w:bCs/>
+              </w:rPr>
+              <w:t>Nombre Del Caso de Uso</w:t>
+            </w:r>
+          </w:p>
+        </w:tc>
+      </w:tr>
+      <w:tr>
+        <w:trPr>
+          <w:gridAfter w:val="1"/>
+          <w:wAfter w:w="4109" w:type="dxa"/>
+        </w:trPr>
+        <w:tc>
+          <w:tcPr>
+            <w:tcW w:w="4108" w:type="dxa"/>
+          </w:tcPr>
+          <w:p>
+            <w:r>
+              <w:t>Ver Propiedades</w:t>
+            </w:r>
+          </w:p>
+        </w:tc>
+      </w:tr>
+      <w:tr>
+        <w:tc>
+          <w:tcPr>
+            <w:tcW w:w="8217" w:type="dxa"/>
+            <w:gridSpan w:val="2"/>
+            <w:shd w:val="clear" w:color="auto" w:fill="BDD6EE" w:themeFill="accent5" w:themeFillTint="66"/>
+          </w:tcPr>
+          <w:p>
+            <w:pPr>
+              <w:rPr>
+                <w:b/>
+                <w:bCs/>
+              </w:rPr>
+            </w:pPr>
+            <w:r>
+              <w:rPr>
+                <w:b/>
+                <w:bCs/>
+              </w:rPr>
+              <w:t>Descripción</w:t>
+            </w:r>
+          </w:p>
+        </w:tc>
+      </w:tr>
+      <w:tr>
+        <w:tc>
+          <w:tcPr>
+            <w:tcW w:w="8217" w:type="dxa"/>
+            <w:gridSpan w:val="2"/>
+          </w:tcPr>
+          <w:p>
+            <w:r>
+              <w:t>Cualquier tipo de usuario desea ver las propiedades ofertadas en el sistema.</w:t>
+            </w:r>
+          </w:p>
+        </w:tc>
+      </w:tr>
+    </w:tbl>
+    <w:p>
+      <w:pPr>
+        <w:pStyle w:val="Ttulo4"/>
+        <w:numPr>
+          <w:ilvl w:val="3"/>
+          <w:numId w:val="7"/>
+        </w:numPr>
+      </w:pPr>
+      <w:r>
+        <w:t>Caso N.1</w:t>
+      </w:r>
+      <w:r>
+        <w:t>3</w:t>
+      </w:r>
+      <w:r>
+        <w:t xml:space="preserve"> Ver </w:t>
+      </w:r>
+      <w:r>
+        <w:t xml:space="preserve">detalles de </w:t>
+      </w:r>
+      <w:r>
+        <w:t>Propiedades</w:t>
+      </w:r>
+    </w:p>
+    <w:p>
+      <w:r>
+        <w:drawing>
+          <wp:inline distT="0" distB="0" distL="0" distR="0" wp14:anchorId="578AA638" wp14:editId="7D17977E">
+            <wp:extent cx="2210400" cy="2386762"/>
+            <wp:effectExtent l="0" t="0" r="0" b="0"/>
+            <wp:docPr id="30" name="Imagen 30"/>
+            <wp:cNvGraphicFramePr>
+              <a:graphicFrameLocks xmlns:a="http://schemas.openxmlformats.org/drawingml/2006/main" noChangeAspect="1"/>
+            </wp:cNvGraphicFramePr>
+            <a:graphic xmlns:a="http://schemas.openxmlformats.org/drawingml/2006/main">
+              <a:graphicData uri="http://schemas.openxmlformats.org/drawingml/2006/picture">
+                <pic:pic xmlns:pic="http://schemas.openxmlformats.org/drawingml/2006/picture">
+                  <pic:nvPicPr>
+                    <pic:cNvPr id="1" name=""/>
+                    <pic:cNvPicPr/>
+                  </pic:nvPicPr>
+                  <pic:blipFill>
+                    <a:blip r:embed="rId41"/>
+                    <a:stretch>
+                      <a:fillRect/>
+                    </a:stretch>
+                  </pic:blipFill>
+                  <pic:spPr>
+                    <a:xfrm>
+                      <a:off x="0" y="0"/>
+                      <a:ext cx="2210400" cy="2386762"/>
+                    </a:xfrm>
+                    <a:prstGeom prst="rect">
+                      <a:avLst/>
+                    </a:prstGeom>
+                  </pic:spPr>
+                </pic:pic>
+              </a:graphicData>
+            </a:graphic>
+          </wp:inline>
+        </w:drawing>
+      </w:r>
+    </w:p>
+    <w:p>
+      <w:pPr>
+        <w:jc w:val="center"/>
+        <w:rPr>
+          <w:i/>
+          <w:iCs/>
+          <w:sz w:val="16"/>
+          <w:szCs w:val="16"/>
+        </w:rPr>
+      </w:pPr>
+      <w:r>
+        <w:rPr>
+          <w:i/>
+          <w:iCs/>
+          <w:sz w:val="16"/>
+          <w:szCs w:val="16"/>
+        </w:rPr>
+        <w:t xml:space="preserve">Figura </w:t>
+      </w:r>
+      <w:r>
+        <w:rPr>
+          <w:i/>
+          <w:iCs/>
+          <w:sz w:val="16"/>
+          <w:szCs w:val="16"/>
+        </w:rPr>
+        <w:t>25</w:t>
+      </w:r>
+      <w:r>
+        <w:rPr>
+          <w:i/>
+          <w:iCs/>
+          <w:sz w:val="16"/>
+          <w:szCs w:val="16"/>
+        </w:rPr>
+        <w:t xml:space="preserve">: Esquema de Caso de Uso – </w:t>
+      </w:r>
+      <w:r>
+        <w:rPr>
+          <w:i/>
+          <w:iCs/>
+          <w:sz w:val="16"/>
+          <w:szCs w:val="16"/>
+        </w:rPr>
+        <w:t>Ver detalles de Propiedad</w:t>
+      </w:r>
+    </w:p>
+    <w:tbl>
+      <w:tblPr>
+        <w:tblStyle w:val="Tablaconcuadrcula"/>
+        <w:tblW w:w="8217" w:type="dxa"/>
+        <w:tblLook w:val="04A0" w:firstRow="1" w:lastRow="0" w:firstColumn="1" w:lastColumn="0" w:noHBand="0" w:noVBand="1"/>
+      </w:tblPr>
+      <w:tblGrid>
+        <w:gridCol w:w="4108"/>
+        <w:gridCol w:w="4109"/>
+      </w:tblGrid>
+      <w:tr>
+        <w:trPr>
+          <w:gridAfter w:val="1"/>
+          <w:wAfter w:w="4109" w:type="dxa"/>
+        </w:trPr>
+        <w:tc>
+          <w:tcPr>
+            <w:tcW w:w="4108" w:type="dxa"/>
+            <w:shd w:val="clear" w:color="auto" w:fill="BDD6EE" w:themeFill="accent5" w:themeFillTint="66"/>
+          </w:tcPr>
+          <w:p>
+            <w:pPr>
+              <w:rPr>
+                <w:b/>
+                <w:bCs/>
+              </w:rPr>
+            </w:pPr>
+            <w:r>
+              <w:rPr>
+                <w:b/>
+                <w:bCs/>
+              </w:rPr>
+              <w:t>Nombre Del Caso de Uso</w:t>
+            </w:r>
+          </w:p>
+        </w:tc>
+      </w:tr>
+      <w:tr>
+        <w:trPr>
+          <w:gridAfter w:val="1"/>
+          <w:wAfter w:w="4109" w:type="dxa"/>
+        </w:trPr>
+        <w:tc>
+          <w:tcPr>
+            <w:tcW w:w="4108" w:type="dxa"/>
+          </w:tcPr>
+          <w:p>
+            <w:r>
+              <w:t xml:space="preserve">Ver </w:t>
+            </w:r>
+            <w:r>
+              <w:t xml:space="preserve">detalles de </w:t>
+            </w:r>
+            <w:r>
+              <w:t>Propiedades</w:t>
+            </w:r>
+          </w:p>
+        </w:tc>
+      </w:tr>
+      <w:tr>
+        <w:tc>
+          <w:tcPr>
+            <w:tcW w:w="8217" w:type="dxa"/>
+            <w:gridSpan w:val="2"/>
+            <w:shd w:val="clear" w:color="auto" w:fill="BDD6EE" w:themeFill="accent5" w:themeFillTint="66"/>
+          </w:tcPr>
+          <w:p>
+            <w:pPr>
+              <w:rPr>
+                <w:b/>
+                <w:bCs/>
+              </w:rPr>
+            </w:pPr>
+            <w:r>
+              <w:rPr>
+                <w:b/>
+                <w:bCs/>
+              </w:rPr>
+              <w:t>Descripción</w:t>
+            </w:r>
+          </w:p>
+        </w:tc>
+      </w:tr>
+      <w:tr>
+        <w:tc>
+          <w:tcPr>
+            <w:tcW w:w="8217" w:type="dxa"/>
+            <w:gridSpan w:val="2"/>
+          </w:tcPr>
+          <w:p>
+            <w:r>
+              <w:t xml:space="preserve">Cualquier tipo de usuario desea ver </w:t>
+            </w:r>
+            <w:r>
+              <w:t>las propiedades específicas de una de las propiedades ofertadas en el sistema.</w:t>
+            </w:r>
+          </w:p>
+        </w:tc>
+      </w:tr>
+    </w:tbl>
+    <w:p>
+      <w:pPr>
+        <w:pStyle w:val="Ttulo4"/>
+        <w:numPr>
+          <w:ilvl w:val="3"/>
+          <w:numId w:val="7"/>
+        </w:numPr>
+      </w:pPr>
+      <w:r>
+        <w:lastRenderedPageBreak/>
+        <w:t>Caso N.1</w:t>
+      </w:r>
+      <w:r>
+        <w:t>4</w:t>
+      </w:r>
+      <w:r>
+        <w:t xml:space="preserve"> </w:t>
+      </w:r>
+      <w:r>
+        <w:t>Filtrar</w:t>
+      </w:r>
+      <w:r>
+        <w:t xml:space="preserve"> Propiedades</w:t>
+      </w:r>
+    </w:p>
+    <w:p>
+      <w:r>
+        <w:drawing>
+          <wp:inline distT="0" distB="0" distL="0" distR="0" wp14:anchorId="7759ACF4" wp14:editId="6B3A2710">
+            <wp:extent cx="2210400" cy="2435702"/>
+            <wp:effectExtent l="0" t="0" r="0" b="3175"/>
+            <wp:docPr id="35" name="Imagen 35"/>
+            <wp:cNvGraphicFramePr>
+              <a:graphicFrameLocks xmlns:a="http://schemas.openxmlformats.org/drawingml/2006/main" noChangeAspect="1"/>
+            </wp:cNvGraphicFramePr>
+            <a:graphic xmlns:a="http://schemas.openxmlformats.org/drawingml/2006/main">
+              <a:graphicData uri="http://schemas.openxmlformats.org/drawingml/2006/picture">
+                <pic:pic xmlns:pic="http://schemas.openxmlformats.org/drawingml/2006/picture">
+                  <pic:nvPicPr>
+                    <pic:cNvPr id="1" name=""/>
+                    <pic:cNvPicPr/>
+                  </pic:nvPicPr>
+                  <pic:blipFill>
+                    <a:blip r:embed="rId42"/>
+                    <a:stretch>
+                      <a:fillRect/>
+                    </a:stretch>
+                  </pic:blipFill>
+                  <pic:spPr>
+                    <a:xfrm>
+                      <a:off x="0" y="0"/>
+                      <a:ext cx="2210400" cy="2435702"/>
+                    </a:xfrm>
+                    <a:prstGeom prst="rect">
+                      <a:avLst/>
+                    </a:prstGeom>
+                  </pic:spPr>
+                </pic:pic>
+              </a:graphicData>
+            </a:graphic>
+          </wp:inline>
+        </w:drawing>
+      </w:r>
+    </w:p>
+    <w:p>
+      <w:pPr>
+        <w:jc w:val="center"/>
+        <w:rPr>
+          <w:i/>
+          <w:iCs/>
+          <w:sz w:val="16"/>
+          <w:szCs w:val="16"/>
+        </w:rPr>
+      </w:pPr>
+      <w:r>
+        <w:rPr>
+          <w:i/>
+          <w:iCs/>
+          <w:sz w:val="16"/>
+          <w:szCs w:val="16"/>
+        </w:rPr>
+        <w:t xml:space="preserve">Figura </w:t>
+      </w:r>
+      <w:r>
+        <w:rPr>
+          <w:i/>
+          <w:iCs/>
+          <w:sz w:val="16"/>
+          <w:szCs w:val="16"/>
+        </w:rPr>
+        <w:t>2</w:t>
+      </w:r>
+      <w:r>
+        <w:rPr>
+          <w:i/>
+          <w:iCs/>
+          <w:sz w:val="16"/>
+          <w:szCs w:val="16"/>
+        </w:rPr>
+        <w:t>6</w:t>
+      </w:r>
+      <w:r>
+        <w:rPr>
+          <w:i/>
+          <w:iCs/>
+          <w:sz w:val="16"/>
+          <w:szCs w:val="16"/>
+        </w:rPr>
+        <w:t xml:space="preserve">: Esquema de Caso de Uso – </w:t>
+      </w:r>
+      <w:r>
+        <w:rPr>
+          <w:i/>
+          <w:iCs/>
+          <w:sz w:val="16"/>
+          <w:szCs w:val="16"/>
+        </w:rPr>
+        <w:t>Filtrar Propiedades</w:t>
+      </w:r>
+    </w:p>
+    <w:tbl>
+      <w:tblPr>
+        <w:tblStyle w:val="Tablaconcuadrcula"/>
+        <w:tblW w:w="8217" w:type="dxa"/>
+        <w:tblLook w:val="04A0" w:firstRow="1" w:lastRow="0" w:firstColumn="1" w:lastColumn="0" w:noHBand="0" w:noVBand="1"/>
+      </w:tblPr>
+      <w:tblGrid>
+        <w:gridCol w:w="4108"/>
+        <w:gridCol w:w="4109"/>
+      </w:tblGrid>
+      <w:tr>
+        <w:trPr>
+          <w:gridAfter w:val="1"/>
+          <w:wAfter w:w="4109" w:type="dxa"/>
+        </w:trPr>
+        <w:tc>
+          <w:tcPr>
+            <w:tcW w:w="4108" w:type="dxa"/>
+            <w:shd w:val="clear" w:color="auto" w:fill="BDD6EE" w:themeFill="accent5" w:themeFillTint="66"/>
+          </w:tcPr>
+          <w:p>
+            <w:pPr>
+              <w:rPr>
+                <w:b/>
+                <w:bCs/>
+              </w:rPr>
+            </w:pPr>
+            <w:r>
+              <w:rPr>
+                <w:b/>
+                <w:bCs/>
+              </w:rPr>
+              <w:t>Nombre Del Caso de Uso</w:t>
+            </w:r>
+          </w:p>
+        </w:tc>
+      </w:tr>
+      <w:tr>
+        <w:trPr>
+          <w:gridAfter w:val="1"/>
+          <w:wAfter w:w="4109" w:type="dxa"/>
+        </w:trPr>
+        <w:tc>
+          <w:tcPr>
+            <w:tcW w:w="4108" w:type="dxa"/>
+          </w:tcPr>
+          <w:p>
+            <w:r>
+              <w:t>Filtrar</w:t>
+            </w:r>
+            <w:r>
+              <w:t xml:space="preserve"> Propiedades</w:t>
+            </w:r>
+          </w:p>
+        </w:tc>
+      </w:tr>
+      <w:tr>
+        <w:tc>
+          <w:tcPr>
+            <w:tcW w:w="8217" w:type="dxa"/>
+            <w:gridSpan w:val="2"/>
+            <w:shd w:val="clear" w:color="auto" w:fill="BDD6EE" w:themeFill="accent5" w:themeFillTint="66"/>
+          </w:tcPr>
+          <w:p>
+            <w:pPr>
+              <w:rPr>
+                <w:b/>
+                <w:bCs/>
+              </w:rPr>
+            </w:pPr>
+            <w:r>
+              <w:rPr>
+                <w:b/>
+                <w:bCs/>
+              </w:rPr>
+              <w:t>Descripción</w:t>
+            </w:r>
+          </w:p>
+        </w:tc>
+      </w:tr>
+      <w:tr>
+        <w:tc>
+          <w:tcPr>
+            <w:tcW w:w="8217" w:type="dxa"/>
+            <w:gridSpan w:val="2"/>
+          </w:tcPr>
+          <w:p>
+            <w:r>
+              <w:t xml:space="preserve">Cualquier tipo de usuario </w:t>
+            </w:r>
+            <w:r>
+              <w:t xml:space="preserve">desea filtrar las propiedades existentes en el sistema para así obtener una búsqueda </w:t>
+            </w:r>
+            <w:r>
+              <w:t>más</w:t>
+            </w:r>
+            <w:r>
+              <w:t xml:space="preserve"> acorde con sus necesidades.</w:t>
+            </w:r>
+          </w:p>
+        </w:tc>
+      </w:tr>
+    </w:tbl>
+    <w:p>
+      <w:pPr>
+        <w:pStyle w:val="Ttulo4"/>
+        <w:numPr>
+          <w:ilvl w:val="3"/>
+          <w:numId w:val="7"/>
+        </w:numPr>
+      </w:pPr>
+      <w:r>
+        <w:t>Caso N.1</w:t>
+      </w:r>
+      <w:r>
+        <w:t>5</w:t>
+      </w:r>
+      <w:r>
+        <w:t xml:space="preserve"> </w:t>
+      </w:r>
+      <w:r>
+        <w:t>Enviar Mensaje</w:t>
+      </w:r>
+    </w:p>
+    <w:p>
+      <w:r>
+        <w:drawing>
+          <wp:inline distT="0" distB="0" distL="0" distR="0" wp14:anchorId="2F7B9BFC" wp14:editId="3C365ACB">
+            <wp:extent cx="2210400" cy="2720052"/>
+            <wp:effectExtent l="0" t="0" r="0" b="4445"/>
+            <wp:docPr id="37" name="Imagen 37"/>
+            <wp:cNvGraphicFramePr>
+              <a:graphicFrameLocks xmlns:a="http://schemas.openxmlformats.org/drawingml/2006/main" noChangeAspect="1"/>
+            </wp:cNvGraphicFramePr>
+            <a:graphic xmlns:a="http://schemas.openxmlformats.org/drawingml/2006/main">
+              <a:graphicData uri="http://schemas.openxmlformats.org/drawingml/2006/picture">
+                <pic:pic xmlns:pic="http://schemas.openxmlformats.org/drawingml/2006/picture">
+                  <pic:nvPicPr>
+                    <pic:cNvPr id="1" name=""/>
+                    <pic:cNvPicPr/>
+                  </pic:nvPicPr>
+                  <pic:blipFill>
+                    <a:blip r:embed="rId43"/>
+                    <a:stretch>
+                      <a:fillRect/>
+                    </a:stretch>
+                  </pic:blipFill>
+                  <pic:spPr>
+                    <a:xfrm>
+                      <a:off x="0" y="0"/>
+                      <a:ext cx="2210400" cy="2720052"/>
+                    </a:xfrm>
+                    <a:prstGeom prst="rect">
+                      <a:avLst/>
+                    </a:prstGeom>
+                  </pic:spPr>
+                </pic:pic>
+              </a:graphicData>
+            </a:graphic>
+          </wp:inline>
+        </w:drawing>
+      </w:r>
+    </w:p>
+    <w:p>
+      <w:pPr>
+        <w:jc w:val="center"/>
+        <w:rPr>
+          <w:i/>
+          <w:iCs/>
+          <w:sz w:val="16"/>
+          <w:szCs w:val="16"/>
+        </w:rPr>
+      </w:pPr>
+      <w:r>
+        <w:rPr>
+          <w:i/>
+          <w:iCs/>
+          <w:sz w:val="16"/>
+          <w:szCs w:val="16"/>
+        </w:rPr>
+        <w:t xml:space="preserve">Figura </w:t>
+      </w:r>
+      <w:r>
+        <w:rPr>
+          <w:i/>
+          <w:iCs/>
+          <w:sz w:val="16"/>
+          <w:szCs w:val="16"/>
+        </w:rPr>
+        <w:t>27</w:t>
+      </w:r>
+      <w:r>
+        <w:rPr>
+          <w:i/>
+          <w:iCs/>
+          <w:sz w:val="16"/>
+          <w:szCs w:val="16"/>
+        </w:rPr>
+        <w:t xml:space="preserve">: Esquema de Caso de Uso – </w:t>
+      </w:r>
+      <w:r>
+        <w:rPr>
+          <w:i/>
+          <w:iCs/>
+          <w:sz w:val="16"/>
+          <w:szCs w:val="16"/>
+        </w:rPr>
+        <w:t>Enviar Mensaje</w:t>
+      </w:r>
+    </w:p>
+    <w:tbl>
+      <w:tblPr>
+        <w:tblStyle w:val="Tablaconcuadrcula"/>
+        <w:tblW w:w="8217" w:type="dxa"/>
+        <w:tblLook w:val="04A0" w:firstRow="1" w:lastRow="0" w:firstColumn="1" w:lastColumn="0" w:noHBand="0" w:noVBand="1"/>
+      </w:tblPr>
+      <w:tblGrid>
+        <w:gridCol w:w="4108"/>
+        <w:gridCol w:w="4109"/>
+      </w:tblGrid>
+      <w:tr>
+        <w:trPr>
+          <w:gridAfter w:val="1"/>
+          <w:wAfter w:w="4109" w:type="dxa"/>
+        </w:trPr>
+        <w:tc>
+          <w:tcPr>
+            <w:tcW w:w="4108" w:type="dxa"/>
+            <w:shd w:val="clear" w:color="auto" w:fill="BDD6EE" w:themeFill="accent5" w:themeFillTint="66"/>
+          </w:tcPr>
+          <w:p>
+            <w:pPr>
+              <w:rPr>
+                <w:b/>
+                <w:bCs/>
+              </w:rPr>
+            </w:pPr>
+            <w:r>
+              <w:rPr>
+                <w:b/>
+                <w:bCs/>
+              </w:rPr>
+              <w:t>Nombre Del Caso de Uso</w:t>
+            </w:r>
+          </w:p>
+        </w:tc>
+      </w:tr>
+      <w:tr>
+        <w:trPr>
+          <w:gridAfter w:val="1"/>
+          <w:wAfter w:w="4109" w:type="dxa"/>
+        </w:trPr>
+        <w:tc>
+          <w:tcPr>
+            <w:tcW w:w="4108" w:type="dxa"/>
+          </w:tcPr>
+          <w:p>
+            <w:r>
+              <w:t>Enviar Mensaje</w:t>
+            </w:r>
+          </w:p>
+        </w:tc>
+      </w:tr>
+      <w:tr>
+        <w:tc>
+          <w:tcPr>
+            <w:tcW w:w="8217" w:type="dxa"/>
+            <w:gridSpan w:val="2"/>
+            <w:shd w:val="clear" w:color="auto" w:fill="BDD6EE" w:themeFill="accent5" w:themeFillTint="66"/>
+          </w:tcPr>
+          <w:p>
+            <w:pPr>
+              <w:rPr>
+                <w:b/>
+                <w:bCs/>
+              </w:rPr>
+            </w:pPr>
+            <w:r>
+              <w:rPr>
+                <w:b/>
+                <w:bCs/>
+              </w:rPr>
+              <w:t>Descripción</w:t>
+            </w:r>
+          </w:p>
+        </w:tc>
+      </w:tr>
+      <w:tr>
+        <w:tc>
+          <w:tcPr>
+            <w:tcW w:w="8217" w:type="dxa"/>
+            <w:gridSpan w:val="2"/>
+          </w:tcPr>
+          <w:p>
+            <w:r>
+              <w:t xml:space="preserve">Tanto un usuario como un agente desean enviar un mensaje mediante el sistema de </w:t>
+            </w:r>
+            <w:r>
+              <w:t>mensajería</w:t>
+            </w:r>
+            <w:r>
+              <w:t xml:space="preserve"> de la aplicación.</w:t>
+            </w:r>
+          </w:p>
+        </w:tc>
+      </w:tr>
+    </w:tbl>
+    <w:p>
+      <w:pPr>
+        <w:pStyle w:val="Ttulo4"/>
+        <w:numPr>
+          <w:ilvl w:val="3"/>
+          <w:numId w:val="7"/>
+        </w:numPr>
+      </w:pPr>
+      <w:r>
+        <w:lastRenderedPageBreak/>
+        <w:t>Caso N.1</w:t>
+      </w:r>
+      <w:r>
+        <w:t>6</w:t>
+      </w:r>
+      <w:r>
+        <w:t xml:space="preserve"> </w:t>
+      </w:r>
+      <w:r>
+        <w:t>Recibi</w:t>
+      </w:r>
+      <w:r>
+        <w:t>r Mensaje</w:t>
+      </w:r>
+    </w:p>
+    <w:p>
+      <w:r>
+        <w:drawing>
+          <wp:inline distT="0" distB="0" distL="0" distR="0" wp14:anchorId="2D43DF13" wp14:editId="5DE11648">
+            <wp:extent cx="2210400" cy="1812889"/>
+            <wp:effectExtent l="0" t="0" r="0" b="0"/>
+            <wp:docPr id="39" name="Imagen 39"/>
+            <wp:cNvGraphicFramePr>
+              <a:graphicFrameLocks xmlns:a="http://schemas.openxmlformats.org/drawingml/2006/main" noChangeAspect="1"/>
+            </wp:cNvGraphicFramePr>
+            <a:graphic xmlns:a="http://schemas.openxmlformats.org/drawingml/2006/main">
+              <a:graphicData uri="http://schemas.openxmlformats.org/drawingml/2006/picture">
+                <pic:pic xmlns:pic="http://schemas.openxmlformats.org/drawingml/2006/picture">
+                  <pic:nvPicPr>
+                    <pic:cNvPr id="1" name=""/>
+                    <pic:cNvPicPr/>
+                  </pic:nvPicPr>
+                  <pic:blipFill>
+                    <a:blip r:embed="rId44"/>
+                    <a:stretch>
+                      <a:fillRect/>
+                    </a:stretch>
+                  </pic:blipFill>
+                  <pic:spPr>
+                    <a:xfrm>
+                      <a:off x="0" y="0"/>
+                      <a:ext cx="2210400" cy="1812889"/>
+                    </a:xfrm>
+                    <a:prstGeom prst="rect">
+                      <a:avLst/>
+                    </a:prstGeom>
+                  </pic:spPr>
+                </pic:pic>
+              </a:graphicData>
+            </a:graphic>
+          </wp:inline>
+        </w:drawing>
+      </w:r>
+    </w:p>
+    <w:p>
+      <w:pPr>
+        <w:jc w:val="center"/>
+        <w:rPr>
+          <w:i/>
+          <w:iCs/>
+          <w:sz w:val="16"/>
+          <w:szCs w:val="16"/>
+        </w:rPr>
+      </w:pPr>
+      <w:r>
+        <w:rPr>
+          <w:i/>
+          <w:iCs/>
+          <w:sz w:val="16"/>
+          <w:szCs w:val="16"/>
+        </w:rPr>
+        <w:t xml:space="preserve">Figura </w:t>
+      </w:r>
+      <w:r>
+        <w:rPr>
+          <w:i/>
+          <w:iCs/>
+          <w:sz w:val="16"/>
+          <w:szCs w:val="16"/>
+        </w:rPr>
+        <w:t>2</w:t>
+      </w:r>
+      <w:r>
+        <w:rPr>
+          <w:i/>
+          <w:iCs/>
+          <w:sz w:val="16"/>
+          <w:szCs w:val="16"/>
+        </w:rPr>
+        <w:t>8</w:t>
+      </w:r>
+      <w:r>
+        <w:rPr>
+          <w:i/>
+          <w:iCs/>
+          <w:sz w:val="16"/>
+          <w:szCs w:val="16"/>
+        </w:rPr>
+        <w:t xml:space="preserve">: Esquema de Caso de Uso – </w:t>
+      </w:r>
+      <w:r>
+        <w:rPr>
+          <w:i/>
+          <w:iCs/>
+          <w:sz w:val="16"/>
+          <w:szCs w:val="16"/>
+        </w:rPr>
+        <w:t>Recibir</w:t>
+      </w:r>
+      <w:r>
+        <w:rPr>
+          <w:i/>
+          <w:iCs/>
+          <w:sz w:val="16"/>
+          <w:szCs w:val="16"/>
+        </w:rPr>
+        <w:t xml:space="preserve"> Mensaje</w:t>
+      </w:r>
+    </w:p>
+    <w:tbl>
+      <w:tblPr>
+        <w:tblStyle w:val="Tablaconcuadrcula"/>
+        <w:tblW w:w="8217" w:type="dxa"/>
+        <w:tblLook w:val="04A0" w:firstRow="1" w:lastRow="0" w:firstColumn="1" w:lastColumn="0" w:noHBand="0" w:noVBand="1"/>
+      </w:tblPr>
+      <w:tblGrid>
+        <w:gridCol w:w="4108"/>
+        <w:gridCol w:w="4109"/>
+      </w:tblGrid>
+      <w:tr>
+        <w:trPr>
+          <w:gridAfter w:val="1"/>
+          <w:wAfter w:w="4109" w:type="dxa"/>
+        </w:trPr>
+        <w:tc>
+          <w:tcPr>
+            <w:tcW w:w="4108" w:type="dxa"/>
+            <w:shd w:val="clear" w:color="auto" w:fill="BDD6EE" w:themeFill="accent5" w:themeFillTint="66"/>
+          </w:tcPr>
+          <w:p>
+            <w:pPr>
+              <w:rPr>
+                <w:b/>
+                <w:bCs/>
+              </w:rPr>
+            </w:pPr>
+            <w:r>
+              <w:rPr>
+                <w:b/>
+                <w:bCs/>
+              </w:rPr>
+              <w:t>Nombre Del Caso de Uso</w:t>
+            </w:r>
+          </w:p>
+        </w:tc>
+      </w:tr>
+      <w:tr>
+        <w:trPr>
+          <w:gridAfter w:val="1"/>
+          <w:wAfter w:w="4109" w:type="dxa"/>
+        </w:trPr>
+        <w:tc>
+          <w:tcPr>
+            <w:tcW w:w="4108" w:type="dxa"/>
+          </w:tcPr>
+          <w:p>
+            <w:r>
+              <w:t>Recibir</w:t>
+            </w:r>
+            <w:r>
+              <w:t xml:space="preserve"> Mensaje</w:t>
+            </w:r>
+          </w:p>
+        </w:tc>
+      </w:tr>
+      <w:tr>
+        <w:tc>
+          <w:tcPr>
+            <w:tcW w:w="8217" w:type="dxa"/>
+            <w:gridSpan w:val="2"/>
+            <w:shd w:val="clear" w:color="auto" w:fill="BDD6EE" w:themeFill="accent5" w:themeFillTint="66"/>
+          </w:tcPr>
+          <w:p>
+            <w:pPr>
+              <w:rPr>
+                <w:b/>
+                <w:bCs/>
+              </w:rPr>
+            </w:pPr>
+            <w:r>
+              <w:rPr>
+                <w:b/>
+                <w:bCs/>
+              </w:rPr>
+              <w:t>Descripción</w:t>
+            </w:r>
+          </w:p>
+        </w:tc>
+      </w:tr>
+      <w:tr>
+        <w:tc>
+          <w:tcPr>
+            <w:tcW w:w="8217" w:type="dxa"/>
+            <w:gridSpan w:val="2"/>
+          </w:tcPr>
+          <w:p>
+            <w:r>
+              <w:t xml:space="preserve">Tanto un usuario como un agente desean </w:t>
+            </w:r>
+            <w:r>
+              <w:t>recibir</w:t>
+            </w:r>
+            <w:r>
+              <w:t xml:space="preserve"> un mensaje mediante el sistema de </w:t>
+            </w:r>
+            <w:r>
+              <w:t>mensajería</w:t>
+            </w:r>
+            <w:r>
+              <w:t xml:space="preserve"> de la aplicación.</w:t>
+            </w:r>
+          </w:p>
+        </w:tc>
+      </w:tr>
+    </w:tbl>
+    <w:p>
+      <w:pPr>
+        <w:pStyle w:val="Ttulo4"/>
+        <w:numPr>
+          <w:ilvl w:val="3"/>
+          <w:numId w:val="7"/>
+        </w:numPr>
+      </w:pPr>
+      <w:r>
+        <w:t>Caso N.1</w:t>
+      </w:r>
+      <w:r>
+        <w:t>7</w:t>
+      </w:r>
+      <w:r>
+        <w:t xml:space="preserve"> </w:t>
+      </w:r>
+      <w:r>
+        <w:t>Añadir a la Lista de Deseos</w:t>
+      </w:r>
+    </w:p>
+    <w:p>
+      <w:r>
+        <w:drawing>
+          <wp:inline distT="0" distB="0" distL="0" distR="0" wp14:anchorId="410C0D1E" wp14:editId="4C975157">
+            <wp:extent cx="2210400" cy="1457272"/>
+            <wp:effectExtent l="0" t="0" r="0" b="0"/>
+            <wp:docPr id="41" name="Imagen 41"/>
+            <wp:cNvGraphicFramePr>
+              <a:graphicFrameLocks xmlns:a="http://schemas.openxmlformats.org/drawingml/2006/main" noChangeAspect="1"/>
+            </wp:cNvGraphicFramePr>
+            <a:graphic xmlns:a="http://schemas.openxmlformats.org/drawingml/2006/main">
+              <a:graphicData uri="http://schemas.openxmlformats.org/drawingml/2006/picture">
+                <pic:pic xmlns:pic="http://schemas.openxmlformats.org/drawingml/2006/picture">
+                  <pic:nvPicPr>
+                    <pic:cNvPr id="1" name=""/>
+                    <pic:cNvPicPr/>
+                  </pic:nvPicPr>
+                  <pic:blipFill>
+                    <a:blip r:embed="rId45"/>
+                    <a:stretch>
+                      <a:fillRect/>
+                    </a:stretch>
+                  </pic:blipFill>
+                  <pic:spPr>
+                    <a:xfrm>
+                      <a:off x="0" y="0"/>
+                      <a:ext cx="2210400" cy="1457272"/>
+                    </a:xfrm>
+                    <a:prstGeom prst="rect">
+                      <a:avLst/>
+                    </a:prstGeom>
+                  </pic:spPr>
+                </pic:pic>
+              </a:graphicData>
+            </a:graphic>
+          </wp:inline>
+        </w:drawing>
+      </w:r>
+    </w:p>
+    <w:p>
+      <w:pPr>
+        <w:jc w:val="center"/>
+        <w:rPr>
+          <w:i/>
+          <w:iCs/>
+          <w:sz w:val="16"/>
+          <w:szCs w:val="16"/>
+        </w:rPr>
+      </w:pPr>
+      <w:r>
+        <w:rPr>
+          <w:i/>
+          <w:iCs/>
+          <w:sz w:val="16"/>
+          <w:szCs w:val="16"/>
+        </w:rPr>
+        <w:t xml:space="preserve">Figura </w:t>
+      </w:r>
+      <w:r>
+        <w:rPr>
+          <w:i/>
+          <w:iCs/>
+          <w:sz w:val="16"/>
+          <w:szCs w:val="16"/>
+        </w:rPr>
+        <w:t>29</w:t>
+      </w:r>
+      <w:r>
+        <w:rPr>
+          <w:i/>
+          <w:iCs/>
+          <w:sz w:val="16"/>
+          <w:szCs w:val="16"/>
+        </w:rPr>
+        <w:t xml:space="preserve">: Esquema de Caso de Uso – </w:t>
+      </w:r>
+      <w:r>
+        <w:rPr>
+          <w:i/>
+          <w:iCs/>
+          <w:sz w:val="16"/>
+          <w:szCs w:val="16"/>
+        </w:rPr>
+        <w:t>Añadir a la Lista de Deseos</w:t>
+      </w:r>
+    </w:p>
+    <w:tbl>
+      <w:tblPr>
+        <w:tblStyle w:val="Tablaconcuadrcula"/>
+        <w:tblW w:w="8217" w:type="dxa"/>
+        <w:tblLook w:val="04A0" w:firstRow="1" w:lastRow="0" w:firstColumn="1" w:lastColumn="0" w:noHBand="0" w:noVBand="1"/>
+      </w:tblPr>
+      <w:tblGrid>
+        <w:gridCol w:w="4108"/>
+        <w:gridCol w:w="4109"/>
+      </w:tblGrid>
+      <w:tr>
+        <w:trPr>
+          <w:gridAfter w:val="1"/>
+          <w:wAfter w:w="4109" w:type="dxa"/>
+        </w:trPr>
+        <w:tc>
+          <w:tcPr>
+            <w:tcW w:w="4108" w:type="dxa"/>
+            <w:shd w:val="clear" w:color="auto" w:fill="BDD6EE" w:themeFill="accent5" w:themeFillTint="66"/>
+          </w:tcPr>
+          <w:p>
+            <w:pPr>
+              <w:rPr>
+                <w:b/>
+                <w:bCs/>
+              </w:rPr>
+            </w:pPr>
+            <w:r>
+              <w:rPr>
+                <w:b/>
+                <w:bCs/>
+              </w:rPr>
+              <w:t>Nombre Del Caso de Uso</w:t>
+            </w:r>
+          </w:p>
+        </w:tc>
+      </w:tr>
+      <w:tr>
+        <w:trPr>
+          <w:gridAfter w:val="1"/>
+          <w:wAfter w:w="4109" w:type="dxa"/>
+        </w:trPr>
+        <w:tc>
+          <w:tcPr>
+            <w:tcW w:w="4108" w:type="dxa"/>
+          </w:tcPr>
+          <w:p>
+            <w:r>
+              <w:t>Añadir a la Lista de Deseos</w:t>
+            </w:r>
+          </w:p>
+        </w:tc>
+      </w:tr>
+      <w:tr>
+        <w:tc>
+          <w:tcPr>
+            <w:tcW w:w="8217" w:type="dxa"/>
+            <w:gridSpan w:val="2"/>
+            <w:shd w:val="clear" w:color="auto" w:fill="BDD6EE" w:themeFill="accent5" w:themeFillTint="66"/>
+          </w:tcPr>
+          <w:p>
+            <w:pPr>
+              <w:rPr>
+                <w:b/>
+                <w:bCs/>
+              </w:rPr>
+            </w:pPr>
+            <w:r>
+              <w:rPr>
+                <w:b/>
+                <w:bCs/>
+              </w:rPr>
+              <w:t>Descripción</w:t>
+            </w:r>
+          </w:p>
+        </w:tc>
+      </w:tr>
+      <w:tr>
+        <w:tc>
+          <w:tcPr>
+            <w:tcW w:w="8217" w:type="dxa"/>
+            <w:gridSpan w:val="2"/>
+          </w:tcPr>
+          <w:p>
+            <w:r>
+              <w:t xml:space="preserve">Un usuario registrado desea añadir una propiedad en la que </w:t>
+            </w:r>
+            <w:r>
+              <w:t>está</w:t>
+            </w:r>
+            <w:r>
+              <w:t xml:space="preserve"> interesado a una lista de deseos.</w:t>
+            </w:r>
+          </w:p>
+        </w:tc>
+      </w:tr>
+    </w:tbl>
+    <w:p>
+      <w:pPr>
+        <w:pStyle w:val="Ttulo4"/>
+        <w:numPr>
+          <w:ilvl w:val="3"/>
+          <w:numId w:val="7"/>
+        </w:numPr>
+      </w:pPr>
+      <w:r>
+        <w:t>Caso N.1</w:t>
+      </w:r>
+      <w:r>
+        <w:t>8</w:t>
+      </w:r>
+      <w:r>
+        <w:t xml:space="preserve"> </w:t>
+      </w:r>
+      <w:r>
+        <w:t>Eliminar</w:t>
+      </w:r>
+      <w:r>
+        <w:t xml:space="preserve"> </w:t>
+      </w:r>
+      <w:r>
+        <w:t>de</w:t>
+      </w:r>
+      <w:r>
+        <w:t xml:space="preserve"> Lista de Deseos</w:t>
+      </w:r>
+    </w:p>
+    <w:p>
+      <w:r>
+        <w:drawing>
+          <wp:inline distT="0" distB="0" distL="0" distR="0" wp14:anchorId="1254E535" wp14:editId="4B25D09B">
+            <wp:extent cx="2210400" cy="1594929"/>
+            <wp:effectExtent l="0" t="0" r="0" b="5715"/>
+            <wp:docPr id="43" name="Imagen 43"/>
+            <wp:cNvGraphicFramePr>
+              <a:graphicFrameLocks xmlns:a="http://schemas.openxmlformats.org/drawingml/2006/main" noChangeAspect="1"/>
+            </wp:cNvGraphicFramePr>
+            <a:graphic xmlns:a="http://schemas.openxmlformats.org/drawingml/2006/main">
+              <a:graphicData uri="http://schemas.openxmlformats.org/drawingml/2006/picture">
+                <pic:pic xmlns:pic="http://schemas.openxmlformats.org/drawingml/2006/picture">
+                  <pic:nvPicPr>
+                    <pic:cNvPr id="1" name=""/>
+                    <pic:cNvPicPr/>
+                  </pic:nvPicPr>
+                  <pic:blipFill>
+                    <a:blip r:embed="rId46"/>
+                    <a:stretch>
+                      <a:fillRect/>
+                    </a:stretch>
+                  </pic:blipFill>
+                  <pic:spPr>
+                    <a:xfrm>
+                      <a:off x="0" y="0"/>
+                      <a:ext cx="2210400" cy="1594929"/>
+                    </a:xfrm>
+                    <a:prstGeom prst="rect">
+                      <a:avLst/>
+                    </a:prstGeom>
+                  </pic:spPr>
+                </pic:pic>
+              </a:graphicData>
+            </a:graphic>
+          </wp:inline>
+        </w:drawing>
+      </w:r>
+    </w:p>
+    <w:p>
+      <w:pPr>
+        <w:jc w:val="center"/>
+        <w:rPr>
+          <w:i/>
+          <w:iCs/>
+          <w:sz w:val="16"/>
+          <w:szCs w:val="16"/>
+        </w:rPr>
+      </w:pPr>
+      <w:r>
+        <w:rPr>
+          <w:i/>
+          <w:iCs/>
+          <w:sz w:val="16"/>
+          <w:szCs w:val="16"/>
+        </w:rPr>
+        <w:lastRenderedPageBreak/>
+        <w:t xml:space="preserve">Figura </w:t>
+      </w:r>
+      <w:r>
+        <w:rPr>
+          <w:i/>
+          <w:iCs/>
+          <w:sz w:val="16"/>
+          <w:szCs w:val="16"/>
+        </w:rPr>
+        <w:t>30</w:t>
+      </w:r>
+      <w:r>
+        <w:rPr>
+          <w:i/>
+          <w:iCs/>
+          <w:sz w:val="16"/>
+          <w:szCs w:val="16"/>
+        </w:rPr>
+        <w:t xml:space="preserve">: Esquema de Caso de Uso – </w:t>
+      </w:r>
+      <w:r>
+        <w:rPr>
+          <w:i/>
+          <w:iCs/>
+          <w:sz w:val="16"/>
+          <w:szCs w:val="16"/>
+        </w:rPr>
+        <w:t>Eliminar de</w:t>
+      </w:r>
+      <w:r>
+        <w:rPr>
+          <w:i/>
+          <w:iCs/>
+          <w:sz w:val="16"/>
+          <w:szCs w:val="16"/>
+        </w:rPr>
+        <w:t xml:space="preserve"> la Lista de Deseos</w:t>
+      </w:r>
+    </w:p>
+    <w:tbl>
+      <w:tblPr>
+        <w:tblStyle w:val="Tablaconcuadrcula"/>
+        <w:tblW w:w="8217" w:type="dxa"/>
+        <w:tblLook w:val="04A0" w:firstRow="1" w:lastRow="0" w:firstColumn="1" w:lastColumn="0" w:noHBand="0" w:noVBand="1"/>
+      </w:tblPr>
+      <w:tblGrid>
+        <w:gridCol w:w="4108"/>
+        <w:gridCol w:w="4109"/>
+      </w:tblGrid>
+      <w:tr>
+        <w:trPr>
+          <w:gridAfter w:val="1"/>
+          <w:wAfter w:w="4109" w:type="dxa"/>
+        </w:trPr>
+        <w:tc>
+          <w:tcPr>
+            <w:tcW w:w="4108" w:type="dxa"/>
+            <w:shd w:val="clear" w:color="auto" w:fill="BDD6EE" w:themeFill="accent5" w:themeFillTint="66"/>
+          </w:tcPr>
+          <w:p>
+            <w:pPr>
+              <w:rPr>
+                <w:b/>
+                <w:bCs/>
+              </w:rPr>
+            </w:pPr>
+            <w:r>
+              <w:rPr>
+                <w:b/>
+                <w:bCs/>
+              </w:rPr>
+              <w:t>Nombre Del Caso de Uso</w:t>
+            </w:r>
+          </w:p>
+        </w:tc>
+      </w:tr>
+      <w:tr>
+        <w:trPr>
+          <w:gridAfter w:val="1"/>
+          <w:wAfter w:w="4109" w:type="dxa"/>
+        </w:trPr>
+        <w:tc>
+          <w:tcPr>
+            <w:tcW w:w="4108" w:type="dxa"/>
+          </w:tcPr>
+          <w:p>
+            <w:r>
+              <w:t>Eliminar de</w:t>
+            </w:r>
+            <w:r>
+              <w:t xml:space="preserve"> la Lista de Deseos</w:t>
+            </w:r>
+          </w:p>
+        </w:tc>
+      </w:tr>
+      <w:tr>
+        <w:tc>
+          <w:tcPr>
+            <w:tcW w:w="8217" w:type="dxa"/>
+            <w:gridSpan w:val="2"/>
+            <w:shd w:val="clear" w:color="auto" w:fill="BDD6EE" w:themeFill="accent5" w:themeFillTint="66"/>
+          </w:tcPr>
+          <w:p>
+            <w:pPr>
+              <w:rPr>
+                <w:b/>
+                <w:bCs/>
+              </w:rPr>
+            </w:pPr>
+            <w:r>
+              <w:rPr>
+                <w:b/>
+                <w:bCs/>
+              </w:rPr>
+              <w:t>Descripción</w:t>
+            </w:r>
+          </w:p>
+        </w:tc>
+      </w:tr>
+      <w:tr>
+        <w:tc>
+          <w:tcPr>
+            <w:tcW w:w="8217" w:type="dxa"/>
+            <w:gridSpan w:val="2"/>
+          </w:tcPr>
+          <w:p>
+            <w:r>
+              <w:t xml:space="preserve">Un usuario registrado desea </w:t>
+            </w:r>
+            <w:r>
+              <w:t>eliminar</w:t>
+            </w:r>
+            <w:r>
+              <w:t xml:space="preserve"> una propiedad </w:t>
+            </w:r>
+            <w:r>
+              <w:t xml:space="preserve">en la que ya no </w:t>
+            </w:r>
+            <w:r>
+              <w:t>esté interesado</w:t>
+            </w:r>
+            <w:r>
+              <w:t xml:space="preserve"> de la lista de deseos.</w:t>
+            </w:r>
+          </w:p>
+        </w:tc>
+      </w:tr>
+    </w:tbl>
+    <w:p>
+      <w:pPr>
+        <w:pStyle w:val="Ttulo4"/>
+        <w:numPr>
+          <w:ilvl w:val="3"/>
+          <w:numId w:val="7"/>
+        </w:numPr>
+      </w:pPr>
+      <w:r>
+        <w:t>Caso N.1</w:t>
+      </w:r>
+      <w:r>
+        <w:t>9</w:t>
+      </w:r>
+      <w:r>
+        <w:t xml:space="preserve"> </w:t>
+      </w:r>
+      <w:r>
+        <w:t xml:space="preserve">Ver </w:t>
+      </w:r>
+      <w:r>
+        <w:t>Lista de Deseos</w:t>
+      </w:r>
+    </w:p>
+    <w:p>
+      <w:r>
+        <w:drawing>
+          <wp:inline distT="0" distB="0" distL="0" distR="0" wp14:anchorId="06E90E55" wp14:editId="32FCBAA4">
+            <wp:extent cx="2210400" cy="1032779"/>
+            <wp:effectExtent l="0" t="0" r="0" b="0"/>
+            <wp:docPr id="46" name="Imagen 46"/>
+            <wp:cNvGraphicFramePr>
+              <a:graphicFrameLocks xmlns:a="http://schemas.openxmlformats.org/drawingml/2006/main" noChangeAspect="1"/>
+            </wp:cNvGraphicFramePr>
+            <a:graphic xmlns:a="http://schemas.openxmlformats.org/drawingml/2006/main">
+              <a:graphicData uri="http://schemas.openxmlformats.org/drawingml/2006/picture">
+                <pic:pic xmlns:pic="http://schemas.openxmlformats.org/drawingml/2006/picture">
+                  <pic:nvPicPr>
+                    <pic:cNvPr id="1" name=""/>
+                    <pic:cNvPicPr/>
+                  </pic:nvPicPr>
+                  <pic:blipFill>
+                    <a:blip r:embed="rId47"/>
+                    <a:stretch>
+                      <a:fillRect/>
+                    </a:stretch>
+                  </pic:blipFill>
+                  <pic:spPr>
+                    <a:xfrm>
+                      <a:off x="0" y="0"/>
+                      <a:ext cx="2210400" cy="1032779"/>
+                    </a:xfrm>
+                    <a:prstGeom prst="rect">
+                      <a:avLst/>
+                    </a:prstGeom>
+                  </pic:spPr>
+                </pic:pic>
+              </a:graphicData>
+            </a:graphic>
+          </wp:inline>
+        </w:drawing>
+      </w:r>
+    </w:p>
+    <w:p>
+      <w:pPr>
+        <w:jc w:val="center"/>
+        <w:rPr>
+          <w:i/>
+          <w:iCs/>
+          <w:sz w:val="16"/>
+          <w:szCs w:val="16"/>
+        </w:rPr>
+      </w:pPr>
+      <w:r>
+        <w:rPr>
+          <w:i/>
+          <w:iCs/>
+          <w:sz w:val="16"/>
+          <w:szCs w:val="16"/>
+        </w:rPr>
+        <w:t xml:space="preserve">Figura </w:t>
+      </w:r>
+      <w:r>
+        <w:rPr>
+          <w:i/>
+          <w:iCs/>
+          <w:sz w:val="16"/>
+          <w:szCs w:val="16"/>
+        </w:rPr>
+        <w:t>31</w:t>
+      </w:r>
+      <w:r>
+        <w:rPr>
+          <w:i/>
+          <w:iCs/>
+          <w:sz w:val="16"/>
+          <w:szCs w:val="16"/>
+        </w:rPr>
+        <w:t xml:space="preserve">: Esquema de Caso de Uso – </w:t>
+      </w:r>
+      <w:r>
+        <w:rPr>
+          <w:i/>
+          <w:iCs/>
+          <w:sz w:val="16"/>
+          <w:szCs w:val="16"/>
+        </w:rPr>
+        <w:t>Ver Lista de Deseos</w:t>
+      </w:r>
+    </w:p>
+    <w:tbl>
+      <w:tblPr>
+        <w:tblStyle w:val="Tablaconcuadrcula"/>
+        <w:tblW w:w="8217" w:type="dxa"/>
+        <w:tblLook w:val="04A0" w:firstRow="1" w:lastRow="0" w:firstColumn="1" w:lastColumn="0" w:noHBand="0" w:noVBand="1"/>
+      </w:tblPr>
+      <w:tblGrid>
+        <w:gridCol w:w="4108"/>
+        <w:gridCol w:w="4109"/>
+      </w:tblGrid>
+      <w:tr>
+        <w:trPr>
+          <w:gridAfter w:val="1"/>
+          <w:wAfter w:w="4109" w:type="dxa"/>
+        </w:trPr>
+        <w:tc>
+          <w:tcPr>
+            <w:tcW w:w="4108" w:type="dxa"/>
+            <w:shd w:val="clear" w:color="auto" w:fill="BDD6EE" w:themeFill="accent5" w:themeFillTint="66"/>
+          </w:tcPr>
+          <w:p>
+            <w:pPr>
+              <w:rPr>
+                <w:b/>
+                <w:bCs/>
+              </w:rPr>
+            </w:pPr>
+            <w:r>
+              <w:rPr>
+                <w:b/>
+                <w:bCs/>
+              </w:rPr>
+              <w:t>Nombre Del Caso de Uso</w:t>
+            </w:r>
+          </w:p>
+        </w:tc>
+      </w:tr>
+      <w:tr>
+        <w:trPr>
+          <w:gridAfter w:val="1"/>
+          <w:wAfter w:w="4109" w:type="dxa"/>
+        </w:trPr>
+        <w:tc>
+          <w:tcPr>
+            <w:tcW w:w="4108" w:type="dxa"/>
+          </w:tcPr>
+          <w:p>
+            <w:r>
+              <w:t xml:space="preserve">Ver </w:t>
+            </w:r>
+            <w:r>
+              <w:t>Lista de Deseos</w:t>
+            </w:r>
+          </w:p>
+        </w:tc>
+      </w:tr>
+      <w:tr>
+        <w:tc>
+          <w:tcPr>
+            <w:tcW w:w="8217" w:type="dxa"/>
+            <w:gridSpan w:val="2"/>
+            <w:shd w:val="clear" w:color="auto" w:fill="BDD6EE" w:themeFill="accent5" w:themeFillTint="66"/>
+          </w:tcPr>
+          <w:p>
+            <w:pPr>
+              <w:rPr>
+                <w:b/>
+                <w:bCs/>
+              </w:rPr>
+            </w:pPr>
+            <w:r>
+              <w:rPr>
+                <w:b/>
+                <w:bCs/>
+              </w:rPr>
+              <w:t>Descripción</w:t>
+            </w:r>
+          </w:p>
+        </w:tc>
+      </w:tr>
+      <w:tr>
+        <w:tc>
+          <w:tcPr>
+            <w:tcW w:w="8217" w:type="dxa"/>
+            <w:gridSpan w:val="2"/>
+          </w:tcPr>
+          <w:p>
+            <w:r>
+              <w:t xml:space="preserve">Un usuario registrado desea </w:t>
+            </w:r>
+            <w:r>
+              <w:t>ver todas las propiedades que tiene añadidas a la lista de deseos.</w:t>
+            </w:r>
+          </w:p>
+        </w:tc>
+      </w:tr>
+    </w:tbl>
+    <w:p>
+      <w:pPr>
+        <w:pStyle w:val="Ttulo2"/>
+        <w:numPr>
+          <w:ilvl w:val="1"/>
+          <w:numId w:val="7"/>
+        </w:numPr>
+      </w:pPr>
+      <w:bookmarkStart w:id="175" w:name="_Toc64837525"/>
+      <w:r>
+        <w:t>Identificación de los Subsistemas de Análisis</w:t>
+      </w:r>
+    </w:p>
+    <w:p/>
+    <w:p>
+      <w:pPr>
+        <w:pStyle w:val="Ttulo2"/>
+        <w:numPr>
+          <w:ilvl w:val="1"/>
+          <w:numId w:val="7"/>
+        </w:numPr>
+      </w:pPr>
+      <w:r>
+        <w:t>Análisis de los Casos de Uso</w:t>
+      </w:r>
+    </w:p>
+    <w:p>
+      <w:pPr>
+        <w:pStyle w:val="Ttulo4"/>
+        <w:numPr>
+          <w:ilvl w:val="3"/>
+          <w:numId w:val="7"/>
+        </w:numPr>
+      </w:pPr>
       <w:r>
         <w:t>Nomenclatura de los Casos de Uso</w:t>
       </w:r>
-      <w:bookmarkEnd w:id="176"/>
+      <w:bookmarkEnd w:id="175"/>
     </w:p>
     <w:p>
       <w:r>
@@ -30964,23 +34641,10 @@
           <w:b/>
           <w:bCs/>
         </w:rPr>
-        <w:t>Descripción</w:t>
-      </w:r>
-      <w:r>
-        <w:rPr>
-          <w:b/>
-          <w:bCs/>
-        </w:rPr>
-        <w:t xml:space="preserve"> de alto nivel:</w:t>
-      </w:r>
-      <w:r>
-        <w:t xml:space="preserve"> A modo de resumen, </w:t>
-      </w:r>
-      <w:r>
-        <w:t>explicará</w:t>
-      </w:r>
-      <w:r>
-        <w:t xml:space="preserve"> en un par de líneas cual es el caso de uso.</w:t>
+        <w:t>Descripción de alto nivel:</w:t>
+      </w:r>
+      <w:r>
+        <w:t xml:space="preserve"> A modo de resumen, explicará en un par de líneas cual es el caso de uso.</w:t>
       </w:r>
     </w:p>
     <w:p>
@@ -30996,7 +34660,6 @@
           <w:b/>
           <w:bCs/>
         </w:rPr>
-        <w:lastRenderedPageBreak/>
         <w:t>Requisitos:</w:t>
       </w:r>
       <w:r>
@@ -31103,6 +34766,7 @@
           <w:b/>
           <w:bCs/>
         </w:rPr>
+        <w:lastRenderedPageBreak/>
         <w:t>Flujo de eventos:</w:t>
       </w:r>
       <w:r>
@@ -31139,11 +34803,12 @@
           <w:numId w:val="7"/>
         </w:numPr>
       </w:pPr>
-      <w:bookmarkStart w:id="177" w:name="_Toc64837526"/>
+      <w:bookmarkStart w:id="176" w:name="_Toc64837526"/>
+      <w:bookmarkStart w:id="177" w:name="_Hlk65078605"/>
       <w:r>
         <w:t>Caso N.1 Crear Perfil Usuario</w:t>
       </w:r>
-      <w:bookmarkEnd w:id="177"/>
+      <w:bookmarkEnd w:id="176"/>
     </w:p>
     <w:tbl>
       <w:tblPr>
@@ -32165,7 +35830,7 @@
         <w:pStyle w:val="Ttulo4"/>
         <w:numPr>
           <w:ilvl w:val="3"/>
-          <w:numId w:val="11"/>
+          <w:numId w:val="7"/>
         </w:numPr>
       </w:pPr>
       <w:bookmarkStart w:id="179" w:name="_Toc64837528"/>
@@ -32652,7 +36317,6 @@
                 <w:b/>
                 <w:bCs/>
               </w:rPr>
-              <w:lastRenderedPageBreak/>
               <w:t>Rutas alternativas</w:t>
             </w:r>
           </w:p>
@@ -32706,6 +36370,7 @@
               </w:numPr>
             </w:pPr>
             <w:r>
+              <w:lastRenderedPageBreak/>
               <w:t>El agente selecciona la opción de gestión de usuarios.</w:t>
             </w:r>
           </w:p>
@@ -32734,6 +36399,7 @@
       </w:pPr>
       <w:bookmarkStart w:id="180" w:name="_Toc64837529"/>
       <w:r>
+        <w:lastRenderedPageBreak/>
         <w:t>Caso N.4 Crear Perfil Agente</w:t>
       </w:r>
       <w:bookmarkEnd w:id="180"/>
@@ -33651,7 +37317,6 @@
                 <w:b/>
                 <w:bCs/>
               </w:rPr>
-              <w:lastRenderedPageBreak/>
               <w:t>Flujo de eventos</w:t>
             </w:r>
           </w:p>
@@ -33727,6 +37392,7 @@
               </w:numPr>
             </w:pPr>
             <w:r>
+              <w:lastRenderedPageBreak/>
               <w:t xml:space="preserve">El </w:t>
             </w:r>
             <w:r>
@@ -33792,6 +37458,7 @@
                 <w:b/>
                 <w:bCs/>
               </w:rPr>
+              <w:lastRenderedPageBreak/>
               <w:t>Rutas alternativas</w:t>
             </w:r>
           </w:p>
@@ -33844,7 +37511,7 @@
         <w:pStyle w:val="Ttulo4"/>
         <w:numPr>
           <w:ilvl w:val="3"/>
-          <w:numId w:val="11"/>
+          <w:numId w:val="7"/>
         </w:numPr>
       </w:pPr>
       <w:bookmarkStart w:id="182" w:name="_Toc64837531"/>
@@ -34436,7 +38103,7 @@
         <w:pStyle w:val="Ttulo4"/>
         <w:numPr>
           <w:ilvl w:val="3"/>
-          <w:numId w:val="11"/>
+          <w:numId w:val="7"/>
         </w:numPr>
       </w:pPr>
       <w:bookmarkStart w:id="183" w:name="_Toc64837532"/>
@@ -35039,14 +38706,9 @@
     <w:p>
       <w:pPr>
         <w:pStyle w:val="Ttulo4"/>
-      </w:pPr>
-    </w:p>
-    <w:p>
-      <w:pPr>
-        <w:pStyle w:val="Ttulo4"/>
         <w:numPr>
           <w:ilvl w:val="3"/>
-          <w:numId w:val="11"/>
+          <w:numId w:val="7"/>
         </w:numPr>
       </w:pPr>
       <w:bookmarkStart w:id="184" w:name="_Toc64837533"/>
@@ -35521,7 +39183,7 @@
         <w:pStyle w:val="Ttulo4"/>
         <w:numPr>
           <w:ilvl w:val="3"/>
-          <w:numId w:val="11"/>
+          <w:numId w:val="7"/>
         </w:numPr>
       </w:pPr>
       <w:bookmarkStart w:id="185" w:name="_Toc64837534"/>
@@ -36020,7 +39682,7 @@
         <w:pStyle w:val="Ttulo4"/>
         <w:numPr>
           <w:ilvl w:val="3"/>
-          <w:numId w:val="11"/>
+          <w:numId w:val="7"/>
         </w:numPr>
       </w:pPr>
       <w:bookmarkStart w:id="186" w:name="_Toc64837535"/>
@@ -36371,7 +40033,6 @@
                 <w:b/>
                 <w:bCs/>
               </w:rPr>
-              <w:lastRenderedPageBreak/>
               <w:t>Flujo de eventos</w:t>
             </w:r>
           </w:p>
@@ -36459,6 +40120,7 @@
               </w:numPr>
             </w:pPr>
             <w:r>
+              <w:lastRenderedPageBreak/>
               <w:t>El agente editará los campos que desee.</w:t>
             </w:r>
           </w:p>
@@ -36494,6 +40156,7 @@
                 <w:b/>
                 <w:bCs/>
               </w:rPr>
+              <w:lastRenderedPageBreak/>
               <w:t>Rutas alternativas</w:t>
             </w:r>
           </w:p>
@@ -36534,7 +40197,7 @@
         <w:pStyle w:val="Ttulo4"/>
         <w:numPr>
           <w:ilvl w:val="3"/>
-          <w:numId w:val="11"/>
+          <w:numId w:val="7"/>
         </w:numPr>
       </w:pPr>
       <w:bookmarkStart w:id="187" w:name="_Toc64837536"/>
@@ -37012,7 +40675,7 @@
         <w:pStyle w:val="Ttulo4"/>
         <w:numPr>
           <w:ilvl w:val="3"/>
-          <w:numId w:val="11"/>
+          <w:numId w:val="7"/>
         </w:numPr>
       </w:pPr>
       <w:bookmarkStart w:id="188" w:name="_Toc64837537"/>
@@ -37331,7 +40994,6 @@
                 <w:b/>
                 <w:bCs/>
               </w:rPr>
-              <w:lastRenderedPageBreak/>
               <w:t>Postcondiciones</w:t>
             </w:r>
           </w:p>
@@ -37445,6 +41107,7 @@
               </w:numPr>
             </w:pPr>
             <w:r>
+              <w:lastRenderedPageBreak/>
               <w:t>El sistema muestra una lista de inmuebles ofertados.</w:t>
             </w:r>
           </w:p>
@@ -37468,6 +41131,7 @@
                 <w:b/>
                 <w:bCs/>
               </w:rPr>
+              <w:lastRenderedPageBreak/>
               <w:t>Rutas alternativas</w:t>
             </w:r>
           </w:p>
@@ -37497,7 +41161,7 @@
         <w:pStyle w:val="Ttulo4"/>
         <w:numPr>
           <w:ilvl w:val="3"/>
-          <w:numId w:val="11"/>
+          <w:numId w:val="7"/>
         </w:numPr>
       </w:pPr>
       <w:bookmarkStart w:id="189" w:name="_Toc64837538"/>
@@ -37992,7 +41656,7 @@
         <w:pStyle w:val="Ttulo4"/>
         <w:numPr>
           <w:ilvl w:val="3"/>
-          <w:numId w:val="11"/>
+          <w:numId w:val="7"/>
         </w:numPr>
       </w:pPr>
       <w:bookmarkStart w:id="190" w:name="_Toc64837539"/>
@@ -38273,7 +41937,6 @@
               </w:numPr>
             </w:pPr>
             <w:r>
-              <w:lastRenderedPageBreak/>
               <w:t>La cuenta deberá haber rellenado, al menos, uno de los campos del filtro.</w:t>
             </w:r>
           </w:p>
@@ -38297,7 +41960,6 @@
                 <w:b/>
                 <w:bCs/>
               </w:rPr>
-              <w:lastRenderedPageBreak/>
               <w:t>Postcondiciones</w:t>
             </w:r>
           </w:p>
@@ -38360,6 +42022,7 @@
                 <w:b/>
                 <w:bCs/>
               </w:rPr>
+              <w:lastRenderedPageBreak/>
               <w:t>Flujo de eventos</w:t>
             </w:r>
           </w:p>
@@ -38486,7 +42149,7 @@
         <w:pStyle w:val="Ttulo4"/>
         <w:numPr>
           <w:ilvl w:val="3"/>
-          <w:numId w:val="11"/>
+          <w:numId w:val="7"/>
         </w:numPr>
       </w:pPr>
       <w:bookmarkStart w:id="191" w:name="_Toc64837540"/>
@@ -39011,7 +42674,7 @@
         <w:pStyle w:val="Ttulo4"/>
         <w:numPr>
           <w:ilvl w:val="3"/>
-          <w:numId w:val="11"/>
+          <w:numId w:val="7"/>
         </w:numPr>
       </w:pPr>
       <w:bookmarkStart w:id="192" w:name="_Toc64837541"/>
@@ -39076,7 +42739,6 @@
                 <w:b/>
                 <w:bCs/>
               </w:rPr>
-              <w:lastRenderedPageBreak/>
               <w:t>Descripción de alto nivel</w:t>
             </w:r>
           </w:p>
@@ -39472,7 +43134,7 @@
         <w:pStyle w:val="Ttulo4"/>
         <w:numPr>
           <w:ilvl w:val="3"/>
-          <w:numId w:val="11"/>
+          <w:numId w:val="7"/>
         </w:numPr>
       </w:pPr>
       <w:bookmarkStart w:id="193" w:name="_Toc64837542"/>
@@ -39950,7 +43612,7 @@
         <w:pStyle w:val="Ttulo4"/>
         <w:numPr>
           <w:ilvl w:val="3"/>
-          <w:numId w:val="11"/>
+          <w:numId w:val="7"/>
         </w:numPr>
       </w:pPr>
       <w:bookmarkStart w:id="194" w:name="_Toc64837543"/>
@@ -40442,7 +44104,7 @@
         <w:pStyle w:val="Ttulo4"/>
         <w:numPr>
           <w:ilvl w:val="3"/>
-          <w:numId w:val="11"/>
+          <w:numId w:val="7"/>
         </w:numPr>
       </w:pPr>
       <w:bookmarkStart w:id="195" w:name="_Toc64837544"/>
@@ -40905,12 +44567,14 @@
           <w:p/>
         </w:tc>
       </w:tr>
+      <w:bookmarkEnd w:id="177"/>
     </w:tbl>
     <w:p/>
     <w:p>
       <w:pPr>
         <w:sectPr>
-          <w:footerReference w:type="default" r:id="rId31"/>
+          <w:footerReference w:type="default" r:id="rId48"/>
+          <w:footerReference w:type="first" r:id="rId49"/>
           <w:pgSz w:w="11906" w:h="16838"/>
           <w:pgMar w:top="1418" w:right="2552" w:bottom="1418" w:left="1701" w:header="709" w:footer="709" w:gutter="0"/>
           <w:pgNumType w:start="0"/>
@@ -40925,7 +44589,7 @@
         <w:pStyle w:val="Ttulo4"/>
         <w:numPr>
           <w:ilvl w:val="3"/>
-          <w:numId w:val="11"/>
+          <w:numId w:val="7"/>
         </w:numPr>
       </w:pPr>
       <w:r>
@@ -44753,7 +48417,7 @@
         <w:sectPr>
           <w:pgSz w:w="16838" w:h="11906" w:orient="landscape"/>
           <w:pgMar w:top="1134" w:right="1134" w:bottom="1701" w:left="1134" w:header="709" w:footer="709" w:gutter="0"/>
-          <w:pgNumType w:start="0"/>
+          <w:pgNumType w:chapStyle="1"/>
           <w:cols w:space="708"/>
           <w:titlePg/>
           <w:docGrid w:linePitch="360"/>
@@ -44762,44 +48426,31 @@
     </w:p>
     <w:p>
       <w:pPr>
-        <w:pStyle w:val="Ttulo4"/>
+        <w:pStyle w:val="Ttulo2"/>
         <w:numPr>
-          <w:ilvl w:val="3"/>
-          <w:numId w:val="11"/>
+          <w:ilvl w:val="1"/>
+          <w:numId w:val="7"/>
         </w:numPr>
-      </w:pPr>
-      <w:r>
-        <w:lastRenderedPageBreak/>
-        <w:t>Subsistemas BLABLABLA</w:t>
-      </w:r>
-    </w:p>
-    <w:p>
-      <w:pPr>
-        <w:tabs>
-          <w:tab w:val="left" w:pos="1230"/>
-        </w:tabs>
-      </w:pPr>
-    </w:p>
-    <w:p>
-      <w:pPr>
-        <w:tabs>
-          <w:tab w:val="left" w:pos="1230"/>
-        </w:tabs>
         <w:sectPr>
           <w:pgSz w:w="11906" w:h="16838"/>
           <w:pgMar w:top="1418" w:right="2552" w:bottom="1418" w:left="1701" w:header="709" w:footer="709" w:gutter="0"/>
-          <w:pgNumType w:start="0"/>
           <w:cols w:space="708"/>
           <w:titlePg/>
           <w:docGrid w:linePitch="360"/>
         </w:sectPr>
       </w:pPr>
+      <w:r>
+        <w:lastRenderedPageBreak/>
+        <w:t>Análisis de Clase</w:t>
+      </w:r>
+      <w:r>
+        <w:t>s</w:t>
+      </w:r>
     </w:p>
     <w:p/>
     <w:sectPr>
       <w:pgSz w:w="11906" w:h="16838"/>
       <w:pgMar w:top="1418" w:right="2552" w:bottom="1418" w:left="1701" w:header="709" w:footer="709" w:gutter="0"/>
-      <w:pgNumType w:start="0"/>
       <w:cols w:space="708"/>
       <w:titlePg/>
       <w:docGrid w:linePitch="360"/>
@@ -44843,7 +48494,48 @@
         <w:docPartUnique/>
       </w:docPartObj>
     </w:sdtPr>
-    <w:sdtEndPr/>
+    <w:sdtContent>
+      <w:p>
+        <w:pPr>
+          <w:pStyle w:val="Piedepgina"/>
+          <w:jc w:val="right"/>
+        </w:pPr>
+        <w:r>
+          <w:fldChar w:fldCharType="begin"/>
+        </w:r>
+        <w:r>
+          <w:instrText>PAGE   \* MERGEFORMAT</w:instrText>
+        </w:r>
+        <w:r>
+          <w:fldChar w:fldCharType="separate"/>
+        </w:r>
+        <w:r>
+          <w:t>2</w:t>
+        </w:r>
+        <w:r>
+          <w:fldChar w:fldCharType="end"/>
+        </w:r>
+      </w:p>
+    </w:sdtContent>
+  </w:sdt>
+  <w:p>
+    <w:pPr>
+      <w:pStyle w:val="Piedepgina"/>
+    </w:pPr>
+  </w:p>
+</w:ftr>
+</file>
+
+<file path=word/footer2.xml><?xml version="1.0" encoding="utf-8"?>
+<w:ftr xmlns:wpc="http://schemas.microsoft.com/office/word/2010/wordprocessingCanvas" xmlns:cx="http://schemas.microsoft.com/office/drawing/2014/chartex" xmlns:cx1="http://schemas.microsoft.com/office/drawing/2015/9/8/chartex" xmlns:cx2="http://schemas.microsoft.com/office/drawing/2015/10/21/chartex" xmlns:cx3="http://schemas.microsoft.com/office/drawing/2016/5/9/chartex" xmlns:cx4="http://schemas.microsoft.com/office/drawing/2016/5/10/chartex" xmlns:cx5="http://schemas.microsoft.com/office/drawing/2016/5/11/chartex" xmlns:cx6="http://schemas.microsoft.com/office/drawing/2016/5/12/chartex" xmlns:cx7="http://schemas.microsoft.com/office/drawing/2016/5/13/chartex" xmlns:cx8="http://schemas.microsoft.com/office/drawing/2016/5/14/chartex" xmlns:mc="http://schemas.openxmlformats.org/markup-compatibility/2006" xmlns:aink="http://schemas.microsoft.com/office/drawing/2016/ink" xmlns:am3d="http://schemas.microsoft.com/office/drawing/2017/model3d" xmlns:o="urn:schemas-microsoft-com:office:office" xmlns:r="http://schemas.openxmlformats.org/officeDocument/2006/relationships" xmlns:m="http://schemas.openxmlformats.org/officeDocument/2006/math" xmlns:v="urn:schemas-microsoft-com:vml" xmlns:wp14="http://schemas.microsoft.com/office/word/2010/wordprocessingDrawing" xmlns:wp="http://schemas.openxmlformats.org/drawingml/2006/wordprocessingDrawing" xmlns:w10="urn:schemas-microsoft-com:office:word" xmlns:w="http://schemas.openxmlformats.org/wordprocessingml/2006/main" xmlns:w14="http://schemas.microsoft.com/office/word/2010/wordml" xmlns:w15="http://schemas.microsoft.com/office/word/2012/wordml" xmlns:w16cex="http://schemas.microsoft.com/office/word/2018/wordml/cex" xmlns:w16cid="http://schemas.microsoft.com/office/word/2016/wordml/cid" xmlns:w16="http://schemas.microsoft.com/office/word/2018/wordml" xmlns:w16se="http://schemas.microsoft.com/office/word/2015/wordml/symex" xmlns:wpg="http://schemas.microsoft.com/office/word/2010/wordprocessingGroup" xmlns:wpi="http://schemas.microsoft.com/office/word/2010/wordprocessingInk" xmlns:wne="http://schemas.microsoft.com/office/word/2006/wordml" xmlns:wps="http://schemas.microsoft.com/office/word/2010/wordprocessingShape" mc:Ignorable="w14 w15 w16se w16cid w16 w16cex wp14">
+  <w:sdt>
+    <w:sdtPr>
+      <w:id w:val="-1194305115"/>
+      <w:docPartObj>
+        <w:docPartGallery w:val="Page Numbers (Bottom of Page)"/>
+        <w:docPartUnique/>
+      </w:docPartObj>
+    </w:sdtPr>
     <w:sdtContent>
       <w:p>
         <w:pPr>
@@ -48703,7 +52395,7 @@
     <w:charset w:val="00"/>
     <w:family w:val="roman"/>
     <w:pitch w:val="variable"/>
-    <w:sig w:usb0="E0002EFF" w:usb1="C000785B" w:usb2="00000009" w:usb3="00000000" w:csb0="000001FF" w:csb1="00000000"/>
+    <w:sig w:usb0="E0002AFF" w:usb1="C0007843" w:usb2="00000009" w:usb3="00000000" w:csb0="000001FF" w:csb1="00000000"/>
   </w:font>
   <w:font w:name="Symbol">
     <w:panose1 w:val="05050102010706020507"/>
@@ -48717,7 +52409,7 @@
     <w:charset w:val="00"/>
     <w:family w:val="swiss"/>
     <w:pitch w:val="variable"/>
-    <w:sig w:usb0="E4002EFF" w:usb1="C000247B" w:usb2="00000009" w:usb3="00000000" w:csb0="000001FF" w:csb1="00000000"/>
+    <w:sig w:usb0="A0002AEF" w:usb1="4000207B" w:usb2="00000000" w:usb3="00000000" w:csb0="000001FF" w:csb1="00000000"/>
   </w:font>
   <w:font w:name="Courier New">
     <w:panose1 w:val="02070309020205020404"/>
@@ -48738,7 +52430,7 @@
     <w:charset w:val="00"/>
     <w:family w:val="swiss"/>
     <w:pitch w:val="variable"/>
-    <w:sig w:usb0="E4002EFF" w:usb1="C000247B" w:usb2="00000009" w:usb3="00000000" w:csb0="000001FF" w:csb1="00000000"/>
+    <w:sig w:usb0="A0002AEF" w:usb1="4000207B" w:usb2="00000000" w:usb3="00000000" w:csb0="000001FF" w:csb1="00000000"/>
   </w:font>
 </w:fonts>
 </file>
@@ -48761,6 +52453,7 @@
   <w:rsids>
     <w:rsidRoot w:val="009D4310"/>
     <w:rsid w:val="00040FFD"/>
+    <w:rsid w:val="00076BD5"/>
     <w:rsid w:val="001B5DC4"/>
     <w:rsid w:val="00250614"/>
     <w:rsid w:val="002D2A29"/>
@@ -48774,6 +52467,7 @@
     <w:rsid w:val="00672261"/>
     <w:rsid w:val="007700DC"/>
     <w:rsid w:val="008275C0"/>
+    <w:rsid w:val="0083022C"/>
     <w:rsid w:val="009C6E49"/>
     <w:rsid w:val="009D4310"/>
     <w:rsid w:val="009E3EB7"/>

</xml_diff>

<commit_message>
Pantalla principal y pantalla de detalles (parte 1)
</commit_message>
<xml_diff>
--- a/material util/Memoria.docx
+++ b/material util/Memoria.docx
@@ -164,6 +164,7 @@
             <w:dataBinding w:prefixMappings="xmlns:ns0='http://purl.org/dc/elements/1.1/' xmlns:ns1='http://schemas.openxmlformats.org/package/2006/metadata/core-properties' " w:xpath="/ns1:coreProperties[1]/ns0:subject[1]" w:storeItemID="{6C3C8BC8-F283-45AE-878A-BAB7291924A1}"/>
             <w:text/>
           </w:sdtPr>
+          <w:sdtEndPr/>
           <w:sdtContent>
             <w:p>
               <w:pPr>
@@ -281,6 +282,7 @@
                                     <w:calendar w:val="gregorian"/>
                                   </w:date>
                                 </w:sdtPr>
+                                <w:sdtEndPr/>
                                 <w:sdtContent>
                                   <w:p>
                                     <w:pPr>
@@ -326,6 +328,7 @@
                                     <w:dataBinding w:prefixMappings="xmlns:ns0='http://schemas.openxmlformats.org/officeDocument/2006/extended-properties' " w:xpath="/ns0:Properties[1]/ns0:Company[1]" w:storeItemID="{6668398D-A668-4E3E-A5EB-62B293D839F1}"/>
                                     <w:text/>
                                   </w:sdtPr>
+                                  <w:sdtEndPr/>
                                   <w:sdtContent>
                                     <w:r>
                                       <w:rPr>
@@ -356,6 +359,7 @@
                                     <w:dataBinding w:prefixMappings="xmlns:ns0='http://schemas.microsoft.com/office/2006/coverPageProps' " w:xpath="/ns0:CoverPageProperties[1]/ns0:CompanyAddress[1]" w:storeItemID="{55AF091B-3C7A-41E3-B477-F2FDAA23CFDA}"/>
                                     <w:text/>
                                   </w:sdtPr>
+                                  <w:sdtEndPr/>
                                   <w:sdtContent>
                                     <w:r>
                                       <w:rPr>
@@ -415,6 +419,7 @@
                               <w:calendar w:val="gregorian"/>
                             </w:date>
                           </w:sdtPr>
+                          <w:sdtEndPr/>
                           <w:sdtContent>
                             <w:p>
                               <w:pPr>
@@ -460,6 +465,7 @@
                               <w:dataBinding w:prefixMappings="xmlns:ns0='http://schemas.openxmlformats.org/officeDocument/2006/extended-properties' " w:xpath="/ns0:Properties[1]/ns0:Company[1]" w:storeItemID="{6668398D-A668-4E3E-A5EB-62B293D839F1}"/>
                               <w:text/>
                             </w:sdtPr>
+                            <w:sdtEndPr/>
                             <w:sdtContent>
                               <w:r>
                                 <w:rPr>
@@ -490,6 +496,7 @@
                               <w:dataBinding w:prefixMappings="xmlns:ns0='http://schemas.microsoft.com/office/2006/coverPageProps' " w:xpath="/ns0:CoverPageProperties[1]/ns0:CompanyAddress[1]" w:storeItemID="{55AF091B-3C7A-41E3-B477-F2FDAA23CFDA}"/>
                               <w:text/>
                             </w:sdtPr>
+                            <w:sdtEndPr/>
                             <w:sdtContent>
                               <w:r>
                                 <w:rPr>
@@ -29803,7 +29810,10 @@
           </w:tcPr>
           <w:p>
             <w:r>
-              <w:t>Las coordenadas estarán compuestas de una latitud y una longitud.</w:t>
+              <w:t xml:space="preserve">Las coordenadas </w:t>
+            </w:r>
+            <w:r>
+              <w:t>se obtendrán automáticamente aportando la dirección.</w:t>
             </w:r>
           </w:p>
         </w:tc>
@@ -29819,7 +29829,48 @@
           </w:tcPr>
           <w:p>
             <w:r>
-              <w:t>&gt;RF.8.2</w:t>
+              <w:t>&gt;RF8.2</w:t>
+            </w:r>
+          </w:p>
+        </w:tc>
+        <w:tc>
+          <w:tcPr>
+            <w:tcW w:w="1985" w:type="dxa"/>
+            <w:shd w:val="clear" w:color="auto" w:fill="FFFFFF" w:themeFill="background1"/>
+          </w:tcPr>
+          <w:p>
+            <w:r>
+              <w:t>Error</w:t>
+            </w:r>
+          </w:p>
+        </w:tc>
+        <w:tc>
+          <w:tcPr>
+            <w:tcW w:w="5244" w:type="dxa"/>
+            <w:shd w:val="clear" w:color="auto" w:fill="FFFFFF" w:themeFill="background1"/>
+          </w:tcPr>
+          <w:p>
+            <w:r>
+              <w:t>En el caso de no poder cargar la localización, el sistema mostrará un mensaje de error.</w:t>
+            </w:r>
+          </w:p>
+        </w:tc>
+      </w:tr>
+      <w:tr>
+        <w:trPr>
+          <w:trHeight w:val="567"/>
+        </w:trPr>
+        <w:tc>
+          <w:tcPr>
+            <w:tcW w:w="1838" w:type="dxa"/>
+            <w:shd w:val="clear" w:color="auto" w:fill="FFFFFF" w:themeFill="background1"/>
+          </w:tcPr>
+          <w:p>
+            <w:r>
+              <w:t>&gt;RF.8.</w:t>
+            </w:r>
+            <w:r>
+              <w:t>3</w:t>
             </w:r>
           </w:p>
         </w:tc>
@@ -30728,6 +30779,9 @@
     </w:p>
     <w:p>
       <w:r>
+        <w:rPr>
+          <w:noProof/>
+        </w:rPr>
         <w:drawing>
           <wp:inline distT="0" distB="0" distL="0" distR="0" wp14:anchorId="68B02755" wp14:editId="1913C11F">
             <wp:extent cx="2209800" cy="2341132"/>
@@ -30891,6 +30945,9 @@
     </w:p>
     <w:p>
       <w:r>
+        <w:rPr>
+          <w:noProof/>
+        </w:rPr>
         <w:drawing>
           <wp:inline distT="0" distB="0" distL="0" distR="0" wp14:anchorId="0BC5EE91" wp14:editId="7FFE75CF">
             <wp:extent cx="2210400" cy="2370040"/>
@@ -31089,6 +31146,9 @@
     </w:p>
     <w:p>
       <w:r>
+        <w:rPr>
+          <w:noProof/>
+        </w:rPr>
         <w:drawing>
           <wp:inline distT="0" distB="0" distL="0" distR="0" wp14:anchorId="732631AF" wp14:editId="00765117">
             <wp:extent cx="2214000" cy="2446721"/>
@@ -31288,6 +31348,9 @@
     </w:p>
     <w:p>
       <w:r>
+        <w:rPr>
+          <w:noProof/>
+        </w:rPr>
         <w:drawing>
           <wp:inline distT="0" distB="0" distL="0" distR="0" wp14:anchorId="111BB3FC" wp14:editId="31215291">
             <wp:extent cx="2210400" cy="2535272"/>
@@ -31480,6 +31543,9 @@
     </w:p>
     <w:p>
       <w:r>
+        <w:rPr>
+          <w:noProof/>
+        </w:rPr>
         <w:drawing>
           <wp:inline distT="0" distB="0" distL="0" distR="0" wp14:anchorId="20B47480" wp14:editId="744297AC">
             <wp:extent cx="2210400" cy="2332487"/>
@@ -31561,16 +31627,7 @@
           <w:sz w:val="16"/>
           <w:szCs w:val="16"/>
         </w:rPr>
-        <w:t>Editar</w:t>
-      </w:r>
-      <w:r>
-        <w:rPr>
-          <w:i/>
-          <w:iCs/>
-          <w:sz w:val="16"/>
-          <w:szCs w:val="16"/>
-        </w:rPr>
-        <w:t xml:space="preserve"> Perfil Agente</w:t>
+        <w:t>Editar Perfil Agente</w:t>
       </w:r>
     </w:p>
     <w:tbl>
@@ -31621,10 +31678,7 @@
           </w:tcPr>
           <w:p>
             <w:r>
-              <w:t>Editar</w:t>
-            </w:r>
-            <w:r>
-              <w:t xml:space="preserve"> Perfil Agente</w:t>
+              <w:t>Editar Perfil Agente</w:t>
             </w:r>
           </w:p>
         </w:tc>
@@ -31661,10 +31715,7 @@
           </w:tcPr>
           <w:p>
             <w:r>
-              <w:t xml:space="preserve">Un agente necesita </w:t>
-            </w:r>
-            <w:r>
-              <w:t>modificar los datos de su cuenta.</w:t>
+              <w:t>Un agente necesita modificar los datos de su cuenta.</w:t>
             </w:r>
           </w:p>
         </w:tc>
@@ -31685,6 +31736,9 @@
     </w:p>
     <w:p>
       <w:r>
+        <w:rPr>
+          <w:noProof/>
+        </w:rPr>
         <w:drawing>
           <wp:inline distT="0" distB="0" distL="0" distR="0" wp14:anchorId="41100D64" wp14:editId="6C2ED82D">
             <wp:extent cx="2210400" cy="2651124"/>
@@ -31766,16 +31820,7 @@
           <w:sz w:val="16"/>
           <w:szCs w:val="16"/>
         </w:rPr>
-        <w:t>Eliminar</w:t>
-      </w:r>
-      <w:r>
-        <w:rPr>
-          <w:i/>
-          <w:iCs/>
-          <w:sz w:val="16"/>
-          <w:szCs w:val="16"/>
-        </w:rPr>
-        <w:t xml:space="preserve"> Perfil Agente</w:t>
+        <w:t>Eliminar Perfil Agente</w:t>
       </w:r>
     </w:p>
     <w:tbl>
@@ -31826,10 +31871,7 @@
           </w:tcPr>
           <w:p>
             <w:r>
-              <w:t>Eliminar</w:t>
-            </w:r>
-            <w:r>
-              <w:t xml:space="preserve"> Perfil Agente</w:t>
+              <w:t>Eliminar Perfil Agente</w:t>
             </w:r>
           </w:p>
         </w:tc>
@@ -31881,14 +31923,14 @@
         </w:numPr>
       </w:pPr>
       <w:r>
-        <w:t xml:space="preserve">Caso N.7 </w:t>
-      </w:r>
-      <w:r>
-        <w:t>Inicio de Sesión</w:t>
+        <w:t>Caso N.7 Inicio de Sesión</w:t>
       </w:r>
     </w:p>
     <w:p>
       <w:r>
+        <w:rPr>
+          <w:noProof/>
+        </w:rPr>
         <w:drawing>
           <wp:inline distT="0" distB="0" distL="0" distR="0" wp14:anchorId="7B028804" wp14:editId="12C731C2">
             <wp:extent cx="2210400" cy="1880490"/>
@@ -32079,6 +32121,9 @@
     </w:p>
     <w:p>
       <w:r>
+        <w:rPr>
+          <w:noProof/>
+        </w:rPr>
         <w:drawing>
           <wp:inline distT="0" distB="0" distL="0" distR="0" wp14:anchorId="748C4167" wp14:editId="4A655EFE">
             <wp:extent cx="2210400" cy="1563627"/>
@@ -32268,6 +32313,9 @@
     </w:p>
     <w:p>
       <w:r>
+        <w:rPr>
+          <w:noProof/>
+        </w:rPr>
         <w:drawing>
           <wp:inline distT="0" distB="0" distL="0" distR="0" wp14:anchorId="49BBD412" wp14:editId="66922BC4">
             <wp:extent cx="2210400" cy="2517763"/>
@@ -32349,16 +32397,7 @@
           <w:sz w:val="16"/>
           <w:szCs w:val="16"/>
         </w:rPr>
-        <w:t>Crear</w:t>
-      </w:r>
-      <w:r>
-        <w:rPr>
-          <w:i/>
-          <w:iCs/>
-          <w:sz w:val="16"/>
-          <w:szCs w:val="16"/>
-        </w:rPr>
-        <w:t xml:space="preserve"> Propiedad</w:t>
+        <w:t>Crear Propiedad</w:t>
       </w:r>
     </w:p>
     <w:tbl>
@@ -32467,6 +32506,9 @@
     </w:p>
     <w:p>
       <w:r>
+        <w:rPr>
+          <w:noProof/>
+        </w:rPr>
         <w:drawing>
           <wp:inline distT="0" distB="0" distL="0" distR="0" wp14:anchorId="23ABF53A" wp14:editId="2301A125">
             <wp:extent cx="2210400" cy="2820831"/>
@@ -32599,10 +32641,7 @@
           </w:tcPr>
           <w:p>
             <w:r>
-              <w:t>Editar</w:t>
-            </w:r>
-            <w:r>
-              <w:t xml:space="preserve"> Propiedad</w:t>
+              <w:t>Editar Propiedad</w:t>
             </w:r>
           </w:p>
         </w:tc>
@@ -32639,13 +32678,7 @@
           </w:tcPr>
           <w:p>
             <w:r>
-              <w:t xml:space="preserve">Un agente desea </w:t>
-            </w:r>
-            <w:r>
-              <w:t>editar una propiedad ya publicada</w:t>
-            </w:r>
-            <w:r>
-              <w:t xml:space="preserve"> en la aplicación.</w:t>
+              <w:t>Un agente desea editar una propiedad ya publicada en la aplicación.</w:t>
             </w:r>
           </w:p>
         </w:tc>
@@ -32660,23 +32693,14 @@
         </w:numPr>
       </w:pPr>
       <w:r>
-        <w:t>Caso N.1</w:t>
-      </w:r>
-      <w:r>
-        <w:t>1</w:t>
-      </w:r>
-      <w:r>
-        <w:t xml:space="preserve"> E</w:t>
-      </w:r>
-      <w:r>
-        <w:t>liminar</w:t>
-      </w:r>
-      <w:r>
-        <w:t xml:space="preserve"> Propiedad</w:t>
+        <w:t>Caso N.11 Eliminar Propiedad</w:t>
       </w:r>
     </w:p>
     <w:p>
       <w:r>
+        <w:rPr>
+          <w:noProof/>
+        </w:rPr>
         <w:drawing>
           <wp:inline distT="0" distB="0" distL="0" distR="0" wp14:anchorId="16F3E5BF" wp14:editId="6757BFE0">
             <wp:extent cx="2210400" cy="2243195"/>
@@ -32809,10 +32833,7 @@
           </w:tcPr>
           <w:p>
             <w:r>
-              <w:t>Eliminar</w:t>
-            </w:r>
-            <w:r>
-              <w:t xml:space="preserve"> Propiedad</w:t>
+              <w:t>Eliminar Propiedad</w:t>
             </w:r>
           </w:p>
         </w:tc>
@@ -32849,13 +32870,7 @@
           </w:tcPr>
           <w:p>
             <w:r>
-              <w:t xml:space="preserve">Un agente desea </w:t>
-            </w:r>
-            <w:r>
-              <w:t>eliminar</w:t>
-            </w:r>
-            <w:r>
-              <w:t xml:space="preserve"> una propiedad ya publicada en la aplicación.</w:t>
+              <w:t>Un agente desea eliminar una propiedad ya publicada en la aplicación.</w:t>
             </w:r>
           </w:p>
         </w:tc>
@@ -32871,14 +32886,14 @@
       </w:pPr>
       <w:r>
         <w:lastRenderedPageBreak/>
-        <w:t>Caso N.1</w:t>
-      </w:r>
-      <w:r>
-        <w:t>2 Ver Propiedades</w:t>
+        <w:t>Caso N.12 Ver Propiedades</w:t>
       </w:r>
     </w:p>
     <w:p>
       <w:r>
+        <w:rPr>
+          <w:noProof/>
+        </w:rPr>
         <w:drawing>
           <wp:inline distT="0" distB="0" distL="0" distR="0" wp14:anchorId="4C2ADDB4" wp14:editId="2388168A">
             <wp:extent cx="2210400" cy="2330655"/>
@@ -33063,23 +33078,14 @@
         </w:numPr>
       </w:pPr>
       <w:r>
-        <w:t>Caso N.1</w:t>
-      </w:r>
-      <w:r>
-        <w:t>3</w:t>
-      </w:r>
-      <w:r>
-        <w:t xml:space="preserve"> Ver </w:t>
-      </w:r>
-      <w:r>
-        <w:t xml:space="preserve">detalles de </w:t>
-      </w:r>
-      <w:r>
-        <w:t>Propiedades</w:t>
+        <w:t>Caso N.13 Ver detalles de Propiedades</w:t>
       </w:r>
     </w:p>
     <w:p>
       <w:r>
+        <w:rPr>
+          <w:noProof/>
+        </w:rPr>
         <w:drawing>
           <wp:inline distT="0" distB="0" distL="0" distR="0" wp14:anchorId="578AA638" wp14:editId="7D17977E">
             <wp:extent cx="2210400" cy="2386762"/>
@@ -33255,10 +33261,7 @@
           </w:tcPr>
           <w:p>
             <w:r>
-              <w:t xml:space="preserve">Cualquier tipo de usuario desea ver </w:t>
-            </w:r>
-            <w:r>
-              <w:t>las propiedades específicas de una de las propiedades ofertadas en el sistema.</w:t>
+              <w:t>Cualquier tipo de usuario desea ver las propiedades específicas de una de las propiedades ofertadas en el sistema.</w:t>
             </w:r>
           </w:p>
         </w:tc>
@@ -33274,23 +33277,14 @@
       </w:pPr>
       <w:r>
         <w:lastRenderedPageBreak/>
-        <w:t>Caso N.1</w:t>
-      </w:r>
-      <w:r>
-        <w:t>4</w:t>
-      </w:r>
-      <w:r>
-        <w:t xml:space="preserve"> </w:t>
-      </w:r>
-      <w:r>
-        <w:t>Filtrar</w:t>
-      </w:r>
-      <w:r>
-        <w:t xml:space="preserve"> Propiedades</w:t>
+        <w:t>Caso N.14 Filtrar Propiedades</w:t>
       </w:r>
     </w:p>
     <w:p>
       <w:r>
+        <w:rPr>
+          <w:noProof/>
+        </w:rPr>
         <w:drawing>
           <wp:inline distT="0" distB="0" distL="0" distR="0" wp14:anchorId="7759ACF4" wp14:editId="6B3A2710">
             <wp:extent cx="2210400" cy="2435702"/>
@@ -33354,16 +33348,7 @@
           <w:sz w:val="16"/>
           <w:szCs w:val="16"/>
         </w:rPr>
-        <w:t>2</w:t>
-      </w:r>
-      <w:r>
-        <w:rPr>
-          <w:i/>
-          <w:iCs/>
-          <w:sz w:val="16"/>
-          <w:szCs w:val="16"/>
-        </w:rPr>
-        <w:t>6</w:t>
+        <w:t>26</w:t>
       </w:r>
       <w:r>
         <w:rPr>
@@ -33472,10 +33457,7 @@
           </w:tcPr>
           <w:p>
             <w:r>
-              <w:t xml:space="preserve">Cualquier tipo de usuario </w:t>
-            </w:r>
-            <w:r>
-              <w:t xml:space="preserve">desea filtrar las propiedades existentes en el sistema para así obtener una búsqueda </w:t>
+              <w:t xml:space="preserve">Cualquier tipo de usuario desea filtrar las propiedades existentes en el sistema para así obtener una búsqueda </w:t>
             </w:r>
             <w:r>
               <w:t>más</w:t>
@@ -33496,20 +33478,14 @@
         </w:numPr>
       </w:pPr>
       <w:r>
-        <w:t>Caso N.1</w:t>
-      </w:r>
-      <w:r>
-        <w:t>5</w:t>
-      </w:r>
-      <w:r>
-        <w:t xml:space="preserve"> </w:t>
-      </w:r>
-      <w:r>
-        <w:t>Enviar Mensaje</w:t>
+        <w:t>Caso N.15 Enviar Mensaje</w:t>
       </w:r>
     </w:p>
     <w:p>
       <w:r>
+        <w:rPr>
+          <w:noProof/>
+        </w:rPr>
         <w:drawing>
           <wp:inline distT="0" distB="0" distL="0" distR="0" wp14:anchorId="2F7B9BFC" wp14:editId="3C365ACB">
             <wp:extent cx="2210400" cy="2720052"/>
@@ -33701,23 +33677,14 @@
       </w:pPr>
       <w:r>
         <w:lastRenderedPageBreak/>
-        <w:t>Caso N.1</w:t>
-      </w:r>
-      <w:r>
-        <w:t>6</w:t>
-      </w:r>
-      <w:r>
-        <w:t xml:space="preserve"> </w:t>
-      </w:r>
-      <w:r>
-        <w:t>Recibi</w:t>
-      </w:r>
-      <w:r>
-        <w:t>r Mensaje</w:t>
+        <w:t>Caso N.16 Recibir Mensaje</w:t>
       </w:r>
     </w:p>
     <w:p>
       <w:r>
+        <w:rPr>
+          <w:noProof/>
+        </w:rPr>
         <w:drawing>
           <wp:inline distT="0" distB="0" distL="0" distR="0" wp14:anchorId="2D43DF13" wp14:editId="5DE11648">
             <wp:extent cx="2210400" cy="1812889"/>
@@ -33781,7 +33748,7 @@
           <w:sz w:val="16"/>
           <w:szCs w:val="16"/>
         </w:rPr>
-        <w:t>2</w:t>
+        <w:t>28</w:t>
       </w:r>
       <w:r>
         <w:rPr>
@@ -33790,7 +33757,7 @@
           <w:sz w:val="16"/>
           <w:szCs w:val="16"/>
         </w:rPr>
-        <w:t>8</w:t>
+        <w:t xml:space="preserve">: Esquema de Caso de Uso – </w:t>
       </w:r>
       <w:r>
         <w:rPr>
@@ -33799,25 +33766,7 @@
           <w:sz w:val="16"/>
           <w:szCs w:val="16"/>
         </w:rPr>
-        <w:t xml:space="preserve">: Esquema de Caso de Uso – </w:t>
-      </w:r>
-      <w:r>
-        <w:rPr>
-          <w:i/>
-          <w:iCs/>
-          <w:sz w:val="16"/>
-          <w:szCs w:val="16"/>
-        </w:rPr>
-        <w:t>Recibir</w:t>
-      </w:r>
-      <w:r>
-        <w:rPr>
-          <w:i/>
-          <w:iCs/>
-          <w:sz w:val="16"/>
-          <w:szCs w:val="16"/>
-        </w:rPr>
-        <w:t xml:space="preserve"> Mensaje</w:t>
+        <w:t>Recibir Mensaje</w:t>
       </w:r>
     </w:p>
     <w:tbl>
@@ -33868,10 +33817,7 @@
           </w:tcPr>
           <w:p>
             <w:r>
-              <w:t>Recibir</w:t>
-            </w:r>
-            <w:r>
-              <w:t xml:space="preserve"> Mensaje</w:t>
+              <w:t>Recibir Mensaje</w:t>
             </w:r>
           </w:p>
         </w:tc>
@@ -33908,13 +33854,7 @@
           </w:tcPr>
           <w:p>
             <w:r>
-              <w:t xml:space="preserve">Tanto un usuario como un agente desean </w:t>
-            </w:r>
-            <w:r>
-              <w:t>recibir</w:t>
-            </w:r>
-            <w:r>
-              <w:t xml:space="preserve"> un mensaje mediante el sistema de </w:t>
+              <w:t xml:space="preserve">Tanto un usuario como un agente desean recibir un mensaje mediante el sistema de </w:t>
             </w:r>
             <w:r>
               <w:t>mensajería</w:t>
@@ -33933,22 +33873,17 @@
           <w:ilvl w:val="3"/>
           <w:numId w:val="7"/>
         </w:numPr>
-      </w:pPr>
-      <w:r>
-        <w:t>Caso N.1</w:t>
-      </w:r>
-      <w:r>
-        <w:t>7</w:t>
-      </w:r>
-      <w:r>
-        <w:t xml:space="preserve"> </w:t>
-      </w:r>
-      <w:r>
-        <w:t>Añadir a la Lista de Deseos</w:t>
+        <w:ind w:left="1416" w:hanging="1416"/>
+      </w:pPr>
+      <w:r>
+        <w:t>Caso N.17 Añadir a la Lista de Deseos</w:t>
       </w:r>
     </w:p>
     <w:p>
       <w:r>
+        <w:rPr>
+          <w:noProof/>
+        </w:rPr>
         <w:drawing>
           <wp:inline distT="0" distB="0" distL="0" distR="0" wp14:anchorId="410C0D1E" wp14:editId="4C975157">
             <wp:extent cx="2210400" cy="1457272"/>
@@ -34139,13 +34074,7 @@
         </w:numPr>
       </w:pPr>
       <w:r>
-        <w:t>Caso N.1</w:t>
-      </w:r>
-      <w:r>
-        <w:t>8</w:t>
-      </w:r>
-      <w:r>
-        <w:t xml:space="preserve"> </w:t>
+        <w:t xml:space="preserve">Caso N.18 </w:t>
       </w:r>
       <w:r>
         <w:t>Eliminar</w:t>
@@ -34162,6 +34091,9 @@
     </w:p>
     <w:p>
       <w:r>
+        <w:rPr>
+          <w:noProof/>
+        </w:rPr>
         <w:drawing>
           <wp:inline distT="0" distB="0" distL="0" distR="0" wp14:anchorId="1254E535" wp14:editId="4B25D09B">
             <wp:extent cx="2210400" cy="1594929"/>
@@ -34244,16 +34176,7 @@
           <w:sz w:val="16"/>
           <w:szCs w:val="16"/>
         </w:rPr>
-        <w:t>Eliminar de</w:t>
-      </w:r>
-      <w:r>
-        <w:rPr>
-          <w:i/>
-          <w:iCs/>
-          <w:sz w:val="16"/>
-          <w:szCs w:val="16"/>
-        </w:rPr>
-        <w:t xml:space="preserve"> la Lista de Deseos</w:t>
+        <w:t>Eliminar de la Lista de Deseos</w:t>
       </w:r>
     </w:p>
     <w:tbl>
@@ -34304,10 +34227,7 @@
           </w:tcPr>
           <w:p>
             <w:r>
-              <w:t>Eliminar de</w:t>
-            </w:r>
-            <w:r>
-              <w:t xml:space="preserve"> la Lista de Deseos</w:t>
+              <w:t>Eliminar de la Lista de Deseos</w:t>
             </w:r>
           </w:p>
         </w:tc>
@@ -34344,16 +34264,7 @@
           </w:tcPr>
           <w:p>
             <w:r>
-              <w:t xml:space="preserve">Un usuario registrado desea </w:t>
-            </w:r>
-            <w:r>
-              <w:t>eliminar</w:t>
-            </w:r>
-            <w:r>
-              <w:t xml:space="preserve"> una propiedad </w:t>
-            </w:r>
-            <w:r>
-              <w:t xml:space="preserve">en la que ya no </w:t>
+              <w:t xml:space="preserve">Un usuario registrado desea eliminar una propiedad en la que ya no </w:t>
             </w:r>
             <w:r>
               <w:t>esté interesado</w:t>
@@ -34380,17 +34291,14 @@
         <w:t>9</w:t>
       </w:r>
       <w:r>
-        <w:t xml:space="preserve"> </w:t>
-      </w:r>
-      <w:r>
-        <w:t xml:space="preserve">Ver </w:t>
-      </w:r>
-      <w:r>
-        <w:t>Lista de Deseos</w:t>
+        <w:t xml:space="preserve"> Ver Lista de Deseos</w:t>
       </w:r>
     </w:p>
     <w:p>
       <w:r>
+        <w:rPr>
+          <w:noProof/>
+        </w:rPr>
         <w:drawing>
           <wp:inline distT="0" distB="0" distL="0" distR="0" wp14:anchorId="06E90E55" wp14:editId="32FCBAA4">
             <wp:extent cx="2210400" cy="1032779"/>
@@ -34523,10 +34431,7 @@
           </w:tcPr>
           <w:p>
             <w:r>
-              <w:t xml:space="preserve">Ver </w:t>
-            </w:r>
-            <w:r>
-              <w:t>Lista de Deseos</w:t>
+              <w:t>Ver Lista de Deseos</w:t>
             </w:r>
           </w:p>
         </w:tc>
@@ -34563,10 +34468,7 @@
           </w:tcPr>
           <w:p>
             <w:r>
-              <w:t xml:space="preserve">Un usuario registrado desea </w:t>
-            </w:r>
-            <w:r>
-              <w:t>ver todas las propiedades que tiene añadidas a la lista de deseos.</w:t>
+              <w:t>Un usuario registrado desea ver todas las propiedades que tiene añadidas a la lista de deseos.</w:t>
             </w:r>
           </w:p>
         </w:tc>
@@ -48550,6 +48452,7 @@
         <w:docPartUnique/>
       </w:docPartObj>
     </w:sdtPr>
+    <w:sdtEndPr/>
     <w:sdtContent>
       <w:p>
         <w:pPr>
@@ -48592,6 +48495,7 @@
         <w:docPartUnique/>
       </w:docPartObj>
     </w:sdtPr>
+    <w:sdtEndPr/>
     <w:sdtContent>
       <w:p>
         <w:pPr>
@@ -52451,7 +52355,7 @@
     <w:charset w:val="00"/>
     <w:family w:val="roman"/>
     <w:pitch w:val="variable"/>
-    <w:sig w:usb0="E0002AFF" w:usb1="C0007843" w:usb2="00000009" w:usb3="00000000" w:csb0="000001FF" w:csb1="00000000"/>
+    <w:sig w:usb0="E0002EFF" w:usb1="C000785B" w:usb2="00000009" w:usb3="00000000" w:csb0="000001FF" w:csb1="00000000"/>
   </w:font>
   <w:font w:name="Symbol">
     <w:panose1 w:val="05050102010706020507"/>
@@ -52465,7 +52369,7 @@
     <w:charset w:val="00"/>
     <w:family w:val="swiss"/>
     <w:pitch w:val="variable"/>
-    <w:sig w:usb0="A0002AEF" w:usb1="4000207B" w:usb2="00000000" w:usb3="00000000" w:csb0="000001FF" w:csb1="00000000"/>
+    <w:sig w:usb0="E4002EFF" w:usb1="C000247B" w:usb2="00000009" w:usb3="00000000" w:csb0="000001FF" w:csb1="00000000"/>
   </w:font>
   <w:font w:name="Courier New">
     <w:panose1 w:val="02070309020205020404"/>
@@ -52486,7 +52390,7 @@
     <w:charset w:val="00"/>
     <w:family w:val="swiss"/>
     <w:pitch w:val="variable"/>
-    <w:sig w:usb0="A0002AEF" w:usb1="4000207B" w:usb2="00000000" w:usb3="00000000" w:csb0="000001FF" w:csb1="00000000"/>
+    <w:sig w:usb0="E4002EFF" w:usb1="C000247B" w:usb2="00000009" w:usb3="00000000" w:csb0="000001FF" w:csb1="00000000"/>
   </w:font>
 </w:fonts>
 </file>
@@ -52538,6 +52442,7 @@
     <w:rsid w:val="00D61DBB"/>
     <w:rsid w:val="00E90FF5"/>
     <w:rsid w:val="00EA0267"/>
+    <w:rsid w:val="00EE4BE2"/>
   </w:rsids>
   <m:mathPr>
     <m:mathFont m:val="Cambria Math"/>

</xml_diff>

<commit_message>
Ya funcionan las fotos
</commit_message>
<xml_diff>
--- a/material util/Memoria.docx
+++ b/material util/Memoria.docx
@@ -164,7 +164,6 @@
             <w:dataBinding w:prefixMappings="xmlns:ns0='http://purl.org/dc/elements/1.1/' xmlns:ns1='http://schemas.openxmlformats.org/package/2006/metadata/core-properties' " w:xpath="/ns1:coreProperties[1]/ns0:subject[1]" w:storeItemID="{6C3C8BC8-F283-45AE-878A-BAB7291924A1}"/>
             <w:text/>
           </w:sdtPr>
-          <w:sdtEndPr/>
           <w:sdtContent>
             <w:p>
               <w:pPr>
@@ -282,7 +281,6 @@
                                     <w:calendar w:val="gregorian"/>
                                   </w:date>
                                 </w:sdtPr>
-                                <w:sdtEndPr/>
                                 <w:sdtContent>
                                   <w:p>
                                     <w:pPr>
@@ -328,7 +326,6 @@
                                     <w:dataBinding w:prefixMappings="xmlns:ns0='http://schemas.openxmlformats.org/officeDocument/2006/extended-properties' " w:xpath="/ns0:Properties[1]/ns0:Company[1]" w:storeItemID="{6668398D-A668-4E3E-A5EB-62B293D839F1}"/>
                                     <w:text/>
                                   </w:sdtPr>
-                                  <w:sdtEndPr/>
                                   <w:sdtContent>
                                     <w:r>
                                       <w:rPr>
@@ -359,7 +356,6 @@
                                     <w:dataBinding w:prefixMappings="xmlns:ns0='http://schemas.microsoft.com/office/2006/coverPageProps' " w:xpath="/ns0:CoverPageProperties[1]/ns0:CompanyAddress[1]" w:storeItemID="{55AF091B-3C7A-41E3-B477-F2FDAA23CFDA}"/>
                                     <w:text/>
                                   </w:sdtPr>
-                                  <w:sdtEndPr/>
                                   <w:sdtContent>
                                     <w:r>
                                       <w:rPr>
@@ -419,7 +415,6 @@
                               <w:calendar w:val="gregorian"/>
                             </w:date>
                           </w:sdtPr>
-                          <w:sdtEndPr/>
                           <w:sdtContent>
                             <w:p>
                               <w:pPr>
@@ -465,7 +460,6 @@
                               <w:dataBinding w:prefixMappings="xmlns:ns0='http://schemas.openxmlformats.org/officeDocument/2006/extended-properties' " w:xpath="/ns0:Properties[1]/ns0:Company[1]" w:storeItemID="{6668398D-A668-4E3E-A5EB-62B293D839F1}"/>
                               <w:text/>
                             </w:sdtPr>
-                            <w:sdtEndPr/>
                             <w:sdtContent>
                               <w:r>
                                 <w:rPr>
@@ -496,7 +490,6 @@
                               <w:dataBinding w:prefixMappings="xmlns:ns0='http://schemas.microsoft.com/office/2006/coverPageProps' " w:xpath="/ns0:CoverPageProperties[1]/ns0:CompanyAddress[1]" w:storeItemID="{55AF091B-3C7A-41E3-B477-F2FDAA23CFDA}"/>
                               <w:text/>
                             </w:sdtPr>
-                            <w:sdtEndPr/>
                             <w:sdtContent>
                               <w:r>
                                 <w:rPr>
@@ -8078,6 +8071,12 @@
         <w:rPr>
           <w:rFonts w:cstheme="minorHAnsi"/>
         </w:rPr>
+        <w:t>, super-agente</w:t>
+      </w:r>
+      <w:r>
+        <w:rPr>
+          <w:rFonts w:cstheme="minorHAnsi"/>
+        </w:rPr>
         <w:t xml:space="preserve"> o de comprador) podrán obtenerse diferentes estadísticas relacionadas con la interacción de los usuarios (búsquedas, solicitudes etc.), así como diferentes apartados relacionados con los interesados, como pueden ser solicitudes de más información para determinados inmuebles o contraofertas en el caso de que el precio sea negociable.</w:t>
       </w:r>
     </w:p>
@@ -8616,7 +8615,23 @@
           <w:b/>
           <w:bCs/>
         </w:rPr>
-        <w:t>Gestión de cuentas de usuario/administrador</w:t>
+        <w:t>Gestión de cuentas de usuario/</w:t>
+      </w:r>
+      <w:r>
+        <w:rPr>
+          <w:rFonts w:cstheme="minorHAnsi"/>
+          <w:b/>
+          <w:bCs/>
+        </w:rPr>
+        <w:t>agente/</w:t>
+      </w:r>
+      <w:r>
+        <w:rPr>
+          <w:rFonts w:cstheme="minorHAnsi"/>
+          <w:b/>
+          <w:bCs/>
+        </w:rPr>
+        <w:t>super-agente</w:t>
       </w:r>
     </w:p>
     <w:p>
@@ -8631,7 +8646,67 @@
         <w:rPr>
           <w:rFonts w:cstheme="minorHAnsi"/>
         </w:rPr>
-        <w:t>En primer lugar, se diseñará un sistema que permita a los usuarios crea una cuenta de cliente, desde la cual tengan permitido poner en venta su inmueble. Naturalmente, un usuario no registrado sólo podrá ver los inmuebles ofertados, pero no podrá realizar ningún tipo de operación sin crearse una cuenta en primer lugar. Por otra parte, se creará una cuenta de super-usuario capaz de crear cuentas de todo tipo. De este modo, el super-usuario podrá crear una cuenta de administrador si es necesario. Finalmente, existirán cuentas de administrador, las cuales podrán gestionar la totalidad de la página web.</w:t>
+        <w:t>En primer lugar, se diseñará un sistema que permita a los usuarios crea una cuenta de cliente, desde la cual tengan permitido poner en venta su inmueble. Naturalmente, un usuario no registrado sólo podrá ver los inmuebles ofertados, pero no podrá realizar ningún tipo de operación sin crearse una cuenta en primer lugar. Por otra parte, se creará una cuenta de super-</w:t>
+      </w:r>
+      <w:r>
+        <w:rPr>
+          <w:rFonts w:cstheme="minorHAnsi"/>
+        </w:rPr>
+        <w:t>agente</w:t>
+      </w:r>
+      <w:r>
+        <w:rPr>
+          <w:rFonts w:cstheme="minorHAnsi"/>
+        </w:rPr>
+        <w:t xml:space="preserve"> capaz de crear cuentas de todo tipo. </w:t>
+      </w:r>
+      <w:r>
+        <w:rPr>
+          <w:rFonts w:cstheme="minorHAnsi"/>
+        </w:rPr>
+        <w:t xml:space="preserve">Dicha cuenta no podrá ser eliminada. </w:t>
+      </w:r>
+      <w:r>
+        <w:rPr>
+          <w:rFonts w:cstheme="minorHAnsi"/>
+        </w:rPr>
+        <w:t>De este modo, el super-</w:t>
+      </w:r>
+      <w:r>
+        <w:rPr>
+          <w:rFonts w:cstheme="minorHAnsi"/>
+        </w:rPr>
+        <w:t>agente</w:t>
+      </w:r>
+      <w:r>
+        <w:rPr>
+          <w:rFonts w:cstheme="minorHAnsi"/>
+        </w:rPr>
+        <w:t xml:space="preserve"> podrá crear una cuenta de </w:t>
+      </w:r>
+      <w:r>
+        <w:rPr>
+          <w:rFonts w:cstheme="minorHAnsi"/>
+        </w:rPr>
+        <w:t>agente</w:t>
+      </w:r>
+      <w:r>
+        <w:rPr>
+          <w:rFonts w:cstheme="minorHAnsi"/>
+        </w:rPr>
+        <w:t xml:space="preserve"> si es necesario. Finalmente, existirán cuentas de </w:t>
+      </w:r>
+      <w:r>
+        <w:rPr>
+          <w:rFonts w:cstheme="minorHAnsi"/>
+        </w:rPr>
+        <w:t>agente</w:t>
+      </w:r>
+      <w:r>
+        <w:rPr>
+          <w:rFonts w:cstheme="minorHAnsi"/>
+        </w:rPr>
+        <w:t>, las cuales podrán gestionar la totalidad de la página web.</w:t>
       </w:r>
     </w:p>
     <w:p>
@@ -8646,7 +8721,31 @@
         <w:rPr>
           <w:rFonts w:cstheme="minorHAnsi"/>
         </w:rPr>
-        <w:t>Respecto a las restricciones, solo existirá una cuenta de super-usuario, la cual no podrá ser borrada. No obstante, pueden existir tantas cuentas de administrador y usuario como sean necesarias.</w:t>
+        <w:t>Respecto a las restricciones, solo existirá una cuenta de super-</w:t>
+      </w:r>
+      <w:r>
+        <w:rPr>
+          <w:rFonts w:cstheme="minorHAnsi"/>
+        </w:rPr>
+        <w:t>agente</w:t>
+      </w:r>
+      <w:r>
+        <w:rPr>
+          <w:rFonts w:cstheme="minorHAnsi"/>
+        </w:rPr>
+        <w:t xml:space="preserve">, la cual no podrá ser borrada. No obstante, pueden existir tantas cuentas de </w:t>
+      </w:r>
+      <w:r>
+        <w:rPr>
+          <w:rFonts w:cstheme="minorHAnsi"/>
+        </w:rPr>
+        <w:t>agente</w:t>
+      </w:r>
+      <w:r>
+        <w:rPr>
+          <w:rFonts w:cstheme="minorHAnsi"/>
+        </w:rPr>
+        <w:t xml:space="preserve"> y usuario como sean necesarias.</w:t>
       </w:r>
     </w:p>
     <w:p>
@@ -8713,7 +8812,39 @@
           <w:b/>
           <w:bCs/>
         </w:rPr>
-        <w:t>Permitir al super-usuario manejar cuentas tanto de administrador como de usuario.</w:t>
+        <w:t>Permitir al super-</w:t>
+      </w:r>
+      <w:r>
+        <w:rPr>
+          <w:rFonts w:cstheme="minorHAnsi"/>
+          <w:b/>
+          <w:bCs/>
+        </w:rPr>
+        <w:t>agente</w:t>
+      </w:r>
+      <w:r>
+        <w:rPr>
+          <w:rFonts w:cstheme="minorHAnsi"/>
+          <w:b/>
+          <w:bCs/>
+        </w:rPr>
+        <w:t xml:space="preserve"> manejar cuentas tanto de </w:t>
+      </w:r>
+      <w:r>
+        <w:rPr>
+          <w:rFonts w:cstheme="minorHAnsi"/>
+          <w:b/>
+          <w:bCs/>
+        </w:rPr>
+        <w:t>agente</w:t>
+      </w:r>
+      <w:r>
+        <w:rPr>
+          <w:rFonts w:cstheme="minorHAnsi"/>
+          <w:b/>
+          <w:bCs/>
+        </w:rPr>
+        <w:t xml:space="preserve"> como de usuario.</w:t>
       </w:r>
     </w:p>
     <w:p>
@@ -8737,7 +8868,23 @@
           <w:b/>
           <w:bCs/>
         </w:rPr>
-        <w:t>Permitir al administrador manejar cuentas de usuario.</w:t>
+        <w:t xml:space="preserve">Permitir al </w:t>
+      </w:r>
+      <w:r>
+        <w:rPr>
+          <w:rFonts w:cstheme="minorHAnsi"/>
+          <w:b/>
+          <w:bCs/>
+        </w:rPr>
+        <w:t>agente</w:t>
+      </w:r>
+      <w:r>
+        <w:rPr>
+          <w:rFonts w:cstheme="minorHAnsi"/>
+          <w:b/>
+          <w:bCs/>
+        </w:rPr>
+        <w:t xml:space="preserve"> manejar cuentas de usuario.</w:t>
       </w:r>
     </w:p>
     <w:p>
@@ -8980,7 +9127,23 @@
           <w:b/>
           <w:bCs/>
         </w:rPr>
-        <w:t>Comunicación vendedor-comprador.</w:t>
+        <w:t xml:space="preserve">Comunicación </w:t>
+      </w:r>
+      <w:r>
+        <w:rPr>
+          <w:rFonts w:cstheme="minorHAnsi"/>
+          <w:b/>
+          <w:bCs/>
+        </w:rPr>
+        <w:t>agente</w:t>
+      </w:r>
+      <w:r>
+        <w:rPr>
+          <w:rFonts w:cstheme="minorHAnsi"/>
+          <w:b/>
+          <w:bCs/>
+        </w:rPr>
+        <w:t>-comprador.</w:t>
       </w:r>
     </w:p>
     <w:p>
@@ -10187,7 +10350,6 @@
       <w:pPr>
         <w:spacing w:line="276" w:lineRule="auto"/>
         <w:ind w:left="1080"/>
-        <w:jc w:val="center"/>
         <w:rPr>
           <w:rFonts w:cstheme="minorHAnsi"/>
         </w:rPr>
@@ -10195,13 +10357,13 @@
       <w:r>
         <w:rPr>
           <w:rFonts w:cstheme="minorHAnsi"/>
-          <w:noProof/>
-        </w:rPr>
+        </w:rPr>
+        <w:lastRenderedPageBreak/>
         <w:drawing>
-          <wp:inline distT="0" distB="0" distL="0" distR="0" wp14:anchorId="06ADABFD" wp14:editId="510846F4">
-            <wp:extent cx="3314510" cy="3107055"/>
-            <wp:effectExtent l="0" t="0" r="635" b="0"/>
-            <wp:docPr id="3" name="Imagen 3"/>
+          <wp:inline distT="0" distB="0" distL="0" distR="0" wp14:anchorId="11C6DDA4" wp14:editId="11FE0DF9">
+            <wp:extent cx="4362450" cy="3554146"/>
+            <wp:effectExtent l="0" t="0" r="0" b="8255"/>
+            <wp:docPr id="1" name="Imagen 1"/>
             <wp:cNvGraphicFramePr>
               <a:graphicFrameLocks xmlns:a="http://schemas.openxmlformats.org/drawingml/2006/main" noChangeAspect="1"/>
             </wp:cNvGraphicFramePr>
@@ -10221,7 +10383,7 @@
                   <pic:spPr>
                     <a:xfrm>
                       <a:off x="0" y="0"/>
-                      <a:ext cx="3330639" cy="3122175"/>
+                      <a:ext cx="4370520" cy="3560721"/>
                     </a:xfrm>
                     <a:prstGeom prst="rect">
                       <a:avLst/>
@@ -10290,16 +10452,28 @@
     </w:p>
     <w:p>
       <w:pPr>
+        <w:pStyle w:val="Prrafodelista"/>
         <w:spacing w:line="276" w:lineRule="auto"/>
         <w:rPr>
           <w:rFonts w:cstheme="minorHAnsi"/>
-        </w:rPr>
-      </w:pPr>
-      <w:r>
+          <w:i/>
+          <w:iCs/>
+          <w:sz w:val="16"/>
+          <w:szCs w:val="16"/>
+        </w:rPr>
+      </w:pPr>
+    </w:p>
+    <w:p>
+      <w:pPr>
+        <w:spacing w:line="276" w:lineRule="auto"/>
         <w:rPr>
           <w:rFonts w:cstheme="minorHAnsi"/>
         </w:rPr>
-        <w:lastRenderedPageBreak/>
+      </w:pPr>
+      <w:r>
+        <w:rPr>
+          <w:rFonts w:cstheme="minorHAnsi"/>
+        </w:rPr>
         <w:t>Asimismo, en ficha reunión se ha aclarado que existirán los siguientes tipos de propiedades, así como las características concretas que debe cumplir cada uno:</w:t>
       </w:r>
     </w:p>
@@ -13009,7 +13183,6 @@
         <w:rPr>
           <w:rFonts w:cstheme="minorHAnsi"/>
         </w:rPr>
-        <w:lastRenderedPageBreak/>
         <w:t>DNI/NIF/NIE</w:t>
       </w:r>
     </w:p>
@@ -13144,6 +13317,7 @@
         <w:jc w:val="both"/>
       </w:pPr>
       <w:r>
+        <w:lastRenderedPageBreak/>
         <w:t xml:space="preserve">En conclusión, utilizar los servicios de computación en la </w:t>
       </w:r>
       <w:r>
@@ -13204,7 +13378,6 @@
           <w:rFonts w:cstheme="minorHAnsi"/>
           <w:noProof/>
         </w:rPr>
-        <w:lastRenderedPageBreak/>
         <w:drawing>
           <wp:inline distT="0" distB="0" distL="0" distR="0" wp14:anchorId="1A98C6B0" wp14:editId="189293F9">
             <wp:extent cx="4485048" cy="2570480"/>
@@ -13449,6 +13622,7 @@
         <w:rPr>
           <w:rFonts w:cstheme="minorHAnsi"/>
         </w:rPr>
+        <w:lastRenderedPageBreak/>
         <w:t xml:space="preserve">Más información: </w:t>
       </w:r>
       <w:r>
@@ -13527,7 +13701,6 @@
           <w:rFonts w:cstheme="minorHAnsi"/>
           <w:noProof/>
         </w:rPr>
-        <w:lastRenderedPageBreak/>
         <w:drawing>
           <wp:inline distT="0" distB="0" distL="0" distR="0" wp14:anchorId="13C89C6A" wp14:editId="5F49884F">
             <wp:extent cx="5218198" cy="2453005"/>
@@ -13791,6 +13964,7 @@
         <w:rPr>
           <w:rFonts w:cstheme="minorHAnsi"/>
         </w:rPr>
+        <w:lastRenderedPageBreak/>
         <w:t xml:space="preserve">A efectos prácticos, SpringBoot permite desarrollar una aplicación web saltándose todos los pasos de preconfigurar la misma. Spring es ideal para trabajar con el MVC (o Modelo Vista Controlador). También es muy adecuado para desarrollar aplicaciones que consuman APIs desde dispositivos móviles, Smart TVs y otros. </w:t>
       </w:r>
     </w:p>
@@ -13834,7 +14008,6 @@
           <w:rFonts w:cstheme="minorHAnsi"/>
           <w:noProof/>
         </w:rPr>
-        <w:lastRenderedPageBreak/>
         <w:drawing>
           <wp:inline distT="0" distB="0" distL="0" distR="0" wp14:anchorId="791B8603" wp14:editId="7F900D02">
             <wp:extent cx="3942840" cy="2976880"/>
@@ -14025,6 +14198,7 @@
       <w:bookmarkStart w:id="73" w:name="_Toc64646889"/>
       <w:bookmarkStart w:id="74" w:name="_Toc64837483"/>
       <w:r>
+        <w:lastRenderedPageBreak/>
         <w:t>Necesidades de Almacenamiento</w:t>
       </w:r>
       <w:bookmarkEnd w:id="72"/>
@@ -14153,7 +14327,6 @@
         <w:rPr>
           <w:rFonts w:cstheme="minorHAnsi"/>
         </w:rPr>
-        <w:lastRenderedPageBreak/>
         <w:t>Es un SGBD fácil de usar y muy rápido, presentando también diversas capas de seguridad y siendo altamente eficiente en lo que a memoria se refiere. También necesita pocos recursos.</w:t>
       </w:r>
     </w:p>
@@ -14480,7 +14653,11 @@
         <w:t>número</w:t>
       </w:r>
       <w:r>
-        <w:t xml:space="preserve"> de accesos a la misma. Por ello con una instancia de 1GiB será suficiente. Dicha instancia tiene un coste de 0,0047 USD por hora. Por otra parte, debemos considerar que el precio del almacenamiento en la nube es de 0,024 USD por cada GB que consumamos.</w:t>
+        <w:t xml:space="preserve"> de accesos a la misma. Por ello con una instancia de 1GiB será suficiente. Dicha instancia tiene un coste de 0,0047 </w:t>
+      </w:r>
+      <w:r>
+        <w:lastRenderedPageBreak/>
+        <w:t>USD por hora. Por otra parte, debemos considerar que el precio del almacenamiento en la nube es de 0,024 USD por cada GB que consumamos.</w:t>
       </w:r>
     </w:p>
     <w:p>
@@ -14587,7 +14764,6 @@
         <w:jc w:val="both"/>
       </w:pPr>
       <w:r>
-        <w:lastRenderedPageBreak/>
         <w:t>Finalmente, en el caso de Google Cloud, el precio por una maquina seria de 0,031 USD por hora, mientras que en el caso de almacenamiento sería de 0,0042 USD por GB.</w:t>
       </w:r>
     </w:p>
@@ -15037,7 +15213,11 @@
         <w:t>El lenguaje JavaScript hace la aplicación muy dinámica, permitiendo modificarla o ampliarla con nueva funcionalidad cuando sea necesario</w:t>
       </w:r>
       <w:r>
-        <w:t xml:space="preserve">. El motivo de esto, como se </w:t>
+        <w:t xml:space="preserve">. El </w:t>
+      </w:r>
+      <w:r>
+        <w:lastRenderedPageBreak/>
+        <w:t xml:space="preserve">motivo de esto, como se </w:t>
       </w:r>
       <w:r>
         <w:t>indicó</w:t>
@@ -15129,7 +15309,6 @@
       <w:bookmarkStart w:id="90" w:name="_Toc64646895"/>
       <w:bookmarkStart w:id="91" w:name="_Toc64837489"/>
       <w:r>
-        <w:lastRenderedPageBreak/>
         <w:t>Selección de Almacenamiento</w:t>
       </w:r>
       <w:bookmarkEnd w:id="89"/>
@@ -18027,7 +18206,13 @@
           </w:tcPr>
           <w:p>
             <w:r>
-              <w:t>Una cuenta de tipo agente solo podrá ser creada por otra del mismo tipo.</w:t>
+              <w:t xml:space="preserve">Una cuenta de tipo agente solo podrá ser creada por </w:t>
+            </w:r>
+            <w:r>
+              <w:t>una de tipo super-agente</w:t>
+            </w:r>
+            <w:r>
+              <w:t>.</w:t>
             </w:r>
           </w:p>
         </w:tc>
@@ -18849,7 +19034,19 @@
           </w:tcPr>
           <w:p>
             <w:r>
-              <w:t xml:space="preserve">Una cuenta de o podrá borrarse a </w:t>
+              <w:t xml:space="preserve">Una cuenta de </w:t>
+            </w:r>
+            <w:r>
+              <w:t>tip</w:t>
+            </w:r>
+            <w:r>
+              <w:t>o</w:t>
+            </w:r>
+            <w:r>
+              <w:t xml:space="preserve"> usuario</w:t>
+            </w:r>
+            <w:r>
+              <w:t xml:space="preserve"> podrá borrarse a </w:t>
             </w:r>
             <w:r>
               <w:t>sí</w:t>
@@ -24886,7 +25083,13 @@
           </w:tcPr>
           <w:p>
             <w:r>
-              <w:t>Solo los agentes podrán ver la información de los propietarios.</w:t>
+              <w:t>Solo los agentes</w:t>
+            </w:r>
+            <w:r>
+              <w:t xml:space="preserve"> y el super-agente</w:t>
+            </w:r>
+            <w:r>
+              <w:t xml:space="preserve"> podrán ver la información de los propietarios.</w:t>
             </w:r>
           </w:p>
         </w:tc>
@@ -25389,6 +25592,9 @@
             <w:r>
               <w:t>El código identificativo sólo podrá ser visto por una cuenta de tipo “agente”</w:t>
             </w:r>
+            <w:r>
+              <w:t xml:space="preserve"> o “super-agente”</w:t>
+            </w:r>
           </w:p>
         </w:tc>
       </w:tr>
@@ -26082,6 +26288,9 @@
             <w:r>
               <w:t>Los honorarios del agente sólo podrán ser vistos por una cuenta de tipo “agente”</w:t>
             </w:r>
+            <w:r>
+              <w:t xml:space="preserve"> o “super-agente”</w:t>
+            </w:r>
           </w:p>
         </w:tc>
       </w:tr>
@@ -26351,6 +26560,9 @@
             <w:r>
               <w:t>El código identificativo sólo podrá ser visto por una cuenta de tipo “agente”</w:t>
             </w:r>
+            <w:r>
+              <w:t xml:space="preserve"> o “super-agente”.</w:t>
+            </w:r>
           </w:p>
         </w:tc>
       </w:tr>
@@ -26925,6 +27137,9 @@
             <w:r>
               <w:t>Los honorarios del agente sólo podrán ser vistos por una cuenta de tipo “agente”</w:t>
             </w:r>
+            <w:r>
+              <w:t xml:space="preserve"> o “super-agente”.</w:t>
+            </w:r>
           </w:p>
         </w:tc>
       </w:tr>
@@ -27155,6 +27370,9 @@
             <w:r>
               <w:t>El código identificativo sólo podrá ser visto por una cuenta de tipo “agente”</w:t>
             </w:r>
+            <w:r>
+              <w:t xml:space="preserve"> o “super-agente”.</w:t>
+            </w:r>
           </w:p>
         </w:tc>
       </w:tr>
@@ -27382,6 +27600,9 @@
           <w:p>
             <w:r>
               <w:t>Los honorarios del agente sólo podrán ser vistos por una cuenta de tipo “agente”</w:t>
+            </w:r>
+            <w:r>
+              <w:t xml:space="preserve"> o “super-agente”.</w:t>
             </w:r>
           </w:p>
         </w:tc>
@@ -27897,7 +28118,13 @@
           </w:tcPr>
           <w:p>
             <w:r>
-              <w:t>Solo un agente podrá filtrar por código.</w:t>
+              <w:t>Solo un agente</w:t>
+            </w:r>
+            <w:r>
+              <w:t xml:space="preserve"> o super-agente</w:t>
+            </w:r>
+            <w:r>
+              <w:t xml:space="preserve"> podrá filtrar por código.</w:t>
             </w:r>
           </w:p>
           <w:p/>
@@ -30749,6 +30976,23 @@
     <w:p>
       <w:r>
         <w:t>Un agente registrado podrá realizar las operaciones que se mencionaron en el apartado anterior, así como crear, modificar y eliminar cualquier perfil de usuario que desee, crear, modificar y eliminar propiedades y ver las estadísticas de ventas de su perfil.</w:t>
+      </w:r>
+    </w:p>
+    <w:p>
+      <w:pPr>
+        <w:pStyle w:val="Ttulo5"/>
+        <w:numPr>
+          <w:ilvl w:val="4"/>
+          <w:numId w:val="7"/>
+        </w:numPr>
+      </w:pPr>
+      <w:r>
+        <w:t>Super-agente Registrado</w:t>
+      </w:r>
+    </w:p>
+    <w:p>
+      <w:r>
+        <w:t>Un super-agente registrado podrá realizar las operaciones que se mencionaron en el apartado anterior, así como crear, modificar y eliminar cualquier perfil de usuario o agente que desee, crear, modificar y eliminar propiedades y ver las estadísticas de ventas de su perfil.</w:t>
       </w:r>
     </w:p>
     <w:p>
@@ -30836,6 +31080,7 @@
           <w:sz w:val="16"/>
           <w:szCs w:val="16"/>
         </w:rPr>
+        <w:lastRenderedPageBreak/>
         <w:t>Figura 13: Esquema de Caso de Uso – Crear Perfil Usuario</w:t>
       </w:r>
     </w:p>
@@ -30939,7 +31184,6 @@
         </w:numPr>
       </w:pPr>
       <w:r>
-        <w:lastRenderedPageBreak/>
         <w:t>Caso N.2 Editar Perfil Usuario</w:t>
       </w:r>
     </w:p>
@@ -31327,6 +31571,7 @@
           </w:tcPr>
           <w:p>
             <w:r>
+              <w:lastRenderedPageBreak/>
               <w:t>Un usuario con una cuenta desea eliminar su información de la cuenta.</w:t>
             </w:r>
           </w:p>
@@ -31342,20 +31587,16 @@
         </w:numPr>
       </w:pPr>
       <w:r>
-        <w:lastRenderedPageBreak/>
         <w:t>Caso N.4 Crear Perfil Agente</w:t>
       </w:r>
     </w:p>
     <w:p>
       <w:r>
-        <w:rPr>
-          <w:noProof/>
-        </w:rPr>
         <w:drawing>
-          <wp:inline distT="0" distB="0" distL="0" distR="0" wp14:anchorId="111BB3FC" wp14:editId="31215291">
-            <wp:extent cx="2210400" cy="2535272"/>
+          <wp:inline distT="0" distB="0" distL="0" distR="0" wp14:anchorId="41BAB804" wp14:editId="2F3F8C0C">
+            <wp:extent cx="2210400" cy="2210400"/>
             <wp:effectExtent l="0" t="0" r="0" b="0"/>
-            <wp:docPr id="20" name="Imagen 20"/>
+            <wp:docPr id="19" name="Imagen 19"/>
             <wp:cNvGraphicFramePr>
               <a:graphicFrameLocks xmlns:a="http://schemas.openxmlformats.org/drawingml/2006/main" noChangeAspect="1"/>
             </wp:cNvGraphicFramePr>
@@ -31375,7 +31616,7 @@
                   <pic:spPr>
                     <a:xfrm>
                       <a:off x="0" y="0"/>
-                      <a:ext cx="2210400" cy="2535272"/>
+                      <a:ext cx="2210400" cy="2210400"/>
                     </a:xfrm>
                     <a:prstGeom prst="rect">
                       <a:avLst/>
@@ -31520,10 +31761,16 @@
           </w:tcPr>
           <w:p>
             <w:r>
-              <w:t xml:space="preserve">Un agente necesita crear una </w:t>
-            </w:r>
-            <w:r>
-              <w:t>cuenta del mismo tipo.</w:t>
+              <w:t>El super-</w:t>
+            </w:r>
+            <w:r>
+              <w:t xml:space="preserve">agente necesita crear una </w:t>
+            </w:r>
+            <w:r>
+              <w:t>cuenta de</w:t>
+            </w:r>
+            <w:r>
+              <w:t xml:space="preserve"> tipo agente.</w:t>
             </w:r>
           </w:p>
         </w:tc>
@@ -31543,14 +31790,11 @@
     </w:p>
     <w:p>
       <w:r>
-        <w:rPr>
-          <w:noProof/>
-        </w:rPr>
         <w:drawing>
-          <wp:inline distT="0" distB="0" distL="0" distR="0" wp14:anchorId="20B47480" wp14:editId="744297AC">
-            <wp:extent cx="2210400" cy="2332487"/>
-            <wp:effectExtent l="0" t="0" r="0" b="0"/>
-            <wp:docPr id="21" name="Imagen 21"/>
+          <wp:inline distT="0" distB="0" distL="0" distR="0" wp14:anchorId="1D5D4F38" wp14:editId="393520BA">
+            <wp:extent cx="2210400" cy="2360352"/>
+            <wp:effectExtent l="0" t="0" r="0" b="1905"/>
+            <wp:docPr id="31" name="Imagen 31"/>
             <wp:cNvGraphicFramePr>
               <a:graphicFrameLocks xmlns:a="http://schemas.openxmlformats.org/drawingml/2006/main" noChangeAspect="1"/>
             </wp:cNvGraphicFramePr>
@@ -31570,7 +31814,7 @@
                   <pic:spPr>
                     <a:xfrm>
                       <a:off x="0" y="0"/>
-                      <a:ext cx="2210400" cy="2332487"/>
+                      <a:ext cx="2210400" cy="2360352"/>
                     </a:xfrm>
                     <a:prstGeom prst="rect">
                       <a:avLst/>
@@ -31715,7 +31959,13 @@
           </w:tcPr>
           <w:p>
             <w:r>
-              <w:t>Un agente necesita modificar los datos de su cuenta.</w:t>
+              <w:t xml:space="preserve">El super-agente </w:t>
+            </w:r>
+            <w:r>
+              <w:t xml:space="preserve">necesita modificar los datos de </w:t>
+            </w:r>
+            <w:r>
+              <w:t>una cuenta de tipo agente.</w:t>
             </w:r>
           </w:p>
         </w:tc>
@@ -31736,14 +31986,11 @@
     </w:p>
     <w:p>
       <w:r>
-        <w:rPr>
-          <w:noProof/>
-        </w:rPr>
         <w:drawing>
-          <wp:inline distT="0" distB="0" distL="0" distR="0" wp14:anchorId="41100D64" wp14:editId="6C2ED82D">
-            <wp:extent cx="2210400" cy="2651124"/>
+          <wp:inline distT="0" distB="0" distL="0" distR="0" wp14:anchorId="460F36E4" wp14:editId="75559EE6">
+            <wp:extent cx="2210400" cy="2175499"/>
             <wp:effectExtent l="0" t="0" r="0" b="0"/>
-            <wp:docPr id="22" name="Imagen 22"/>
+            <wp:docPr id="32" name="Imagen 32"/>
             <wp:cNvGraphicFramePr>
               <a:graphicFrameLocks xmlns:a="http://schemas.openxmlformats.org/drawingml/2006/main" noChangeAspect="1"/>
             </wp:cNvGraphicFramePr>
@@ -31763,7 +32010,7 @@
                   <pic:spPr>
                     <a:xfrm>
                       <a:off x="0" y="0"/>
-                      <a:ext cx="2210400" cy="2651124"/>
+                      <a:ext cx="2210400" cy="2175499"/>
                     </a:xfrm>
                     <a:prstGeom prst="rect">
                       <a:avLst/>
@@ -31908,7 +32155,13 @@
           </w:tcPr>
           <w:p>
             <w:r>
-              <w:t>Un agente necesita eliminar su cuenta por completo del sistema.</w:t>
+              <w:t xml:space="preserve">El super-agente </w:t>
+            </w:r>
+            <w:r>
+              <w:t xml:space="preserve">necesita eliminar </w:t>
+            </w:r>
+            <w:r>
+              <w:t>una cuenta de tipo agente del sistema.</w:t>
             </w:r>
           </w:p>
         </w:tc>
@@ -32121,14 +32374,11 @@
     </w:p>
     <w:p>
       <w:r>
-        <w:rPr>
-          <w:noProof/>
-        </w:rPr>
         <w:drawing>
-          <wp:inline distT="0" distB="0" distL="0" distR="0" wp14:anchorId="748C4167" wp14:editId="4A655EFE">
-            <wp:extent cx="2210400" cy="1563627"/>
-            <wp:effectExtent l="0" t="0" r="0" b="0"/>
-            <wp:docPr id="24" name="Imagen 24"/>
+          <wp:inline distT="0" distB="0" distL="0" distR="0" wp14:anchorId="20100B79" wp14:editId="1AF68183">
+            <wp:extent cx="2210400" cy="1694900"/>
+            <wp:effectExtent l="0" t="0" r="0" b="635"/>
+            <wp:docPr id="34" name="Imagen 34"/>
             <wp:cNvGraphicFramePr>
               <a:graphicFrameLocks xmlns:a="http://schemas.openxmlformats.org/drawingml/2006/main" noChangeAspect="1"/>
             </wp:cNvGraphicFramePr>
@@ -32148,7 +32398,7 @@
                   <pic:spPr>
                     <a:xfrm>
                       <a:off x="0" y="0"/>
-                      <a:ext cx="2210400" cy="1563627"/>
+                      <a:ext cx="2210400" cy="1694900"/>
                     </a:xfrm>
                     <a:prstGeom prst="rect">
                       <a:avLst/>
@@ -32293,7 +32543,13 @@
           </w:tcPr>
           <w:p>
             <w:r>
-              <w:t>Un agente desea ver las estadísticas de ventas de sus propiedades.</w:t>
+              <w:t>Un agente</w:t>
+            </w:r>
+            <w:r>
+              <w:t xml:space="preserve"> o super-agente</w:t>
+            </w:r>
+            <w:r>
+              <w:t xml:space="preserve"> desea ver las estadísticas de ventas de sus propiedades.</w:t>
             </w:r>
           </w:p>
         </w:tc>
@@ -32313,14 +32569,11 @@
     </w:p>
     <w:p>
       <w:r>
-        <w:rPr>
-          <w:noProof/>
-        </w:rPr>
         <w:drawing>
-          <wp:inline distT="0" distB="0" distL="0" distR="0" wp14:anchorId="49BBD412" wp14:editId="66922BC4">
-            <wp:extent cx="2210400" cy="2517763"/>
+          <wp:inline distT="0" distB="0" distL="0" distR="0" wp14:anchorId="679D2113" wp14:editId="2E9BC933">
+            <wp:extent cx="2210400" cy="2238558"/>
             <wp:effectExtent l="0" t="0" r="0" b="0"/>
-            <wp:docPr id="25" name="Imagen 25"/>
+            <wp:docPr id="38" name="Imagen 38"/>
             <wp:cNvGraphicFramePr>
               <a:graphicFrameLocks xmlns:a="http://schemas.openxmlformats.org/drawingml/2006/main" noChangeAspect="1"/>
             </wp:cNvGraphicFramePr>
@@ -32340,7 +32593,7 @@
                   <pic:spPr>
                     <a:xfrm>
                       <a:off x="0" y="0"/>
-                      <a:ext cx="2210400" cy="2517763"/>
+                      <a:ext cx="2210400" cy="2238558"/>
                     </a:xfrm>
                     <a:prstGeom prst="rect">
                       <a:avLst/>
@@ -32485,7 +32738,13 @@
           </w:tcPr>
           <w:p>
             <w:r>
-              <w:t>Un agente desea crear y publicar una propiedad en la aplicación.</w:t>
+              <w:t>Un agente</w:t>
+            </w:r>
+            <w:r>
+              <w:t xml:space="preserve"> o super-agente</w:t>
+            </w:r>
+            <w:r>
+              <w:t xml:space="preserve"> desea crear y publicar una propiedad en la aplicación.</w:t>
             </w:r>
           </w:p>
         </w:tc>
@@ -32506,14 +32765,11 @@
     </w:p>
     <w:p>
       <w:r>
-        <w:rPr>
-          <w:noProof/>
-        </w:rPr>
         <w:drawing>
-          <wp:inline distT="0" distB="0" distL="0" distR="0" wp14:anchorId="23ABF53A" wp14:editId="2301A125">
-            <wp:extent cx="2210400" cy="2820831"/>
+          <wp:inline distT="0" distB="0" distL="0" distR="0" wp14:anchorId="790E584B" wp14:editId="03812DC9">
+            <wp:extent cx="2210400" cy="2464390"/>
             <wp:effectExtent l="0" t="0" r="0" b="0"/>
-            <wp:docPr id="26" name="Imagen 26"/>
+            <wp:docPr id="40" name="Imagen 40"/>
             <wp:cNvGraphicFramePr>
               <a:graphicFrameLocks xmlns:a="http://schemas.openxmlformats.org/drawingml/2006/main" noChangeAspect="1"/>
             </wp:cNvGraphicFramePr>
@@ -32533,7 +32789,7 @@
                   <pic:spPr>
                     <a:xfrm>
                       <a:off x="0" y="0"/>
-                      <a:ext cx="2210400" cy="2820831"/>
+                      <a:ext cx="2210400" cy="2464390"/>
                     </a:xfrm>
                     <a:prstGeom prst="rect">
                       <a:avLst/>
@@ -32678,7 +32934,13 @@
           </w:tcPr>
           <w:p>
             <w:r>
-              <w:t>Un agente desea editar una propiedad ya publicada en la aplicación.</w:t>
+              <w:t xml:space="preserve">Un agente </w:t>
+            </w:r>
+            <w:r>
+              <w:t xml:space="preserve">o super-agente </w:t>
+            </w:r>
+            <w:r>
+              <w:t>desea editar una propiedad ya publicada en la aplicación.</w:t>
             </w:r>
           </w:p>
         </w:tc>
@@ -32698,14 +32960,11 @@
     </w:p>
     <w:p>
       <w:r>
-        <w:rPr>
-          <w:noProof/>
-        </w:rPr>
         <w:drawing>
-          <wp:inline distT="0" distB="0" distL="0" distR="0" wp14:anchorId="16F3E5BF" wp14:editId="6757BFE0">
-            <wp:extent cx="2210400" cy="2243195"/>
-            <wp:effectExtent l="0" t="0" r="0" b="5080"/>
-            <wp:docPr id="28" name="Imagen 28"/>
+          <wp:inline distT="0" distB="0" distL="0" distR="0" wp14:anchorId="2F851816" wp14:editId="1937EEE8">
+            <wp:extent cx="2210400" cy="2231791"/>
+            <wp:effectExtent l="0" t="0" r="0" b="0"/>
+            <wp:docPr id="42" name="Imagen 42"/>
             <wp:cNvGraphicFramePr>
               <a:graphicFrameLocks xmlns:a="http://schemas.openxmlformats.org/drawingml/2006/main" noChangeAspect="1"/>
             </wp:cNvGraphicFramePr>
@@ -32725,7 +32984,7 @@
                   <pic:spPr>
                     <a:xfrm>
                       <a:off x="0" y="0"/>
-                      <a:ext cx="2210400" cy="2243195"/>
+                      <a:ext cx="2210400" cy="2231791"/>
                     </a:xfrm>
                     <a:prstGeom prst="rect">
                       <a:avLst/>
@@ -32870,7 +33129,13 @@
           </w:tcPr>
           <w:p>
             <w:r>
-              <w:t>Un agente desea eliminar una propiedad ya publicada en la aplicación.</w:t>
+              <w:t>Un agente</w:t>
+            </w:r>
+            <w:r>
+              <w:t xml:space="preserve"> o super-agente</w:t>
+            </w:r>
+            <w:r>
+              <w:t xml:space="preserve"> desea eliminar una propiedad ya publicada en la aplicación.</w:t>
             </w:r>
           </w:p>
         </w:tc>
@@ -32891,14 +33156,11 @@
     </w:p>
     <w:p>
       <w:r>
-        <w:rPr>
-          <w:noProof/>
-        </w:rPr>
         <w:drawing>
-          <wp:inline distT="0" distB="0" distL="0" distR="0" wp14:anchorId="4C2ADDB4" wp14:editId="2388168A">
-            <wp:extent cx="2210400" cy="2330655"/>
+          <wp:inline distT="0" distB="0" distL="0" distR="0" wp14:anchorId="0318E9CE" wp14:editId="2BEBB45D">
+            <wp:extent cx="2210400" cy="3432741"/>
             <wp:effectExtent l="0" t="0" r="0" b="0"/>
-            <wp:docPr id="33" name="Imagen 33"/>
+            <wp:docPr id="44" name="Imagen 44"/>
             <wp:cNvGraphicFramePr>
               <a:graphicFrameLocks xmlns:a="http://schemas.openxmlformats.org/drawingml/2006/main" noChangeAspect="1"/>
             </wp:cNvGraphicFramePr>
@@ -32918,7 +33180,7 @@
                   <pic:spPr>
                     <a:xfrm>
                       <a:off x="0" y="0"/>
-                      <a:ext cx="2210400" cy="2330655"/>
+                      <a:ext cx="2210400" cy="3432741"/>
                     </a:xfrm>
                     <a:prstGeom prst="rect">
                       <a:avLst/>
@@ -33063,7 +33325,13 @@
           </w:tcPr>
           <w:p>
             <w:r>
-              <w:t>Cualquier tipo de usuario desea ver las propiedades ofertadas en el sistema.</w:t>
+              <w:t xml:space="preserve">Cualquier tipo de </w:t>
+            </w:r>
+            <w:r>
+              <w:t>cuenta</w:t>
+            </w:r>
+            <w:r>
+              <w:t xml:space="preserve"> desea ver las propiedades ofertadas en el sistema.</w:t>
             </w:r>
           </w:p>
         </w:tc>
@@ -33083,14 +33351,11 @@
     </w:p>
     <w:p>
       <w:r>
-        <w:rPr>
-          <w:noProof/>
-        </w:rPr>
         <w:drawing>
-          <wp:inline distT="0" distB="0" distL="0" distR="0" wp14:anchorId="578AA638" wp14:editId="7D17977E">
-            <wp:extent cx="2210400" cy="2386762"/>
+          <wp:inline distT="0" distB="0" distL="0" distR="0" wp14:anchorId="65C49EB3" wp14:editId="534D9BC7">
+            <wp:extent cx="2210400" cy="3055284"/>
             <wp:effectExtent l="0" t="0" r="0" b="0"/>
-            <wp:docPr id="30" name="Imagen 30"/>
+            <wp:docPr id="45" name="Imagen 45"/>
             <wp:cNvGraphicFramePr>
               <a:graphicFrameLocks xmlns:a="http://schemas.openxmlformats.org/drawingml/2006/main" noChangeAspect="1"/>
             </wp:cNvGraphicFramePr>
@@ -33110,7 +33375,7 @@
                   <pic:spPr>
                     <a:xfrm>
                       <a:off x="0" y="0"/>
-                      <a:ext cx="2210400" cy="2386762"/>
+                      <a:ext cx="2210400" cy="3055284"/>
                     </a:xfrm>
                     <a:prstGeom prst="rect">
                       <a:avLst/>
@@ -33202,6 +33467,7 @@
                 <w:b/>
                 <w:bCs/>
               </w:rPr>
+              <w:lastRenderedPageBreak/>
               <w:t>Nombre Del Caso de Uso</w:t>
             </w:r>
           </w:p>
@@ -33261,7 +33527,13 @@
           </w:tcPr>
           <w:p>
             <w:r>
-              <w:t>Cualquier tipo de usuario desea ver las propiedades específicas de una de las propiedades ofertadas en el sistema.</w:t>
+              <w:t xml:space="preserve">Cualquier tipo de </w:t>
+            </w:r>
+            <w:r>
+              <w:t>cuenta</w:t>
+            </w:r>
+            <w:r>
+              <w:t xml:space="preserve"> desea ver las propiedades específicas de una de las propiedades ofertadas en el sistema.</w:t>
             </w:r>
           </w:p>
         </w:tc>
@@ -33276,20 +33548,16 @@
         </w:numPr>
       </w:pPr>
       <w:r>
-        <w:lastRenderedPageBreak/>
         <w:t>Caso N.14 Filtrar Propiedades</w:t>
       </w:r>
     </w:p>
     <w:p>
       <w:r>
-        <w:rPr>
-          <w:noProof/>
-        </w:rPr>
         <w:drawing>
-          <wp:inline distT="0" distB="0" distL="0" distR="0" wp14:anchorId="7759ACF4" wp14:editId="6B3A2710">
-            <wp:extent cx="2210400" cy="2435702"/>
-            <wp:effectExtent l="0" t="0" r="0" b="3175"/>
-            <wp:docPr id="35" name="Imagen 35"/>
+          <wp:inline distT="0" distB="0" distL="0" distR="0" wp14:anchorId="7E212F81" wp14:editId="5DE2E5DE">
+            <wp:extent cx="2210400" cy="2987147"/>
+            <wp:effectExtent l="0" t="0" r="0" b="3810"/>
+            <wp:docPr id="47" name="Imagen 47"/>
             <wp:cNvGraphicFramePr>
               <a:graphicFrameLocks xmlns:a="http://schemas.openxmlformats.org/drawingml/2006/main" noChangeAspect="1"/>
             </wp:cNvGraphicFramePr>
@@ -33309,7 +33577,7 @@
                   <pic:spPr>
                     <a:xfrm>
                       <a:off x="0" y="0"/>
-                      <a:ext cx="2210400" cy="2435702"/>
+                      <a:ext cx="2210400" cy="2987147"/>
                     </a:xfrm>
                     <a:prstGeom prst="rect">
                       <a:avLst/>
@@ -33457,7 +33725,13 @@
           </w:tcPr>
           <w:p>
             <w:r>
-              <w:t xml:space="preserve">Cualquier tipo de usuario desea filtrar las propiedades existentes en el sistema para así obtener una búsqueda </w:t>
+              <w:t xml:space="preserve">Cualquier tipo de </w:t>
+            </w:r>
+            <w:r>
+              <w:t>cuenta</w:t>
+            </w:r>
+            <w:r>
+              <w:t xml:space="preserve"> desea filtrar las propiedades existentes en el sistema para así obtener una búsqueda </w:t>
             </w:r>
             <w:r>
               <w:t>más</w:t>
@@ -33483,14 +33757,11 @@
     </w:p>
     <w:p>
       <w:r>
-        <w:rPr>
-          <w:noProof/>
-        </w:rPr>
         <w:drawing>
-          <wp:inline distT="0" distB="0" distL="0" distR="0" wp14:anchorId="2F7B9BFC" wp14:editId="3C365ACB">
-            <wp:extent cx="2210400" cy="2720052"/>
-            <wp:effectExtent l="0" t="0" r="0" b="4445"/>
-            <wp:docPr id="37" name="Imagen 37"/>
+          <wp:inline distT="0" distB="0" distL="0" distR="0" wp14:anchorId="4C13E598" wp14:editId="7F9F0015">
+            <wp:extent cx="2210400" cy="2362037"/>
+            <wp:effectExtent l="0" t="0" r="0" b="635"/>
+            <wp:docPr id="49" name="Imagen 49"/>
             <wp:cNvGraphicFramePr>
               <a:graphicFrameLocks xmlns:a="http://schemas.openxmlformats.org/drawingml/2006/main" noChangeAspect="1"/>
             </wp:cNvGraphicFramePr>
@@ -33510,7 +33781,7 @@
                   <pic:spPr>
                     <a:xfrm>
                       <a:off x="0" y="0"/>
-                      <a:ext cx="2210400" cy="2720052"/>
+                      <a:ext cx="2210400" cy="2362037"/>
                     </a:xfrm>
                     <a:prstGeom prst="rect">
                       <a:avLst/>
@@ -33602,6 +33873,7 @@
                 <w:b/>
                 <w:bCs/>
               </w:rPr>
+              <w:lastRenderedPageBreak/>
               <w:t>Nombre Del Caso de Uso</w:t>
             </w:r>
           </w:p>
@@ -33655,7 +33927,13 @@
           </w:tcPr>
           <w:p>
             <w:r>
-              <w:t xml:space="preserve">Tanto un usuario como un agente desean enviar un mensaje mediante el sistema de </w:t>
+              <w:t xml:space="preserve">Tanto un usuario como </w:t>
+            </w:r>
+            <w:r>
+              <w:t>el super-</w:t>
+            </w:r>
+            <w:r>
+              <w:t xml:space="preserve">agente desean enviar un mensaje mediante el sistema de </w:t>
             </w:r>
             <w:r>
               <w:t>mensajería</w:t>
@@ -33676,20 +33954,16 @@
         </w:numPr>
       </w:pPr>
       <w:r>
-        <w:lastRenderedPageBreak/>
         <w:t>Caso N.16 Recibir Mensaje</w:t>
       </w:r>
     </w:p>
     <w:p>
       <w:r>
-        <w:rPr>
-          <w:noProof/>
-        </w:rPr>
         <w:drawing>
-          <wp:inline distT="0" distB="0" distL="0" distR="0" wp14:anchorId="2D43DF13" wp14:editId="5DE11648">
-            <wp:extent cx="2210400" cy="1812889"/>
-            <wp:effectExtent l="0" t="0" r="0" b="0"/>
-            <wp:docPr id="39" name="Imagen 39"/>
+          <wp:inline distT="0" distB="0" distL="0" distR="0" wp14:anchorId="30206AFC" wp14:editId="45CADF80">
+            <wp:extent cx="2210400" cy="1709606"/>
+            <wp:effectExtent l="0" t="0" r="0" b="5080"/>
+            <wp:docPr id="50" name="Imagen 50"/>
             <wp:cNvGraphicFramePr>
               <a:graphicFrameLocks xmlns:a="http://schemas.openxmlformats.org/drawingml/2006/main" noChangeAspect="1"/>
             </wp:cNvGraphicFramePr>
@@ -33709,7 +33983,7 @@
                   <pic:spPr>
                     <a:xfrm>
                       <a:off x="0" y="0"/>
-                      <a:ext cx="2210400" cy="1812889"/>
+                      <a:ext cx="2210400" cy="1709606"/>
                     </a:xfrm>
                     <a:prstGeom prst="rect">
                       <a:avLst/>
@@ -34074,6 +34348,7 @@
         </w:numPr>
       </w:pPr>
       <w:r>
+        <w:lastRenderedPageBreak/>
         <w:t xml:space="preserve">Caso N.18 </w:t>
       </w:r>
       <w:r>
@@ -34148,7 +34423,6 @@
           <w:sz w:val="16"/>
           <w:szCs w:val="16"/>
         </w:rPr>
-        <w:lastRenderedPageBreak/>
         <w:t xml:space="preserve">Figura </w:t>
       </w:r>
       <w:r>
@@ -34484,6 +34758,7 @@
       </w:pPr>
       <w:bookmarkStart w:id="175" w:name="_Toc64837525"/>
       <w:r>
+        <w:lastRenderedPageBreak/>
         <w:t>Identificación de los Subsistemas de Análisis</w:t>
       </w:r>
     </w:p>
@@ -34691,7 +34966,6 @@
           <w:b/>
           <w:bCs/>
         </w:rPr>
-        <w:lastRenderedPageBreak/>
         <w:t>Flujo de eventos:</w:t>
       </w:r>
       <w:r>
@@ -35140,6 +35414,7 @@
               </w:numPr>
             </w:pPr>
             <w:r>
+              <w:lastRenderedPageBreak/>
               <w:t>El usuario selecciona el botón de ”Registrarme”.</w:t>
             </w:r>
           </w:p>
@@ -35199,6 +35474,7 @@
                 <w:b/>
                 <w:bCs/>
               </w:rPr>
+              <w:lastRenderedPageBreak/>
               <w:t>Rutas alternativas</w:t>
             </w:r>
           </w:p>
@@ -35941,6 +36217,7 @@
                 <w:b/>
                 <w:bCs/>
               </w:rPr>
+              <w:lastRenderedPageBreak/>
               <w:t>Actores</w:t>
             </w:r>
           </w:p>
@@ -36295,7 +36572,6 @@
               </w:numPr>
             </w:pPr>
             <w:r>
-              <w:lastRenderedPageBreak/>
               <w:t>El agente selecciona la opción de gestión de usuarios.</w:t>
             </w:r>
           </w:p>
@@ -36324,7 +36600,6 @@
       </w:pPr>
       <w:bookmarkStart w:id="180" w:name="_Toc64837529"/>
       <w:r>
-        <w:lastRenderedPageBreak/>
         <w:t>Caso N.4 Crear Perfil Agente</w:t>
       </w:r>
       <w:bookmarkEnd w:id="180"/>
@@ -36814,6 +37089,7 @@
                 <w:b/>
                 <w:bCs/>
               </w:rPr>
+              <w:lastRenderedPageBreak/>
               <w:t>Rutas alternativas</w:t>
             </w:r>
           </w:p>
@@ -37317,7 +37593,6 @@
               </w:numPr>
             </w:pPr>
             <w:r>
-              <w:lastRenderedPageBreak/>
               <w:t xml:space="preserve">El </w:t>
             </w:r>
             <w:r>
@@ -37383,7 +37658,6 @@
                 <w:b/>
                 <w:bCs/>
               </w:rPr>
-              <w:lastRenderedPageBreak/>
               <w:t>Rutas alternativas</w:t>
             </w:r>
           </w:p>
@@ -38610,6 +38884,7 @@
               </w:numPr>
             </w:pPr>
             <w:r>
+              <w:lastRenderedPageBreak/>
               <w:t>EL usuario introduce su nueva contraseña.</w:t>
             </w:r>
           </w:p>
@@ -38638,6 +38913,7 @@
       </w:pPr>
       <w:bookmarkStart w:id="184" w:name="_Toc64837533"/>
       <w:r>
+        <w:lastRenderedPageBreak/>
         <w:t>Caso N.</w:t>
       </w:r>
       <w:r>
@@ -39596,6 +39872,7 @@
               </w:numPr>
             </w:pPr>
             <w:r>
+              <w:lastRenderedPageBreak/>
               <w:t>El agente introduce campos erróneos (Mostrará un error).</w:t>
             </w:r>
           </w:p>
@@ -39612,6 +39889,7 @@
       </w:pPr>
       <w:bookmarkStart w:id="186" w:name="_Toc64837535"/>
       <w:r>
+        <w:lastRenderedPageBreak/>
         <w:t>Caso N.10 Editar Propiedad</w:t>
       </w:r>
       <w:bookmarkEnd w:id="186"/>
@@ -40045,7 +40323,6 @@
               </w:numPr>
             </w:pPr>
             <w:r>
-              <w:lastRenderedPageBreak/>
               <w:t>El agente editará los campos que desee.</w:t>
             </w:r>
           </w:p>
@@ -40081,7 +40358,6 @@
                 <w:b/>
                 <w:bCs/>
               </w:rPr>
-              <w:lastRenderedPageBreak/>
               <w:t>Rutas alternativas</w:t>
             </w:r>
           </w:p>
@@ -40571,6 +40847,7 @@
                 <w:b/>
                 <w:bCs/>
               </w:rPr>
+              <w:lastRenderedPageBreak/>
               <w:t>Rutas alternativas</w:t>
             </w:r>
           </w:p>
@@ -41032,7 +41309,6 @@
               </w:numPr>
             </w:pPr>
             <w:r>
-              <w:lastRenderedPageBreak/>
               <w:t>El sistema muestra una lista de inmuebles ofertados.</w:t>
             </w:r>
           </w:p>
@@ -41056,7 +41332,6 @@
                 <w:b/>
                 <w:bCs/>
               </w:rPr>
-              <w:lastRenderedPageBreak/>
               <w:t>Rutas alternativas</w:t>
             </w:r>
           </w:p>
@@ -41564,6 +41839,7 @@
                 <w:b/>
                 <w:bCs/>
               </w:rPr>
+              <w:lastRenderedPageBreak/>
               <w:t>Rutas alternativas</w:t>
             </w:r>
           </w:p>
@@ -41947,7 +42223,6 @@
                 <w:b/>
                 <w:bCs/>
               </w:rPr>
-              <w:lastRenderedPageBreak/>
               <w:t>Flujo de eventos</w:t>
             </w:r>
           </w:p>
@@ -43366,6 +43641,7 @@
                 <w:b/>
                 <w:bCs/>
               </w:rPr>
+              <w:lastRenderedPageBreak/>
               <w:t>Postcondiciones</w:t>
             </w:r>
           </w:p>
@@ -48452,7 +48728,6 @@
         <w:docPartUnique/>
       </w:docPartObj>
     </w:sdtPr>
-    <w:sdtEndPr/>
     <w:sdtContent>
       <w:p>
         <w:pPr>
@@ -48495,7 +48770,6 @@
         <w:docPartUnique/>
       </w:docPartObj>
     </w:sdtPr>
-    <w:sdtEndPr/>
     <w:sdtContent>
       <w:p>
         <w:pPr>
@@ -52415,6 +52689,7 @@
     <w:rsid w:val="00040FFD"/>
     <w:rsid w:val="00076BD5"/>
     <w:rsid w:val="001B5DC4"/>
+    <w:rsid w:val="0020506D"/>
     <w:rsid w:val="00250614"/>
     <w:rsid w:val="002D2A29"/>
     <w:rsid w:val="00384706"/>

</xml_diff>

<commit_message>
Crear el modulo utilities para sacar funciones de ayuda
</commit_message>
<xml_diff>
--- a/material util/Memoria.docx
+++ b/material util/Memoria.docx
@@ -5133,7 +5133,14 @@
             <w:rStyle w:val="Hipervnculo"/>
             <w:noProof/>
           </w:rPr>
-          <w:t>Requisitos del sistema de Listas de Deseos</w:t>
+          <w:t xml:space="preserve">Requisitos del sistema de </w:t>
+        </w:r>
+        <w:r>
+          <w:rPr>
+            <w:rStyle w:val="Hipervnculo"/>
+            <w:noProof/>
+          </w:rPr>
+          <w:t>Seguimientos</w:t>
         </w:r>
         <w:r>
           <w:rPr>
@@ -7525,7 +7532,14 @@
             <w:rStyle w:val="Hipervnculo"/>
             <w:noProof/>
           </w:rPr>
-          <w:t>Caso N.17 Añadir a Lista de Deseos</w:t>
+          <w:t xml:space="preserve">Caso N.17 Añadir a </w:t>
+        </w:r>
+        <w:r>
+          <w:rPr>
+            <w:rStyle w:val="Hipervnculo"/>
+            <w:noProof/>
+          </w:rPr>
+          <w:t>Seguimientos</w:t>
         </w:r>
         <w:r>
           <w:rPr>
@@ -7611,7 +7625,14 @@
             <w:rStyle w:val="Hipervnculo"/>
             <w:noProof/>
           </w:rPr>
-          <w:t>Caso N.18 Eliminar de Lista de Deseos</w:t>
+          <w:t xml:space="preserve">Caso N.18 Eliminar de </w:t>
+        </w:r>
+        <w:r>
+          <w:rPr>
+            <w:rStyle w:val="Hipervnculo"/>
+            <w:noProof/>
+          </w:rPr>
+          <w:t>Seguimientos</w:t>
         </w:r>
         <w:r>
           <w:rPr>
@@ -7697,7 +7718,14 @@
             <w:rStyle w:val="Hipervnculo"/>
             <w:noProof/>
           </w:rPr>
-          <w:t>Caso N.19 Ver Lista de Deseos</w:t>
+          <w:t xml:space="preserve">Caso N.19 Ver </w:t>
+        </w:r>
+        <w:r>
+          <w:rPr>
+            <w:rStyle w:val="Hipervnculo"/>
+            <w:noProof/>
+          </w:rPr>
+          <w:t>Seguimientos</w:t>
         </w:r>
         <w:r>
           <w:rPr>
@@ -9447,7 +9475,19 @@
         <w:rPr>
           <w:rFonts w:cstheme="minorHAnsi"/>
         </w:rPr>
-        <w:t>Deberá implementarse un mecanismo que permita, ya sea mediante notificaciones dentro de la página, como mediante e-mails, obtener mensajes automáticos cuando un inmueble en el cual están interesados se revalorice. Dicho sistema será automático y podrá apagarse cuando el usuario lo desee. De la misma forma, un usuario podrá crear una lista de deseos, donde guardará todos aquellos inmuebles en los que tenga interés.</w:t>
+        <w:t xml:space="preserve">Deberá implementarse un mecanismo que permita, ya sea mediante notificaciones dentro de la página, como mediante e-mails, obtener mensajes automáticos cuando un inmueble en el cual están interesados se revalorice. Dicho sistema será automático y podrá apagarse cuando el usuario lo desee. De la misma forma, un usuario podrá crear una lista </w:t>
+      </w:r>
+      <w:r>
+        <w:rPr>
+          <w:rFonts w:cstheme="minorHAnsi"/>
+        </w:rPr>
+        <w:t>de seguimientos</w:t>
+      </w:r>
+      <w:r>
+        <w:rPr>
+          <w:rFonts w:cstheme="minorHAnsi"/>
+        </w:rPr>
+        <w:t>, donde guardará todos aquellos inmuebles en los que tenga interés.</w:t>
       </w:r>
     </w:p>
     <w:p>
@@ -9515,7 +9555,15 @@
           <w:b/>
           <w:bCs/>
         </w:rPr>
-        <w:t>Lista de deseos.</w:t>
+        <w:t>Seguimientos</w:t>
+      </w:r>
+      <w:r>
+        <w:rPr>
+          <w:rFonts w:cstheme="minorHAnsi"/>
+          <w:b/>
+          <w:bCs/>
+        </w:rPr>
+        <w:t>.</w:t>
       </w:r>
     </w:p>
     <w:p>
@@ -10357,6 +10405,7 @@
       <w:r>
         <w:rPr>
           <w:rFonts w:cstheme="minorHAnsi"/>
+          <w:noProof/>
         </w:rPr>
         <w:lastRenderedPageBreak/>
         <w:drawing>
@@ -17068,9 +17117,9 @@
         <w:tblLook w:val="04A0" w:firstRow="1" w:lastRow="0" w:firstColumn="1" w:lastColumn="0" w:noHBand="0" w:noVBand="1"/>
       </w:tblPr>
       <w:tblGrid>
-        <w:gridCol w:w="2476"/>
-        <w:gridCol w:w="2488"/>
-        <w:gridCol w:w="2679"/>
+        <w:gridCol w:w="2437"/>
+        <w:gridCol w:w="2552"/>
+        <w:gridCol w:w="2654"/>
       </w:tblGrid>
       <w:tr>
         <w:tc>
@@ -17214,7 +17263,15 @@
                 <w:b/>
                 <w:bCs/>
               </w:rPr>
-              <w:t>Lista de deseos.</w:t>
+              <w:t>Seguimientos</w:t>
+            </w:r>
+            <w:r>
+              <w:rPr>
+                <w:rFonts w:cstheme="minorHAnsi"/>
+                <w:b/>
+                <w:bCs/>
+              </w:rPr>
+              <w:t>.</w:t>
             </w:r>
           </w:p>
         </w:tc>
@@ -29190,14 +29247,23 @@
       <w:bookmarkStart w:id="160" w:name="_Toc64646920"/>
       <w:bookmarkStart w:id="161" w:name="_Toc64837514"/>
       <w:r>
-        <w:t>Requisitos del sistema de Listas de Deseos</w:t>
+        <w:t xml:space="preserve">Requisitos del sistema de </w:t>
       </w:r>
       <w:bookmarkEnd w:id="160"/>
       <w:bookmarkEnd w:id="161"/>
+      <w:r>
+        <w:t>Seguimiento</w:t>
+      </w:r>
     </w:p>
     <w:p>
       <w:r>
-        <w:t>Este apartado detallará los requisitos que debe cumplir el sistema de la lista de deseos de los usuarios.</w:t>
+        <w:t xml:space="preserve">Este apartado detallará los requisitos que debe cumplir el sistema de </w:t>
+      </w:r>
+      <w:r>
+        <w:t>seguimientos</w:t>
+      </w:r>
+      <w:r>
+        <w:t xml:space="preserve"> de los usuarios.</w:t>
       </w:r>
     </w:p>
     <w:tbl>
@@ -29244,7 +29310,14 @@
                 <w:b/>
                 <w:bCs/>
               </w:rPr>
-              <w:t xml:space="preserve"> LISTAS DE DESEOS</w:t>
+              <w:t xml:space="preserve"> </w:t>
+            </w:r>
+            <w:r>
+              <w:rPr>
+                <w:b/>
+                <w:bCs/>
+              </w:rPr>
+              <w:t>SEGUIMIENTOS</w:t>
             </w:r>
           </w:p>
         </w:tc>
@@ -29337,7 +29410,7 @@
           </w:tcPr>
           <w:p>
             <w:r>
-              <w:t>Listas de Deseos</w:t>
+              <w:t>Seguimientos</w:t>
             </w:r>
           </w:p>
         </w:tc>
@@ -29386,7 +29459,13 @@
           </w:tcPr>
           <w:p>
             <w:r>
-              <w:t>El sistema notificará al usuario cuando un inmueble de su lista de deseos baje de precio.</w:t>
+              <w:t xml:space="preserve">El sistema notificará al usuario cuando un inmueble de </w:t>
+            </w:r>
+            <w:r>
+              <w:t>sus seguimientos</w:t>
+            </w:r>
+            <w:r>
+              <w:t xml:space="preserve"> baje de precio.</w:t>
             </w:r>
           </w:p>
         </w:tc>
@@ -31592,6 +31671,9 @@
     </w:p>
     <w:p>
       <w:r>
+        <w:rPr>
+          <w:noProof/>
+        </w:rPr>
         <w:drawing>
           <wp:inline distT="0" distB="0" distL="0" distR="0" wp14:anchorId="41BAB804" wp14:editId="2F3F8C0C">
             <wp:extent cx="2210400" cy="2210400"/>
@@ -31790,6 +31872,9 @@
     </w:p>
     <w:p>
       <w:r>
+        <w:rPr>
+          <w:noProof/>
+        </w:rPr>
         <w:drawing>
           <wp:inline distT="0" distB="0" distL="0" distR="0" wp14:anchorId="1D5D4F38" wp14:editId="393520BA">
             <wp:extent cx="2210400" cy="2360352"/>
@@ -31986,6 +32071,9 @@
     </w:p>
     <w:p>
       <w:r>
+        <w:rPr>
+          <w:noProof/>
+        </w:rPr>
         <w:drawing>
           <wp:inline distT="0" distB="0" distL="0" distR="0" wp14:anchorId="460F36E4" wp14:editId="75559EE6">
             <wp:extent cx="2210400" cy="2175499"/>
@@ -32374,6 +32462,9 @@
     </w:p>
     <w:p>
       <w:r>
+        <w:rPr>
+          <w:noProof/>
+        </w:rPr>
         <w:drawing>
           <wp:inline distT="0" distB="0" distL="0" distR="0" wp14:anchorId="20100B79" wp14:editId="1AF68183">
             <wp:extent cx="2210400" cy="1694900"/>
@@ -32569,6 +32660,9 @@
     </w:p>
     <w:p>
       <w:r>
+        <w:rPr>
+          <w:noProof/>
+        </w:rPr>
         <w:drawing>
           <wp:inline distT="0" distB="0" distL="0" distR="0" wp14:anchorId="679D2113" wp14:editId="2E9BC933">
             <wp:extent cx="2210400" cy="2238558"/>
@@ -32765,6 +32859,9 @@
     </w:p>
     <w:p>
       <w:r>
+        <w:rPr>
+          <w:noProof/>
+        </w:rPr>
         <w:drawing>
           <wp:inline distT="0" distB="0" distL="0" distR="0" wp14:anchorId="790E584B" wp14:editId="03812DC9">
             <wp:extent cx="2210400" cy="2464390"/>
@@ -32960,6 +33057,9 @@
     </w:p>
     <w:p>
       <w:r>
+        <w:rPr>
+          <w:noProof/>
+        </w:rPr>
         <w:drawing>
           <wp:inline distT="0" distB="0" distL="0" distR="0" wp14:anchorId="2F851816" wp14:editId="1937EEE8">
             <wp:extent cx="2210400" cy="2231791"/>
@@ -33156,6 +33256,9 @@
     </w:p>
     <w:p>
       <w:r>
+        <w:rPr>
+          <w:noProof/>
+        </w:rPr>
         <w:drawing>
           <wp:inline distT="0" distB="0" distL="0" distR="0" wp14:anchorId="0318E9CE" wp14:editId="2BEBB45D">
             <wp:extent cx="2210400" cy="3432741"/>
@@ -33351,6 +33454,9 @@
     </w:p>
     <w:p>
       <w:r>
+        <w:rPr>
+          <w:noProof/>
+        </w:rPr>
         <w:drawing>
           <wp:inline distT="0" distB="0" distL="0" distR="0" wp14:anchorId="65C49EB3" wp14:editId="534D9BC7">
             <wp:extent cx="2210400" cy="3055284"/>
@@ -33553,6 +33659,9 @@
     </w:p>
     <w:p>
       <w:r>
+        <w:rPr>
+          <w:noProof/>
+        </w:rPr>
         <w:drawing>
           <wp:inline distT="0" distB="0" distL="0" distR="0" wp14:anchorId="7E212F81" wp14:editId="5DE2E5DE">
             <wp:extent cx="2210400" cy="2987147"/>
@@ -33757,6 +33866,9 @@
     </w:p>
     <w:p>
       <w:r>
+        <w:rPr>
+          <w:noProof/>
+        </w:rPr>
         <w:drawing>
           <wp:inline distT="0" distB="0" distL="0" distR="0" wp14:anchorId="4C13E598" wp14:editId="7F9F0015">
             <wp:extent cx="2210400" cy="2362037"/>
@@ -33959,6 +34071,9 @@
     </w:p>
     <w:p>
       <w:r>
+        <w:rPr>
+          <w:noProof/>
+        </w:rPr>
         <w:drawing>
           <wp:inline distT="0" distB="0" distL="0" distR="0" wp14:anchorId="30206AFC" wp14:editId="45CADF80">
             <wp:extent cx="2210400" cy="1709606"/>
@@ -34150,7 +34265,10 @@
         <w:ind w:left="1416" w:hanging="1416"/>
       </w:pPr>
       <w:r>
-        <w:t>Caso N.17 Añadir a la Lista de Deseos</w:t>
+        <w:t xml:space="preserve">Caso N.17 Añadir </w:t>
+      </w:r>
+      <w:r>
+        <w:t>a Seguimientos</w:t>
       </w:r>
     </w:p>
     <w:p>
@@ -34239,7 +34357,16 @@
           <w:sz w:val="16"/>
           <w:szCs w:val="16"/>
         </w:rPr>
-        <w:t>Añadir a la Lista de Deseos</w:t>
+        <w:t xml:space="preserve">Añadir </w:t>
+      </w:r>
+      <w:r>
+        <w:rPr>
+          <w:i/>
+          <w:iCs/>
+          <w:sz w:val="16"/>
+          <w:szCs w:val="16"/>
+        </w:rPr>
+        <w:t>Seguimientos</w:t>
       </w:r>
     </w:p>
     <w:tbl>
@@ -34290,7 +34417,10 @@
           </w:tcPr>
           <w:p>
             <w:r>
-              <w:t>Añadir a la Lista de Deseos</w:t>
+              <w:t xml:space="preserve">Añadir a </w:t>
+            </w:r>
+            <w:r>
+              <w:t>seguimientos</w:t>
             </w:r>
           </w:p>
         </w:tc>
@@ -34333,7 +34463,10 @@
               <w:t>está</w:t>
             </w:r>
             <w:r>
-              <w:t xml:space="preserve"> interesado a una lista de deseos.</w:t>
+              <w:t xml:space="preserve"> interesado a </w:t>
+            </w:r>
+            <w:r>
+              <w:t>sus seguimientos.</w:t>
             </w:r>
           </w:p>
         </w:tc>
@@ -34361,7 +34494,10 @@
         <w:t>de</w:t>
       </w:r>
       <w:r>
-        <w:t xml:space="preserve"> Lista de Deseos</w:t>
+        <w:t xml:space="preserve"> </w:t>
+      </w:r>
+      <w:r>
+        <w:t>Seguimientos</w:t>
       </w:r>
     </w:p>
     <w:p>
@@ -34450,7 +34586,16 @@
           <w:sz w:val="16"/>
           <w:szCs w:val="16"/>
         </w:rPr>
-        <w:t>Eliminar de la Lista de Deseos</w:t>
+        <w:t xml:space="preserve">Eliminar de </w:t>
+      </w:r>
+      <w:r>
+        <w:rPr>
+          <w:i/>
+          <w:iCs/>
+          <w:sz w:val="16"/>
+          <w:szCs w:val="16"/>
+        </w:rPr>
+        <w:t>Seguimientos</w:t>
       </w:r>
     </w:p>
     <w:tbl>
@@ -34501,7 +34646,10 @@
           </w:tcPr>
           <w:p>
             <w:r>
-              <w:t>Eliminar de la Lista de Deseos</w:t>
+              <w:t xml:space="preserve">Eliminar de </w:t>
+            </w:r>
+            <w:r>
+              <w:t>Seguimientos</w:t>
             </w:r>
           </w:p>
         </w:tc>
@@ -34544,7 +34692,13 @@
               <w:t>esté interesado</w:t>
             </w:r>
             <w:r>
-              <w:t xml:space="preserve"> de la lista de deseos.</w:t>
+              <w:t xml:space="preserve"> de </w:t>
+            </w:r>
+            <w:r>
+              <w:t>Seguimientos</w:t>
+            </w:r>
+            <w:r>
+              <w:t>.</w:t>
             </w:r>
           </w:p>
         </w:tc>
@@ -34565,7 +34719,10 @@
         <w:t>9</w:t>
       </w:r>
       <w:r>
-        <w:t xml:space="preserve"> Ver Lista de Deseos</w:t>
+        <w:t xml:space="preserve"> Ver </w:t>
+      </w:r>
+      <w:r>
+        <w:t>Seguimientos</w:t>
       </w:r>
     </w:p>
     <w:p>
@@ -34654,7 +34811,16 @@
           <w:sz w:val="16"/>
           <w:szCs w:val="16"/>
         </w:rPr>
-        <w:t>Ver Lista de Deseos</w:t>
+        <w:t xml:space="preserve">Ver </w:t>
+      </w:r>
+      <w:r>
+        <w:rPr>
+          <w:i/>
+          <w:iCs/>
+          <w:sz w:val="16"/>
+          <w:szCs w:val="16"/>
+        </w:rPr>
+        <w:t>Seguimientos</w:t>
       </w:r>
     </w:p>
     <w:tbl>
@@ -34705,7 +34871,10 @@
           </w:tcPr>
           <w:p>
             <w:r>
-              <w:t>Ver Lista de Deseos</w:t>
+              <w:t xml:space="preserve">Ver </w:t>
+            </w:r>
+            <w:r>
+              <w:t>Seguimientos</w:t>
             </w:r>
           </w:p>
         </w:tc>
@@ -34742,7 +34911,13 @@
           </w:tcPr>
           <w:p>
             <w:r>
-              <w:t>Un usuario registrado desea ver todas las propiedades que tiene añadidas a la lista de deseos.</w:t>
+              <w:t xml:space="preserve">Un usuario registrado desea ver todas las propiedades que tiene añadidas a </w:t>
+            </w:r>
+            <w:r>
+              <w:t>Seguimientos</w:t>
+            </w:r>
+            <w:r>
+              <w:t>.</w:t>
             </w:r>
           </w:p>
         </w:tc>
@@ -34758,7 +34933,6 @@
       </w:pPr>
       <w:bookmarkStart w:id="175" w:name="_Toc64837525"/>
       <w:r>
-        <w:lastRenderedPageBreak/>
         <w:t>Identificación de los Subsistemas de Análisis</w:t>
       </w:r>
     </w:p>
@@ -34775,6 +34949,268 @@
       </w:r>
     </w:p>
     <w:p>
+      <w:r>
+        <w:t>En primer lugar debemos tener en cuenta que el sistema esta siendo desarrollado siguiendo la organización en clusters con rutas, por lo que no se esta siguiendo el tradicional paradigma orientado a objetos, sino que se está siguiendo una arquitectura modular, agrupando las rutas relacionadas en módulos. Esta apreciación será importante de cara al análisis de los sistemas, pues debemos tener en cuenta que ya no trabajamos con diagramas y estructuras de clases isno de módulos. Estos serían los subsistemas que compondrán la integridad del proyecto de desarrollo:</w:t>
+      </w:r>
+    </w:p>
+    <w:p>
+      <w:pPr>
+        <w:pStyle w:val="Prrafodelista"/>
+        <w:numPr>
+          <w:ilvl w:val="0"/>
+          <w:numId w:val="3"/>
+        </w:numPr>
+      </w:pPr>
+      <w:r>
+        <w:rPr>
+          <w:b/>
+          <w:bCs/>
+        </w:rPr>
+        <w:lastRenderedPageBreak/>
+        <w:t xml:space="preserve">Subsistema de </w:t>
+      </w:r>
+      <w:r>
+        <w:rPr>
+          <w:b/>
+          <w:bCs/>
+        </w:rPr>
+        <w:t>A</w:t>
+      </w:r>
+      <w:r>
+        <w:rPr>
+          <w:b/>
+          <w:bCs/>
+        </w:rPr>
+        <w:t>dministración</w:t>
+      </w:r>
+      <w:r>
+        <w:t>: Dentro de este susbistema se compone n todas las clases relacionadas con la configuración y despliegue del sistema. Es, por así decirlo, el núcleo encargado de indicarle a cada módulo con qué paquetes trabajará.</w:t>
+      </w:r>
+      <w:r>
+        <w:t xml:space="preserve"> Se encuentra compuesto por los siguientes módulos:</w:t>
+      </w:r>
+    </w:p>
+    <w:p>
+      <w:pPr>
+        <w:pStyle w:val="Prrafodelista"/>
+        <w:numPr>
+          <w:ilvl w:val="1"/>
+          <w:numId w:val="3"/>
+        </w:numPr>
+      </w:pPr>
+      <w:r>
+        <w:rPr>
+          <w:b/>
+          <w:bCs/>
+        </w:rPr>
+        <w:t>app</w:t>
+      </w:r>
+      <w:r>
+        <w:rPr>
+          <w:b/>
+          <w:bCs/>
+        </w:rPr>
+        <w:t>.js</w:t>
+      </w:r>
+      <w:r>
+        <w:t>: Es el único objeto creado en el sistema y es creado por el módulo express, del que hablaremos en futuros subsistemas. Se encarga de preparar la aplicación para ser lanzada y de implementar todos los paquetes necesarios para su correcto funcionamiento y asignarlos a los demás módulos.</w:t>
+      </w:r>
+    </w:p>
+    <w:p>
+      <w:pPr>
+        <w:pStyle w:val="Prrafodelista"/>
+        <w:numPr>
+          <w:ilvl w:val="1"/>
+          <w:numId w:val="3"/>
+        </w:numPr>
+      </w:pPr>
+      <w:r>
+        <w:rPr>
+          <w:b/>
+          <w:bCs/>
+        </w:rPr>
+        <w:t>sessionRender.js:</w:t>
+      </w:r>
+      <w:r>
+        <w:t xml:space="preserve"> El módulo encargado de cargar las diferentes vistas (o interfaces del sistema).</w:t>
+      </w:r>
+    </w:p>
+    <w:p>
+      <w:pPr>
+        <w:pStyle w:val="Prrafodelista"/>
+        <w:numPr>
+          <w:ilvl w:val="0"/>
+          <w:numId w:val="3"/>
+        </w:numPr>
+        <w:rPr>
+          <w:b/>
+          <w:bCs/>
+        </w:rPr>
+      </w:pPr>
+      <w:r>
+        <w:rPr>
+          <w:b/>
+          <w:bCs/>
+        </w:rPr>
+        <w:t xml:space="preserve">Subsistema de </w:t>
+      </w:r>
+      <w:r>
+        <w:rPr>
+          <w:b/>
+          <w:bCs/>
+        </w:rPr>
+        <w:t>Gestión de Usuarios:</w:t>
+      </w:r>
+      <w:r>
+        <w:rPr>
+          <w:b/>
+          <w:bCs/>
+        </w:rPr>
+        <w:t xml:space="preserve"> </w:t>
+      </w:r>
+      <w:r>
+        <w:t xml:space="preserve">Este subsistema se encarga de gestionar todo lo necesario para la gestión y trabajo con las cuentas de cualquier tipo. </w:t>
+      </w:r>
+      <w:r>
+        <w:t xml:space="preserve"> Se compone de los siguientes módulos:</w:t>
+      </w:r>
+    </w:p>
+    <w:p>
+      <w:pPr>
+        <w:pStyle w:val="Prrafodelista"/>
+        <w:numPr>
+          <w:ilvl w:val="1"/>
+          <w:numId w:val="3"/>
+        </w:numPr>
+        <w:rPr>
+          <w:b/>
+          <w:bCs/>
+        </w:rPr>
+      </w:pPr>
+      <w:r>
+        <w:rPr>
+          <w:b/>
+          <w:bCs/>
+        </w:rPr>
+        <w:t>agents.js:</w:t>
+      </w:r>
+      <w:r>
+        <w:t xml:space="preserve"> Este módulo se encarga de gestionar todo lo relativo a la creación, edición y eliminación de cuentas de tipo agente por parte del super-agente.</w:t>
+      </w:r>
+    </w:p>
+    <w:p>
+      <w:pPr>
+        <w:pStyle w:val="Prrafodelista"/>
+        <w:numPr>
+          <w:ilvl w:val="1"/>
+          <w:numId w:val="3"/>
+        </w:numPr>
+        <w:rPr>
+          <w:b/>
+          <w:bCs/>
+        </w:rPr>
+      </w:pPr>
+      <w:r>
+        <w:rPr>
+          <w:b/>
+          <w:bCs/>
+        </w:rPr>
+        <w:t xml:space="preserve">users.js: </w:t>
+      </w:r>
+      <w:r>
+        <w:t>Se ocupa de lo relativo a las cuentas de usuario, las cuales pueden ser creadas por cualquier usuario que lo desee.</w:t>
+      </w:r>
+    </w:p>
+    <w:p>
+      <w:pPr>
+        <w:pStyle w:val="Prrafodelista"/>
+        <w:numPr>
+          <w:ilvl w:val="0"/>
+          <w:numId w:val="3"/>
+        </w:numPr>
+        <w:rPr>
+          <w:b/>
+          <w:bCs/>
+        </w:rPr>
+      </w:pPr>
+      <w:r>
+        <w:rPr>
+          <w:b/>
+          <w:bCs/>
+        </w:rPr>
+        <w:t xml:space="preserve">Subsistema de Base de Datos: </w:t>
+      </w:r>
+      <w:r>
+        <w:t xml:space="preserve">Encargado de hacer de intermediario entre la aplicación y la Base de Datos. Esta compuesto por un único modulo, llamado </w:t>
+      </w:r>
+      <w:r>
+        <w:rPr>
+          <w:b/>
+          <w:bCs/>
+        </w:rPr>
+        <w:t>managerDB.js.</w:t>
+      </w:r>
+    </w:p>
+    <w:p>
+      <w:pPr>
+        <w:pStyle w:val="Prrafodelista"/>
+        <w:numPr>
+          <w:ilvl w:val="0"/>
+          <w:numId w:val="3"/>
+        </w:numPr>
+      </w:pPr>
+      <w:r>
+        <w:rPr>
+          <w:b/>
+          <w:bCs/>
+        </w:rPr>
+        <w:t xml:space="preserve">Subsistema de </w:t>
+      </w:r>
+      <w:r>
+        <w:rPr>
+          <w:b/>
+          <w:bCs/>
+        </w:rPr>
+        <w:t>mensajería:</w:t>
+      </w:r>
+      <w:r>
+        <w:t xml:space="preserve"> Se ocupa de todo lo relativo al canal de mensajería integrado en la aplicación, el cual se establece entre un agente y un usuario registrado interesado en una propiedad. Se encuentra compuesto por un único modulo, </w:t>
+      </w:r>
+      <w:r>
+        <w:rPr>
+          <w:b/>
+          <w:bCs/>
+        </w:rPr>
+        <w:t>conversations.js.</w:t>
+      </w:r>
+    </w:p>
+    <w:p>
+      <w:pPr>
+        <w:pStyle w:val="Prrafodelista"/>
+        <w:numPr>
+          <w:ilvl w:val="0"/>
+          <w:numId w:val="3"/>
+        </w:numPr>
+      </w:pPr>
+      <w:r>
+        <w:rPr>
+          <w:b/>
+          <w:bCs/>
+        </w:rPr>
+        <w:t xml:space="preserve">Subsistema de seguimiento: </w:t>
+      </w:r>
+      <w:r>
+        <w:t xml:space="preserve">Se ocupa de toda la lógica referente a las listas de seguimiento de los usuarios. Al igual que en el caso anterior, se compone de un único modulo llamado </w:t>
+      </w:r>
+      <w:r>
+        <w:rPr>
+          <w:b/>
+          <w:bCs/>
+        </w:rPr>
+        <w:t>wishes.js.</w:t>
+      </w:r>
+    </w:p>
+    <w:p>
       <w:pPr>
         <w:pStyle w:val="Ttulo3"/>
         <w:numPr>
@@ -34934,6 +35370,7 @@
           <w:b/>
           <w:bCs/>
         </w:rPr>
+        <w:lastRenderedPageBreak/>
         <w:t>Postcondiciones</w:t>
       </w:r>
       <w:r>
@@ -35414,7 +35851,6 @@
               </w:numPr>
             </w:pPr>
             <w:r>
-              <w:lastRenderedPageBreak/>
               <w:t>El usuario selecciona el botón de ”Registrarme”.</w:t>
             </w:r>
           </w:p>
@@ -35474,7 +35910,6 @@
                 <w:b/>
                 <w:bCs/>
               </w:rPr>
-              <w:lastRenderedPageBreak/>
               <w:t>Rutas alternativas</w:t>
             </w:r>
           </w:p>
@@ -35757,6 +36192,7 @@
                 <w:b/>
                 <w:bCs/>
               </w:rPr>
+              <w:lastRenderedPageBreak/>
               <w:t>Precondiciones</w:t>
             </w:r>
           </w:p>
@@ -36217,7 +36653,6 @@
                 <w:b/>
                 <w:bCs/>
               </w:rPr>
-              <w:lastRenderedPageBreak/>
               <w:t>Actores</w:t>
             </w:r>
           </w:p>
@@ -36572,6 +37007,7 @@
               </w:numPr>
             </w:pPr>
             <w:r>
+              <w:lastRenderedPageBreak/>
               <w:t>El agente selecciona la opción de gestión de usuarios.</w:t>
             </w:r>
           </w:p>
@@ -36600,6 +37036,7 @@
       </w:pPr>
       <w:bookmarkStart w:id="180" w:name="_Toc64837529"/>
       <w:r>
+        <w:lastRenderedPageBreak/>
         <w:t>Caso N.4 Crear Perfil Agente</w:t>
       </w:r>
       <w:bookmarkEnd w:id="180"/>
@@ -37089,7 +37526,6 @@
                 <w:b/>
                 <w:bCs/>
               </w:rPr>
-              <w:lastRenderedPageBreak/>
               <w:t>Rutas alternativas</w:t>
             </w:r>
           </w:p>
@@ -37593,6 +38029,7 @@
               </w:numPr>
             </w:pPr>
             <w:r>
+              <w:lastRenderedPageBreak/>
               <w:t xml:space="preserve">El </w:t>
             </w:r>
             <w:r>
@@ -37658,6 +38095,7 @@
                 <w:b/>
                 <w:bCs/>
               </w:rPr>
+              <w:lastRenderedPageBreak/>
               <w:t>Rutas alternativas</w:t>
             </w:r>
           </w:p>
@@ -38884,7 +39322,6 @@
               </w:numPr>
             </w:pPr>
             <w:r>
-              <w:lastRenderedPageBreak/>
               <w:t>EL usuario introduce su nueva contraseña.</w:t>
             </w:r>
           </w:p>
@@ -38913,7 +39350,6 @@
       </w:pPr>
       <w:bookmarkStart w:id="184" w:name="_Toc64837533"/>
       <w:r>
-        <w:lastRenderedPageBreak/>
         <w:t>Caso N.</w:t>
       </w:r>
       <w:r>
@@ -39872,7 +40308,6 @@
               </w:numPr>
             </w:pPr>
             <w:r>
-              <w:lastRenderedPageBreak/>
               <w:t>El agente introduce campos erróneos (Mostrará un error).</w:t>
             </w:r>
           </w:p>
@@ -39889,7 +40324,6 @@
       </w:pPr>
       <w:bookmarkStart w:id="186" w:name="_Toc64837535"/>
       <w:r>
-        <w:lastRenderedPageBreak/>
         <w:t>Caso N.10 Editar Propiedad</w:t>
       </w:r>
       <w:bookmarkEnd w:id="186"/>
@@ -40323,6 +40757,7 @@
               </w:numPr>
             </w:pPr>
             <w:r>
+              <w:lastRenderedPageBreak/>
               <w:t>El agente editará los campos que desee.</w:t>
             </w:r>
           </w:p>
@@ -40358,6 +40793,7 @@
                 <w:b/>
                 <w:bCs/>
               </w:rPr>
+              <w:lastRenderedPageBreak/>
               <w:t>Rutas alternativas</w:t>
             </w:r>
           </w:p>
@@ -40847,7 +41283,6 @@
                 <w:b/>
                 <w:bCs/>
               </w:rPr>
-              <w:lastRenderedPageBreak/>
               <w:t>Rutas alternativas</w:t>
             </w:r>
           </w:p>
@@ -41309,6 +41744,7 @@
               </w:numPr>
             </w:pPr>
             <w:r>
+              <w:lastRenderedPageBreak/>
               <w:t>El sistema muestra una lista de inmuebles ofertados.</w:t>
             </w:r>
           </w:p>
@@ -41332,6 +41768,7 @@
                 <w:b/>
                 <w:bCs/>
               </w:rPr>
+              <w:lastRenderedPageBreak/>
               <w:t>Rutas alternativas</w:t>
             </w:r>
           </w:p>
@@ -41839,7 +42276,6 @@
                 <w:b/>
                 <w:bCs/>
               </w:rPr>
-              <w:lastRenderedPageBreak/>
               <w:t>Rutas alternativas</w:t>
             </w:r>
           </w:p>
@@ -42223,6 +42659,7 @@
                 <w:b/>
                 <w:bCs/>
               </w:rPr>
+              <w:lastRenderedPageBreak/>
               <w:t>Flujo de eventos</w:t>
             </w:r>
           </w:p>
@@ -43339,9 +43776,12 @@
       </w:pPr>
       <w:bookmarkStart w:id="193" w:name="_Toc64837542"/>
       <w:r>
-        <w:t>Caso N.17 Añadir a Lista de Deseos</w:t>
+        <w:t xml:space="preserve">Caso N.17 Añadir a </w:t>
       </w:r>
       <w:bookmarkEnd w:id="193"/>
+      <w:r>
+        <w:t>Seguimiento</w:t>
+      </w:r>
       <w:r>
         <w:t xml:space="preserve"> </w:t>
       </w:r>
@@ -43376,7 +43816,14 @@
                 <w:b/>
                 <w:bCs/>
               </w:rPr>
-              <w:t>AÑADIR A LISTA DE DESEOS</w:t>
+              <w:t xml:space="preserve">AÑADIR A </w:t>
+            </w:r>
+            <w:r>
+              <w:rPr>
+                <w:b/>
+                <w:bCs/>
+              </w:rPr>
+              <w:t>SEGUIMIENTO</w:t>
             </w:r>
           </w:p>
         </w:tc>
@@ -43434,7 +43881,13 @@
               <w:t xml:space="preserve">Un </w:t>
             </w:r>
             <w:r>
-              <w:t>usuario desea añadir a su lista de deseos una propiedad</w:t>
+              <w:t>usuario desea añadir a su</w:t>
+            </w:r>
+            <w:r>
+              <w:t>s seguimientos</w:t>
+            </w:r>
+            <w:r>
+              <w:t xml:space="preserve"> una propiedad</w:t>
             </w:r>
             <w:r>
               <w:t>.</w:t>
@@ -43641,7 +44094,6 @@
                 <w:b/>
                 <w:bCs/>
               </w:rPr>
-              <w:lastRenderedPageBreak/>
               <w:t>Postcondiciones</w:t>
             </w:r>
           </w:p>
@@ -43684,7 +44136,16 @@
               <w:t xml:space="preserve">Se </w:t>
             </w:r>
             <w:r>
-              <w:t>añade la propiedad a su lista de deseos.</w:t>
+              <w:t>añade la propiedad a su</w:t>
+            </w:r>
+            <w:r>
+              <w:t>s</w:t>
+            </w:r>
+            <w:r>
+              <w:t xml:space="preserve"> </w:t>
+            </w:r>
+            <w:r>
+              <w:t>seguimientos.</w:t>
             </w:r>
           </w:p>
         </w:tc>
@@ -43746,7 +44207,13 @@
               </w:numPr>
             </w:pPr>
             <w:r>
-              <w:t>El usuario deberá acceder a la vista de los detalles de cualquier propiedad que no se encuentre en su lista de deseos.</w:t>
+              <w:t xml:space="preserve">El usuario deberá acceder a la vista de los detalles de cualquier propiedad que no se encuentre en </w:t>
+            </w:r>
+            <w:r>
+              <w:t>sus seguimientos</w:t>
+            </w:r>
+            <w:r>
+              <w:t>.</w:t>
             </w:r>
           </w:p>
           <w:p>
@@ -43758,7 +44225,13 @@
               </w:numPr>
             </w:pPr>
             <w:r>
-              <w:t>El usuario deberá pulsar el botón “Añadir a Deseos”.</w:t>
+              <w:t xml:space="preserve">El usuario deberá pulsar el botón “Añadir a </w:t>
+            </w:r>
+            <w:r>
+              <w:t>Seguimiento</w:t>
+            </w:r>
+            <w:r>
+              <w:t>”.</w:t>
             </w:r>
           </w:p>
           <w:p>
@@ -43770,7 +44243,13 @@
               </w:numPr>
             </w:pPr>
             <w:r>
-              <w:t>La propiedad se añadirá a su lista de deseos.</w:t>
+              <w:t>La propiedad se añadirá a su</w:t>
+            </w:r>
+            <w:r>
+              <w:t>s seguimientos</w:t>
+            </w:r>
+            <w:r>
+              <w:t>.</w:t>
             </w:r>
           </w:p>
         </w:tc>
@@ -43818,7 +44297,10 @@
       </w:pPr>
       <w:bookmarkStart w:id="194" w:name="_Toc64837543"/>
       <w:r>
-        <w:t>Caso N.18 Eliminar de Lista de Deseos</w:t>
+        <w:t xml:space="preserve">Caso N.18 Eliminar de </w:t>
+      </w:r>
+      <w:r>
+        <w:t>Seguimientos</w:t>
       </w:r>
       <w:bookmarkEnd w:id="194"/>
       <w:r>
@@ -43855,7 +44337,14 @@
                 <w:b/>
                 <w:bCs/>
               </w:rPr>
-              <w:t>ELIMINAR DE LISTA DE DESEOS</w:t>
+              <w:t xml:space="preserve">ELIMINAR DE </w:t>
+            </w:r>
+            <w:r>
+              <w:rPr>
+                <w:b/>
+                <w:bCs/>
+              </w:rPr>
+              <w:t>SEGUIMIENTO</w:t>
             </w:r>
           </w:p>
         </w:tc>
@@ -43910,7 +44399,13 @@
           </w:tcPr>
           <w:p>
             <w:r>
-              <w:t>Un usuario desea eliminar de su lista de deseos una propiedad.</w:t>
+              <w:t>Un usuario desea eliminar de su</w:t>
+            </w:r>
+            <w:r>
+              <w:t xml:space="preserve">s seguimientos </w:t>
+            </w:r>
+            <w:r>
+              <w:t>una propiedad.</w:t>
             </w:r>
           </w:p>
         </w:tc>
@@ -44144,7 +44639,13 @@
               </w:numPr>
             </w:pPr>
             <w:r>
-              <w:t>Se eliminar la propiedad de su lista de deseos.</w:t>
+              <w:t xml:space="preserve">Se eliminar la propiedad de </w:t>
+            </w:r>
+            <w:r>
+              <w:t>sus seguimientos</w:t>
+            </w:r>
+            <w:r>
+              <w:t>.</w:t>
             </w:r>
           </w:p>
         </w:tc>
@@ -44209,7 +44710,13 @@
               <w:t xml:space="preserve">El usuario deberá seleccionar la opción </w:t>
             </w:r>
             <w:r>
-              <w:t>“Mis Deseos” de la barra de navegación.</w:t>
+              <w:t xml:space="preserve">“Mis </w:t>
+            </w:r>
+            <w:r>
+              <w:t>Seguimientos</w:t>
+            </w:r>
+            <w:r>
+              <w:t>” de la barra de navegación.</w:t>
             </w:r>
           </w:p>
           <w:p>
@@ -44221,7 +44728,13 @@
               </w:numPr>
             </w:pPr>
             <w:r>
-              <w:t>El usuario deberá pulsar el botón “Eliminar” junto a la propiedad que desee eliminar de su lista de deseos.</w:t>
+              <w:t xml:space="preserve">El usuario deberá pulsar el botón “Eliminar” junto a la propiedad que desee eliminar de </w:t>
+            </w:r>
+            <w:r>
+              <w:t>sus seguimientos</w:t>
+            </w:r>
+            <w:r>
+              <w:t>.</w:t>
             </w:r>
           </w:p>
           <w:p>
@@ -44239,7 +44752,13 @@
               <w:t>eliminará</w:t>
             </w:r>
             <w:r>
-              <w:t xml:space="preserve"> de su lista de deseos.</w:t>
+              <w:t xml:space="preserve"> de </w:t>
+            </w:r>
+            <w:r>
+              <w:t>sus seguimientos</w:t>
+            </w:r>
+            <w:r>
+              <w:t>.</w:t>
             </w:r>
           </w:p>
         </w:tc>
@@ -44282,19 +44801,28 @@
               </w:numPr>
             </w:pPr>
             <w:r>
-              <w:t xml:space="preserve">El usuario podrá eliminar de su lista de </w:t>
-            </w:r>
-            <w:r>
-              <w:t>deseos</w:t>
-            </w:r>
-            <w:r>
-              <w:t xml:space="preserve"> pulsando el botón “Eliminar de Deseos</w:t>
+              <w:t xml:space="preserve">El usuario podrá eliminar de </w:t>
+            </w:r>
+            <w:r>
+              <w:t>sus seguimientos</w:t>
+            </w:r>
+            <w:r>
+              <w:t xml:space="preserve"> pulsando el botón “Eliminar de </w:t>
+            </w:r>
+            <w:r>
+              <w:t>Seguimiento</w:t>
             </w:r>
             <w:r>
               <w:t>”, en</w:t>
             </w:r>
             <w:r>
-              <w:t xml:space="preserve"> la lista de los detalles de cualquier propiedad que se encuentre en su lista de deseos.</w:t>
+              <w:t xml:space="preserve"> la lista de los detalles de cualquier propiedad que se encuentre en </w:t>
+            </w:r>
+            <w:r>
+              <w:t>sus seguimientos</w:t>
+            </w:r>
+            <w:r>
+              <w:t>.</w:t>
             </w:r>
           </w:p>
         </w:tc>
@@ -44310,7 +44838,10 @@
       </w:pPr>
       <w:bookmarkStart w:id="195" w:name="_Toc64837544"/>
       <w:r>
-        <w:t>Caso N.19 Ver Lista de Deseos</w:t>
+        <w:t xml:space="preserve">Caso N.19 Ver </w:t>
+      </w:r>
+      <w:r>
+        <w:t>Seguimientos</w:t>
       </w:r>
       <w:bookmarkEnd w:id="195"/>
       <w:r>
@@ -44347,7 +44878,14 @@
                 <w:b/>
                 <w:bCs/>
               </w:rPr>
-              <w:t>VER LISTA DE DESEOS</w:t>
+              <w:t xml:space="preserve">VER </w:t>
+            </w:r>
+            <w:r>
+              <w:rPr>
+                <w:b/>
+                <w:bCs/>
+              </w:rPr>
+              <w:t>SEGUIMIENTOS</w:t>
             </w:r>
           </w:p>
         </w:tc>
@@ -44408,7 +44946,13 @@
               <w:t>ver las propiedades</w:t>
             </w:r>
             <w:r>
-              <w:t xml:space="preserve"> de su lista de deseos.</w:t>
+              <w:t xml:space="preserve"> de </w:t>
+            </w:r>
+            <w:r>
+              <w:t>sus seguimientos</w:t>
+            </w:r>
+            <w:r>
+              <w:t>.</w:t>
             </w:r>
           </w:p>
         </w:tc>
@@ -44654,7 +45198,13 @@
               <w:t xml:space="preserve"> las propiedades</w:t>
             </w:r>
             <w:r>
-              <w:t xml:space="preserve"> de su lista de deseos.</w:t>
+              <w:t xml:space="preserve"> de </w:t>
+            </w:r>
+            <w:r>
+              <w:t>sus seguimientos</w:t>
+            </w:r>
+            <w:r>
+              <w:t>.</w:t>
             </w:r>
           </w:p>
         </w:tc>
@@ -44716,7 +45266,13 @@
               </w:numPr>
             </w:pPr>
             <w:r>
-              <w:t>El usuario deberá seleccionar la opción “Mis Deseos” de la barra de navegación.</w:t>
+              <w:t xml:space="preserve">El usuario deberá seleccionar la opción “Mis </w:t>
+            </w:r>
+            <w:r>
+              <w:t>Seguimientos</w:t>
+            </w:r>
+            <w:r>
+              <w:t>” de la barra de navegación.</w:t>
             </w:r>
           </w:p>
           <w:p>
@@ -44728,10 +45284,13 @@
               </w:numPr>
             </w:pPr>
             <w:r>
-              <w:t>El sistema mostrará s</w:t>
-            </w:r>
-            <w:r>
-              <w:t>u lista de deseos.</w:t>
+              <w:t xml:space="preserve">El sistema mostrará </w:t>
+            </w:r>
+            <w:r>
+              <w:t>sus seguimientos</w:t>
+            </w:r>
+            <w:r>
+              <w:t>.</w:t>
             </w:r>
           </w:p>
         </w:tc>
@@ -48638,10 +49197,10 @@
         <w:t>Análisis</w:t>
       </w:r>
       <w:r>
-        <w:t xml:space="preserve"> de Clase</w:t>
-      </w:r>
-      <w:r>
-        <w:t>s</w:t>
+        <w:t xml:space="preserve"> de </w:t>
+      </w:r>
+      <w:r>
+        <w:t>Módulos</w:t>
       </w:r>
     </w:p>
     <w:p>
@@ -50648,7 +51207,7 @@
         <w:rFonts w:ascii="Calibri" w:eastAsiaTheme="minorHAnsi" w:hAnsi="Calibri" w:cs="Calibri" w:hint="default"/>
       </w:rPr>
     </w:lvl>
-    <w:lvl w:ilvl="1" w:tplc="0C0A0003" w:tentative="1">
+    <w:lvl w:ilvl="1" w:tplc="0C0A0003">
       <w:start w:val="1"/>
       <w:numFmt w:val="bullet"/>
       <w:lvlText w:val="o"/>
@@ -52714,6 +53273,7 @@
     <w:rsid w:val="00BD69B6"/>
     <w:rsid w:val="00BF1DF4"/>
     <w:rsid w:val="00C77327"/>
+    <w:rsid w:val="00CA6655"/>
     <w:rsid w:val="00D61DBB"/>
     <w:rsid w:val="00E90FF5"/>
     <w:rsid w:val="00EA0267"/>

</xml_diff>